<commit_message>
- Components Diagram Added, Acronyms Updated, Minor Fixes
</commit_message>
<xml_diff>
--- a/DD/DD.docx
+++ b/DD/DD.docx
@@ -1,6 +1,6 @@
 
 <file path=word/document.xml><?xml version="1.0" encoding="utf-8"?>
-<w:document xmlns:wpc="http://schemas.microsoft.com/office/word/2010/wordprocessingCanvas" xmlns:cx="http://schemas.microsoft.com/office/drawing/2014/chartex" xmlns:cx1="http://schemas.microsoft.com/office/drawing/2015/9/8/chartex" xmlns:cx2="http://schemas.microsoft.com/office/drawing/2015/10/21/chartex" xmlns:cx3="http://schemas.microsoft.com/office/drawing/2016/5/9/chartex" xmlns:cx4="http://schemas.microsoft.com/office/drawing/2016/5/10/chartex" xmlns:cx5="http://schemas.microsoft.com/office/drawing/2016/5/11/chartex" xmlns:cx6="http://schemas.microsoft.com/office/drawing/2016/5/12/chartex" xmlns:cx7="http://schemas.microsoft.com/office/drawing/2016/5/13/chartex" xmlns:cx8="http://schemas.microsoft.com/office/drawing/2016/5/14/chartex" xmlns:mc="http://schemas.openxmlformats.org/markup-compatibility/2006" xmlns:aink="http://schemas.microsoft.com/office/drawing/2016/ink" xmlns:am3d="http://schemas.microsoft.com/office/drawing/2017/model3d" xmlns:o="urn:schemas-microsoft-com:office:office" xmlns:r="http://schemas.openxmlformats.org/officeDocument/2006/relationships" xmlns:m="http://schemas.openxmlformats.org/officeDocument/2006/math" xmlns:v="urn:schemas-microsoft-com:vml" xmlns:wp14="http://schemas.microsoft.com/office/word/2010/wordprocessingDrawing" xmlns:wp="http://schemas.openxmlformats.org/drawingml/2006/wordprocessingDrawing" xmlns:w10="urn:schemas-microsoft-com:office:word" xmlns:w="http://schemas.openxmlformats.org/wordprocessingml/2006/main" xmlns:w14="http://schemas.microsoft.com/office/word/2010/wordml" xmlns:w15="http://schemas.microsoft.com/office/word/2012/wordml" xmlns:w16cid="http://schemas.microsoft.com/office/word/2016/wordml/cid" xmlns:w16se="http://schemas.microsoft.com/office/word/2015/wordml/symex" xmlns:wpg="http://schemas.microsoft.com/office/word/2010/wordprocessingGroup" xmlns:wpi="http://schemas.microsoft.com/office/word/2010/wordprocessingInk" xmlns:wne="http://schemas.microsoft.com/office/word/2006/wordml" xmlns:wps="http://schemas.microsoft.com/office/word/2010/wordprocessingShape" mc:Ignorable="w14 w15 w16se w16cid wp14">
+<w:document xmlns:wpc="http://schemas.microsoft.com/office/word/2010/wordprocessingCanvas" xmlns:cx="http://schemas.microsoft.com/office/drawing/2014/chartex" xmlns:cx1="http://schemas.microsoft.com/office/drawing/2015/9/8/chartex" xmlns:cx2="http://schemas.microsoft.com/office/drawing/2015/10/21/chartex" xmlns:cx3="http://schemas.microsoft.com/office/drawing/2016/5/9/chartex" xmlns:cx4="http://schemas.microsoft.com/office/drawing/2016/5/10/chartex" xmlns:cx5="http://schemas.microsoft.com/office/drawing/2016/5/11/chartex" xmlns:cx6="http://schemas.microsoft.com/office/drawing/2016/5/12/chartex" xmlns:cx7="http://schemas.microsoft.com/office/drawing/2016/5/13/chartex" xmlns:cx8="http://schemas.microsoft.com/office/drawing/2016/5/14/chartex" xmlns:mc="http://schemas.openxmlformats.org/markup-compatibility/2006" xmlns:aink="http://schemas.microsoft.com/office/drawing/2016/ink" xmlns:am3d="http://schemas.microsoft.com/office/drawing/2017/model3d" xmlns:o="urn:schemas-microsoft-com:office:office" xmlns:r="http://schemas.openxmlformats.org/officeDocument/2006/relationships" xmlns:m="http://schemas.openxmlformats.org/officeDocument/2006/math" xmlns:v="urn:schemas-microsoft-com:vml" xmlns:wp14="http://schemas.microsoft.com/office/word/2010/wordprocessingDrawing" xmlns:wp="http://schemas.openxmlformats.org/drawingml/2006/wordprocessingDrawing" xmlns:w10="urn:schemas-microsoft-com:office:word" xmlns:w="http://schemas.openxmlformats.org/wordprocessingml/2006/main" xmlns:w14="http://schemas.microsoft.com/office/word/2010/wordml" xmlns:w15="http://schemas.microsoft.com/office/word/2012/wordml" xmlns:w16cid="http://schemas.microsoft.com/office/word/2016/wordml/cid" xmlns:w16se="http://schemas.microsoft.com/office/word/2015/wordml/symex" xmlns:wpg="http://schemas.microsoft.com/office/word/2010/wordprocessingGroup" xmlns:wpi="http://schemas.microsoft.com/office/word/2010/wordprocessingInk" xmlns:wne="http://schemas.microsoft.com/office/word/2006/wordml" xmlns:wps="http://schemas.microsoft.com/office/word/2010/wordprocessingShape" xmlns:a="http://schemas.openxmlformats.org/drawingml/2006/main" xmlns:pic="http://schemas.openxmlformats.org/drawingml/2006/picture" xmlns:a14="http://schemas.microsoft.com/office/drawing/2010/main" mc:Ignorable="w14 w15 w16se w16cid wp14">
   <w:body>
     <w:p>
       <w:pPr>
@@ -285,7 +285,7 @@
       </w:r>
       <w:r>
         <w:rPr>
-          <w:rFonts w:ascii="Segoe UI" w:eastAsia="Arial" w:hAnsi="Segoe UI" w:cs="Segoe UI"/>
+          <w:rFonts w:ascii="Segoe UI" w:hAnsi="Segoe UI" w:eastAsia="Arial" w:cs="Segoe UI"/>
           <w:sz w:val="22"/>
           <w:szCs w:val="22"/>
           <w:lang w:val="it-IT"/>
@@ -389,7 +389,7 @@
     <w:sdt>
       <w:sdtPr>
         <w:rPr>
-          <w:rFonts w:ascii="Segoe UI" w:eastAsiaTheme="minorEastAsia" w:hAnsi="Segoe UI" w:cs="Segoe UI"/>
+          <w:rFonts w:ascii="Segoe UI" w:hAnsi="Segoe UI" w:cs="Segoe UI" w:eastAsiaTheme="minorEastAsia"/>
           <w:color w:val="auto"/>
           <w:sz w:val="21"/>
           <w:szCs w:val="21"/>
@@ -455,7 +455,7 @@
             </w:rPr>
             <w:fldChar w:fldCharType="separate"/>
           </w:r>
-          <w:hyperlink w:anchor="_Toc25186448" w:history="1">
+          <w:hyperlink w:history="1" w:anchor="_Toc25186448">
             <w:r>
               <w:rPr>
                 <w:rStyle w:val="Collegamentoipertestuale"/>
@@ -546,7 +546,7 @@
               <w:lang w:val="it-IT" w:eastAsia="it-IT"/>
             </w:rPr>
           </w:pPr>
-          <w:hyperlink w:anchor="_Toc25186449" w:history="1">
+          <w:hyperlink w:history="1" w:anchor="_Toc25186449">
             <w:r>
               <w:rPr>
                 <w:rStyle w:val="Collegamentoipertestuale"/>
@@ -635,7 +635,7 @@
               <w:lang w:val="it-IT" w:eastAsia="it-IT"/>
             </w:rPr>
           </w:pPr>
-          <w:hyperlink w:anchor="_Toc25186450" w:history="1">
+          <w:hyperlink w:history="1" w:anchor="_Toc25186450">
             <w:r>
               <w:rPr>
                 <w:rStyle w:val="Collegamentoipertestuale"/>
@@ -708,7 +708,7 @@
               <w:lang w:val="it-IT" w:eastAsia="it-IT"/>
             </w:rPr>
           </w:pPr>
-          <w:hyperlink w:anchor="_Toc25186451" w:history="1">
+          <w:hyperlink w:history="1" w:anchor="_Toc25186451">
             <w:r>
               <w:rPr>
                 <w:rStyle w:val="Collegamentoipertestuale"/>
@@ -798,7 +798,7 @@
               <w:lang w:val="it-IT" w:eastAsia="it-IT"/>
             </w:rPr>
           </w:pPr>
-          <w:hyperlink w:anchor="_Toc25186452" w:history="1">
+          <w:hyperlink w:history="1" w:anchor="_Toc25186452">
             <w:r>
               <w:rPr>
                 <w:rStyle w:val="Collegamentoipertestuale"/>
@@ -887,7 +887,7 @@
               <w:lang w:val="it-IT" w:eastAsia="it-IT"/>
             </w:rPr>
           </w:pPr>
-          <w:hyperlink w:anchor="_Toc25186453" w:history="1">
+          <w:hyperlink w:history="1" w:anchor="_Toc25186453">
             <w:r>
               <w:rPr>
                 <w:rStyle w:val="Collegamentoipertestuale"/>
@@ -960,7 +960,7 @@
               <w:lang w:val="it-IT" w:eastAsia="it-IT"/>
             </w:rPr>
           </w:pPr>
-          <w:hyperlink w:anchor="_Toc25186454" w:history="1">
+          <w:hyperlink w:history="1" w:anchor="_Toc25186454">
             <w:r>
               <w:rPr>
                 <w:rStyle w:val="Collegamentoipertestuale"/>
@@ -1049,7 +1049,7 @@
               <w:lang w:val="it-IT" w:eastAsia="it-IT"/>
             </w:rPr>
           </w:pPr>
-          <w:hyperlink w:anchor="_Toc25186455" w:history="1">
+          <w:hyperlink w:history="1" w:anchor="_Toc25186455">
             <w:r>
               <w:rPr>
                 <w:rStyle w:val="Collegamentoipertestuale"/>
@@ -1121,7 +1121,7 @@
               <w:lang w:val="it-IT" w:eastAsia="it-IT"/>
             </w:rPr>
           </w:pPr>
-          <w:hyperlink w:anchor="_Toc25186456" w:history="1">
+          <w:hyperlink w:history="1" w:anchor="_Toc25186456">
             <w:r>
               <w:rPr>
                 <w:rStyle w:val="Collegamentoipertestuale"/>
@@ -1193,7 +1193,7 @@
               <w:lang w:val="it-IT" w:eastAsia="it-IT"/>
             </w:rPr>
           </w:pPr>
-          <w:hyperlink w:anchor="_Toc25186457" w:history="1">
+          <w:hyperlink w:history="1" w:anchor="_Toc25186457">
             <w:r>
               <w:rPr>
                 <w:rStyle w:val="Collegamentoipertestuale"/>
@@ -1266,7 +1266,7 @@
               <w:lang w:val="it-IT" w:eastAsia="it-IT"/>
             </w:rPr>
           </w:pPr>
-          <w:hyperlink w:anchor="_Toc25186458" w:history="1">
+          <w:hyperlink w:history="1" w:anchor="_Toc25186458">
             <w:r>
               <w:rPr>
                 <w:rStyle w:val="Collegamentoipertestuale"/>
@@ -1357,7 +1357,7 @@
               <w:lang w:val="it-IT" w:eastAsia="it-IT"/>
             </w:rPr>
           </w:pPr>
-          <w:hyperlink w:anchor="_Toc25186459" w:history="1">
+          <w:hyperlink w:history="1" w:anchor="_Toc25186459">
             <w:r>
               <w:rPr>
                 <w:rStyle w:val="Collegamentoipertestuale"/>
@@ -1449,7 +1449,7 @@
               <w:lang w:val="it-IT" w:eastAsia="it-IT"/>
             </w:rPr>
           </w:pPr>
-          <w:hyperlink w:anchor="_Toc25186460" w:history="1">
+          <w:hyperlink w:history="1" w:anchor="_Toc25186460">
             <w:r>
               <w:rPr>
                 <w:rStyle w:val="Collegamentoipertestuale"/>
@@ -1541,7 +1541,7 @@
               <w:lang w:val="it-IT" w:eastAsia="it-IT"/>
             </w:rPr>
           </w:pPr>
-          <w:hyperlink w:anchor="_Toc25186461" w:history="1">
+          <w:hyperlink w:history="1" w:anchor="_Toc25186461">
             <w:r>
               <w:rPr>
                 <w:rStyle w:val="Collegamentoipertestuale"/>
@@ -1633,7 +1633,7 @@
               <w:lang w:val="it-IT" w:eastAsia="it-IT"/>
             </w:rPr>
           </w:pPr>
-          <w:hyperlink w:anchor="_Toc25186462" w:history="1">
+          <w:hyperlink w:history="1" w:anchor="_Toc25186462">
             <w:r>
               <w:rPr>
                 <w:rStyle w:val="Collegamentoipertestuale"/>
@@ -1723,7 +1723,7 @@
               <w:lang w:val="it-IT" w:eastAsia="it-IT"/>
             </w:rPr>
           </w:pPr>
-          <w:hyperlink w:anchor="_Toc25186463" w:history="1">
+          <w:hyperlink w:history="1" w:anchor="_Toc25186463">
             <w:r>
               <w:rPr>
                 <w:rStyle w:val="Collegamentoipertestuale"/>
@@ -1812,7 +1812,7 @@
               <w:lang w:val="it-IT" w:eastAsia="it-IT"/>
             </w:rPr>
           </w:pPr>
-          <w:hyperlink w:anchor="_Toc25186464" w:history="1">
+          <w:hyperlink w:history="1" w:anchor="_Toc25186464">
             <w:r>
               <w:rPr>
                 <w:rStyle w:val="Collegamentoipertestuale"/>
@@ -1884,7 +1884,7 @@
               <w:lang w:val="it-IT" w:eastAsia="it-IT"/>
             </w:rPr>
           </w:pPr>
-          <w:hyperlink w:anchor="_Toc25186465" w:history="1">
+          <w:hyperlink w:history="1" w:anchor="_Toc25186465">
             <w:r>
               <w:rPr>
                 <w:rStyle w:val="Collegamentoipertestuale"/>
@@ -1957,7 +1957,7 @@
               <w:lang w:val="it-IT" w:eastAsia="it-IT"/>
             </w:rPr>
           </w:pPr>
-          <w:hyperlink w:anchor="_Toc25186466" w:history="1">
+          <w:hyperlink w:history="1" w:anchor="_Toc25186466">
             <w:r>
               <w:rPr>
                 <w:rStyle w:val="Collegamentoipertestuale"/>
@@ -2048,7 +2048,7 @@
               <w:lang w:val="it-IT" w:eastAsia="it-IT"/>
             </w:rPr>
           </w:pPr>
-          <w:hyperlink w:anchor="_Toc25186467" w:history="1">
+          <w:hyperlink w:history="1" w:anchor="_Toc25186467">
             <w:r>
               <w:rPr>
                 <w:rStyle w:val="Collegamentoipertestuale"/>
@@ -2139,7 +2139,7 @@
               <w:lang w:val="it-IT" w:eastAsia="it-IT"/>
             </w:rPr>
           </w:pPr>
-          <w:hyperlink w:anchor="_Toc25186468" w:history="1">
+          <w:hyperlink w:history="1" w:anchor="_Toc25186468">
             <w:r>
               <w:rPr>
                 <w:rStyle w:val="Collegamentoipertestuale"/>
@@ -2230,7 +2230,7 @@
               <w:lang w:val="it-IT" w:eastAsia="it-IT"/>
             </w:rPr>
           </w:pPr>
-          <w:hyperlink w:anchor="_Toc25186469" w:history="1">
+          <w:hyperlink w:history="1" w:anchor="_Toc25186469">
             <w:r>
               <w:rPr>
                 <w:rStyle w:val="Collegamentoipertestuale"/>
@@ -2321,7 +2321,7 @@
               <w:lang w:val="it-IT" w:eastAsia="it-IT"/>
             </w:rPr>
           </w:pPr>
-          <w:hyperlink w:anchor="_Toc25186470" w:history="1">
+          <w:hyperlink w:history="1" w:anchor="_Toc25186470">
             <w:r>
               <w:rPr>
                 <w:rStyle w:val="Collegamentoipertestuale"/>
@@ -2491,8 +2491,8 @@
           <w:rFonts w:ascii="Segoe UI" w:hAnsi="Segoe UI" w:cs="Segoe UI"/>
         </w:rPr>
       </w:pPr>
-      <w:bookmarkStart w:id="0" w:name="_Toc24317954"/>
-      <w:bookmarkStart w:id="1" w:name="_Toc25186448"/>
+      <w:bookmarkStart w:name="_Toc24317954" w:id="0"/>
+      <w:bookmarkStart w:name="_Toc25186448" w:id="1"/>
       <w:r>
         <w:rPr>
           <w:rFonts w:ascii="Segoe UI" w:hAnsi="Segoe UI" w:cs="Segoe UI"/>
@@ -2515,8 +2515,8 @@
           <w:rFonts w:ascii="Segoe UI" w:hAnsi="Segoe UI" w:cs="Segoe UI"/>
         </w:rPr>
       </w:pPr>
-      <w:bookmarkStart w:id="2" w:name="_Toc24317955"/>
-      <w:bookmarkStart w:id="3" w:name="_Toc25186449"/>
+      <w:bookmarkStart w:name="_Toc24317955" w:id="2"/>
+      <w:bookmarkStart w:name="_Toc25186449" w:id="3"/>
       <w:r>
         <w:rPr>
           <w:rFonts w:ascii="Segoe UI" w:hAnsi="Segoe UI" w:cs="Segoe UI"/>
@@ -2541,12 +2541,12 @@
         <w:ind w:left="708"/>
         <w:jc w:val="both"/>
         <w:rPr>
-          <w:rFonts w:ascii="Segoe UI" w:eastAsia="Segoe UI" w:hAnsi="Segoe UI" w:cs="Segoe UI"/>
-        </w:rPr>
-      </w:pPr>
-      <w:r>
-        <w:rPr>
-          <w:rFonts w:ascii="Segoe UI" w:eastAsia="Segoe UI" w:hAnsi="Segoe UI" w:cs="Segoe UI"/>
+          <w:rFonts w:ascii="Segoe UI" w:hAnsi="Segoe UI" w:eastAsia="Segoe UI" w:cs="Segoe UI"/>
+        </w:rPr>
+      </w:pPr>
+      <w:r>
+        <w:rPr>
+          <w:rFonts w:ascii="Segoe UI" w:hAnsi="Segoe UI" w:eastAsia="Segoe UI" w:cs="Segoe UI"/>
         </w:rPr>
         <w:t>The purpose of this document is to give more technical and design details than the RASD about SafeStreets application system. RASD showed a general view of the system and described the functions which supposed to be executed, while DD aims to present the implementation of the system including design viewpoints; such as context viewpoint, composition viewpoint, logical viewpoint, dependency viewpoint, information viewpoint, patterns use viewpoint, interface viewpoint, structure viewpoint, interaction viewpoint, state dynamics viewpoint, and finally resource viewpoint. It also presents in more details the implementation and integration plan, as well as the testing plan. More precisely, the document presents:</w:t>
       </w:r>
@@ -2565,7 +2565,7 @@
       </w:pPr>
       <w:r>
         <w:rPr>
-          <w:rFonts w:ascii="Segoe UI" w:eastAsia="Segoe UI" w:hAnsi="Segoe UI" w:cs="Segoe UI"/>
+          <w:rFonts w:ascii="Segoe UI" w:hAnsi="Segoe UI" w:eastAsia="Segoe UI" w:cs="Segoe UI"/>
         </w:rPr>
         <w:t>Overview of the high-level architecture</w:t>
       </w:r>
@@ -2584,7 +2584,7 @@
       </w:pPr>
       <w:r>
         <w:rPr>
-          <w:rFonts w:ascii="Segoe UI" w:eastAsia="Segoe UI" w:hAnsi="Segoe UI" w:cs="Segoe UI"/>
+          <w:rFonts w:ascii="Segoe UI" w:hAnsi="Segoe UI" w:eastAsia="Segoe UI" w:cs="Segoe UI"/>
         </w:rPr>
         <w:t>The main components and their interfaces provided one for another</w:t>
       </w:r>
@@ -2603,7 +2603,7 @@
       </w:pPr>
       <w:r>
         <w:rPr>
-          <w:rFonts w:ascii="Segoe UI" w:eastAsia="Segoe UI" w:hAnsi="Segoe UI" w:cs="Segoe UI"/>
+          <w:rFonts w:ascii="Segoe UI" w:hAnsi="Segoe UI" w:eastAsia="Segoe UI" w:cs="Segoe UI"/>
         </w:rPr>
         <w:t>The Runtime behaviour</w:t>
       </w:r>
@@ -2622,7 +2622,7 @@
       </w:pPr>
       <w:r>
         <w:rPr>
-          <w:rFonts w:ascii="Segoe UI" w:eastAsia="Segoe UI" w:hAnsi="Segoe UI" w:cs="Segoe UI"/>
+          <w:rFonts w:ascii="Segoe UI" w:hAnsi="Segoe UI" w:eastAsia="Segoe UI" w:cs="Segoe UI"/>
         </w:rPr>
         <w:t>The design patterns</w:t>
       </w:r>
@@ -2642,7 +2642,7 @@
       </w:pPr>
       <w:r>
         <w:rPr>
-          <w:rFonts w:ascii="Segoe UI" w:eastAsia="Segoe UI" w:hAnsi="Segoe UI" w:cs="Segoe UI"/>
+          <w:rFonts w:ascii="Segoe UI" w:hAnsi="Segoe UI" w:eastAsia="Segoe UI" w:cs="Segoe UI"/>
         </w:rPr>
         <w:t>Additional details about UI</w:t>
       </w:r>
@@ -2662,7 +2662,7 @@
       </w:pPr>
       <w:r>
         <w:rPr>
-          <w:rFonts w:ascii="Segoe UI" w:eastAsia="Segoe UI" w:hAnsi="Segoe UI" w:cs="Segoe UI"/>
+          <w:rFonts w:ascii="Segoe UI" w:hAnsi="Segoe UI" w:eastAsia="Segoe UI" w:cs="Segoe UI"/>
         </w:rPr>
         <w:t>Mapping requirements on the defined components</w:t>
       </w:r>
@@ -2681,7 +2681,7 @@
       </w:pPr>
       <w:r>
         <w:rPr>
-          <w:rFonts w:ascii="Segoe UI" w:eastAsia="Segoe UI" w:hAnsi="Segoe UI" w:cs="Segoe UI"/>
+          <w:rFonts w:ascii="Segoe UI" w:hAnsi="Segoe UI" w:eastAsia="Segoe UI" w:cs="Segoe UI"/>
         </w:rPr>
         <w:t>Implementation plan</w:t>
       </w:r>
@@ -2700,7 +2700,7 @@
       </w:pPr>
       <w:r>
         <w:rPr>
-          <w:rFonts w:ascii="Segoe UI" w:eastAsia="Segoe UI" w:hAnsi="Segoe UI" w:cs="Segoe UI"/>
+          <w:rFonts w:ascii="Segoe UI" w:hAnsi="Segoe UI" w:eastAsia="Segoe UI" w:cs="Segoe UI"/>
         </w:rPr>
         <w:t>Integration plan</w:t>
       </w:r>
@@ -2719,7 +2719,7 @@
       </w:pPr>
       <w:r>
         <w:rPr>
-          <w:rFonts w:ascii="Segoe UI" w:eastAsia="Segoe UI" w:hAnsi="Segoe UI" w:cs="Segoe UI"/>
+          <w:rFonts w:ascii="Segoe UI" w:hAnsi="Segoe UI" w:eastAsia="Segoe UI" w:cs="Segoe UI"/>
         </w:rPr>
         <w:t>Testing plan</w:t>
       </w:r>
@@ -2729,12 +2729,12 @@
         <w:ind w:left="708"/>
         <w:jc w:val="both"/>
         <w:rPr>
-          <w:rFonts w:ascii="Segoe UI" w:eastAsia="Segoe UI" w:hAnsi="Segoe UI" w:cs="Segoe UI"/>
-        </w:rPr>
-      </w:pPr>
-      <w:r>
-        <w:rPr>
-          <w:rFonts w:ascii="Segoe UI" w:eastAsia="Segoe UI" w:hAnsi="Segoe UI" w:cs="Segoe UI"/>
+          <w:rFonts w:ascii="Segoe UI" w:hAnsi="Segoe UI" w:eastAsia="Segoe UI" w:cs="Segoe UI"/>
+        </w:rPr>
+      </w:pPr>
+      <w:r>
+        <w:rPr>
+          <w:rFonts w:ascii="Segoe UI" w:hAnsi="Segoe UI" w:eastAsia="Segoe UI" w:cs="Segoe UI"/>
         </w:rPr>
         <w:t>The purpose of this document is to provide an overall guidance to the architecture of the software product.</w:t>
       </w:r>
@@ -2758,7 +2758,7 @@
           <w:rFonts w:ascii="Segoe UI" w:hAnsi="Segoe UI" w:cs="Segoe UI"/>
         </w:rPr>
       </w:pPr>
-      <w:bookmarkStart w:id="4" w:name="_Toc25186450"/>
+      <w:bookmarkStart w:name="_Toc25186450" w:id="4"/>
       <w:r>
         <w:rPr>
           <w:rFonts w:ascii="Segoe UI" w:hAnsi="Segoe UI" w:cs="Segoe UI"/>
@@ -2777,7 +2777,7 @@
       </w:pPr>
       <w:r>
         <w:rPr>
-          <w:rFonts w:ascii="Segoe UI" w:eastAsia="Calibri" w:hAnsi="Segoe UI" w:cs="Segoe UI"/>
+          <w:rFonts w:ascii="Segoe UI" w:hAnsi="Segoe UI" w:eastAsia="Calibri" w:cs="Segoe UI"/>
         </w:rPr>
         <w:t>Here’s a review of the application’s scope that refers to what is already explained in the RASD.</w:t>
       </w:r>
@@ -2787,70 +2787,70 @@
         <w:ind w:left="708"/>
         <w:jc w:val="both"/>
         <w:rPr>
-          <w:rFonts w:ascii="Segoe UI" w:eastAsia="Calibri" w:hAnsi="Segoe UI" w:cs="Segoe UI"/>
-        </w:rPr>
-      </w:pPr>
-      <w:r>
-        <w:rPr>
-          <w:rFonts w:ascii="Segoe UI" w:eastAsia="Calibri" w:hAnsi="Segoe UI" w:cs="Segoe UI"/>
+          <w:rFonts w:ascii="Segoe UI" w:hAnsi="Segoe UI" w:eastAsia="Calibri" w:cs="Segoe UI"/>
+        </w:rPr>
+      </w:pPr>
+      <w:r>
+        <w:rPr>
+          <w:rFonts w:ascii="Segoe UI" w:hAnsi="Segoe UI" w:eastAsia="Calibri" w:cs="Segoe UI"/>
         </w:rPr>
         <w:t>SafeStreets allow users to report a violation to the authorities when they spot one. In order to obtain the ability of using SafeStreets the user will have to register himself into the application system. Users have two different modes to register themselves into the system: the first one is the proprietary authentication which also requires email validation and the second one consists of SPID</w:t>
       </w:r>
       <w:r>
         <w:rPr>
-          <w:rFonts w:ascii="Segoe UI" w:eastAsia="Calibri" w:hAnsi="Segoe UI" w:cs="Segoe UI"/>
+          <w:rFonts w:ascii="Segoe UI" w:hAnsi="Segoe UI" w:eastAsia="Calibri" w:cs="Segoe UI"/>
           <w:vertAlign w:val="superscript"/>
         </w:rPr>
         <w:t>9</w:t>
       </w:r>
       <w:r>
         <w:rPr>
-          <w:rFonts w:ascii="Segoe UI" w:eastAsia="Calibri" w:hAnsi="Segoe UI" w:cs="Segoe UI"/>
+          <w:rFonts w:ascii="Segoe UI" w:hAnsi="Segoe UI" w:eastAsia="Calibri" w:cs="Segoe UI"/>
         </w:rPr>
         <w:t xml:space="preserve"> authentication. Generally, they will have to subscribe with their full name and fiscal code since they’re mandatory to be able to fill certain reports. Registered Users obtain points that indicate their integrity through their continuous voluntary participation in order to provide the possibility of achieving the goal of making the streets safer. These points are called integrity points. Initially, users, who have registered with SPID</w:t>
       </w:r>
       <w:r>
         <w:rPr>
-          <w:rFonts w:ascii="Segoe UI" w:eastAsia="Calibri" w:hAnsi="Segoe UI" w:cs="Segoe UI"/>
+          <w:rFonts w:ascii="Segoe UI" w:hAnsi="Segoe UI" w:eastAsia="Calibri" w:cs="Segoe UI"/>
           <w:vertAlign w:val="superscript"/>
         </w:rPr>
         <w:t>9</w:t>
       </w:r>
       <w:r>
         <w:rPr>
-          <w:rFonts w:ascii="Segoe UI" w:eastAsia="Calibri" w:hAnsi="Segoe UI" w:cs="Segoe UI"/>
+          <w:rFonts w:ascii="Segoe UI" w:hAnsi="Segoe UI" w:eastAsia="Calibri" w:cs="Segoe UI"/>
         </w:rPr>
         <w:t>, have more integrity points than the proprietary authentication (according to demonstrating more integrity into the society verifying his own identity through a public system of digital authentication). Moreover, when a report is verified by the authorities, integrity points of the notifier increase. Users can see also, through a map, the security level of a zone. Allowing users to mine general information about notified violations doesn’t violate the privacy of the reporting user according to the Legislative Decree 196/03</w:t>
       </w:r>
       <w:r>
         <w:rPr>
-          <w:rFonts w:ascii="Segoe UI" w:eastAsia="Calibri" w:hAnsi="Segoe UI" w:cs="Segoe UI"/>
+          <w:rFonts w:ascii="Segoe UI" w:hAnsi="Segoe UI" w:eastAsia="Calibri" w:cs="Segoe UI"/>
           <w:vertAlign w:val="superscript"/>
         </w:rPr>
         <w:t>1</w:t>
       </w:r>
       <w:r>
         <w:rPr>
-          <w:rFonts w:ascii="Segoe UI" w:eastAsia="Calibri" w:hAnsi="Segoe UI" w:cs="Segoe UI"/>
+          <w:rFonts w:ascii="Segoe UI" w:hAnsi="Segoe UI" w:eastAsia="Calibri" w:cs="Segoe UI"/>
         </w:rPr>
         <w:t xml:space="preserve"> and the regulation 2016/679</w:t>
       </w:r>
       <w:r>
         <w:rPr>
-          <w:rFonts w:ascii="Segoe UI" w:eastAsia="Calibri" w:hAnsi="Segoe UI" w:cs="Segoe UI"/>
+          <w:rFonts w:ascii="Segoe UI" w:hAnsi="Segoe UI" w:eastAsia="Calibri" w:cs="Segoe UI"/>
           <w:vertAlign w:val="superscript"/>
         </w:rPr>
         <w:t>3</w:t>
       </w:r>
       <w:r>
         <w:rPr>
-          <w:rFonts w:ascii="Segoe UI" w:eastAsia="Calibri" w:hAnsi="Segoe UI" w:cs="Segoe UI"/>
+          <w:rFonts w:ascii="Segoe UI" w:hAnsi="Segoe UI" w:eastAsia="Calibri" w:cs="Segoe UI"/>
         </w:rPr>
         <w:t xml:space="preserve"> given since they aren’t authorized to access other users’ private information such as fiscal code, name, surname etc. Security level is calculated being based on the statistics of the types of violations committed in the interested area. Of course, any user </w:t>
       </w:r>
       <w:r>
         <w:rPr>
-          <w:rFonts w:ascii="Segoe UI" w:eastAsia="Calibri" w:hAnsi="Segoe UI" w:cs="Segoe UI"/>
+          <w:rFonts w:ascii="Segoe UI" w:hAnsi="Segoe UI" w:eastAsia="Calibri" w:cs="Segoe UI"/>
         </w:rPr>
         <w:lastRenderedPageBreak/>
         <w:t>will have the possibility to change the password in case it is forgotten through the normal process of password change link sent to their email address.</w:t>
@@ -2861,12 +2861,12 @@
         <w:ind w:left="708"/>
         <w:jc w:val="both"/>
         <w:rPr>
-          <w:rFonts w:ascii="Segoe UI" w:eastAsia="Calibri" w:hAnsi="Segoe UI" w:cs="Segoe UI"/>
-        </w:rPr>
-      </w:pPr>
-      <w:r>
-        <w:rPr>
-          <w:rFonts w:ascii="Segoe UI" w:eastAsia="Calibri" w:hAnsi="Segoe UI" w:cs="Segoe UI"/>
+          <w:rFonts w:ascii="Segoe UI" w:hAnsi="Segoe UI" w:eastAsia="Calibri" w:cs="Segoe UI"/>
+        </w:rPr>
+      </w:pPr>
+      <w:r>
+        <w:rPr>
+          <w:rFonts w:ascii="Segoe UI" w:hAnsi="Segoe UI" w:eastAsia="Calibri" w:cs="Segoe UI"/>
         </w:rPr>
         <w:t>As it is in the specification of the S2B, Reports are composed of date, time, position, a note (with a maximum fixed number of  characters) and a clear picture of the committed violation in which the licence plate should be included, but it isn’t a restricted requirement because, in the worst case, there are two possible situations: in the first one the licence plate isn’t clear (e.g. poor quality or blurry image) the user is allowed to do one out of two possible actions that consist of re-take the picture of the violation or modify the licence plate number, and if the user chooses to do the second action, the system shall recognize the report as one, instead, with a modified licence plate number and this induces minor level of credibility; instead, in the second situation, if the system doesn’t recognize a vehicle in the taken picture it will take an immediate action to discard this picture and it will eventually ask the user to take a new clearer picture to be able to proceed, and that precludes the fact that user might send pictures that are not in accordance with the domain of the application (e.g. photos that don’t contain a vehicle such as selfies).</w:t>
       </w:r>
@@ -2876,12 +2876,12 @@
         <w:ind w:left="708"/>
         <w:jc w:val="both"/>
         <w:rPr>
-          <w:rFonts w:ascii="Segoe UI" w:eastAsia="Calibri" w:hAnsi="Segoe UI" w:cs="Segoe UI"/>
-        </w:rPr>
-      </w:pPr>
-      <w:r>
-        <w:rPr>
-          <w:rFonts w:ascii="Segoe UI" w:eastAsia="Calibri" w:hAnsi="Segoe UI" w:cs="Segoe UI"/>
+          <w:rFonts w:ascii="Segoe UI" w:hAnsi="Segoe UI" w:eastAsia="Calibri" w:cs="Segoe UI"/>
+        </w:rPr>
+      </w:pPr>
+      <w:r>
+        <w:rPr>
+          <w:rFonts w:ascii="Segoe UI" w:hAnsi="Segoe UI" w:eastAsia="Calibri" w:cs="Segoe UI"/>
         </w:rPr>
         <w:t>Since the violation must be notified in real-time domain, the user is not allowed to upload a picture at all. So that, situations as creating a false violation or manipulating data of a certain violation. For the same reason the user is not allowed to modify a photo. If the user notices something that should be mentioned, there’s a note that he can fill in briefly with possible observations. Also, the user must have a stable active connection to be able to submit the violation.</w:t>
       </w:r>
@@ -2891,64 +2891,64 @@
         <w:ind w:left="708"/>
         <w:jc w:val="both"/>
         <w:rPr>
-          <w:rFonts w:ascii="Segoe UI" w:eastAsia="Calibri" w:hAnsi="Segoe UI" w:cs="Segoe UI"/>
-        </w:rPr>
-      </w:pPr>
-      <w:r>
-        <w:rPr>
-          <w:rFonts w:ascii="Segoe UI" w:eastAsia="Calibri" w:hAnsi="Segoe UI" w:cs="Segoe UI"/>
+          <w:rFonts w:ascii="Segoe UI" w:hAnsi="Segoe UI" w:eastAsia="Calibri" w:cs="Segoe UI"/>
+        </w:rPr>
+      </w:pPr>
+      <w:r>
+        <w:rPr>
+          <w:rFonts w:ascii="Segoe UI" w:hAnsi="Segoe UI" w:eastAsia="Calibri" w:cs="Segoe UI"/>
         </w:rPr>
         <w:t>A report should satisfy the application domain before it becomes in hands of authorities and in order to realize this fact a report should include the preconditions described earlier. When a report is filled in completely the authorities must be able to receive it through the application. Within this context, the authorities are defined as Italy’s law enforcement agencies. The authorities, interested in the application willing to use it for increasing local security, must have a valid digital certificate provided by the police forces through the Ministry of the Interior</w:t>
       </w:r>
       <w:r>
         <w:rPr>
-          <w:rFonts w:ascii="Segoe UI" w:eastAsia="Calibri" w:hAnsi="Segoe UI" w:cs="Segoe UI"/>
+          <w:rFonts w:ascii="Segoe UI" w:hAnsi="Segoe UI" w:eastAsia="Calibri" w:cs="Segoe UI"/>
           <w:vertAlign w:val="superscript"/>
         </w:rPr>
         <w:t>5</w:t>
       </w:r>
       <w:r>
         <w:rPr>
-          <w:rFonts w:ascii="Segoe UI" w:eastAsia="Calibri" w:hAnsi="Segoe UI" w:cs="Segoe UI"/>
+          <w:rFonts w:ascii="Segoe UI" w:hAnsi="Segoe UI" w:eastAsia="Calibri" w:cs="Segoe UI"/>
         </w:rPr>
         <w:t xml:space="preserve"> and the Ministry of the Defense</w:t>
       </w:r>
       <w:r>
         <w:rPr>
-          <w:rFonts w:ascii="Segoe UI" w:eastAsia="Calibri" w:hAnsi="Segoe UI" w:cs="Segoe UI"/>
+          <w:rFonts w:ascii="Segoe UI" w:hAnsi="Segoe UI" w:eastAsia="Calibri" w:cs="Segoe UI"/>
           <w:vertAlign w:val="superscript"/>
         </w:rPr>
         <w:t>6</w:t>
       </w:r>
       <w:r>
         <w:rPr>
-          <w:rFonts w:ascii="Segoe UI" w:eastAsia="Calibri" w:hAnsi="Segoe UI" w:cs="Segoe UI"/>
+          <w:rFonts w:ascii="Segoe UI" w:hAnsi="Segoe UI" w:eastAsia="Calibri" w:cs="Segoe UI"/>
         </w:rPr>
         <w:t>. An authority must register making a formal and direct request to the Certified Email</w:t>
       </w:r>
       <w:r>
         <w:rPr>
-          <w:rFonts w:ascii="Segoe UI" w:eastAsia="Calibri" w:hAnsi="Segoe UI" w:cs="Segoe UI"/>
+          <w:rFonts w:ascii="Segoe UI" w:hAnsi="Segoe UI" w:eastAsia="Calibri" w:cs="Segoe UI"/>
           <w:vertAlign w:val="superscript"/>
         </w:rPr>
         <w:t>7,8</w:t>
       </w:r>
       <w:r>
         <w:rPr>
-          <w:rFonts w:ascii="Segoe UI" w:eastAsia="Calibri" w:hAnsi="Segoe UI" w:cs="Segoe UI"/>
+          <w:rFonts w:ascii="Segoe UI" w:hAnsi="Segoe UI" w:eastAsia="Calibri" w:cs="Segoe UI"/>
         </w:rPr>
         <w:t xml:space="preserve"> address of SafeStreets through his Certified Email</w:t>
       </w:r>
       <w:r>
         <w:rPr>
-          <w:rFonts w:ascii="Segoe UI" w:eastAsia="Calibri" w:hAnsi="Segoe UI" w:cs="Segoe UI"/>
+          <w:rFonts w:ascii="Segoe UI" w:hAnsi="Segoe UI" w:eastAsia="Calibri" w:cs="Segoe UI"/>
           <w:vertAlign w:val="superscript"/>
         </w:rPr>
         <w:t>7,8</w:t>
       </w:r>
       <w:r>
         <w:rPr>
-          <w:rFonts w:ascii="Segoe UI" w:eastAsia="Calibri" w:hAnsi="Segoe UI" w:cs="Segoe UI"/>
+          <w:rFonts w:ascii="Segoe UI" w:hAnsi="Segoe UI" w:eastAsia="Calibri" w:cs="Segoe UI"/>
         </w:rPr>
         <w:t xml:space="preserve"> which will give him in a secure way the credentials generated to be able to use the application or by just using SPID with his Certified Email. The login process with the authority credentials requires also a valid digital certificate. Once an authority is registered and SafeStreets has added his credentials in the system, he will be able to receive notifications about the committed violations. Registered authorities have the maximum authorization to access all the data notified by users. They also have access to all normal user functionalities, thus the capability of reporting violations. The authorities can also verify and validate the visualized reports depending on the veracity of the notified violations. The authorities are also guaranteed a second access to SafeStreets through a web service which require the same login process.</w:t>
       </w:r>
@@ -2958,51 +2958,51 @@
         <w:ind w:left="708"/>
         <w:jc w:val="both"/>
         <w:rPr>
-          <w:rFonts w:ascii="Segoe UI" w:eastAsia="Calibri" w:hAnsi="Segoe UI" w:cs="Segoe UI"/>
-        </w:rPr>
-      </w:pPr>
-      <w:r>
-        <w:rPr>
-          <w:rFonts w:ascii="Segoe UI" w:eastAsia="Calibri" w:hAnsi="Segoe UI" w:cs="Segoe UI"/>
+          <w:rFonts w:ascii="Segoe UI" w:hAnsi="Segoe UI" w:eastAsia="Calibri" w:cs="Segoe UI"/>
+        </w:rPr>
+      </w:pPr>
+      <w:r>
+        <w:rPr>
+          <w:rFonts w:ascii="Segoe UI" w:hAnsi="Segoe UI" w:eastAsia="Calibri" w:cs="Segoe UI"/>
         </w:rPr>
         <w:t>Either the registration process or the reports made and of the user who carried it out are respects the terms established by the Legislative Decree 196/03</w:t>
       </w:r>
       <w:r>
         <w:rPr>
-          <w:rFonts w:ascii="Segoe UI" w:eastAsia="Calibri" w:hAnsi="Segoe UI" w:cs="Segoe UI"/>
+          <w:rFonts w:ascii="Segoe UI" w:hAnsi="Segoe UI" w:eastAsia="Calibri" w:cs="Segoe UI"/>
           <w:vertAlign w:val="superscript"/>
         </w:rPr>
         <w:t>1</w:t>
       </w:r>
       <w:r>
         <w:rPr>
-          <w:rFonts w:ascii="Segoe UI" w:eastAsia="Calibri" w:hAnsi="Segoe UI" w:cs="Segoe UI"/>
+          <w:rFonts w:ascii="Segoe UI" w:hAnsi="Segoe UI" w:eastAsia="Calibri" w:cs="Segoe UI"/>
         </w:rPr>
         <w:t>, Legislative Decree 82/05</w:t>
       </w:r>
       <w:r>
         <w:rPr>
-          <w:rFonts w:ascii="Segoe UI" w:eastAsia="Calibri" w:hAnsi="Segoe UI" w:cs="Segoe UI"/>
+          <w:rFonts w:ascii="Segoe UI" w:hAnsi="Segoe UI" w:eastAsia="Calibri" w:cs="Segoe UI"/>
           <w:vertAlign w:val="superscript"/>
         </w:rPr>
         <w:t>2</w:t>
       </w:r>
       <w:r>
         <w:rPr>
-          <w:rFonts w:ascii="Segoe UI" w:eastAsia="Calibri" w:hAnsi="Segoe UI" w:cs="Segoe UI"/>
+          <w:rFonts w:ascii="Segoe UI" w:hAnsi="Segoe UI" w:eastAsia="Calibri" w:cs="Segoe UI"/>
         </w:rPr>
         <w:t xml:space="preserve"> and the regulation 2016/679</w:t>
       </w:r>
       <w:r>
         <w:rPr>
-          <w:rFonts w:ascii="Segoe UI" w:eastAsia="Calibri" w:hAnsi="Segoe UI" w:cs="Segoe UI"/>
+          <w:rFonts w:ascii="Segoe UI" w:hAnsi="Segoe UI" w:eastAsia="Calibri" w:cs="Segoe UI"/>
           <w:vertAlign w:val="superscript"/>
         </w:rPr>
         <w:t>3</w:t>
       </w:r>
       <w:r>
         <w:rPr>
-          <w:rFonts w:ascii="Segoe UI" w:eastAsia="Calibri" w:hAnsi="Segoe UI" w:cs="Segoe UI"/>
+          <w:rFonts w:ascii="Segoe UI" w:hAnsi="Segoe UI" w:eastAsia="Calibri" w:cs="Segoe UI"/>
         </w:rPr>
         <w:t>.</w:t>
       </w:r>
@@ -3012,18 +3012,18 @@
         <w:ind w:left="708"/>
         <w:jc w:val="both"/>
         <w:rPr>
-          <w:rFonts w:ascii="Segoe UI" w:eastAsia="Calibri" w:hAnsi="Segoe UI" w:cs="Segoe UI"/>
-        </w:rPr>
-      </w:pPr>
-      <w:r>
-        <w:rPr>
-          <w:rFonts w:ascii="Segoe UI" w:eastAsia="Calibri" w:hAnsi="Segoe UI" w:cs="Segoe UI"/>
+          <w:rFonts w:ascii="Segoe UI" w:hAnsi="Segoe UI" w:eastAsia="Calibri" w:cs="Segoe UI"/>
+        </w:rPr>
+      </w:pPr>
+      <w:r>
+        <w:rPr>
+          <w:rFonts w:ascii="Segoe UI" w:hAnsi="Segoe UI" w:eastAsia="Calibri" w:cs="Segoe UI"/>
         </w:rPr>
         <w:t xml:space="preserve">SafeStreets offers also the possibility to be an important participant as an independent entity which can provide suggestions to the improvement of a certain area. In order to realize such a functionality, SafeStreets should have access to accident records of the applied areas. Interested municipalities, in order to let the authorities benefit this functionality, must guarantee access to </w:t>
       </w:r>
       <w:r>
         <w:rPr>
-          <w:rFonts w:ascii="Segoe UI" w:eastAsia="Calibri" w:hAnsi="Segoe UI" w:cs="Segoe UI"/>
+          <w:rFonts w:ascii="Segoe UI" w:hAnsi="Segoe UI" w:eastAsia="Calibri" w:cs="Segoe UI"/>
         </w:rPr>
         <w:lastRenderedPageBreak/>
         <w:t>those data records because it helps the application to cross the provided data about accidents with its own data to provide suitable suggestions depending on the identified situation. It will then notify the authorities regarding those suggestions.</w:t>
@@ -3033,7 +3033,7 @@
       <w:pPr>
         <w:jc w:val="both"/>
         <w:rPr>
-          <w:rFonts w:ascii="Segoe UI" w:eastAsia="Calibri" w:hAnsi="Segoe UI" w:cs="Segoe UI"/>
+          <w:rFonts w:ascii="Segoe UI" w:hAnsi="Segoe UI" w:eastAsia="Calibri" w:cs="Segoe UI"/>
         </w:rPr>
       </w:pPr>
     </w:p>
@@ -3049,15 +3049,15 @@
           <w:rFonts w:ascii="Segoe UI" w:hAnsi="Segoe UI" w:cs="Segoe UI"/>
         </w:rPr>
       </w:pPr>
-      <w:bookmarkStart w:id="5" w:name="_Toc24317959"/>
-      <w:bookmarkStart w:id="6" w:name="_Toc25186451"/>
+      <w:bookmarkStart w:name="_Toc24317959" w:id="5"/>
+      <w:bookmarkStart w:name="_Toc25186451" w:id="6"/>
       <w:r>
         <w:rPr>
           <w:rFonts w:ascii="Segoe UI" w:hAnsi="Segoe UI" w:cs="Segoe UI"/>
         </w:rPr>
         <w:t>Definitions, Acronyms, Abbreviations</w:t>
       </w:r>
-      <w:bookmarkStart w:id="7" w:name="_Hlk22764472"/>
+      <w:bookmarkStart w:name="_Hlk22764472" w:id="7"/>
       <w:bookmarkEnd w:id="5"/>
       <w:bookmarkEnd w:id="6"/>
       <w:bookmarkEnd w:id="7"/>
@@ -3074,8 +3074,8 @@
           <w:rFonts w:ascii="Segoe UI" w:hAnsi="Segoe UI" w:cs="Segoe UI"/>
         </w:rPr>
       </w:pPr>
-      <w:bookmarkStart w:id="8" w:name="_Toc24317960"/>
-      <w:bookmarkStart w:id="9" w:name="_Toc25186452"/>
+      <w:bookmarkStart w:name="_Toc24317960" w:id="8"/>
+      <w:bookmarkStart w:name="_Toc25186452" w:id="9"/>
       <w:r>
         <w:rPr>
           <w:rFonts w:ascii="Segoe UI" w:hAnsi="Segoe UI" w:cs="Segoe UI"/>
@@ -3128,7 +3128,7 @@
       </w:pPr>
       <w:r>
         <w:rPr>
-          <w:rFonts w:ascii="Segoe UI" w:eastAsia="Calibri" w:hAnsi="Segoe UI" w:cs="Segoe UI"/>
+          <w:rFonts w:ascii="Segoe UI" w:hAnsi="Segoe UI" w:eastAsia="Calibri" w:cs="Segoe UI"/>
         </w:rPr>
         <w:t>Double line parking</w:t>
       </w:r>
@@ -3148,7 +3148,7 @@
       </w:pPr>
       <w:r>
         <w:rPr>
-          <w:rFonts w:ascii="Segoe UI" w:eastAsia="Calibri" w:hAnsi="Segoe UI" w:cs="Segoe UI"/>
+          <w:rFonts w:ascii="Segoe UI" w:hAnsi="Segoe UI" w:eastAsia="Calibri" w:cs="Segoe UI"/>
         </w:rPr>
         <w:t>Expiry of the parking time limit</w:t>
       </w:r>
@@ -3168,7 +3168,7 @@
       </w:pPr>
       <w:r>
         <w:rPr>
-          <w:rFonts w:ascii="Segoe UI" w:eastAsia="Calibri" w:hAnsi="Segoe UI" w:cs="Segoe UI"/>
+          <w:rFonts w:ascii="Segoe UI" w:hAnsi="Segoe UI" w:eastAsia="Calibri" w:cs="Segoe UI"/>
         </w:rPr>
         <w:t>No parking area</w:t>
       </w:r>
@@ -3188,7 +3188,7 @@
       </w:pPr>
       <w:r>
         <w:rPr>
-          <w:rFonts w:ascii="Segoe UI" w:eastAsia="Calibri" w:hAnsi="Segoe UI" w:cs="Segoe UI"/>
+          <w:rFonts w:ascii="Segoe UI" w:hAnsi="Segoe UI" w:eastAsia="Calibri" w:cs="Segoe UI"/>
         </w:rPr>
         <w:t>Parking in places reserved to people with disabilities</w:t>
       </w:r>
@@ -3208,7 +3208,7 @@
       </w:pPr>
       <w:r>
         <w:rPr>
-          <w:rFonts w:ascii="Segoe UI" w:eastAsia="Calibri" w:hAnsi="Segoe UI" w:cs="Segoe UI"/>
+          <w:rFonts w:ascii="Segoe UI" w:hAnsi="Segoe UI" w:eastAsia="Calibri" w:cs="Segoe UI"/>
         </w:rPr>
         <w:t>Parking in the middle of bike lanes</w:t>
       </w:r>
@@ -3228,7 +3228,7 @@
       </w:pPr>
       <w:r>
         <w:rPr>
-          <w:rFonts w:ascii="Segoe UI" w:eastAsia="Calibri" w:hAnsi="Segoe UI" w:cs="Segoe UI"/>
+          <w:rFonts w:ascii="Segoe UI" w:hAnsi="Segoe UI" w:eastAsia="Calibri" w:cs="Segoe UI"/>
         </w:rPr>
         <w:t>Parking near bus stops</w:t>
       </w:r>
@@ -3248,7 +3248,7 @@
       </w:pPr>
       <w:r>
         <w:rPr>
-          <w:rFonts w:ascii="Segoe UI" w:eastAsia="Calibri" w:hAnsi="Segoe UI" w:cs="Segoe UI"/>
+          <w:rFonts w:ascii="Segoe UI" w:hAnsi="Segoe UI" w:eastAsia="Calibri" w:cs="Segoe UI"/>
         </w:rPr>
         <w:t>Parking on crosswalk</w:t>
       </w:r>
@@ -3268,7 +3268,7 @@
       </w:pPr>
       <w:r>
         <w:rPr>
-          <w:rFonts w:ascii="Segoe UI" w:eastAsia="Calibri" w:hAnsi="Segoe UI" w:cs="Segoe UI"/>
+          <w:rFonts w:ascii="Segoe UI" w:hAnsi="Segoe UI" w:eastAsia="Calibri" w:cs="Segoe UI"/>
         </w:rPr>
         <w:t>Parking on residents reserved spots</w:t>
       </w:r>
@@ -3288,7 +3288,7 @@
       </w:pPr>
       <w:r>
         <w:rPr>
-          <w:rFonts w:ascii="Segoe UI" w:eastAsia="Calibri" w:hAnsi="Segoe UI" w:cs="Segoe UI"/>
+          <w:rFonts w:ascii="Segoe UI" w:hAnsi="Segoe UI" w:eastAsia="Calibri" w:cs="Segoe UI"/>
         </w:rPr>
         <w:t>Parking ticket missing</w:t>
       </w:r>
@@ -3308,7 +3308,7 @@
       </w:pPr>
       <w:r>
         <w:rPr>
-          <w:rFonts w:ascii="Segoe UI" w:eastAsia="Calibri" w:hAnsi="Segoe UI" w:cs="Segoe UI"/>
+          <w:rFonts w:ascii="Segoe UI" w:hAnsi="Segoe UI" w:eastAsia="Calibri" w:cs="Segoe UI"/>
         </w:rPr>
         <w:t>Possible vehicles damage by third parties (e.g. broken glass)</w:t>
       </w:r>
@@ -3543,7 +3543,7 @@
       </w:pPr>
       <w:r>
         <w:rPr>
-          <w:rFonts w:ascii="Segoe UI" w:eastAsia="Calibri" w:hAnsi="Segoe UI" w:cs="Segoe UI"/>
+          <w:rFonts w:ascii="Segoe UI" w:hAnsi="Segoe UI" w:eastAsia="Calibri" w:cs="Segoe UI"/>
         </w:rPr>
         <w:t>Add a barrier between the bike lane and the part of the road for motorized vehicles</w:t>
       </w:r>
@@ -3562,7 +3562,7 @@
       </w:pPr>
       <w:r>
         <w:rPr>
-          <w:rFonts w:ascii="Segoe UI" w:eastAsia="Calibri" w:hAnsi="Segoe UI" w:cs="Segoe UI"/>
+          <w:rFonts w:ascii="Segoe UI" w:hAnsi="Segoe UI" w:eastAsia="Calibri" w:cs="Segoe UI"/>
         </w:rPr>
         <w:t>Install a towaway zone sign</w:t>
       </w:r>
@@ -3581,7 +3581,7 @@
       </w:pPr>
       <w:r>
         <w:rPr>
-          <w:rFonts w:ascii="Segoe UI" w:eastAsia="Calibri" w:hAnsi="Segoe UI" w:cs="Segoe UI"/>
+          <w:rFonts w:ascii="Segoe UI" w:hAnsi="Segoe UI" w:eastAsia="Calibri" w:cs="Segoe UI"/>
         </w:rPr>
         <w:t>Increase parking slots</w:t>
       </w:r>
@@ -3600,7 +3600,7 @@
       </w:pPr>
       <w:r>
         <w:rPr>
-          <w:rFonts w:ascii="Segoe UI" w:eastAsia="Calibri" w:hAnsi="Segoe UI" w:cs="Segoe UI"/>
+          <w:rFonts w:ascii="Segoe UI" w:hAnsi="Segoe UI" w:eastAsia="Calibri" w:cs="Segoe UI"/>
         </w:rPr>
         <w:t>Increase local police controls</w:t>
       </w:r>
@@ -3744,14 +3744,14 @@
       </w:r>
       <w:r>
         <w:rPr>
-          <w:rFonts w:ascii="Segoe UI" w:eastAsia="Segoe UI" w:hAnsi="Segoe UI" w:cs="Segoe UI"/>
+          <w:rFonts w:ascii="Segoe UI" w:hAnsi="Segoe UI" w:eastAsia="Segoe UI" w:cs="Segoe UI"/>
           <w:color w:val="222222"/>
         </w:rPr>
         <w:t xml:space="preserve">The specification of the elements and conventions available for constructing and </w:t>
       </w:r>
       <w:r>
         <w:rPr>
-          <w:rFonts w:ascii="Segoe UI" w:eastAsia="Segoe UI" w:hAnsi="Segoe UI" w:cs="Segoe UI"/>
+          <w:rFonts w:ascii="Segoe UI" w:hAnsi="Segoe UI" w:eastAsia="Segoe UI" w:cs="Segoe UI"/>
         </w:rPr>
         <w:t>using a design view.</w:t>
       </w:r>
@@ -3765,8 +3765,8 @@
           <w:rFonts w:ascii="Segoe UI" w:hAnsi="Segoe UI" w:cs="Segoe UI"/>
         </w:rPr>
       </w:pPr>
-      <w:bookmarkStart w:id="10" w:name="_Toc24317961"/>
-      <w:bookmarkStart w:id="11" w:name="_Toc25186453"/>
+      <w:bookmarkStart w:name="_Toc24317961" w:id="10"/>
+      <w:bookmarkStart w:name="_Toc25186453" w:id="11"/>
       <w:r>
         <w:rPr>
           <w:rFonts w:ascii="Segoe UI" w:hAnsi="Segoe UI" w:cs="Segoe UI"/>
@@ -3791,8 +3791,8 @@
       <w:r>
         <w:rPr>
           <w:rFonts w:ascii="Segoe UI" w:hAnsi="Segoe UI" w:cs="Segoe UI"/>
-          <w:b/>
-          <w:bCs/>
+          <w:b w:val="1"/>
+          <w:bCs w:val="1"/>
         </w:rPr>
         <w:t>API</w:t>
       </w:r>
@@ -3811,23 +3811,23 @@
           <w:numId w:val="18"/>
         </w:numPr>
         <w:jc w:val="both"/>
-        <w:rPr>
-          <w:rFonts w:ascii="Segoe UI" w:hAnsi="Segoe UI" w:cs="Segoe UI"/>
-        </w:rPr>
-      </w:pPr>
-      <w:r>
-        <w:rPr>
-          <w:rFonts w:ascii="Segoe UI" w:hAnsi="Segoe UI" w:cs="Segoe UI"/>
-          <w:b/>
-          <w:bCs/>
-        </w:rPr>
-        <w:t>D.L.</w:t>
-      </w:r>
-      <w:r>
-        <w:rPr>
-          <w:rFonts w:ascii="Segoe UI" w:hAnsi="Segoe UI" w:cs="Segoe UI"/>
-        </w:rPr>
-        <w:t>: Legislative Decree</w:t>
+        <w:rPr/>
+      </w:pPr>
+      <w:r>
+        <w:rPr>
+          <w:rFonts w:ascii="Segoe UI" w:hAnsi="Segoe UI" w:cs="Segoe UI"/>
+          <w:b w:val="1"/>
+          <w:bCs w:val="1"/>
+        </w:rPr>
+        <w:t>AWS</w:t>
+      </w:r>
+      <w:r>
+        <w:rPr>
+          <w:rFonts w:ascii="Segoe UI" w:hAnsi="Segoe UI" w:cs="Segoe UI"/>
+          <w:b w:val="0"/>
+          <w:bCs w:val="0"/>
+        </w:rPr>
+        <w:t>: Amazon Web Services</w:t>
       </w:r>
     </w:p>
     <w:p>
@@ -3840,7 +3840,6 @@
         <w:jc w:val="both"/>
         <w:rPr>
           <w:rFonts w:ascii="Segoe UI" w:hAnsi="Segoe UI" w:cs="Segoe UI"/>
-          <w:lang w:val="en-US"/>
         </w:rPr>
       </w:pPr>
       <w:r>
@@ -3849,13 +3848,13 @@
           <w:b/>
           <w:bCs/>
         </w:rPr>
-        <w:t>DCPM</w:t>
-      </w:r>
-      <w:r>
-        <w:rPr>
-          <w:rFonts w:ascii="Segoe UI" w:hAnsi="Segoe UI" w:cs="Segoe UI"/>
-        </w:rPr>
-        <w:t>: Decree of the President of the Council of Ministers of the Italian Republic</w:t>
+        <w:t>D.L.</w:t>
+      </w:r>
+      <w:r>
+        <w:rPr>
+          <w:rFonts w:ascii="Segoe UI" w:hAnsi="Segoe UI" w:cs="Segoe UI"/>
+        </w:rPr>
+        <w:t>: Legislative Decree</w:t>
       </w:r>
     </w:p>
     <w:p>
@@ -3868,6 +3867,7 @@
         <w:jc w:val="both"/>
         <w:rPr>
           <w:rFonts w:ascii="Segoe UI" w:hAnsi="Segoe UI" w:cs="Segoe UI"/>
+          <w:lang w:val="en-US"/>
         </w:rPr>
       </w:pPr>
       <w:r>
@@ -3876,13 +3876,13 @@
           <w:b/>
           <w:bCs/>
         </w:rPr>
-        <w:t>DD</w:t>
-      </w:r>
-      <w:r>
-        <w:rPr>
-          <w:rFonts w:ascii="Segoe UI" w:hAnsi="Segoe UI" w:cs="Segoe UI"/>
-        </w:rPr>
-        <w:t>: Design Document</w:t>
+        <w:t>DCPM</w:t>
+      </w:r>
+      <w:r>
+        <w:rPr>
+          <w:rFonts w:ascii="Segoe UI" w:hAnsi="Segoe UI" w:cs="Segoe UI"/>
+        </w:rPr>
+        <w:t>: Decree of the President of the Council of Ministers of the Italian Republic</w:t>
       </w:r>
     </w:p>
     <w:p>
@@ -3900,16 +3900,16 @@
       <w:r>
         <w:rPr>
           <w:rFonts w:ascii="Segoe UI" w:hAnsi="Segoe UI" w:cs="Segoe UI"/>
-          <w:b/>
-          <w:bCs/>
-        </w:rPr>
-        <w:t>EEA</w:t>
-      </w:r>
-      <w:r>
-        <w:rPr>
-          <w:rFonts w:ascii="Segoe UI" w:hAnsi="Segoe UI" w:cs="Segoe UI"/>
-        </w:rPr>
-        <w:t>: European Economic Area</w:t>
+          <w:b w:val="1"/>
+          <w:bCs w:val="1"/>
+        </w:rPr>
+        <w:t>DD</w:t>
+      </w:r>
+      <w:r>
+        <w:rPr>
+          <w:rFonts w:ascii="Segoe UI" w:hAnsi="Segoe UI" w:cs="Segoe UI"/>
+        </w:rPr>
+        <w:t>: Design Document</w:t>
       </w:r>
     </w:p>
     <w:p>
@@ -3920,23 +3920,23 @@
           <w:numId w:val="18"/>
         </w:numPr>
         <w:jc w:val="both"/>
-        <w:rPr>
-          <w:rFonts w:ascii="Segoe UI" w:hAnsi="Segoe UI" w:cs="Segoe UI"/>
-        </w:rPr>
-      </w:pPr>
-      <w:r>
-        <w:rPr>
-          <w:rFonts w:ascii="Segoe UI" w:hAnsi="Segoe UI" w:cs="Segoe UI"/>
-          <w:b/>
-          <w:bCs/>
-        </w:rPr>
-        <w:t>EU</w:t>
-      </w:r>
-      <w:r>
-        <w:rPr>
-          <w:rFonts w:ascii="Segoe UI" w:hAnsi="Segoe UI" w:cs="Segoe UI"/>
-        </w:rPr>
-        <w:t>: European Union</w:t>
+        <w:rPr/>
+      </w:pPr>
+      <w:r>
+        <w:rPr>
+          <w:rFonts w:ascii="Segoe UI" w:hAnsi="Segoe UI" w:cs="Segoe UI"/>
+          <w:b w:val="1"/>
+          <w:bCs w:val="1"/>
+        </w:rPr>
+        <w:t>DDoS</w:t>
+      </w:r>
+      <w:r>
+        <w:rPr>
+          <w:rFonts w:ascii="Segoe UI" w:hAnsi="Segoe UI" w:cs="Segoe UI"/>
+          <w:b w:val="0"/>
+          <w:bCs w:val="0"/>
+        </w:rPr>
+        <w:t>: Distributed Denial of Service</w:t>
       </w:r>
     </w:p>
     <w:p>
@@ -3947,24 +3947,23 @@
           <w:numId w:val="18"/>
         </w:numPr>
         <w:jc w:val="both"/>
-        <w:rPr>
-          <w:rFonts w:ascii="Segoe UI" w:hAnsi="Segoe UI" w:cs="Segoe UI"/>
-          <w:lang w:val="en-US"/>
-        </w:rPr>
-      </w:pPr>
-      <w:r>
-        <w:rPr>
-          <w:rFonts w:ascii="Segoe UI" w:hAnsi="Segoe UI" w:cs="Segoe UI"/>
-          <w:b/>
-          <w:bCs/>
-        </w:rPr>
-        <w:t>GDPR</w:t>
-      </w:r>
-      <w:r>
-        <w:rPr>
-          <w:rFonts w:ascii="Segoe UI" w:hAnsi="Segoe UI" w:cs="Segoe UI"/>
-        </w:rPr>
-        <w:t>: General Data Protection Regulation</w:t>
+        <w:rPr/>
+      </w:pPr>
+      <w:r>
+        <w:rPr>
+          <w:rFonts w:ascii="Segoe UI" w:hAnsi="Segoe UI" w:cs="Segoe UI"/>
+          <w:b w:val="1"/>
+          <w:bCs w:val="1"/>
+        </w:rPr>
+        <w:t>DMV</w:t>
+      </w:r>
+      <w:r>
+        <w:rPr>
+          <w:rFonts w:ascii="Segoe UI" w:hAnsi="Segoe UI" w:cs="Segoe UI"/>
+          <w:b w:val="0"/>
+          <w:bCs w:val="0"/>
+        </w:rPr>
+        <w:t>: Department of Motor Vehicles</w:t>
       </w:r>
     </w:p>
     <w:p>
@@ -3975,24 +3974,41 @@
           <w:numId w:val="18"/>
         </w:numPr>
         <w:jc w:val="both"/>
-        <w:rPr>
-          <w:rFonts w:ascii="Segoe UI" w:hAnsi="Segoe UI" w:cs="Segoe UI"/>
-          <w:lang w:val="en-US"/>
-        </w:rPr>
-      </w:pPr>
-      <w:r>
-        <w:rPr>
-          <w:rFonts w:ascii="Segoe UI" w:hAnsi="Segoe UI" w:cs="Segoe UI"/>
-          <w:b/>
-          <w:bCs/>
-        </w:rPr>
-        <w:t>GPS</w:t>
-      </w:r>
-      <w:r>
-        <w:rPr>
-          <w:rFonts w:ascii="Segoe UI" w:hAnsi="Segoe UI" w:cs="Segoe UI"/>
-        </w:rPr>
-        <w:t xml:space="preserve">: Global Positioning System </w:t>
+        <w:rPr/>
+      </w:pPr>
+      <w:r>
+        <w:rPr>
+          <w:rFonts w:ascii="Segoe UI" w:hAnsi="Segoe UI" w:cs="Segoe UI"/>
+          <w:b w:val="1"/>
+          <w:bCs w:val="1"/>
+        </w:rPr>
+        <w:t>DMZ</w:t>
+      </w:r>
+      <w:r>
+        <w:rPr>
+          <w:rFonts w:ascii="Segoe UI" w:hAnsi="Segoe UI" w:cs="Segoe UI"/>
+          <w:b w:val="0"/>
+          <w:bCs w:val="0"/>
+        </w:rPr>
+        <w:t xml:space="preserve">: </w:t>
+      </w:r>
+      <w:proofErr w:type="spellStart"/>
+      <w:r>
+        <w:rPr>
+          <w:rFonts w:ascii="Segoe UI" w:hAnsi="Segoe UI" w:cs="Segoe UI"/>
+          <w:b w:val="0"/>
+          <w:bCs w:val="0"/>
+        </w:rPr>
+        <w:t>DeMilitarized</w:t>
+      </w:r>
+      <w:proofErr w:type="spellEnd"/>
+      <w:r>
+        <w:rPr>
+          <w:rFonts w:ascii="Segoe UI" w:hAnsi="Segoe UI" w:cs="Segoe UI"/>
+          <w:b w:val="0"/>
+          <w:bCs w:val="0"/>
+        </w:rPr>
+        <w:t xml:space="preserve"> Zone</w:t>
       </w:r>
     </w:p>
     <w:p>
@@ -4003,24 +4019,23 @@
           <w:numId w:val="18"/>
         </w:numPr>
         <w:jc w:val="both"/>
-        <w:rPr>
-          <w:rFonts w:ascii="Segoe UI" w:hAnsi="Segoe UI" w:cs="Segoe UI"/>
-          <w:lang w:val="en-US"/>
-        </w:rPr>
-      </w:pPr>
-      <w:r>
-        <w:rPr>
-          <w:rFonts w:ascii="Segoe UI" w:hAnsi="Segoe UI" w:cs="Segoe UI"/>
-          <w:b/>
-          <w:bCs/>
-        </w:rPr>
-        <w:t>IEEE</w:t>
-      </w:r>
-      <w:r>
-        <w:rPr>
-          <w:rFonts w:ascii="Segoe UI" w:hAnsi="Segoe UI" w:cs="Segoe UI"/>
-        </w:rPr>
-        <w:t>: Institute of Electrical and Electronics Engineers</w:t>
+        <w:rPr/>
+      </w:pPr>
+      <w:r>
+        <w:rPr>
+          <w:rFonts w:ascii="Segoe UI" w:hAnsi="Segoe UI" w:cs="Segoe UI"/>
+          <w:b w:val="1"/>
+          <w:bCs w:val="1"/>
+        </w:rPr>
+        <w:t>DNS</w:t>
+      </w:r>
+      <w:r>
+        <w:rPr>
+          <w:rFonts w:ascii="Segoe UI" w:hAnsi="Segoe UI" w:cs="Segoe UI"/>
+          <w:b w:val="0"/>
+          <w:bCs w:val="0"/>
+        </w:rPr>
+        <w:t>: Domain Name System</w:t>
       </w:r>
     </w:p>
     <w:p>
@@ -4041,13 +4056,13 @@
           <w:b/>
           <w:bCs/>
         </w:rPr>
-        <w:t>S2B</w:t>
-      </w:r>
-      <w:r>
-        <w:rPr>
-          <w:rFonts w:ascii="Segoe UI" w:hAnsi="Segoe UI" w:cs="Segoe UI"/>
-        </w:rPr>
-        <w:t>: Software to Be</w:t>
+        <w:t>EEA</w:t>
+      </w:r>
+      <w:r>
+        <w:rPr>
+          <w:rFonts w:ascii="Segoe UI" w:hAnsi="Segoe UI" w:cs="Segoe UI"/>
+        </w:rPr>
+        <w:t>: European Economic Area</w:t>
       </w:r>
     </w:p>
     <w:p>
@@ -4060,7 +4075,6 @@
         <w:jc w:val="both"/>
         <w:rPr>
           <w:rFonts w:ascii="Segoe UI" w:hAnsi="Segoe UI" w:cs="Segoe UI"/>
-          <w:lang w:val="en-US"/>
         </w:rPr>
       </w:pPr>
       <w:r>
@@ -4069,13 +4083,13 @@
           <w:b/>
           <w:bCs/>
         </w:rPr>
-        <w:t>SPID</w:t>
-      </w:r>
-      <w:r>
-        <w:rPr>
-          <w:rFonts w:ascii="Segoe UI" w:hAnsi="Segoe UI" w:cs="Segoe UI"/>
-        </w:rPr>
-        <w:t>: Public Digital Identity System</w:t>
+        <w:t>EU</w:t>
+      </w:r>
+      <w:r>
+        <w:rPr>
+          <w:rFonts w:ascii="Segoe UI" w:hAnsi="Segoe UI" w:cs="Segoe UI"/>
+        </w:rPr>
+        <w:t>: European Union</w:t>
       </w:r>
     </w:p>
     <w:p>
@@ -4088,6 +4102,199 @@
         <w:jc w:val="both"/>
         <w:rPr>
           <w:rFonts w:ascii="Segoe UI" w:hAnsi="Segoe UI" w:cs="Segoe UI"/>
+          <w:lang w:val="en-US"/>
+        </w:rPr>
+      </w:pPr>
+      <w:r>
+        <w:rPr>
+          <w:rFonts w:ascii="Segoe UI" w:hAnsi="Segoe UI" w:cs="Segoe UI"/>
+          <w:b/>
+          <w:bCs/>
+        </w:rPr>
+        <w:t>GDPR</w:t>
+      </w:r>
+      <w:r>
+        <w:rPr>
+          <w:rFonts w:ascii="Segoe UI" w:hAnsi="Segoe UI" w:cs="Segoe UI"/>
+        </w:rPr>
+        <w:t>: General Data Protection Regulation</w:t>
+      </w:r>
+    </w:p>
+    <w:p>
+      <w:pPr>
+        <w:pStyle w:val="Paragrafoelenco"/>
+        <w:numPr>
+          <w:ilvl w:val="0"/>
+          <w:numId w:val="18"/>
+        </w:numPr>
+        <w:jc w:val="both"/>
+        <w:rPr>
+          <w:rFonts w:ascii="Segoe UI" w:hAnsi="Segoe UI" w:cs="Segoe UI"/>
+          <w:lang w:val="en-US"/>
+        </w:rPr>
+      </w:pPr>
+      <w:r>
+        <w:rPr>
+          <w:rFonts w:ascii="Segoe UI" w:hAnsi="Segoe UI" w:cs="Segoe UI"/>
+          <w:b/>
+          <w:bCs/>
+        </w:rPr>
+        <w:t>GPS</w:t>
+      </w:r>
+      <w:r>
+        <w:rPr>
+          <w:rFonts w:ascii="Segoe UI" w:hAnsi="Segoe UI" w:cs="Segoe UI"/>
+        </w:rPr>
+        <w:t xml:space="preserve">: Global Positioning System </w:t>
+      </w:r>
+    </w:p>
+    <w:p>
+      <w:pPr>
+        <w:pStyle w:val="Paragrafoelenco"/>
+        <w:numPr>
+          <w:ilvl w:val="0"/>
+          <w:numId w:val="18"/>
+        </w:numPr>
+        <w:jc w:val="both"/>
+        <w:rPr>
+          <w:rFonts w:ascii="Segoe UI" w:hAnsi="Segoe UI" w:cs="Segoe UI"/>
+          <w:lang w:val="en-US"/>
+        </w:rPr>
+      </w:pPr>
+      <w:r>
+        <w:rPr>
+          <w:rFonts w:ascii="Segoe UI" w:hAnsi="Segoe UI" w:cs="Segoe UI"/>
+          <w:b w:val="1"/>
+          <w:bCs w:val="1"/>
+        </w:rPr>
+        <w:t>IEEE</w:t>
+      </w:r>
+      <w:r>
+        <w:rPr>
+          <w:rFonts w:ascii="Segoe UI" w:hAnsi="Segoe UI" w:cs="Segoe UI"/>
+        </w:rPr>
+        <w:t>: Institute of Electrical and Electronics Engineers</w:t>
+      </w:r>
+    </w:p>
+    <w:p>
+      <w:pPr>
+        <w:pStyle w:val="Paragrafoelenco"/>
+        <w:numPr>
+          <w:ilvl w:val="0"/>
+          <w:numId w:val="18"/>
+        </w:numPr>
+        <w:jc w:val="both"/>
+        <w:rPr/>
+      </w:pPr>
+      <w:r>
+        <w:rPr>
+          <w:rFonts w:ascii="Segoe UI" w:hAnsi="Segoe UI" w:cs="Segoe UI"/>
+          <w:b w:val="1"/>
+          <w:bCs w:val="1"/>
+        </w:rPr>
+        <w:t>QL</w:t>
+      </w:r>
+      <w:r>
+        <w:rPr>
+          <w:rFonts w:ascii="Segoe UI" w:hAnsi="Segoe UI" w:cs="Segoe UI"/>
+          <w:b w:val="0"/>
+          <w:bCs w:val="0"/>
+        </w:rPr>
+        <w:t>: Query Language</w:t>
+      </w:r>
+    </w:p>
+    <w:p>
+      <w:pPr>
+        <w:pStyle w:val="Paragrafoelenco"/>
+        <w:numPr>
+          <w:ilvl w:val="0"/>
+          <w:numId w:val="18"/>
+        </w:numPr>
+        <w:jc w:val="both"/>
+        <w:rPr>
+          <w:rFonts w:ascii="Segoe UI" w:hAnsi="Segoe UI" w:cs="Segoe UI"/>
+        </w:rPr>
+      </w:pPr>
+      <w:r>
+        <w:rPr>
+          <w:rFonts w:ascii="Segoe UI" w:hAnsi="Segoe UI" w:cs="Segoe UI"/>
+          <w:b w:val="1"/>
+          <w:bCs w:val="1"/>
+        </w:rPr>
+        <w:t>S2B</w:t>
+      </w:r>
+      <w:r>
+        <w:rPr>
+          <w:rFonts w:ascii="Segoe UI" w:hAnsi="Segoe UI" w:cs="Segoe UI"/>
+        </w:rPr>
+        <w:t>: Software to Be</w:t>
+      </w:r>
+    </w:p>
+    <w:p>
+      <w:pPr>
+        <w:pStyle w:val="Paragrafoelenco"/>
+        <w:numPr>
+          <w:ilvl w:val="0"/>
+          <w:numId w:val="18"/>
+        </w:numPr>
+        <w:jc w:val="both"/>
+        <w:rPr/>
+      </w:pPr>
+      <w:r>
+        <w:rPr>
+          <w:rFonts w:ascii="Segoe UI" w:hAnsi="Segoe UI" w:cs="Segoe UI"/>
+          <w:b w:val="1"/>
+          <w:bCs w:val="1"/>
+        </w:rPr>
+        <w:t xml:space="preserve">SaaS: </w:t>
+      </w:r>
+      <w:r>
+        <w:rPr>
+          <w:rFonts w:ascii="Segoe UI" w:hAnsi="Segoe UI" w:cs="Segoe UI"/>
+          <w:b w:val="0"/>
+          <w:bCs w:val="0"/>
+        </w:rPr>
+        <w:t>Software as a Service</w:t>
+      </w:r>
+    </w:p>
+    <w:p>
+      <w:pPr>
+        <w:pStyle w:val="Paragrafoelenco"/>
+        <w:numPr>
+          <w:ilvl w:val="0"/>
+          <w:numId w:val="18"/>
+        </w:numPr>
+        <w:jc w:val="both"/>
+        <w:rPr>
+          <w:rFonts w:ascii="Segoe UI" w:hAnsi="Segoe UI" w:cs="Segoe UI"/>
+          <w:lang w:val="en-US"/>
+        </w:rPr>
+      </w:pPr>
+      <w:r>
+        <w:rPr>
+          <w:rFonts w:ascii="Segoe UI" w:hAnsi="Segoe UI" w:cs="Segoe UI"/>
+          <w:b/>
+          <w:bCs/>
+        </w:rPr>
+        <w:t>SPID</w:t>
+      </w:r>
+      <w:r>
+        <w:rPr>
+          <w:rFonts w:ascii="Segoe UI" w:hAnsi="Segoe UI" w:cs="Segoe UI"/>
+        </w:rPr>
+        <w:t>: Public Digital Identity System</w:t>
+      </w:r>
+    </w:p>
+    <w:p>
+      <w:pPr>
+        <w:pStyle w:val="Paragrafoelenco"/>
+        <w:numPr>
+          <w:ilvl w:val="0"/>
+          <w:numId w:val="18"/>
+        </w:numPr>
+        <w:jc w:val="both"/>
+        <w:rPr>
+          <w:rFonts w:ascii="Segoe UI" w:hAnsi="Segoe UI" w:cs="Segoe UI"/>
         </w:rPr>
       </w:pPr>
       <w:r>
@@ -4117,8 +4324,8 @@
           <w:rFonts w:ascii="Segoe UI" w:hAnsi="Segoe UI" w:cs="Segoe UI"/>
         </w:rPr>
       </w:pPr>
-      <w:bookmarkStart w:id="12" w:name="_Toc24317962"/>
-      <w:bookmarkStart w:id="13" w:name="_Toc25186454"/>
+      <w:bookmarkStart w:name="_Toc24317962" w:id="12"/>
+      <w:bookmarkStart w:name="_Toc25186454" w:id="13"/>
       <w:r>
         <w:rPr>
           <w:rFonts w:ascii="Segoe UI" w:hAnsi="Segoe UI" w:cs="Segoe UI"/>
@@ -4260,8 +4467,8 @@
           <w:rFonts w:ascii="Segoe UI" w:hAnsi="Segoe UI" w:cs="Segoe UI"/>
         </w:rPr>
       </w:pPr>
-      <w:bookmarkStart w:id="14" w:name="_Toc24317963"/>
-      <w:bookmarkStart w:id="15" w:name="_Toc25186455"/>
+      <w:bookmarkStart w:name="_Toc24317963" w:id="14"/>
+      <w:bookmarkStart w:name="_Toc25186455" w:id="15"/>
       <w:r>
         <w:rPr>
           <w:rFonts w:ascii="Segoe UI" w:hAnsi="Segoe UI" w:cs="Segoe UI"/>
@@ -4299,8 +4506,8 @@
           <w:rFonts w:ascii="Segoe UI" w:hAnsi="Segoe UI" w:cs="Segoe UI"/>
         </w:rPr>
       </w:pPr>
-      <w:bookmarkStart w:id="16" w:name="_Toc24317964"/>
-      <w:bookmarkStart w:id="17" w:name="_Toc25186456"/>
+      <w:bookmarkStart w:name="_Toc24317964" w:id="16"/>
+      <w:bookmarkStart w:name="_Toc25186456" w:id="17"/>
       <w:r>
         <w:rPr>
           <w:rFonts w:ascii="Segoe UI" w:hAnsi="Segoe UI" w:cs="Segoe UI"/>
@@ -4519,7 +4726,7 @@
         </w:rPr>
         <w:t xml:space="preserve"> </w:t>
       </w:r>
-      <w:hyperlink r:id="rId15" w:anchor="secEN">
+      <w:hyperlink w:anchor="secEN" r:id="rId15">
         <w:r>
           <w:rPr>
             <w:rStyle w:val="Collegamentoipertestuale"/>
@@ -4904,8 +5111,8 @@
           <w:rFonts w:ascii="Segoe UI" w:hAnsi="Segoe UI" w:cs="Segoe UI"/>
         </w:rPr>
       </w:pPr>
-      <w:bookmarkStart w:id="18" w:name="_Toc24317965"/>
-      <w:bookmarkStart w:id="19" w:name="_Toc25186457"/>
+      <w:bookmarkStart w:name="_Toc24317965" w:id="18"/>
+      <w:bookmarkStart w:name="_Toc25186457" w:id="19"/>
       <w:r>
         <w:rPr>
           <w:rFonts w:ascii="Segoe UI" w:hAnsi="Segoe UI" w:cs="Segoe UI"/>
@@ -5287,7 +5494,7 @@
           <w:rFonts w:ascii="Segoe UI" w:hAnsi="Segoe UI" w:cs="Segoe UI"/>
         </w:rPr>
       </w:pPr>
-      <w:bookmarkStart w:id="20" w:name="_Toc25186458"/>
+      <w:bookmarkStart w:name="_Toc25186458" w:id="20"/>
       <w:r>
         <w:rPr>
           <w:rFonts w:ascii="Segoe UI" w:hAnsi="Segoe UI" w:cs="Segoe UI"/>
@@ -5320,7 +5527,7 @@
           <w:lang w:val="it-IT"/>
         </w:rPr>
       </w:pPr>
-      <w:bookmarkStart w:id="21" w:name="_Toc25186459"/>
+      <w:bookmarkStart w:name="_Toc25186459" w:id="21"/>
       <w:r>
         <w:rPr>
           <w:rFonts w:ascii="Segoe UI" w:hAnsi="Segoe UI" w:cs="Segoe UI"/>
@@ -5353,252 +5560,37 @@
           <w:rFonts w:ascii="Segoe UI" w:hAnsi="Segoe UI" w:cs="Segoe UI"/>
           <w:lang w:val="en-US"/>
         </w:rPr>
-        <w:t xml:space="preserve">The </w:t>
-      </w:r>
-      <w:r>
-        <w:rPr>
-          <w:rFonts w:ascii="Segoe UI" w:hAnsi="Segoe UI" w:cs="Segoe UI"/>
-          <w:lang w:val="en-US"/>
-        </w:rPr>
-        <w:t>SafeStreets system</w:t>
-      </w:r>
-      <w:r>
-        <w:rPr>
-          <w:rFonts w:ascii="Segoe UI" w:hAnsi="Segoe UI" w:cs="Segoe UI"/>
-          <w:lang w:val="en-US"/>
-        </w:rPr>
-        <w:t xml:space="preserve"> to be developed is a distributed application </w:t>
-      </w:r>
-      <w:r>
-        <w:rPr>
-          <w:rFonts w:ascii="Segoe UI" w:hAnsi="Segoe UI" w:cs="Segoe UI"/>
-          <w:lang w:val="en-US"/>
-        </w:rPr>
-        <w:t xml:space="preserve">following the multitier architecture paradigm </w:t>
-      </w:r>
-      <w:r>
-        <w:rPr>
-          <w:rFonts w:ascii="Segoe UI" w:hAnsi="Segoe UI" w:cs="Segoe UI"/>
-          <w:lang w:val="en-US"/>
-        </w:rPr>
-        <w:t>with a completely scalable multitier</w:t>
-      </w:r>
-      <w:r>
-        <w:rPr>
-          <w:rFonts w:ascii="Segoe UI" w:hAnsi="Segoe UI" w:cs="Segoe UI"/>
-          <w:lang w:val="en-US"/>
-        </w:rPr>
-        <w:t xml:space="preserve"> and data tier as shown in the Figure 1</w:t>
-      </w:r>
-      <w:r>
-        <w:rPr>
-          <w:rFonts w:ascii="Segoe UI" w:hAnsi="Segoe UI" w:cs="Segoe UI"/>
-          <w:lang w:val="en-US"/>
-        </w:rPr>
-        <w:t>. The architecture is basically composed, without going in details yet, with</w:t>
-      </w:r>
-      <w:r>
-        <w:rPr>
-          <w:rFonts w:ascii="Segoe UI" w:hAnsi="Segoe UI" w:cs="Segoe UI"/>
-          <w:lang w:val="en-US"/>
-        </w:rPr>
-        <w:t xml:space="preserve"> three</w:t>
-      </w:r>
-      <w:r>
-        <w:rPr>
-          <w:rFonts w:ascii="Segoe UI" w:hAnsi="Segoe UI" w:cs="Segoe UI"/>
-          <w:lang w:val="en-US"/>
-        </w:rPr>
-        <w:t xml:space="preserve"> main layers which are the Presentation Tier, the </w:t>
-      </w:r>
-      <w:r>
-        <w:rPr>
-          <w:rFonts w:ascii="Segoe UI" w:hAnsi="Segoe UI" w:cs="Segoe UI"/>
-          <w:lang w:val="en-US"/>
-        </w:rPr>
-        <w:t>Middle tier</w:t>
-      </w:r>
-      <w:r>
-        <w:rPr>
-          <w:rFonts w:ascii="Segoe UI" w:hAnsi="Segoe UI" w:cs="Segoe UI"/>
-          <w:lang w:val="en-US"/>
-        </w:rPr>
-        <w:t xml:space="preserve"> and the Data Tier. The Presentation Tier </w:t>
-      </w:r>
-      <w:r>
-        <w:rPr>
-          <w:rFonts w:ascii="Segoe UI" w:hAnsi="Segoe UI" w:cs="Segoe UI"/>
-          <w:lang w:val="en-US"/>
-        </w:rPr>
-        <w:t xml:space="preserve">is the layer near the user where information is </w:t>
-      </w:r>
-      <w:r>
-        <w:rPr>
-          <w:rFonts w:ascii="Segoe UI" w:hAnsi="Segoe UI" w:cs="Segoe UI"/>
-          <w:lang w:val="en-US"/>
-        </w:rPr>
-        <w:t>presented,</w:t>
-      </w:r>
-      <w:r>
-        <w:rPr>
-          <w:rFonts w:ascii="Segoe UI" w:hAnsi="Segoe UI" w:cs="Segoe UI"/>
-          <w:lang w:val="en-US"/>
-        </w:rPr>
-        <w:t xml:space="preserve"> and the user can start or receive interaction with SafeStreets. The </w:t>
-      </w:r>
-      <w:r>
-        <w:rPr>
-          <w:rFonts w:ascii="Segoe UI" w:hAnsi="Segoe UI" w:cs="Segoe UI"/>
-          <w:lang w:val="en-US"/>
-        </w:rPr>
-        <w:t>middle tier</w:t>
-      </w:r>
-      <w:r>
-        <w:rPr>
-          <w:rFonts w:ascii="Segoe UI" w:hAnsi="Segoe UI" w:cs="Segoe UI"/>
-          <w:lang w:val="en-US"/>
-        </w:rPr>
-        <w:t xml:space="preserve">, as will be better explained later, is </w:t>
-      </w:r>
-      <w:r>
-        <w:rPr>
-          <w:rFonts w:ascii="Segoe UI" w:hAnsi="Segoe UI" w:cs="Segoe UI"/>
-          <w:lang w:val="en-US"/>
-        </w:rPr>
-        <w:t xml:space="preserve">the layer managing all the application and business logic behind SafeStreets coordinating all its functionalities. Instead, the last layer call Data Tier is the one which its purpose is data storage </w:t>
-      </w:r>
-      <w:r>
-        <w:rPr>
-          <w:rFonts w:ascii="Segoe UI" w:hAnsi="Segoe UI" w:cs="Segoe UI"/>
-          <w:lang w:val="en-US"/>
-        </w:rPr>
-        <w:t>of the SafeStreets system.</w:t>
-      </w:r>
-      <w:r>
-        <w:rPr>
-          <w:rFonts w:ascii="Segoe UI" w:hAnsi="Segoe UI" w:cs="Segoe UI"/>
-          <w:lang w:val="en-US"/>
-        </w:rPr>
-        <w:t xml:space="preserve"> </w:t>
-      </w:r>
-      <w:r>
-        <w:rPr>
-          <w:rFonts w:ascii="Segoe UI" w:hAnsi="Segoe UI" w:cs="Segoe UI"/>
-          <w:lang w:val="en-US"/>
-        </w:rPr>
-        <w:t>So,</w:t>
-      </w:r>
-      <w:r>
-        <w:rPr>
-          <w:rFonts w:ascii="Segoe UI" w:hAnsi="Segoe UI" w:cs="Segoe UI"/>
-          <w:lang w:val="en-US"/>
-        </w:rPr>
-        <w:t xml:space="preserve"> all these different layers </w:t>
-      </w:r>
-      <w:r>
-        <w:rPr>
-          <w:rFonts w:ascii="Segoe UI" w:hAnsi="Segoe UI" w:cs="Segoe UI"/>
-          <w:lang w:val="en-US"/>
-        </w:rPr>
-        <w:t>different hardware layers</w:t>
-      </w:r>
-      <w:r>
-        <w:rPr>
-          <w:rFonts w:ascii="Segoe UI" w:hAnsi="Segoe UI" w:cs="Segoe UI"/>
-          <w:lang w:val="en-US"/>
-        </w:rPr>
-        <w:t xml:space="preserve"> </w:t>
-      </w:r>
-      <w:r>
-        <w:rPr>
-          <w:rFonts w:ascii="Segoe UI" w:hAnsi="Segoe UI" w:cs="Segoe UI"/>
-          <w:lang w:val="en-US"/>
-        </w:rPr>
-        <w:t xml:space="preserve">that </w:t>
-      </w:r>
-      <w:r>
-        <w:rPr>
-          <w:rFonts w:ascii="Segoe UI" w:hAnsi="Segoe UI" w:cs="Segoe UI"/>
-          <w:lang w:val="en-US"/>
-        </w:rPr>
-        <w:t xml:space="preserve">represent different computers and servers needed to do the respective tier </w:t>
-      </w:r>
-      <w:r>
-        <w:rPr>
-          <w:rFonts w:ascii="Segoe UI" w:hAnsi="Segoe UI" w:cs="Segoe UI"/>
-          <w:lang w:val="en-US"/>
-        </w:rPr>
-        <w:t>work. This</w:t>
-      </w:r>
-      <w:r>
-        <w:rPr>
-          <w:rFonts w:ascii="Segoe UI" w:hAnsi="Segoe UI" w:cs="Segoe UI"/>
-          <w:lang w:val="en-US"/>
-        </w:rPr>
-        <w:t xml:space="preserve"> architecture </w:t>
-      </w:r>
-      <w:r>
-        <w:rPr>
-          <w:rFonts w:ascii="Segoe UI" w:hAnsi="Segoe UI" w:cs="Segoe UI"/>
-          <w:lang w:val="en-US"/>
-        </w:rPr>
-        <w:t xml:space="preserve">will grant </w:t>
-      </w:r>
-      <w:r>
-        <w:rPr>
-          <w:rFonts w:ascii="Segoe UI" w:hAnsi="Segoe UI" w:cs="Segoe UI"/>
-          <w:lang w:val="en-US"/>
-        </w:rPr>
-        <w:t xml:space="preserve">the system </w:t>
-      </w:r>
-      <w:r>
-        <w:rPr>
-          <w:rFonts w:ascii="Segoe UI" w:hAnsi="Segoe UI" w:cs="Segoe UI"/>
-          <w:lang w:val="en-US"/>
-        </w:rPr>
-        <w:t xml:space="preserve">the </w:t>
-      </w:r>
-      <w:r>
-        <w:rPr>
-          <w:rFonts w:ascii="Segoe UI" w:hAnsi="Segoe UI" w:cs="Segoe UI"/>
-          <w:lang w:val="en-US"/>
-        </w:rPr>
-        <w:t xml:space="preserve">characteristics of </w:t>
-      </w:r>
-      <w:r>
-        <w:rPr>
-          <w:rFonts w:ascii="Segoe UI" w:hAnsi="Segoe UI" w:cs="Segoe UI"/>
-          <w:lang w:val="en-US"/>
-        </w:rPr>
-        <w:t xml:space="preserve">high </w:t>
-      </w:r>
-      <w:r>
-        <w:rPr>
-          <w:rFonts w:ascii="Segoe UI" w:hAnsi="Segoe UI" w:cs="Segoe UI"/>
-          <w:lang w:val="en-US"/>
-        </w:rPr>
-        <w:t xml:space="preserve">scalability and </w:t>
-      </w:r>
-      <w:r>
-        <w:rPr>
-          <w:rFonts w:ascii="Segoe UI" w:hAnsi="Segoe UI" w:cs="Segoe UI"/>
-          <w:lang w:val="en-US"/>
-        </w:rPr>
-        <w:t xml:space="preserve">high </w:t>
-      </w:r>
-      <w:r>
-        <w:rPr>
-          <w:rFonts w:ascii="Segoe UI" w:hAnsi="Segoe UI" w:cs="Segoe UI"/>
-          <w:lang w:val="en-US"/>
-        </w:rPr>
-        <w:t xml:space="preserve">flexibility </w:t>
-      </w:r>
-      <w:r>
-        <w:rPr>
-          <w:rFonts w:ascii="Segoe UI" w:hAnsi="Segoe UI" w:cs="Segoe UI"/>
-          <w:lang w:val="en-US"/>
-        </w:rPr>
-        <w:t>as it will be shown later.</w:t>
+        <w:t xml:space="preserve">The SafeStreets system to be developed is a distributed application following the multitier architecture paradigm with a completely scalable multitier and data tier as shown in the Figure 1. The architecture is basically composed, without going in details yet, with three main layers which are the Presentation Tier, the Middle tier and the Data Tier. The Presentation Tier is the layer near the user where information is presented, and the user can start or receive interaction with SafeStreets. The middle tier, as will be better explained later, is the layer managing all the application and business logic behind SafeStreets coordinating all its functionalities. </w:t>
+      </w:r>
+      <w:r>
+        <w:rPr>
+          <w:rFonts w:ascii="Segoe UI" w:hAnsi="Segoe UI" w:cs="Segoe UI"/>
+          <w:lang w:val="en-US"/>
+        </w:rPr>
+        <w:t>Finally, the Data Tier is the layer</w:t>
+      </w:r>
+      <w:r>
+        <w:rPr>
+          <w:rFonts w:ascii="Segoe UI" w:hAnsi="Segoe UI" w:cs="Segoe UI"/>
+          <w:lang w:val="en-US"/>
+        </w:rPr>
+        <w:t xml:space="preserve"> which its purpose is data storage of the </w:t>
+      </w:r>
+      <w:proofErr w:type="spellStart"/>
+      <w:r>
+        <w:rPr>
+          <w:rFonts w:ascii="Segoe UI" w:hAnsi="Segoe UI" w:cs="Segoe UI"/>
+          <w:lang w:val="en-US"/>
+        </w:rPr>
+        <w:t>SafeStreets</w:t>
+      </w:r>
+      <w:proofErr w:type="spellEnd"/>
+      <w:r>
+        <w:rPr>
+          <w:rFonts w:ascii="Segoe UI" w:hAnsi="Segoe UI" w:cs="Segoe UI"/>
+          <w:lang w:val="en-US"/>
+        </w:rPr>
+        <w:t xml:space="preserve"> system. So, all these different hardware layers that represent different computers and servers needed to do the respective tier work. This architecture will grant the system the characteristics of high scalability and high flexibility as it will be shown later.</w:t>
       </w:r>
     </w:p>
     <w:p>
@@ -5735,140 +5727,37 @@
           <w:rFonts w:ascii="Segoe UI" w:hAnsi="Segoe UI" w:cs="Segoe UI"/>
           <w:lang w:val="en-US"/>
         </w:rPr>
-        <w:t>Now, going in more detail</w:t>
-      </w:r>
-      <w:r>
-        <w:rPr>
-          <w:rFonts w:ascii="Segoe UI" w:hAnsi="Segoe UI" w:cs="Segoe UI"/>
-          <w:lang w:val="en-US"/>
-        </w:rPr>
-        <w:t>s as shown in the</w:t>
-      </w:r>
-      <w:r>
-        <w:rPr>
-          <w:rFonts w:ascii="Segoe UI" w:hAnsi="Segoe UI" w:cs="Segoe UI"/>
-          <w:lang w:val="en-US"/>
-        </w:rPr>
-        <w:t xml:space="preserve"> Figure 2, a</w:t>
-      </w:r>
-      <w:r>
-        <w:rPr>
-          <w:rFonts w:ascii="Segoe UI" w:hAnsi="Segoe UI" w:cs="Segoe UI"/>
-          <w:lang w:val="en-US"/>
-        </w:rPr>
-        <w:t xml:space="preserve"> general </w:t>
-      </w:r>
-      <w:r>
-        <w:rPr>
-          <w:rFonts w:ascii="Segoe UI" w:hAnsi="Segoe UI" w:cs="Segoe UI"/>
-          <w:lang w:val="en-US"/>
-        </w:rPr>
-        <w:t xml:space="preserve">diagram </w:t>
-      </w:r>
-      <w:r>
-        <w:rPr>
-          <w:rFonts w:ascii="Segoe UI" w:hAnsi="Segoe UI" w:cs="Segoe UI"/>
-          <w:lang w:val="en-US"/>
-        </w:rPr>
-        <w:t>but not yet precise</w:t>
-      </w:r>
-      <w:r>
-        <w:rPr>
-          <w:rFonts w:ascii="Segoe UI" w:hAnsi="Segoe UI" w:cs="Segoe UI"/>
-          <w:lang w:val="en-US"/>
-        </w:rPr>
-        <w:t xml:space="preserve"> </w:t>
-      </w:r>
-      <w:r>
-        <w:rPr>
-          <w:rFonts w:ascii="Segoe UI" w:hAnsi="Segoe UI" w:cs="Segoe UI"/>
-          <w:lang w:val="en-US"/>
-        </w:rPr>
-        <w:t>in every part of the architecture</w:t>
-      </w:r>
-      <w:r>
-        <w:rPr>
-          <w:rFonts w:ascii="Segoe UI" w:hAnsi="Segoe UI" w:cs="Segoe UI"/>
-          <w:lang w:val="en-US"/>
-        </w:rPr>
-        <w:t xml:space="preserve"> we can see starting from the Presentation Tier that is represented by the users using the application which can be Authorities or Normal users. As shown Normal Users will only be able to </w:t>
-      </w:r>
-      <w:r>
-        <w:rPr>
-          <w:rFonts w:ascii="Segoe UI" w:hAnsi="Segoe UI" w:cs="Segoe UI"/>
-          <w:lang w:val="en-US"/>
-        </w:rPr>
-        <w:t>access SafeStreets through a mobile application where the Authorities will also have the possibility to use a SaaS through web access. Their requests towards SafeStreets will</w:t>
-      </w:r>
-      <w:r>
-        <w:rPr>
-          <w:rFonts w:ascii="Segoe UI" w:hAnsi="Segoe UI" w:cs="Segoe UI"/>
-          <w:lang w:val="en-US"/>
-        </w:rPr>
-        <w:t xml:space="preserve"> be asynchronously or synchro</w:t>
-      </w:r>
-      <w:r>
-        <w:rPr>
-          <w:rFonts w:ascii="Segoe UI" w:hAnsi="Segoe UI" w:cs="Segoe UI"/>
-          <w:lang w:val="en-US"/>
-        </w:rPr>
-        <w:t xml:space="preserve">nously depending on which action they will take in account. After sending a violation </w:t>
-      </w:r>
-      <w:r>
-        <w:rPr>
-          <w:rFonts w:ascii="Segoe UI" w:hAnsi="Segoe UI" w:cs="Segoe UI"/>
-          <w:lang w:val="en-US"/>
-        </w:rPr>
-        <w:t>report</w:t>
-      </w:r>
-      <w:r>
-        <w:rPr>
-          <w:rFonts w:ascii="Segoe UI" w:hAnsi="Segoe UI" w:cs="Segoe UI"/>
-          <w:lang w:val="en-US"/>
-        </w:rPr>
-        <w:t xml:space="preserve"> they will able of course to </w:t>
-      </w:r>
-      <w:r>
-        <w:rPr>
-          <w:rFonts w:ascii="Segoe UI" w:hAnsi="Segoe UI" w:cs="Segoe UI"/>
-          <w:lang w:val="en-US"/>
-        </w:rPr>
-        <w:t xml:space="preserve">use any other kind of services offered by SafeSteets, as it will happen when for example using the Safeness are map functionality. Instead when composing a violation report </w:t>
-      </w:r>
-      <w:r>
-        <w:rPr>
-          <w:rFonts w:ascii="Segoe UI" w:hAnsi="Segoe UI" w:cs="Segoe UI"/>
-          <w:lang w:val="en-US"/>
-        </w:rPr>
-        <w:t xml:space="preserve">in the process of taking the violation </w:t>
-      </w:r>
-      <w:r>
-        <w:rPr>
-          <w:rFonts w:ascii="Segoe UI" w:hAnsi="Segoe UI" w:cs="Segoe UI"/>
-          <w:lang w:val="en-US"/>
-        </w:rPr>
-        <w:t>picture,</w:t>
-      </w:r>
-      <w:r>
-        <w:rPr>
-          <w:rFonts w:ascii="Segoe UI" w:hAnsi="Segoe UI" w:cs="Segoe UI"/>
-          <w:lang w:val="en-US"/>
-        </w:rPr>
-        <w:t xml:space="preserve"> they will have to wait, so a synchronous interaction, SafeStreets to control the validity of the image before proceeding in any further composing of the violation report.</w:t>
-      </w:r>
-      <w:r>
-        <w:rPr>
-          <w:rFonts w:ascii="Segoe UI" w:hAnsi="Segoe UI" w:cs="Segoe UI"/>
-          <w:lang w:val="en-US"/>
-        </w:rPr>
-        <w:t xml:space="preserve"> Also, interaction starting from SafeStreets to users are asynchronous</w:t>
-      </w:r>
-      <w:r>
-        <w:rPr>
-          <w:rFonts w:ascii="Segoe UI" w:hAnsi="Segoe UI" w:cs="Segoe UI"/>
-          <w:lang w:val="en-US"/>
-        </w:rPr>
-        <w:t xml:space="preserve">, when for example sending to the selected Authorities notification on new reported violation by some users. This notification interaction will be better described later. </w:t>
+        <w:t xml:space="preserve">Now, going in more details as shown in the Figure 2, a general diagram but not yet precise in every part of the architecture we can see starting from the Presentation Tier that is represented by the users using the application which can be Authorities or Normal users. As shown Normal Users will only be able to access SafeStreets through a mobile application where the Authorities will also have the possibility to use a SaaS through web access. Their requests towards SafeStreets will be asynchronously or synchronously depending on which action they will take in account. After sending a violation report they will </w:t>
+      </w:r>
+      <w:r>
+        <w:rPr>
+          <w:rFonts w:ascii="Segoe UI" w:hAnsi="Segoe UI" w:cs="Segoe UI"/>
+          <w:lang w:val="en-US"/>
+        </w:rPr>
+        <w:t xml:space="preserve">be </w:t>
+      </w:r>
+      <w:r>
+        <w:rPr>
+          <w:rFonts w:ascii="Segoe UI" w:hAnsi="Segoe UI" w:cs="Segoe UI"/>
+          <w:lang w:val="en-US"/>
+        </w:rPr>
+        <w:t xml:space="preserve">able of course to use any other kind of services offered by </w:t>
+      </w:r>
+      <w:proofErr w:type="spellStart"/>
+      <w:r>
+        <w:rPr>
+          <w:rFonts w:ascii="Segoe UI" w:hAnsi="Segoe UI" w:cs="Segoe UI"/>
+          <w:lang w:val="en-US"/>
+        </w:rPr>
+        <w:t>SafeSteets</w:t>
+      </w:r>
+      <w:proofErr w:type="spellEnd"/>
+      <w:r>
+        <w:rPr>
+          <w:rFonts w:ascii="Segoe UI" w:hAnsi="Segoe UI" w:cs="Segoe UI"/>
+          <w:lang w:val="en-US"/>
+        </w:rPr>
+        <w:t xml:space="preserve">, as it will happen when for example using the Safeness are map functionality. Instead when composing a violation report in the process of taking the violation picture, they will have to wait, so a synchronous interaction, SafeStreets to control the validity of the image before proceeding in any further composing of the violation report. Also, interaction starting from SafeStreets to users are asynchronous, when for example sending to the selected Authorities notification on new reported violation by some users. This notification interaction will be better described later. </w:t>
       </w:r>
     </w:p>
     <w:p>
@@ -6792,16 +6681,67 @@
           <w:lang w:val="it-IT"/>
         </w:rPr>
       </w:pPr>
-      <w:bookmarkStart w:id="22" w:name="_Toc25186460"/>
+      <w:bookmarkStart w:name="_Toc25186460" w:id="22"/>
       <w:r>
         <w:rPr>
           <w:rFonts w:ascii="Segoe UI" w:hAnsi="Segoe UI" w:cs="Segoe UI"/>
           <w:lang w:val="it-IT"/>
         </w:rPr>
-        <w:lastRenderedPageBreak/>
         <w:t>Component view</w:t>
       </w:r>
       <w:bookmarkEnd w:id="22"/>
+    </w:p>
+    <w:p>
+      <w:pPr>
+        <w:pStyle w:val="Normale"/>
+        <w:rPr>
+          <w:lang w:val="it-IT"/>
+        </w:rPr>
+      </w:pPr>
+      <w:r>
+        <w:drawing>
+          <wp:inline wp14:editId="445757A1" wp14:anchorId="003BBDF8">
+            <wp:extent cx="9203532" cy="4256634"/>
+            <wp:effectExtent l="0" t="2476500" r="0" b="2449195"/>
+            <wp:docPr id="44799104" name="" title=""/>
+            <wp:cNvGraphicFramePr>
+              <a:graphicFrameLocks noChangeAspect="1"/>
+            </wp:cNvGraphicFramePr>
+            <a:graphic>
+              <a:graphicData uri="http://schemas.openxmlformats.org/drawingml/2006/picture">
+                <pic:pic>
+                  <pic:nvPicPr>
+                    <pic:cNvPr id="0" name=""/>
+                    <pic:cNvPicPr/>
+                  </pic:nvPicPr>
+                  <pic:blipFill>
+                    <a:blip r:embed="R2faea05266df4c22">
+                      <a:extLst>
+                        <a:ext xmlns:a="http://schemas.openxmlformats.org/drawingml/2006/main" uri="{28A0092B-C50C-407E-A947-70E740481C1C}">
+                          <a14:useLocalDpi val="0"/>
+                        </a:ext>
+                      </a:extLst>
+                    </a:blip>
+                    <a:srcRect l="0" t="0" r="0" b="0"/>
+                    <a:stretch>
+                      <a:fillRect/>
+                    </a:stretch>
+                  </pic:blipFill>
+                  <pic:spPr xmlns:pic="http://schemas.openxmlformats.org/drawingml/2006/picture">
+                    <a:xfrm xmlns:a="http://schemas.openxmlformats.org/drawingml/2006/main" rot="5400000" flipH="0" flipV="0">
+                      <a:off x="0" y="0"/>
+                      <a:ext cx="9203532" cy="4256634"/>
+                    </a:xfrm>
+                    <a:prstGeom xmlns:a="http://schemas.openxmlformats.org/drawingml/2006/main" prst="rect">
+                      <a:avLst/>
+                    </a:prstGeom>
+                  </pic:spPr>
+                </pic:pic>
+              </a:graphicData>
+            </a:graphic>
+          </wp:inline>
+        </w:drawing>
+      </w:r>
     </w:p>
     <w:p>
       <w:pPr>
@@ -6816,7 +6756,7 @@
           <w:lang w:val="it-IT"/>
         </w:rPr>
       </w:pPr>
-      <w:bookmarkStart w:id="23" w:name="_Toc25186461"/>
+      <w:bookmarkStart w:name="_Toc25186461" w:id="23"/>
       <w:r>
         <w:rPr>
           <w:rFonts w:ascii="Segoe UI" w:hAnsi="Segoe UI" w:cs="Segoe UI"/>
@@ -7854,7 +7794,7 @@
           <w:rFonts w:ascii="Segoe UI" w:hAnsi="Segoe UI" w:cs="Segoe UI"/>
         </w:rPr>
       </w:pPr>
-      <w:bookmarkStart w:id="24" w:name="_Toc25186462"/>
+      <w:bookmarkStart w:name="_Toc25186462" w:id="24"/>
       <w:r>
         <w:rPr>
           <w:rFonts w:ascii="Segoe UI" w:hAnsi="Segoe UI" w:cs="Segoe UI"/>
@@ -7875,7 +7815,7 @@
           <w:rFonts w:ascii="Segoe UI" w:hAnsi="Segoe UI" w:cs="Segoe UI"/>
         </w:rPr>
       </w:pPr>
-      <w:bookmarkStart w:id="25" w:name="_Toc25186463"/>
+      <w:bookmarkStart w:name="_Toc25186463" w:id="25"/>
       <w:r>
         <w:rPr>
           <w:rFonts w:ascii="Segoe UI" w:hAnsi="Segoe UI" w:cs="Segoe UI"/>
@@ -7893,7 +7833,7 @@
           <w:rFonts w:ascii="Segoe UI" w:hAnsi="Segoe UI" w:cs="Segoe UI"/>
         </w:rPr>
       </w:pPr>
-      <w:bookmarkStart w:id="26" w:name="_Toc25186464"/>
+      <w:bookmarkStart w:name="_Toc25186464" w:id="26"/>
       <w:r>
         <w:rPr>
           <w:rFonts w:ascii="Segoe UI" w:hAnsi="Segoe UI" w:cs="Segoe UI"/>
@@ -9614,7 +9554,7 @@
       </w:r>
       <w:r>
         <w:rPr>
-          <w:rFonts w:ascii="Segoe UI" w:eastAsia="Times New Roman" w:hAnsi="Segoe UI" w:cs="Segoe UI"/>
+          <w:rFonts w:ascii="Segoe UI" w:hAnsi="Segoe UI" w:eastAsia="Times New Roman" w:cs="Segoe UI"/>
           <w:color w:val="444444"/>
           <w:shd w:val="clear" w:color="auto" w:fill="FFFFFF"/>
         </w:rPr>
@@ -10575,7 +10515,7 @@
           <w:rFonts w:ascii="Segoe UI" w:hAnsi="Segoe UI" w:cs="Segoe UI"/>
         </w:rPr>
       </w:pPr>
-      <w:bookmarkStart w:id="27" w:name="_Toc25186465"/>
+      <w:bookmarkStart w:name="_Toc25186465" w:id="27"/>
       <w:r>
         <w:rPr>
           <w:rFonts w:ascii="Segoe UI" w:hAnsi="Segoe UI" w:cs="Segoe UI"/>
@@ -11159,6 +11099,11 @@
           <w:rFonts w:ascii="Segoe UI" w:hAnsi="Segoe UI" w:cs="Segoe UI"/>
         </w:rPr>
         <w:br/>
+      </w:r>
+      <w:r>
+        <w:rPr>
+          <w:rFonts w:ascii="Segoe UI" w:hAnsi="Segoe UI" w:cs="Segoe UI"/>
+        </w:rPr>
         <w:t xml:space="preserve">The password field is limited to </w:t>
       </w:r>
       <w:r>
@@ -11975,7 +11920,7 @@
         </w:rPr>
         <w:t xml:space="preserve"> </w:t>
       </w:r>
-      <w:bookmarkStart w:id="28" w:name="_GoBack"/>
+      <w:bookmarkStart w:name="_GoBack" w:id="28"/>
       <w:bookmarkEnd w:id="28"/>
       <w:r>
         <w:rPr>
@@ -12858,7 +12803,7 @@
           <w:rFonts w:ascii="Segoe UI" w:hAnsi="Segoe UI" w:cs="Segoe UI"/>
         </w:rPr>
       </w:pPr>
-      <w:bookmarkStart w:id="29" w:name="_Toc25186466"/>
+      <w:bookmarkStart w:name="_Toc25186466" w:id="29"/>
       <w:r>
         <w:rPr>
           <w:rFonts w:ascii="Segoe UI" w:hAnsi="Segoe UI" w:cs="Segoe UI"/>
@@ -14098,7 +14043,7 @@
           <w:rFonts w:ascii="Segoe UI" w:hAnsi="Segoe UI" w:cs="Segoe UI"/>
         </w:rPr>
       </w:pPr>
-      <w:bookmarkStart w:id="30" w:name="_Toc25186467"/>
+      <w:bookmarkStart w:name="_Toc25186467" w:id="30"/>
       <w:r>
         <w:rPr>
           <w:rFonts w:ascii="Segoe UI" w:hAnsi="Segoe UI" w:cs="Segoe UI"/>
@@ -14128,7 +14073,7 @@
           <w:rFonts w:ascii="Segoe UI" w:hAnsi="Segoe UI" w:cs="Segoe UI"/>
         </w:rPr>
       </w:pPr>
-      <w:bookmarkStart w:id="31" w:name="_Toc25186468"/>
+      <w:bookmarkStart w:name="_Toc25186468" w:id="31"/>
       <w:r>
         <w:rPr>
           <w:rFonts w:ascii="Segoe UI" w:hAnsi="Segoe UI" w:cs="Segoe UI"/>
@@ -14157,7 +14102,7 @@
           <w:rFonts w:ascii="Segoe UI" w:hAnsi="Segoe UI" w:cs="Segoe UI"/>
         </w:rPr>
       </w:pPr>
-      <w:bookmarkStart w:id="32" w:name="_Toc25186469"/>
+      <w:bookmarkStart w:name="_Toc25186469" w:id="32"/>
       <w:r>
         <w:rPr>
           <w:rFonts w:ascii="Segoe UI" w:hAnsi="Segoe UI" w:cs="Segoe UI"/>
@@ -14186,7 +14131,7 @@
           <w:rFonts w:ascii="Segoe UI" w:hAnsi="Segoe UI" w:cs="Segoe UI"/>
         </w:rPr>
       </w:pPr>
-      <w:bookmarkStart w:id="33" w:name="_Toc25186470"/>
+      <w:bookmarkStart w:name="_Toc25186470" w:id="33"/>
       <w:r>
         <w:rPr>
           <w:rFonts w:ascii="Segoe UI" w:hAnsi="Segoe UI" w:cs="Segoe UI"/>
@@ -14197,7 +14142,7 @@
     </w:p>
     <w:sectPr>
       <w:footerReference w:type="default" r:id="rId46"/>
-      <w:pgSz w:w="11906" w:h="16838"/>
+      <w:pgSz w:w="11906" w:h="16838" w:orient="portrait"/>
       <w:pgMar w:top="1417" w:right="1134" w:bottom="1134" w:left="1134" w:header="708" w:footer="708" w:gutter="0"/>
       <w:cols w:space="708"/>
       <w:docGrid w:linePitch="360"/>
@@ -14317,7 +14262,7 @@
         <w:ind w:left="2130" w:hanging="360"/>
       </w:pPr>
       <w:rPr>
-        <w:rFonts w:ascii="Symbol" w:hAnsi="Symbol" w:hint="default"/>
+        <w:rFonts w:hint="default" w:ascii="Symbol" w:hAnsi="Symbol"/>
       </w:rPr>
     </w:lvl>
     <w:lvl w:ilvl="1" w:tplc="04100003" w:tentative="1">
@@ -14329,7 +14274,7 @@
         <w:ind w:left="2850" w:hanging="360"/>
       </w:pPr>
       <w:rPr>
-        <w:rFonts w:ascii="Courier New" w:hAnsi="Courier New" w:cs="Courier New" w:hint="default"/>
+        <w:rFonts w:hint="default" w:ascii="Courier New" w:hAnsi="Courier New" w:cs="Courier New"/>
       </w:rPr>
     </w:lvl>
     <w:lvl w:ilvl="2" w:tplc="04100005" w:tentative="1">
@@ -14341,7 +14286,7 @@
         <w:ind w:left="3570" w:hanging="360"/>
       </w:pPr>
       <w:rPr>
-        <w:rFonts w:ascii="Wingdings" w:hAnsi="Wingdings" w:hint="default"/>
+        <w:rFonts w:hint="default" w:ascii="Wingdings" w:hAnsi="Wingdings"/>
       </w:rPr>
     </w:lvl>
     <w:lvl w:ilvl="3" w:tplc="04100001" w:tentative="1">
@@ -14353,7 +14298,7 @@
         <w:ind w:left="4290" w:hanging="360"/>
       </w:pPr>
       <w:rPr>
-        <w:rFonts w:ascii="Symbol" w:hAnsi="Symbol" w:hint="default"/>
+        <w:rFonts w:hint="default" w:ascii="Symbol" w:hAnsi="Symbol"/>
       </w:rPr>
     </w:lvl>
     <w:lvl w:ilvl="4" w:tplc="04100003" w:tentative="1">
@@ -14365,7 +14310,7 @@
         <w:ind w:left="5010" w:hanging="360"/>
       </w:pPr>
       <w:rPr>
-        <w:rFonts w:ascii="Courier New" w:hAnsi="Courier New" w:cs="Courier New" w:hint="default"/>
+        <w:rFonts w:hint="default" w:ascii="Courier New" w:hAnsi="Courier New" w:cs="Courier New"/>
       </w:rPr>
     </w:lvl>
     <w:lvl w:ilvl="5" w:tplc="04100005" w:tentative="1">
@@ -14377,7 +14322,7 @@
         <w:ind w:left="5730" w:hanging="360"/>
       </w:pPr>
       <w:rPr>
-        <w:rFonts w:ascii="Wingdings" w:hAnsi="Wingdings" w:hint="default"/>
+        <w:rFonts w:hint="default" w:ascii="Wingdings" w:hAnsi="Wingdings"/>
       </w:rPr>
     </w:lvl>
     <w:lvl w:ilvl="6" w:tplc="04100001" w:tentative="1">
@@ -14389,7 +14334,7 @@
         <w:ind w:left="6450" w:hanging="360"/>
       </w:pPr>
       <w:rPr>
-        <w:rFonts w:ascii="Symbol" w:hAnsi="Symbol" w:hint="default"/>
+        <w:rFonts w:hint="default" w:ascii="Symbol" w:hAnsi="Symbol"/>
       </w:rPr>
     </w:lvl>
     <w:lvl w:ilvl="7" w:tplc="04100003" w:tentative="1">
@@ -14401,7 +14346,7 @@
         <w:ind w:left="7170" w:hanging="360"/>
       </w:pPr>
       <w:rPr>
-        <w:rFonts w:ascii="Courier New" w:hAnsi="Courier New" w:cs="Courier New" w:hint="default"/>
+        <w:rFonts w:hint="default" w:ascii="Courier New" w:hAnsi="Courier New" w:cs="Courier New"/>
       </w:rPr>
     </w:lvl>
     <w:lvl w:ilvl="8" w:tplc="04100005" w:tentative="1">
@@ -14413,7 +14358,7 @@
         <w:ind w:left="7890" w:hanging="360"/>
       </w:pPr>
       <w:rPr>
-        <w:rFonts w:ascii="Wingdings" w:hAnsi="Wingdings" w:hint="default"/>
+        <w:rFonts w:hint="default" w:ascii="Wingdings" w:hAnsi="Wingdings"/>
       </w:rPr>
     </w:lvl>
   </w:abstractNum>
@@ -14430,7 +14375,7 @@
         <w:ind w:left="720" w:hanging="360"/>
       </w:pPr>
       <w:rPr>
-        <w:rFonts w:ascii="Symbol" w:hAnsi="Symbol" w:hint="default"/>
+        <w:rFonts w:hint="default" w:ascii="Symbol" w:hAnsi="Symbol"/>
       </w:rPr>
     </w:lvl>
     <w:lvl w:ilvl="1" w:tplc="F294C178">
@@ -14442,7 +14387,7 @@
         <w:ind w:left="1440" w:hanging="360"/>
       </w:pPr>
       <w:rPr>
-        <w:rFonts w:ascii="Courier New" w:hAnsi="Courier New" w:hint="default"/>
+        <w:rFonts w:hint="default" w:ascii="Courier New" w:hAnsi="Courier New"/>
       </w:rPr>
     </w:lvl>
     <w:lvl w:ilvl="2" w:tplc="C42A2222">
@@ -14454,7 +14399,7 @@
         <w:ind w:left="2160" w:hanging="360"/>
       </w:pPr>
       <w:rPr>
-        <w:rFonts w:ascii="Wingdings" w:hAnsi="Wingdings" w:hint="default"/>
+        <w:rFonts w:hint="default" w:ascii="Wingdings" w:hAnsi="Wingdings"/>
       </w:rPr>
     </w:lvl>
     <w:lvl w:ilvl="3" w:tplc="D680A2A6">
@@ -14466,7 +14411,7 @@
         <w:ind w:left="2880" w:hanging="360"/>
       </w:pPr>
       <w:rPr>
-        <w:rFonts w:ascii="Symbol" w:hAnsi="Symbol" w:hint="default"/>
+        <w:rFonts w:hint="default" w:ascii="Symbol" w:hAnsi="Symbol"/>
       </w:rPr>
     </w:lvl>
     <w:lvl w:ilvl="4" w:tplc="3A82FD72">
@@ -14478,7 +14423,7 @@
         <w:ind w:left="3600" w:hanging="360"/>
       </w:pPr>
       <w:rPr>
-        <w:rFonts w:ascii="Courier New" w:hAnsi="Courier New" w:hint="default"/>
+        <w:rFonts w:hint="default" w:ascii="Courier New" w:hAnsi="Courier New"/>
       </w:rPr>
     </w:lvl>
     <w:lvl w:ilvl="5" w:tplc="93A00418">
@@ -14490,7 +14435,7 @@
         <w:ind w:left="4320" w:hanging="360"/>
       </w:pPr>
       <w:rPr>
-        <w:rFonts w:ascii="Wingdings" w:hAnsi="Wingdings" w:hint="default"/>
+        <w:rFonts w:hint="default" w:ascii="Wingdings" w:hAnsi="Wingdings"/>
       </w:rPr>
     </w:lvl>
     <w:lvl w:ilvl="6" w:tplc="747655CA">
@@ -14502,7 +14447,7 @@
         <w:ind w:left="5040" w:hanging="360"/>
       </w:pPr>
       <w:rPr>
-        <w:rFonts w:ascii="Symbol" w:hAnsi="Symbol" w:hint="default"/>
+        <w:rFonts w:hint="default" w:ascii="Symbol" w:hAnsi="Symbol"/>
       </w:rPr>
     </w:lvl>
     <w:lvl w:ilvl="7" w:tplc="98BE17DC">
@@ -14514,7 +14459,7 @@
         <w:ind w:left="5760" w:hanging="360"/>
       </w:pPr>
       <w:rPr>
-        <w:rFonts w:ascii="Courier New" w:hAnsi="Courier New" w:hint="default"/>
+        <w:rFonts w:hint="default" w:ascii="Courier New" w:hAnsi="Courier New"/>
       </w:rPr>
     </w:lvl>
     <w:lvl w:ilvl="8" w:tplc="95A6A642">
@@ -14526,7 +14471,7 @@
         <w:ind w:left="6480" w:hanging="360"/>
       </w:pPr>
       <w:rPr>
-        <w:rFonts w:ascii="Wingdings" w:hAnsi="Wingdings" w:hint="default"/>
+        <w:rFonts w:hint="default" w:ascii="Wingdings" w:hAnsi="Wingdings"/>
       </w:rPr>
     </w:lvl>
   </w:abstractNum>
@@ -14543,7 +14488,7 @@
         <w:ind w:left="2133" w:hanging="360"/>
       </w:pPr>
       <w:rPr>
-        <w:rFonts w:ascii="Symbol" w:hAnsi="Symbol" w:hint="default"/>
+        <w:rFonts w:hint="default" w:ascii="Symbol" w:hAnsi="Symbol"/>
       </w:rPr>
     </w:lvl>
     <w:lvl w:ilvl="1" w:tplc="04100003" w:tentative="1">
@@ -14555,7 +14500,7 @@
         <w:ind w:left="2853" w:hanging="360"/>
       </w:pPr>
       <w:rPr>
-        <w:rFonts w:ascii="Courier New" w:hAnsi="Courier New" w:cs="Courier New" w:hint="default"/>
+        <w:rFonts w:hint="default" w:ascii="Courier New" w:hAnsi="Courier New" w:cs="Courier New"/>
       </w:rPr>
     </w:lvl>
     <w:lvl w:ilvl="2" w:tplc="04100005" w:tentative="1">
@@ -14567,7 +14512,7 @@
         <w:ind w:left="3573" w:hanging="360"/>
       </w:pPr>
       <w:rPr>
-        <w:rFonts w:ascii="Wingdings" w:hAnsi="Wingdings" w:hint="default"/>
+        <w:rFonts w:hint="default" w:ascii="Wingdings" w:hAnsi="Wingdings"/>
       </w:rPr>
     </w:lvl>
     <w:lvl w:ilvl="3" w:tplc="04100001" w:tentative="1">
@@ -14579,7 +14524,7 @@
         <w:ind w:left="4293" w:hanging="360"/>
       </w:pPr>
       <w:rPr>
-        <w:rFonts w:ascii="Symbol" w:hAnsi="Symbol" w:hint="default"/>
+        <w:rFonts w:hint="default" w:ascii="Symbol" w:hAnsi="Symbol"/>
       </w:rPr>
     </w:lvl>
     <w:lvl w:ilvl="4" w:tplc="04100003" w:tentative="1">
@@ -14591,7 +14536,7 @@
         <w:ind w:left="5013" w:hanging="360"/>
       </w:pPr>
       <w:rPr>
-        <w:rFonts w:ascii="Courier New" w:hAnsi="Courier New" w:cs="Courier New" w:hint="default"/>
+        <w:rFonts w:hint="default" w:ascii="Courier New" w:hAnsi="Courier New" w:cs="Courier New"/>
       </w:rPr>
     </w:lvl>
     <w:lvl w:ilvl="5" w:tplc="04100005" w:tentative="1">
@@ -14603,7 +14548,7 @@
         <w:ind w:left="5733" w:hanging="360"/>
       </w:pPr>
       <w:rPr>
-        <w:rFonts w:ascii="Wingdings" w:hAnsi="Wingdings" w:hint="default"/>
+        <w:rFonts w:hint="default" w:ascii="Wingdings" w:hAnsi="Wingdings"/>
       </w:rPr>
     </w:lvl>
     <w:lvl w:ilvl="6" w:tplc="04100001" w:tentative="1">
@@ -14615,7 +14560,7 @@
         <w:ind w:left="6453" w:hanging="360"/>
       </w:pPr>
       <w:rPr>
-        <w:rFonts w:ascii="Symbol" w:hAnsi="Symbol" w:hint="default"/>
+        <w:rFonts w:hint="default" w:ascii="Symbol" w:hAnsi="Symbol"/>
       </w:rPr>
     </w:lvl>
     <w:lvl w:ilvl="7" w:tplc="04100003" w:tentative="1">
@@ -14627,7 +14572,7 @@
         <w:ind w:left="7173" w:hanging="360"/>
       </w:pPr>
       <w:rPr>
-        <w:rFonts w:ascii="Courier New" w:hAnsi="Courier New" w:cs="Courier New" w:hint="default"/>
+        <w:rFonts w:hint="default" w:ascii="Courier New" w:hAnsi="Courier New" w:cs="Courier New"/>
       </w:rPr>
     </w:lvl>
     <w:lvl w:ilvl="8" w:tplc="04100005" w:tentative="1">
@@ -14639,7 +14584,7 @@
         <w:ind w:left="7893" w:hanging="360"/>
       </w:pPr>
       <w:rPr>
-        <w:rFonts w:ascii="Wingdings" w:hAnsi="Wingdings" w:hint="default"/>
+        <w:rFonts w:hint="default" w:ascii="Wingdings" w:hAnsi="Wingdings"/>
       </w:rPr>
     </w:lvl>
   </w:abstractNum>
@@ -14656,7 +14601,7 @@
         <w:ind w:left="720" w:hanging="360"/>
       </w:pPr>
       <w:rPr>
-        <w:rFonts w:ascii="Symbol" w:hAnsi="Symbol" w:hint="default"/>
+        <w:rFonts w:hint="default" w:ascii="Symbol" w:hAnsi="Symbol"/>
       </w:rPr>
     </w:lvl>
     <w:lvl w:ilvl="1" w:tplc="64E655F8">
@@ -14668,7 +14613,7 @@
         <w:ind w:left="1440" w:hanging="360"/>
       </w:pPr>
       <w:rPr>
-        <w:rFonts w:ascii="Courier New" w:hAnsi="Courier New" w:hint="default"/>
+        <w:rFonts w:hint="default" w:ascii="Courier New" w:hAnsi="Courier New"/>
       </w:rPr>
     </w:lvl>
     <w:lvl w:ilvl="2" w:tplc="8242C3E8">
@@ -14680,7 +14625,7 @@
         <w:ind w:left="2160" w:hanging="360"/>
       </w:pPr>
       <w:rPr>
-        <w:rFonts w:ascii="Wingdings" w:hAnsi="Wingdings" w:hint="default"/>
+        <w:rFonts w:hint="default" w:ascii="Wingdings" w:hAnsi="Wingdings"/>
       </w:rPr>
     </w:lvl>
     <w:lvl w:ilvl="3" w:tplc="15244AE2">
@@ -14692,7 +14637,7 @@
         <w:ind w:left="2880" w:hanging="360"/>
       </w:pPr>
       <w:rPr>
-        <w:rFonts w:ascii="Symbol" w:hAnsi="Symbol" w:hint="default"/>
+        <w:rFonts w:hint="default" w:ascii="Symbol" w:hAnsi="Symbol"/>
       </w:rPr>
     </w:lvl>
     <w:lvl w:ilvl="4" w:tplc="1108B776">
@@ -14704,7 +14649,7 @@
         <w:ind w:left="3600" w:hanging="360"/>
       </w:pPr>
       <w:rPr>
-        <w:rFonts w:ascii="Courier New" w:hAnsi="Courier New" w:hint="default"/>
+        <w:rFonts w:hint="default" w:ascii="Courier New" w:hAnsi="Courier New"/>
       </w:rPr>
     </w:lvl>
     <w:lvl w:ilvl="5" w:tplc="B9849D6A">
@@ -14716,7 +14661,7 @@
         <w:ind w:left="4320" w:hanging="360"/>
       </w:pPr>
       <w:rPr>
-        <w:rFonts w:ascii="Wingdings" w:hAnsi="Wingdings" w:hint="default"/>
+        <w:rFonts w:hint="default" w:ascii="Wingdings" w:hAnsi="Wingdings"/>
       </w:rPr>
     </w:lvl>
     <w:lvl w:ilvl="6" w:tplc="6D523C22">
@@ -14728,7 +14673,7 @@
         <w:ind w:left="5040" w:hanging="360"/>
       </w:pPr>
       <w:rPr>
-        <w:rFonts w:ascii="Symbol" w:hAnsi="Symbol" w:hint="default"/>
+        <w:rFonts w:hint="default" w:ascii="Symbol" w:hAnsi="Symbol"/>
       </w:rPr>
     </w:lvl>
     <w:lvl w:ilvl="7" w:tplc="6CE04060">
@@ -14740,7 +14685,7 @@
         <w:ind w:left="5760" w:hanging="360"/>
       </w:pPr>
       <w:rPr>
-        <w:rFonts w:ascii="Courier New" w:hAnsi="Courier New" w:hint="default"/>
+        <w:rFonts w:hint="default" w:ascii="Courier New" w:hAnsi="Courier New"/>
       </w:rPr>
     </w:lvl>
     <w:lvl w:ilvl="8" w:tplc="08560DEC">
@@ -14752,7 +14697,7 @@
         <w:ind w:left="6480" w:hanging="360"/>
       </w:pPr>
       <w:rPr>
-        <w:rFonts w:ascii="Wingdings" w:hAnsi="Wingdings" w:hint="default"/>
+        <w:rFonts w:hint="default" w:ascii="Wingdings" w:hAnsi="Wingdings"/>
       </w:rPr>
     </w:lvl>
   </w:abstractNum>
@@ -14769,7 +14714,7 @@
         <w:ind w:left="720" w:hanging="360"/>
       </w:pPr>
       <w:rPr>
-        <w:rFonts w:ascii="Symbol" w:hAnsi="Symbol" w:hint="default"/>
+        <w:rFonts w:hint="default" w:ascii="Symbol" w:hAnsi="Symbol"/>
       </w:rPr>
     </w:lvl>
     <w:lvl w:ilvl="1" w:tplc="95D801AA">
@@ -14781,7 +14726,7 @@
         <w:ind w:left="1440" w:hanging="360"/>
       </w:pPr>
       <w:rPr>
-        <w:rFonts w:ascii="Symbol" w:hAnsi="Symbol" w:hint="default"/>
+        <w:rFonts w:hint="default" w:ascii="Symbol" w:hAnsi="Symbol"/>
       </w:rPr>
     </w:lvl>
     <w:lvl w:ilvl="2" w:tplc="27D09B04">
@@ -14793,7 +14738,7 @@
         <w:ind w:left="2160" w:hanging="360"/>
       </w:pPr>
       <w:rPr>
-        <w:rFonts w:ascii="Wingdings" w:hAnsi="Wingdings" w:hint="default"/>
+        <w:rFonts w:hint="default" w:ascii="Wingdings" w:hAnsi="Wingdings"/>
       </w:rPr>
     </w:lvl>
     <w:lvl w:ilvl="3" w:tplc="7368F084">
@@ -14805,7 +14750,7 @@
         <w:ind w:left="2880" w:hanging="360"/>
       </w:pPr>
       <w:rPr>
-        <w:rFonts w:ascii="Symbol" w:hAnsi="Symbol" w:hint="default"/>
+        <w:rFonts w:hint="default" w:ascii="Symbol" w:hAnsi="Symbol"/>
       </w:rPr>
     </w:lvl>
     <w:lvl w:ilvl="4" w:tplc="7D605A2A">
@@ -14817,7 +14762,7 @@
         <w:ind w:left="3600" w:hanging="360"/>
       </w:pPr>
       <w:rPr>
-        <w:rFonts w:ascii="Courier New" w:hAnsi="Courier New" w:hint="default"/>
+        <w:rFonts w:hint="default" w:ascii="Courier New" w:hAnsi="Courier New"/>
       </w:rPr>
     </w:lvl>
     <w:lvl w:ilvl="5" w:tplc="87A8A266">
@@ -14829,7 +14774,7 @@
         <w:ind w:left="4320" w:hanging="360"/>
       </w:pPr>
       <w:rPr>
-        <w:rFonts w:ascii="Wingdings" w:hAnsi="Wingdings" w:hint="default"/>
+        <w:rFonts w:hint="default" w:ascii="Wingdings" w:hAnsi="Wingdings"/>
       </w:rPr>
     </w:lvl>
     <w:lvl w:ilvl="6" w:tplc="D1CAEDFE">
@@ -14841,7 +14786,7 @@
         <w:ind w:left="5040" w:hanging="360"/>
       </w:pPr>
       <w:rPr>
-        <w:rFonts w:ascii="Symbol" w:hAnsi="Symbol" w:hint="default"/>
+        <w:rFonts w:hint="default" w:ascii="Symbol" w:hAnsi="Symbol"/>
       </w:rPr>
     </w:lvl>
     <w:lvl w:ilvl="7" w:tplc="F06CFA48">
@@ -14853,7 +14798,7 @@
         <w:ind w:left="5760" w:hanging="360"/>
       </w:pPr>
       <w:rPr>
-        <w:rFonts w:ascii="Courier New" w:hAnsi="Courier New" w:hint="default"/>
+        <w:rFonts w:hint="default" w:ascii="Courier New" w:hAnsi="Courier New"/>
       </w:rPr>
     </w:lvl>
     <w:lvl w:ilvl="8" w:tplc="4FF4D5CC">
@@ -14865,7 +14810,7 @@
         <w:ind w:left="6480" w:hanging="360"/>
       </w:pPr>
       <w:rPr>
-        <w:rFonts w:ascii="Wingdings" w:hAnsi="Wingdings" w:hint="default"/>
+        <w:rFonts w:hint="default" w:ascii="Wingdings" w:hAnsi="Wingdings"/>
       </w:rPr>
     </w:lvl>
   </w:abstractNum>
@@ -14882,7 +14827,7 @@
         <w:ind w:left="1776" w:hanging="360"/>
       </w:pPr>
       <w:rPr>
-        <w:rFonts w:ascii="Symbol" w:hAnsi="Symbol" w:hint="default"/>
+        <w:rFonts w:hint="default" w:ascii="Symbol" w:hAnsi="Symbol"/>
       </w:rPr>
     </w:lvl>
     <w:lvl w:ilvl="1" w:tplc="04100003" w:tentative="1">
@@ -14894,7 +14839,7 @@
         <w:ind w:left="2496" w:hanging="360"/>
       </w:pPr>
       <w:rPr>
-        <w:rFonts w:ascii="Courier New" w:hAnsi="Courier New" w:cs="Courier New" w:hint="default"/>
+        <w:rFonts w:hint="default" w:ascii="Courier New" w:hAnsi="Courier New" w:cs="Courier New"/>
       </w:rPr>
     </w:lvl>
     <w:lvl w:ilvl="2" w:tplc="04100005" w:tentative="1">
@@ -14906,7 +14851,7 @@
         <w:ind w:left="3216" w:hanging="360"/>
       </w:pPr>
       <w:rPr>
-        <w:rFonts w:ascii="Wingdings" w:hAnsi="Wingdings" w:hint="default"/>
+        <w:rFonts w:hint="default" w:ascii="Wingdings" w:hAnsi="Wingdings"/>
       </w:rPr>
     </w:lvl>
     <w:lvl w:ilvl="3" w:tplc="04100001" w:tentative="1">
@@ -14918,7 +14863,7 @@
         <w:ind w:left="3936" w:hanging="360"/>
       </w:pPr>
       <w:rPr>
-        <w:rFonts w:ascii="Symbol" w:hAnsi="Symbol" w:hint="default"/>
+        <w:rFonts w:hint="default" w:ascii="Symbol" w:hAnsi="Symbol"/>
       </w:rPr>
     </w:lvl>
     <w:lvl w:ilvl="4" w:tplc="04100003" w:tentative="1">
@@ -14930,7 +14875,7 @@
         <w:ind w:left="4656" w:hanging="360"/>
       </w:pPr>
       <w:rPr>
-        <w:rFonts w:ascii="Courier New" w:hAnsi="Courier New" w:cs="Courier New" w:hint="default"/>
+        <w:rFonts w:hint="default" w:ascii="Courier New" w:hAnsi="Courier New" w:cs="Courier New"/>
       </w:rPr>
     </w:lvl>
     <w:lvl w:ilvl="5" w:tplc="04100005" w:tentative="1">
@@ -14942,7 +14887,7 @@
         <w:ind w:left="5376" w:hanging="360"/>
       </w:pPr>
       <w:rPr>
-        <w:rFonts w:ascii="Wingdings" w:hAnsi="Wingdings" w:hint="default"/>
+        <w:rFonts w:hint="default" w:ascii="Wingdings" w:hAnsi="Wingdings"/>
       </w:rPr>
     </w:lvl>
     <w:lvl w:ilvl="6" w:tplc="04100001" w:tentative="1">
@@ -14954,7 +14899,7 @@
         <w:ind w:left="6096" w:hanging="360"/>
       </w:pPr>
       <w:rPr>
-        <w:rFonts w:ascii="Symbol" w:hAnsi="Symbol" w:hint="default"/>
+        <w:rFonts w:hint="default" w:ascii="Symbol" w:hAnsi="Symbol"/>
       </w:rPr>
     </w:lvl>
     <w:lvl w:ilvl="7" w:tplc="04100003" w:tentative="1">
@@ -14966,7 +14911,7 @@
         <w:ind w:left="6816" w:hanging="360"/>
       </w:pPr>
       <w:rPr>
-        <w:rFonts w:ascii="Courier New" w:hAnsi="Courier New" w:cs="Courier New" w:hint="default"/>
+        <w:rFonts w:hint="default" w:ascii="Courier New" w:hAnsi="Courier New" w:cs="Courier New"/>
       </w:rPr>
     </w:lvl>
     <w:lvl w:ilvl="8" w:tplc="04100005" w:tentative="1">
@@ -14978,7 +14923,7 @@
         <w:ind w:left="7536" w:hanging="360"/>
       </w:pPr>
       <w:rPr>
-        <w:rFonts w:ascii="Wingdings" w:hAnsi="Wingdings" w:hint="default"/>
+        <w:rFonts w:hint="default" w:ascii="Wingdings" w:hAnsi="Wingdings"/>
       </w:rPr>
     </w:lvl>
   </w:abstractNum>
@@ -14995,7 +14940,7 @@
         <w:ind w:left="720" w:hanging="360"/>
       </w:pPr>
       <w:rPr>
-        <w:rFonts w:ascii="Symbol" w:hAnsi="Symbol" w:hint="default"/>
+        <w:rFonts w:hint="default" w:ascii="Symbol" w:hAnsi="Symbol"/>
       </w:rPr>
     </w:lvl>
     <w:lvl w:ilvl="1" w:tplc="7A14EF60">
@@ -15007,7 +14952,7 @@
         <w:ind w:left="1440" w:hanging="360"/>
       </w:pPr>
       <w:rPr>
-        <w:rFonts w:ascii="Courier New" w:hAnsi="Courier New" w:hint="default"/>
+        <w:rFonts w:hint="default" w:ascii="Courier New" w:hAnsi="Courier New"/>
       </w:rPr>
     </w:lvl>
     <w:lvl w:ilvl="2" w:tplc="BCEE8F34">
@@ -15019,7 +14964,7 @@
         <w:ind w:left="2160" w:hanging="360"/>
       </w:pPr>
       <w:rPr>
-        <w:rFonts w:ascii="Wingdings" w:hAnsi="Wingdings" w:hint="default"/>
+        <w:rFonts w:hint="default" w:ascii="Wingdings" w:hAnsi="Wingdings"/>
       </w:rPr>
     </w:lvl>
     <w:lvl w:ilvl="3" w:tplc="5458129E">
@@ -15031,7 +14976,7 @@
         <w:ind w:left="2880" w:hanging="360"/>
       </w:pPr>
       <w:rPr>
-        <w:rFonts w:ascii="Symbol" w:hAnsi="Symbol" w:hint="default"/>
+        <w:rFonts w:hint="default" w:ascii="Symbol" w:hAnsi="Symbol"/>
       </w:rPr>
     </w:lvl>
     <w:lvl w:ilvl="4" w:tplc="772074C6">
@@ -15043,7 +14988,7 @@
         <w:ind w:left="3600" w:hanging="360"/>
       </w:pPr>
       <w:rPr>
-        <w:rFonts w:ascii="Courier New" w:hAnsi="Courier New" w:hint="default"/>
+        <w:rFonts w:hint="default" w:ascii="Courier New" w:hAnsi="Courier New"/>
       </w:rPr>
     </w:lvl>
     <w:lvl w:ilvl="5" w:tplc="4376841E">
@@ -15055,7 +15000,7 @@
         <w:ind w:left="4320" w:hanging="360"/>
       </w:pPr>
       <w:rPr>
-        <w:rFonts w:ascii="Wingdings" w:hAnsi="Wingdings" w:hint="default"/>
+        <w:rFonts w:hint="default" w:ascii="Wingdings" w:hAnsi="Wingdings"/>
       </w:rPr>
     </w:lvl>
     <w:lvl w:ilvl="6" w:tplc="FE6C3B22">
@@ -15067,7 +15012,7 @@
         <w:ind w:left="5040" w:hanging="360"/>
       </w:pPr>
       <w:rPr>
-        <w:rFonts w:ascii="Symbol" w:hAnsi="Symbol" w:hint="default"/>
+        <w:rFonts w:hint="default" w:ascii="Symbol" w:hAnsi="Symbol"/>
       </w:rPr>
     </w:lvl>
     <w:lvl w:ilvl="7" w:tplc="F4B42F96">
@@ -15079,7 +15024,7 @@
         <w:ind w:left="5760" w:hanging="360"/>
       </w:pPr>
       <w:rPr>
-        <w:rFonts w:ascii="Courier New" w:hAnsi="Courier New" w:hint="default"/>
+        <w:rFonts w:hint="default" w:ascii="Courier New" w:hAnsi="Courier New"/>
       </w:rPr>
     </w:lvl>
     <w:lvl w:ilvl="8" w:tplc="DAC6953A">
@@ -15091,7 +15036,7 @@
         <w:ind w:left="6480" w:hanging="360"/>
       </w:pPr>
       <w:rPr>
-        <w:rFonts w:ascii="Wingdings" w:hAnsi="Wingdings" w:hint="default"/>
+        <w:rFonts w:hint="default" w:ascii="Wingdings" w:hAnsi="Wingdings"/>
       </w:rPr>
     </w:lvl>
   </w:abstractNum>
@@ -15108,7 +15053,7 @@
         <w:ind w:left="2136" w:hanging="360"/>
       </w:pPr>
       <w:rPr>
-        <w:rFonts w:ascii="Symbol" w:hAnsi="Symbol" w:hint="default"/>
+        <w:rFonts w:hint="default" w:ascii="Symbol" w:hAnsi="Symbol"/>
       </w:rPr>
     </w:lvl>
     <w:lvl w:ilvl="1" w:tplc="04100003">
@@ -15120,7 +15065,7 @@
         <w:ind w:left="2856" w:hanging="360"/>
       </w:pPr>
       <w:rPr>
-        <w:rFonts w:ascii="Courier New" w:hAnsi="Courier New" w:cs="Courier New" w:hint="default"/>
+        <w:rFonts w:hint="default" w:ascii="Courier New" w:hAnsi="Courier New" w:cs="Courier New"/>
       </w:rPr>
     </w:lvl>
     <w:lvl w:ilvl="2" w:tplc="04100005" w:tentative="1">
@@ -15132,7 +15077,7 @@
         <w:ind w:left="3576" w:hanging="360"/>
       </w:pPr>
       <w:rPr>
-        <w:rFonts w:ascii="Wingdings" w:hAnsi="Wingdings" w:hint="default"/>
+        <w:rFonts w:hint="default" w:ascii="Wingdings" w:hAnsi="Wingdings"/>
       </w:rPr>
     </w:lvl>
     <w:lvl w:ilvl="3" w:tplc="04100001" w:tentative="1">
@@ -15144,7 +15089,7 @@
         <w:ind w:left="4296" w:hanging="360"/>
       </w:pPr>
       <w:rPr>
-        <w:rFonts w:ascii="Symbol" w:hAnsi="Symbol" w:hint="default"/>
+        <w:rFonts w:hint="default" w:ascii="Symbol" w:hAnsi="Symbol"/>
       </w:rPr>
     </w:lvl>
     <w:lvl w:ilvl="4" w:tplc="04100003" w:tentative="1">
@@ -15156,7 +15101,7 @@
         <w:ind w:left="5016" w:hanging="360"/>
       </w:pPr>
       <w:rPr>
-        <w:rFonts w:ascii="Courier New" w:hAnsi="Courier New" w:cs="Courier New" w:hint="default"/>
+        <w:rFonts w:hint="default" w:ascii="Courier New" w:hAnsi="Courier New" w:cs="Courier New"/>
       </w:rPr>
     </w:lvl>
     <w:lvl w:ilvl="5" w:tplc="04100005" w:tentative="1">
@@ -15168,7 +15113,7 @@
         <w:ind w:left="5736" w:hanging="360"/>
       </w:pPr>
       <w:rPr>
-        <w:rFonts w:ascii="Wingdings" w:hAnsi="Wingdings" w:hint="default"/>
+        <w:rFonts w:hint="default" w:ascii="Wingdings" w:hAnsi="Wingdings"/>
       </w:rPr>
     </w:lvl>
     <w:lvl w:ilvl="6" w:tplc="04100001" w:tentative="1">
@@ -15180,7 +15125,7 @@
         <w:ind w:left="6456" w:hanging="360"/>
       </w:pPr>
       <w:rPr>
-        <w:rFonts w:ascii="Symbol" w:hAnsi="Symbol" w:hint="default"/>
+        <w:rFonts w:hint="default" w:ascii="Symbol" w:hAnsi="Symbol"/>
       </w:rPr>
     </w:lvl>
     <w:lvl w:ilvl="7" w:tplc="04100003" w:tentative="1">
@@ -15192,7 +15137,7 @@
         <w:ind w:left="7176" w:hanging="360"/>
       </w:pPr>
       <w:rPr>
-        <w:rFonts w:ascii="Courier New" w:hAnsi="Courier New" w:cs="Courier New" w:hint="default"/>
+        <w:rFonts w:hint="default" w:ascii="Courier New" w:hAnsi="Courier New" w:cs="Courier New"/>
       </w:rPr>
     </w:lvl>
     <w:lvl w:ilvl="8" w:tplc="04100005" w:tentative="1">
@@ -15204,7 +15149,7 @@
         <w:ind w:left="7896" w:hanging="360"/>
       </w:pPr>
       <w:rPr>
-        <w:rFonts w:ascii="Wingdings" w:hAnsi="Wingdings" w:hint="default"/>
+        <w:rFonts w:hint="default" w:ascii="Wingdings" w:hAnsi="Wingdings"/>
       </w:rPr>
     </w:lvl>
   </w:abstractNum>
@@ -15221,7 +15166,7 @@
         <w:ind w:left="720" w:hanging="360"/>
       </w:pPr>
       <w:rPr>
-        <w:rFonts w:ascii="Symbol" w:hAnsi="Symbol" w:hint="default"/>
+        <w:rFonts w:hint="default" w:ascii="Symbol" w:hAnsi="Symbol"/>
       </w:rPr>
     </w:lvl>
     <w:lvl w:ilvl="1" w:tplc="FD56900C">
@@ -15233,7 +15178,7 @@
         <w:ind w:left="1440" w:hanging="360"/>
       </w:pPr>
       <w:rPr>
-        <w:rFonts w:ascii="Symbol" w:hAnsi="Symbol" w:hint="default"/>
+        <w:rFonts w:hint="default" w:ascii="Symbol" w:hAnsi="Symbol"/>
       </w:rPr>
     </w:lvl>
     <w:lvl w:ilvl="2" w:tplc="8D9890D4">
@@ -15245,7 +15190,7 @@
         <w:ind w:left="2160" w:hanging="360"/>
       </w:pPr>
       <w:rPr>
-        <w:rFonts w:ascii="Wingdings" w:hAnsi="Wingdings" w:hint="default"/>
+        <w:rFonts w:hint="default" w:ascii="Wingdings" w:hAnsi="Wingdings"/>
       </w:rPr>
     </w:lvl>
     <w:lvl w:ilvl="3" w:tplc="993AE1D0">
@@ -15257,7 +15202,7 @@
         <w:ind w:left="2880" w:hanging="360"/>
       </w:pPr>
       <w:rPr>
-        <w:rFonts w:ascii="Symbol" w:hAnsi="Symbol" w:hint="default"/>
+        <w:rFonts w:hint="default" w:ascii="Symbol" w:hAnsi="Symbol"/>
       </w:rPr>
     </w:lvl>
     <w:lvl w:ilvl="4" w:tplc="71241624">
@@ -15269,7 +15214,7 @@
         <w:ind w:left="3600" w:hanging="360"/>
       </w:pPr>
       <w:rPr>
-        <w:rFonts w:ascii="Courier New" w:hAnsi="Courier New" w:hint="default"/>
+        <w:rFonts w:hint="default" w:ascii="Courier New" w:hAnsi="Courier New"/>
       </w:rPr>
     </w:lvl>
     <w:lvl w:ilvl="5" w:tplc="D714B6E0">
@@ -15281,7 +15226,7 @@
         <w:ind w:left="4320" w:hanging="360"/>
       </w:pPr>
       <w:rPr>
-        <w:rFonts w:ascii="Wingdings" w:hAnsi="Wingdings" w:hint="default"/>
+        <w:rFonts w:hint="default" w:ascii="Wingdings" w:hAnsi="Wingdings"/>
       </w:rPr>
     </w:lvl>
     <w:lvl w:ilvl="6" w:tplc="4EA6A314">
@@ -15293,7 +15238,7 @@
         <w:ind w:left="5040" w:hanging="360"/>
       </w:pPr>
       <w:rPr>
-        <w:rFonts w:ascii="Symbol" w:hAnsi="Symbol" w:hint="default"/>
+        <w:rFonts w:hint="default" w:ascii="Symbol" w:hAnsi="Symbol"/>
       </w:rPr>
     </w:lvl>
     <w:lvl w:ilvl="7" w:tplc="A8820F3A">
@@ -15305,7 +15250,7 @@
         <w:ind w:left="5760" w:hanging="360"/>
       </w:pPr>
       <w:rPr>
-        <w:rFonts w:ascii="Courier New" w:hAnsi="Courier New" w:hint="default"/>
+        <w:rFonts w:hint="default" w:ascii="Courier New" w:hAnsi="Courier New"/>
       </w:rPr>
     </w:lvl>
     <w:lvl w:ilvl="8" w:tplc="7E1EA9D8">
@@ -15317,7 +15262,7 @@
         <w:ind w:left="6480" w:hanging="360"/>
       </w:pPr>
       <w:rPr>
-        <w:rFonts w:ascii="Wingdings" w:hAnsi="Wingdings" w:hint="default"/>
+        <w:rFonts w:hint="default" w:ascii="Wingdings" w:hAnsi="Wingdings"/>
       </w:rPr>
     </w:lvl>
   </w:abstractNum>
@@ -15334,7 +15279,7 @@
         <w:ind w:left="2136" w:hanging="360"/>
       </w:pPr>
       <w:rPr>
-        <w:rFonts w:ascii="Symbol" w:hAnsi="Symbol" w:hint="default"/>
+        <w:rFonts w:hint="default" w:ascii="Symbol" w:hAnsi="Symbol"/>
       </w:rPr>
     </w:lvl>
     <w:lvl w:ilvl="1" w:tplc="04100003" w:tentative="1">
@@ -15346,7 +15291,7 @@
         <w:ind w:left="2856" w:hanging="360"/>
       </w:pPr>
       <w:rPr>
-        <w:rFonts w:ascii="Courier New" w:hAnsi="Courier New" w:cs="Courier New" w:hint="default"/>
+        <w:rFonts w:hint="default" w:ascii="Courier New" w:hAnsi="Courier New" w:cs="Courier New"/>
       </w:rPr>
     </w:lvl>
     <w:lvl w:ilvl="2" w:tplc="04100005" w:tentative="1">
@@ -15358,7 +15303,7 @@
         <w:ind w:left="3576" w:hanging="360"/>
       </w:pPr>
       <w:rPr>
-        <w:rFonts w:ascii="Wingdings" w:hAnsi="Wingdings" w:hint="default"/>
+        <w:rFonts w:hint="default" w:ascii="Wingdings" w:hAnsi="Wingdings"/>
       </w:rPr>
     </w:lvl>
     <w:lvl w:ilvl="3" w:tplc="04100001" w:tentative="1">
@@ -15370,7 +15315,7 @@
         <w:ind w:left="4296" w:hanging="360"/>
       </w:pPr>
       <w:rPr>
-        <w:rFonts w:ascii="Symbol" w:hAnsi="Symbol" w:hint="default"/>
+        <w:rFonts w:hint="default" w:ascii="Symbol" w:hAnsi="Symbol"/>
       </w:rPr>
     </w:lvl>
     <w:lvl w:ilvl="4" w:tplc="04100003" w:tentative="1">
@@ -15382,7 +15327,7 @@
         <w:ind w:left="5016" w:hanging="360"/>
       </w:pPr>
       <w:rPr>
-        <w:rFonts w:ascii="Courier New" w:hAnsi="Courier New" w:cs="Courier New" w:hint="default"/>
+        <w:rFonts w:hint="default" w:ascii="Courier New" w:hAnsi="Courier New" w:cs="Courier New"/>
       </w:rPr>
     </w:lvl>
     <w:lvl w:ilvl="5" w:tplc="04100005" w:tentative="1">
@@ -15394,7 +15339,7 @@
         <w:ind w:left="5736" w:hanging="360"/>
       </w:pPr>
       <w:rPr>
-        <w:rFonts w:ascii="Wingdings" w:hAnsi="Wingdings" w:hint="default"/>
+        <w:rFonts w:hint="default" w:ascii="Wingdings" w:hAnsi="Wingdings"/>
       </w:rPr>
     </w:lvl>
     <w:lvl w:ilvl="6" w:tplc="04100001" w:tentative="1">
@@ -15406,7 +15351,7 @@
         <w:ind w:left="6456" w:hanging="360"/>
       </w:pPr>
       <w:rPr>
-        <w:rFonts w:ascii="Symbol" w:hAnsi="Symbol" w:hint="default"/>
+        <w:rFonts w:hint="default" w:ascii="Symbol" w:hAnsi="Symbol"/>
       </w:rPr>
     </w:lvl>
     <w:lvl w:ilvl="7" w:tplc="04100003" w:tentative="1">
@@ -15418,7 +15363,7 @@
         <w:ind w:left="7176" w:hanging="360"/>
       </w:pPr>
       <w:rPr>
-        <w:rFonts w:ascii="Courier New" w:hAnsi="Courier New" w:cs="Courier New" w:hint="default"/>
+        <w:rFonts w:hint="default" w:ascii="Courier New" w:hAnsi="Courier New" w:cs="Courier New"/>
       </w:rPr>
     </w:lvl>
     <w:lvl w:ilvl="8" w:tplc="04100005" w:tentative="1">
@@ -15430,7 +15375,7 @@
         <w:ind w:left="7896" w:hanging="360"/>
       </w:pPr>
       <w:rPr>
-        <w:rFonts w:ascii="Wingdings" w:hAnsi="Wingdings" w:hint="default"/>
+        <w:rFonts w:hint="default" w:ascii="Wingdings" w:hAnsi="Wingdings"/>
       </w:rPr>
     </w:lvl>
   </w:abstractNum>
@@ -15536,7 +15481,7 @@
         <w:ind w:left="720" w:hanging="360"/>
       </w:pPr>
       <w:rPr>
-        <w:rFonts w:ascii="Symbol" w:hAnsi="Symbol" w:hint="default"/>
+        <w:rFonts w:hint="default" w:ascii="Symbol" w:hAnsi="Symbol"/>
       </w:rPr>
     </w:lvl>
     <w:lvl w:ilvl="1" w:tplc="806ADF0C">
@@ -15548,7 +15493,7 @@
         <w:ind w:left="1440" w:hanging="360"/>
       </w:pPr>
       <w:rPr>
-        <w:rFonts w:ascii="Symbol" w:hAnsi="Symbol" w:hint="default"/>
+        <w:rFonts w:hint="default" w:ascii="Symbol" w:hAnsi="Symbol"/>
       </w:rPr>
     </w:lvl>
     <w:lvl w:ilvl="2" w:tplc="6CA45986">
@@ -15560,7 +15505,7 @@
         <w:ind w:left="2160" w:hanging="360"/>
       </w:pPr>
       <w:rPr>
-        <w:rFonts w:ascii="Wingdings" w:hAnsi="Wingdings" w:hint="default"/>
+        <w:rFonts w:hint="default" w:ascii="Wingdings" w:hAnsi="Wingdings"/>
       </w:rPr>
     </w:lvl>
     <w:lvl w:ilvl="3" w:tplc="ED045B24">
@@ -15572,7 +15517,7 @@
         <w:ind w:left="2880" w:hanging="360"/>
       </w:pPr>
       <w:rPr>
-        <w:rFonts w:ascii="Symbol" w:hAnsi="Symbol" w:hint="default"/>
+        <w:rFonts w:hint="default" w:ascii="Symbol" w:hAnsi="Symbol"/>
       </w:rPr>
     </w:lvl>
     <w:lvl w:ilvl="4" w:tplc="CE44A684">
@@ -15584,7 +15529,7 @@
         <w:ind w:left="3600" w:hanging="360"/>
       </w:pPr>
       <w:rPr>
-        <w:rFonts w:ascii="Courier New" w:hAnsi="Courier New" w:hint="default"/>
+        <w:rFonts w:hint="default" w:ascii="Courier New" w:hAnsi="Courier New"/>
       </w:rPr>
     </w:lvl>
     <w:lvl w:ilvl="5" w:tplc="A16405C6">
@@ -15596,7 +15541,7 @@
         <w:ind w:left="4320" w:hanging="360"/>
       </w:pPr>
       <w:rPr>
-        <w:rFonts w:ascii="Wingdings" w:hAnsi="Wingdings" w:hint="default"/>
+        <w:rFonts w:hint="default" w:ascii="Wingdings" w:hAnsi="Wingdings"/>
       </w:rPr>
     </w:lvl>
     <w:lvl w:ilvl="6" w:tplc="E2DE04DE">
@@ -15608,7 +15553,7 @@
         <w:ind w:left="5040" w:hanging="360"/>
       </w:pPr>
       <w:rPr>
-        <w:rFonts w:ascii="Symbol" w:hAnsi="Symbol" w:hint="default"/>
+        <w:rFonts w:hint="default" w:ascii="Symbol" w:hAnsi="Symbol"/>
       </w:rPr>
     </w:lvl>
     <w:lvl w:ilvl="7" w:tplc="1A963C26">
@@ -15620,7 +15565,7 @@
         <w:ind w:left="5760" w:hanging="360"/>
       </w:pPr>
       <w:rPr>
-        <w:rFonts w:ascii="Courier New" w:hAnsi="Courier New" w:hint="default"/>
+        <w:rFonts w:hint="default" w:ascii="Courier New" w:hAnsi="Courier New"/>
       </w:rPr>
     </w:lvl>
     <w:lvl w:ilvl="8" w:tplc="D896B084">
@@ -15632,7 +15577,7 @@
         <w:ind w:left="6480" w:hanging="360"/>
       </w:pPr>
       <w:rPr>
-        <w:rFonts w:ascii="Wingdings" w:hAnsi="Wingdings" w:hint="default"/>
+        <w:rFonts w:hint="default" w:ascii="Wingdings" w:hAnsi="Wingdings"/>
       </w:rPr>
     </w:lvl>
   </w:abstractNum>
@@ -15649,7 +15594,7 @@
         <w:ind w:left="720" w:hanging="360"/>
       </w:pPr>
       <w:rPr>
-        <w:rFonts w:ascii="Symbol" w:hAnsi="Symbol" w:hint="default"/>
+        <w:rFonts w:hint="default" w:ascii="Symbol" w:hAnsi="Symbol"/>
       </w:rPr>
     </w:lvl>
     <w:lvl w:ilvl="1" w:tplc="84AAED74">
@@ -15661,7 +15606,7 @@
         <w:ind w:left="1440" w:hanging="360"/>
       </w:pPr>
       <w:rPr>
-        <w:rFonts w:ascii="Courier New" w:hAnsi="Courier New" w:hint="default"/>
+        <w:rFonts w:hint="default" w:ascii="Courier New" w:hAnsi="Courier New"/>
       </w:rPr>
     </w:lvl>
     <w:lvl w:ilvl="2" w:tplc="0F6E5E12">
@@ -15673,7 +15618,7 @@
         <w:ind w:left="2160" w:hanging="360"/>
       </w:pPr>
       <w:rPr>
-        <w:rFonts w:ascii="Wingdings" w:hAnsi="Wingdings" w:hint="default"/>
+        <w:rFonts w:hint="default" w:ascii="Wingdings" w:hAnsi="Wingdings"/>
       </w:rPr>
     </w:lvl>
     <w:lvl w:ilvl="3" w:tplc="59E8A260">
@@ -15685,7 +15630,7 @@
         <w:ind w:left="2880" w:hanging="360"/>
       </w:pPr>
       <w:rPr>
-        <w:rFonts w:ascii="Symbol" w:hAnsi="Symbol" w:hint="default"/>
+        <w:rFonts w:hint="default" w:ascii="Symbol" w:hAnsi="Symbol"/>
       </w:rPr>
     </w:lvl>
     <w:lvl w:ilvl="4" w:tplc="B6A201F4">
@@ -15697,7 +15642,7 @@
         <w:ind w:left="3600" w:hanging="360"/>
       </w:pPr>
       <w:rPr>
-        <w:rFonts w:ascii="Courier New" w:hAnsi="Courier New" w:hint="default"/>
+        <w:rFonts w:hint="default" w:ascii="Courier New" w:hAnsi="Courier New"/>
       </w:rPr>
     </w:lvl>
     <w:lvl w:ilvl="5" w:tplc="3ADC7EF8">
@@ -15709,7 +15654,7 @@
         <w:ind w:left="4320" w:hanging="360"/>
       </w:pPr>
       <w:rPr>
-        <w:rFonts w:ascii="Wingdings" w:hAnsi="Wingdings" w:hint="default"/>
+        <w:rFonts w:hint="default" w:ascii="Wingdings" w:hAnsi="Wingdings"/>
       </w:rPr>
     </w:lvl>
     <w:lvl w:ilvl="6" w:tplc="6788433C">
@@ -15721,7 +15666,7 @@
         <w:ind w:left="5040" w:hanging="360"/>
       </w:pPr>
       <w:rPr>
-        <w:rFonts w:ascii="Symbol" w:hAnsi="Symbol" w:hint="default"/>
+        <w:rFonts w:hint="default" w:ascii="Symbol" w:hAnsi="Symbol"/>
       </w:rPr>
     </w:lvl>
     <w:lvl w:ilvl="7" w:tplc="B890F5FA">
@@ -15733,7 +15678,7 @@
         <w:ind w:left="5760" w:hanging="360"/>
       </w:pPr>
       <w:rPr>
-        <w:rFonts w:ascii="Courier New" w:hAnsi="Courier New" w:hint="default"/>
+        <w:rFonts w:hint="default" w:ascii="Courier New" w:hAnsi="Courier New"/>
       </w:rPr>
     </w:lvl>
     <w:lvl w:ilvl="8" w:tplc="3746CD60">
@@ -15745,7 +15690,7 @@
         <w:ind w:left="6480" w:hanging="360"/>
       </w:pPr>
       <w:rPr>
-        <w:rFonts w:ascii="Wingdings" w:hAnsi="Wingdings" w:hint="default"/>
+        <w:rFonts w:hint="default" w:ascii="Wingdings" w:hAnsi="Wingdings"/>
       </w:rPr>
     </w:lvl>
   </w:abstractNum>
@@ -15762,7 +15707,7 @@
         <w:ind w:left="720" w:hanging="360"/>
       </w:pPr>
       <w:rPr>
-        <w:rFonts w:ascii="Symbol" w:hAnsi="Symbol" w:hint="default"/>
+        <w:rFonts w:hint="default" w:ascii="Symbol" w:hAnsi="Symbol"/>
       </w:rPr>
     </w:lvl>
     <w:lvl w:ilvl="1" w:tplc="36026C24">
@@ -15774,7 +15719,7 @@
         <w:ind w:left="1440" w:hanging="360"/>
       </w:pPr>
       <w:rPr>
-        <w:rFonts w:ascii="Courier New" w:hAnsi="Courier New" w:hint="default"/>
+        <w:rFonts w:hint="default" w:ascii="Courier New" w:hAnsi="Courier New"/>
       </w:rPr>
     </w:lvl>
     <w:lvl w:ilvl="2" w:tplc="2DFA447A">
@@ -15786,7 +15731,7 @@
         <w:ind w:left="2160" w:hanging="360"/>
       </w:pPr>
       <w:rPr>
-        <w:rFonts w:ascii="Wingdings" w:hAnsi="Wingdings" w:hint="default"/>
+        <w:rFonts w:hint="default" w:ascii="Wingdings" w:hAnsi="Wingdings"/>
       </w:rPr>
     </w:lvl>
     <w:lvl w:ilvl="3" w:tplc="6DB2B424">
@@ -15798,7 +15743,7 @@
         <w:ind w:left="2880" w:hanging="360"/>
       </w:pPr>
       <w:rPr>
-        <w:rFonts w:ascii="Symbol" w:hAnsi="Symbol" w:hint="default"/>
+        <w:rFonts w:hint="default" w:ascii="Symbol" w:hAnsi="Symbol"/>
       </w:rPr>
     </w:lvl>
     <w:lvl w:ilvl="4" w:tplc="6638E2F4">
@@ -15810,7 +15755,7 @@
         <w:ind w:left="3600" w:hanging="360"/>
       </w:pPr>
       <w:rPr>
-        <w:rFonts w:ascii="Courier New" w:hAnsi="Courier New" w:hint="default"/>
+        <w:rFonts w:hint="default" w:ascii="Courier New" w:hAnsi="Courier New"/>
       </w:rPr>
     </w:lvl>
     <w:lvl w:ilvl="5" w:tplc="2EF2731E">
@@ -15822,7 +15767,7 @@
         <w:ind w:left="4320" w:hanging="360"/>
       </w:pPr>
       <w:rPr>
-        <w:rFonts w:ascii="Wingdings" w:hAnsi="Wingdings" w:hint="default"/>
+        <w:rFonts w:hint="default" w:ascii="Wingdings" w:hAnsi="Wingdings"/>
       </w:rPr>
     </w:lvl>
     <w:lvl w:ilvl="6" w:tplc="A3927FEA">
@@ -15834,7 +15779,7 @@
         <w:ind w:left="5040" w:hanging="360"/>
       </w:pPr>
       <w:rPr>
-        <w:rFonts w:ascii="Symbol" w:hAnsi="Symbol" w:hint="default"/>
+        <w:rFonts w:hint="default" w:ascii="Symbol" w:hAnsi="Symbol"/>
       </w:rPr>
     </w:lvl>
     <w:lvl w:ilvl="7" w:tplc="D97CF004">
@@ -15846,7 +15791,7 @@
         <w:ind w:left="5760" w:hanging="360"/>
       </w:pPr>
       <w:rPr>
-        <w:rFonts w:ascii="Courier New" w:hAnsi="Courier New" w:hint="default"/>
+        <w:rFonts w:hint="default" w:ascii="Courier New" w:hAnsi="Courier New"/>
       </w:rPr>
     </w:lvl>
     <w:lvl w:ilvl="8" w:tplc="9174B6D8">
@@ -15858,7 +15803,7 @@
         <w:ind w:left="6480" w:hanging="360"/>
       </w:pPr>
       <w:rPr>
-        <w:rFonts w:ascii="Wingdings" w:hAnsi="Wingdings" w:hint="default"/>
+        <w:rFonts w:hint="default" w:ascii="Wingdings" w:hAnsi="Wingdings"/>
       </w:rPr>
     </w:lvl>
   </w:abstractNum>
@@ -15875,7 +15820,7 @@
         <w:ind w:left="2136" w:hanging="360"/>
       </w:pPr>
       <w:rPr>
-        <w:rFonts w:ascii="Symbol" w:hAnsi="Symbol" w:hint="default"/>
+        <w:rFonts w:hint="default" w:ascii="Symbol" w:hAnsi="Symbol"/>
       </w:rPr>
     </w:lvl>
     <w:lvl w:ilvl="1" w:tplc="04100003" w:tentative="1">
@@ -15887,7 +15832,7 @@
         <w:ind w:left="2856" w:hanging="360"/>
       </w:pPr>
       <w:rPr>
-        <w:rFonts w:ascii="Courier New" w:hAnsi="Courier New" w:cs="Courier New" w:hint="default"/>
+        <w:rFonts w:hint="default" w:ascii="Courier New" w:hAnsi="Courier New" w:cs="Courier New"/>
       </w:rPr>
     </w:lvl>
     <w:lvl w:ilvl="2" w:tplc="04100005" w:tentative="1">
@@ -15899,7 +15844,7 @@
         <w:ind w:left="3576" w:hanging="360"/>
       </w:pPr>
       <w:rPr>
-        <w:rFonts w:ascii="Wingdings" w:hAnsi="Wingdings" w:hint="default"/>
+        <w:rFonts w:hint="default" w:ascii="Wingdings" w:hAnsi="Wingdings"/>
       </w:rPr>
     </w:lvl>
     <w:lvl w:ilvl="3" w:tplc="04100001" w:tentative="1">
@@ -15911,7 +15856,7 @@
         <w:ind w:left="4296" w:hanging="360"/>
       </w:pPr>
       <w:rPr>
-        <w:rFonts w:ascii="Symbol" w:hAnsi="Symbol" w:hint="default"/>
+        <w:rFonts w:hint="default" w:ascii="Symbol" w:hAnsi="Symbol"/>
       </w:rPr>
     </w:lvl>
     <w:lvl w:ilvl="4" w:tplc="04100003" w:tentative="1">
@@ -15923,7 +15868,7 @@
         <w:ind w:left="5016" w:hanging="360"/>
       </w:pPr>
       <w:rPr>
-        <w:rFonts w:ascii="Courier New" w:hAnsi="Courier New" w:cs="Courier New" w:hint="default"/>
+        <w:rFonts w:hint="default" w:ascii="Courier New" w:hAnsi="Courier New" w:cs="Courier New"/>
       </w:rPr>
     </w:lvl>
     <w:lvl w:ilvl="5" w:tplc="04100005" w:tentative="1">
@@ -15935,7 +15880,7 @@
         <w:ind w:left="5736" w:hanging="360"/>
       </w:pPr>
       <w:rPr>
-        <w:rFonts w:ascii="Wingdings" w:hAnsi="Wingdings" w:hint="default"/>
+        <w:rFonts w:hint="default" w:ascii="Wingdings" w:hAnsi="Wingdings"/>
       </w:rPr>
     </w:lvl>
     <w:lvl w:ilvl="6" w:tplc="04100001" w:tentative="1">
@@ -15947,7 +15892,7 @@
         <w:ind w:left="6456" w:hanging="360"/>
       </w:pPr>
       <w:rPr>
-        <w:rFonts w:ascii="Symbol" w:hAnsi="Symbol" w:hint="default"/>
+        <w:rFonts w:hint="default" w:ascii="Symbol" w:hAnsi="Symbol"/>
       </w:rPr>
     </w:lvl>
     <w:lvl w:ilvl="7" w:tplc="04100003" w:tentative="1">
@@ -15959,7 +15904,7 @@
         <w:ind w:left="7176" w:hanging="360"/>
       </w:pPr>
       <w:rPr>
-        <w:rFonts w:ascii="Courier New" w:hAnsi="Courier New" w:cs="Courier New" w:hint="default"/>
+        <w:rFonts w:hint="default" w:ascii="Courier New" w:hAnsi="Courier New" w:cs="Courier New"/>
       </w:rPr>
     </w:lvl>
     <w:lvl w:ilvl="8" w:tplc="04100005" w:tentative="1">
@@ -15971,7 +15916,7 @@
         <w:ind w:left="7896" w:hanging="360"/>
       </w:pPr>
       <w:rPr>
-        <w:rFonts w:ascii="Wingdings" w:hAnsi="Wingdings" w:hint="default"/>
+        <w:rFonts w:hint="default" w:ascii="Wingdings" w:hAnsi="Wingdings"/>
       </w:rPr>
     </w:lvl>
   </w:abstractNum>
@@ -15988,7 +15933,7 @@
         <w:ind w:left="720" w:hanging="360"/>
       </w:pPr>
       <w:rPr>
-        <w:rFonts w:ascii="Symbol" w:hAnsi="Symbol" w:hint="default"/>
+        <w:rFonts w:hint="default" w:ascii="Symbol" w:hAnsi="Symbol"/>
       </w:rPr>
     </w:lvl>
     <w:lvl w:ilvl="1" w:tplc="646296DE">
@@ -16000,7 +15945,7 @@
         <w:ind w:left="1440" w:hanging="360"/>
       </w:pPr>
       <w:rPr>
-        <w:rFonts w:ascii="Symbol" w:hAnsi="Symbol" w:hint="default"/>
+        <w:rFonts w:hint="default" w:ascii="Symbol" w:hAnsi="Symbol"/>
       </w:rPr>
     </w:lvl>
     <w:lvl w:ilvl="2" w:tplc="39DC1532">
@@ -16012,7 +15957,7 @@
         <w:ind w:left="2160" w:hanging="360"/>
       </w:pPr>
       <w:rPr>
-        <w:rFonts w:ascii="Wingdings" w:hAnsi="Wingdings" w:hint="default"/>
+        <w:rFonts w:hint="default" w:ascii="Wingdings" w:hAnsi="Wingdings"/>
       </w:rPr>
     </w:lvl>
     <w:lvl w:ilvl="3" w:tplc="8838458C">
@@ -16024,7 +15969,7 @@
         <w:ind w:left="2880" w:hanging="360"/>
       </w:pPr>
       <w:rPr>
-        <w:rFonts w:ascii="Symbol" w:hAnsi="Symbol" w:hint="default"/>
+        <w:rFonts w:hint="default" w:ascii="Symbol" w:hAnsi="Symbol"/>
       </w:rPr>
     </w:lvl>
     <w:lvl w:ilvl="4" w:tplc="6B26F5E4">
@@ -16036,7 +15981,7 @@
         <w:ind w:left="3600" w:hanging="360"/>
       </w:pPr>
       <w:rPr>
-        <w:rFonts w:ascii="Courier New" w:hAnsi="Courier New" w:hint="default"/>
+        <w:rFonts w:hint="default" w:ascii="Courier New" w:hAnsi="Courier New"/>
       </w:rPr>
     </w:lvl>
     <w:lvl w:ilvl="5" w:tplc="C08EB84C">
@@ -16048,7 +15993,7 @@
         <w:ind w:left="4320" w:hanging="360"/>
       </w:pPr>
       <w:rPr>
-        <w:rFonts w:ascii="Wingdings" w:hAnsi="Wingdings" w:hint="default"/>
+        <w:rFonts w:hint="default" w:ascii="Wingdings" w:hAnsi="Wingdings"/>
       </w:rPr>
     </w:lvl>
     <w:lvl w:ilvl="6" w:tplc="E2D0DF3C">
@@ -16060,7 +16005,7 @@
         <w:ind w:left="5040" w:hanging="360"/>
       </w:pPr>
       <w:rPr>
-        <w:rFonts w:ascii="Symbol" w:hAnsi="Symbol" w:hint="default"/>
+        <w:rFonts w:hint="default" w:ascii="Symbol" w:hAnsi="Symbol"/>
       </w:rPr>
     </w:lvl>
     <w:lvl w:ilvl="7" w:tplc="BE322E0C">
@@ -16072,7 +16017,7 @@
         <w:ind w:left="5760" w:hanging="360"/>
       </w:pPr>
       <w:rPr>
-        <w:rFonts w:ascii="Courier New" w:hAnsi="Courier New" w:hint="default"/>
+        <w:rFonts w:hint="default" w:ascii="Courier New" w:hAnsi="Courier New"/>
       </w:rPr>
     </w:lvl>
     <w:lvl w:ilvl="8" w:tplc="DCA41948">
@@ -16084,7 +16029,7 @@
         <w:ind w:left="6480" w:hanging="360"/>
       </w:pPr>
       <w:rPr>
-        <w:rFonts w:ascii="Wingdings" w:hAnsi="Wingdings" w:hint="default"/>
+        <w:rFonts w:hint="default" w:ascii="Wingdings" w:hAnsi="Wingdings"/>
       </w:rPr>
     </w:lvl>
   </w:abstractNum>
@@ -16101,7 +16046,7 @@
         <w:ind w:left="720" w:hanging="360"/>
       </w:pPr>
       <w:rPr>
-        <w:rFonts w:ascii="Symbol" w:hAnsi="Symbol" w:hint="default"/>
+        <w:rFonts w:hint="default" w:ascii="Symbol" w:hAnsi="Symbol"/>
       </w:rPr>
     </w:lvl>
     <w:lvl w:ilvl="1" w:tplc="93408BD0">
@@ -16113,7 +16058,7 @@
         <w:ind w:left="1440" w:hanging="360"/>
       </w:pPr>
       <w:rPr>
-        <w:rFonts w:ascii="Symbol" w:hAnsi="Symbol" w:hint="default"/>
+        <w:rFonts w:hint="default" w:ascii="Symbol" w:hAnsi="Symbol"/>
       </w:rPr>
     </w:lvl>
     <w:lvl w:ilvl="2" w:tplc="0BAE8BA2">
@@ -16125,7 +16070,7 @@
         <w:ind w:left="2160" w:hanging="360"/>
       </w:pPr>
       <w:rPr>
-        <w:rFonts w:ascii="Wingdings" w:hAnsi="Wingdings" w:hint="default"/>
+        <w:rFonts w:hint="default" w:ascii="Wingdings" w:hAnsi="Wingdings"/>
       </w:rPr>
     </w:lvl>
     <w:lvl w:ilvl="3" w:tplc="53A69C68">
@@ -16137,7 +16082,7 @@
         <w:ind w:left="2880" w:hanging="360"/>
       </w:pPr>
       <w:rPr>
-        <w:rFonts w:ascii="Symbol" w:hAnsi="Symbol" w:hint="default"/>
+        <w:rFonts w:hint="default" w:ascii="Symbol" w:hAnsi="Symbol"/>
       </w:rPr>
     </w:lvl>
     <w:lvl w:ilvl="4" w:tplc="DBDC30EC">
@@ -16149,7 +16094,7 @@
         <w:ind w:left="3600" w:hanging="360"/>
       </w:pPr>
       <w:rPr>
-        <w:rFonts w:ascii="Courier New" w:hAnsi="Courier New" w:hint="default"/>
+        <w:rFonts w:hint="default" w:ascii="Courier New" w:hAnsi="Courier New"/>
       </w:rPr>
     </w:lvl>
     <w:lvl w:ilvl="5" w:tplc="1C462654">
@@ -16161,7 +16106,7 @@
         <w:ind w:left="4320" w:hanging="360"/>
       </w:pPr>
       <w:rPr>
-        <w:rFonts w:ascii="Wingdings" w:hAnsi="Wingdings" w:hint="default"/>
+        <w:rFonts w:hint="default" w:ascii="Wingdings" w:hAnsi="Wingdings"/>
       </w:rPr>
     </w:lvl>
     <w:lvl w:ilvl="6" w:tplc="C92A0A66">
@@ -16173,7 +16118,7 @@
         <w:ind w:left="5040" w:hanging="360"/>
       </w:pPr>
       <w:rPr>
-        <w:rFonts w:ascii="Symbol" w:hAnsi="Symbol" w:hint="default"/>
+        <w:rFonts w:hint="default" w:ascii="Symbol" w:hAnsi="Symbol"/>
       </w:rPr>
     </w:lvl>
     <w:lvl w:ilvl="7" w:tplc="40CC4026">
@@ -16185,7 +16130,7 @@
         <w:ind w:left="5760" w:hanging="360"/>
       </w:pPr>
       <w:rPr>
-        <w:rFonts w:ascii="Courier New" w:hAnsi="Courier New" w:hint="default"/>
+        <w:rFonts w:hint="default" w:ascii="Courier New" w:hAnsi="Courier New"/>
       </w:rPr>
     </w:lvl>
     <w:lvl w:ilvl="8" w:tplc="7A407FEE">
@@ -16197,7 +16142,7 @@
         <w:ind w:left="6480" w:hanging="360"/>
       </w:pPr>
       <w:rPr>
-        <w:rFonts w:ascii="Wingdings" w:hAnsi="Wingdings" w:hint="default"/>
+        <w:rFonts w:hint="default" w:ascii="Wingdings" w:hAnsi="Wingdings"/>
       </w:rPr>
     </w:lvl>
   </w:abstractNum>
@@ -16214,7 +16159,7 @@
         <w:ind w:left="1776" w:hanging="360"/>
       </w:pPr>
       <w:rPr>
-        <w:rFonts w:ascii="Symbol" w:hAnsi="Symbol" w:hint="default"/>
+        <w:rFonts w:hint="default" w:ascii="Symbol" w:hAnsi="Symbol"/>
       </w:rPr>
     </w:lvl>
     <w:lvl w:ilvl="1" w:tplc="04100001">
@@ -16226,7 +16171,7 @@
         <w:ind w:left="2496" w:hanging="360"/>
       </w:pPr>
       <w:rPr>
-        <w:rFonts w:ascii="Symbol" w:hAnsi="Symbol" w:hint="default"/>
+        <w:rFonts w:hint="default" w:ascii="Symbol" w:hAnsi="Symbol"/>
       </w:rPr>
     </w:lvl>
     <w:lvl w:ilvl="2" w:tplc="04100005" w:tentative="1">
@@ -16238,7 +16183,7 @@
         <w:ind w:left="3216" w:hanging="360"/>
       </w:pPr>
       <w:rPr>
-        <w:rFonts w:ascii="Wingdings" w:hAnsi="Wingdings" w:hint="default"/>
+        <w:rFonts w:hint="default" w:ascii="Wingdings" w:hAnsi="Wingdings"/>
       </w:rPr>
     </w:lvl>
     <w:lvl w:ilvl="3" w:tplc="04100001" w:tentative="1">
@@ -16250,7 +16195,7 @@
         <w:ind w:left="3936" w:hanging="360"/>
       </w:pPr>
       <w:rPr>
-        <w:rFonts w:ascii="Symbol" w:hAnsi="Symbol" w:hint="default"/>
+        <w:rFonts w:hint="default" w:ascii="Symbol" w:hAnsi="Symbol"/>
       </w:rPr>
     </w:lvl>
     <w:lvl w:ilvl="4" w:tplc="04100003" w:tentative="1">
@@ -16262,7 +16207,7 @@
         <w:ind w:left="4656" w:hanging="360"/>
       </w:pPr>
       <w:rPr>
-        <w:rFonts w:ascii="Courier New" w:hAnsi="Courier New" w:cs="Courier New" w:hint="default"/>
+        <w:rFonts w:hint="default" w:ascii="Courier New" w:hAnsi="Courier New" w:cs="Courier New"/>
       </w:rPr>
     </w:lvl>
     <w:lvl w:ilvl="5" w:tplc="04100005" w:tentative="1">
@@ -16274,7 +16219,7 @@
         <w:ind w:left="5376" w:hanging="360"/>
       </w:pPr>
       <w:rPr>
-        <w:rFonts w:ascii="Wingdings" w:hAnsi="Wingdings" w:hint="default"/>
+        <w:rFonts w:hint="default" w:ascii="Wingdings" w:hAnsi="Wingdings"/>
       </w:rPr>
     </w:lvl>
     <w:lvl w:ilvl="6" w:tplc="04100001" w:tentative="1">
@@ -16286,7 +16231,7 @@
         <w:ind w:left="6096" w:hanging="360"/>
       </w:pPr>
       <w:rPr>
-        <w:rFonts w:ascii="Symbol" w:hAnsi="Symbol" w:hint="default"/>
+        <w:rFonts w:hint="default" w:ascii="Symbol" w:hAnsi="Symbol"/>
       </w:rPr>
     </w:lvl>
     <w:lvl w:ilvl="7" w:tplc="04100003" w:tentative="1">
@@ -16298,7 +16243,7 @@
         <w:ind w:left="6816" w:hanging="360"/>
       </w:pPr>
       <w:rPr>
-        <w:rFonts w:ascii="Courier New" w:hAnsi="Courier New" w:cs="Courier New" w:hint="default"/>
+        <w:rFonts w:hint="default" w:ascii="Courier New" w:hAnsi="Courier New" w:cs="Courier New"/>
       </w:rPr>
     </w:lvl>
     <w:lvl w:ilvl="8" w:tplc="04100005" w:tentative="1">
@@ -16310,7 +16255,7 @@
         <w:ind w:left="7536" w:hanging="360"/>
       </w:pPr>
       <w:rPr>
-        <w:rFonts w:ascii="Wingdings" w:hAnsi="Wingdings" w:hint="default"/>
+        <w:rFonts w:hint="default" w:ascii="Wingdings" w:hAnsi="Wingdings"/>
       </w:rPr>
     </w:lvl>
   </w:abstractNum>
@@ -16327,7 +16272,7 @@
         <w:ind w:left="1776" w:hanging="360"/>
       </w:pPr>
       <w:rPr>
-        <w:rFonts w:ascii="Symbol" w:hAnsi="Symbol" w:hint="default"/>
+        <w:rFonts w:hint="default" w:ascii="Symbol" w:hAnsi="Symbol"/>
       </w:rPr>
     </w:lvl>
     <w:lvl w:ilvl="1" w:tplc="04100003">
@@ -16339,7 +16284,7 @@
         <w:ind w:left="2496" w:hanging="360"/>
       </w:pPr>
       <w:rPr>
-        <w:rFonts w:ascii="Courier New" w:hAnsi="Courier New" w:cs="Courier New" w:hint="default"/>
+        <w:rFonts w:hint="default" w:ascii="Courier New" w:hAnsi="Courier New" w:cs="Courier New"/>
       </w:rPr>
     </w:lvl>
     <w:lvl w:ilvl="2" w:tplc="04100005" w:tentative="1">
@@ -16351,7 +16296,7 @@
         <w:ind w:left="3216" w:hanging="360"/>
       </w:pPr>
       <w:rPr>
-        <w:rFonts w:ascii="Wingdings" w:hAnsi="Wingdings" w:hint="default"/>
+        <w:rFonts w:hint="default" w:ascii="Wingdings" w:hAnsi="Wingdings"/>
       </w:rPr>
     </w:lvl>
     <w:lvl w:ilvl="3" w:tplc="04100001" w:tentative="1">
@@ -16363,7 +16308,7 @@
         <w:ind w:left="3936" w:hanging="360"/>
       </w:pPr>
       <w:rPr>
-        <w:rFonts w:ascii="Symbol" w:hAnsi="Symbol" w:hint="default"/>
+        <w:rFonts w:hint="default" w:ascii="Symbol" w:hAnsi="Symbol"/>
       </w:rPr>
     </w:lvl>
     <w:lvl w:ilvl="4" w:tplc="04100003" w:tentative="1">
@@ -16375,7 +16320,7 @@
         <w:ind w:left="4656" w:hanging="360"/>
       </w:pPr>
       <w:rPr>
-        <w:rFonts w:ascii="Courier New" w:hAnsi="Courier New" w:cs="Courier New" w:hint="default"/>
+        <w:rFonts w:hint="default" w:ascii="Courier New" w:hAnsi="Courier New" w:cs="Courier New"/>
       </w:rPr>
     </w:lvl>
     <w:lvl w:ilvl="5" w:tplc="04100005" w:tentative="1">
@@ -16387,7 +16332,7 @@
         <w:ind w:left="5376" w:hanging="360"/>
       </w:pPr>
       <w:rPr>
-        <w:rFonts w:ascii="Wingdings" w:hAnsi="Wingdings" w:hint="default"/>
+        <w:rFonts w:hint="default" w:ascii="Wingdings" w:hAnsi="Wingdings"/>
       </w:rPr>
     </w:lvl>
     <w:lvl w:ilvl="6" w:tplc="04100001" w:tentative="1">
@@ -16399,7 +16344,7 @@
         <w:ind w:left="6096" w:hanging="360"/>
       </w:pPr>
       <w:rPr>
-        <w:rFonts w:ascii="Symbol" w:hAnsi="Symbol" w:hint="default"/>
+        <w:rFonts w:hint="default" w:ascii="Symbol" w:hAnsi="Symbol"/>
       </w:rPr>
     </w:lvl>
     <w:lvl w:ilvl="7" w:tplc="04100003" w:tentative="1">
@@ -16411,7 +16356,7 @@
         <w:ind w:left="6816" w:hanging="360"/>
       </w:pPr>
       <w:rPr>
-        <w:rFonts w:ascii="Courier New" w:hAnsi="Courier New" w:cs="Courier New" w:hint="default"/>
+        <w:rFonts w:hint="default" w:ascii="Courier New" w:hAnsi="Courier New" w:cs="Courier New"/>
       </w:rPr>
     </w:lvl>
     <w:lvl w:ilvl="8" w:tplc="04100005" w:tentative="1">
@@ -16423,7 +16368,7 @@
         <w:ind w:left="7536" w:hanging="360"/>
       </w:pPr>
       <w:rPr>
-        <w:rFonts w:ascii="Wingdings" w:hAnsi="Wingdings" w:hint="default"/>
+        <w:rFonts w:hint="default" w:ascii="Wingdings" w:hAnsi="Wingdings"/>
       </w:rPr>
     </w:lvl>
   </w:abstractNum>
@@ -16440,7 +16385,7 @@
         <w:ind w:left="720" w:hanging="360"/>
       </w:pPr>
       <w:rPr>
-        <w:rFonts w:ascii="Symbol" w:hAnsi="Symbol" w:hint="default"/>
+        <w:rFonts w:hint="default" w:ascii="Symbol" w:hAnsi="Symbol"/>
       </w:rPr>
     </w:lvl>
     <w:lvl w:ilvl="1" w:tplc="4454CC66">
@@ -16452,7 +16397,7 @@
         <w:ind w:left="1440" w:hanging="360"/>
       </w:pPr>
       <w:rPr>
-        <w:rFonts w:ascii="Courier New" w:hAnsi="Courier New" w:hint="default"/>
+        <w:rFonts w:hint="default" w:ascii="Courier New" w:hAnsi="Courier New"/>
       </w:rPr>
     </w:lvl>
     <w:lvl w:ilvl="2" w:tplc="056C7EA8">
@@ -16464,7 +16409,7 @@
         <w:ind w:left="2160" w:hanging="360"/>
       </w:pPr>
       <w:rPr>
-        <w:rFonts w:ascii="Wingdings" w:hAnsi="Wingdings" w:hint="default"/>
+        <w:rFonts w:hint="default" w:ascii="Wingdings" w:hAnsi="Wingdings"/>
       </w:rPr>
     </w:lvl>
     <w:lvl w:ilvl="3" w:tplc="75AA7BDA">
@@ -16476,7 +16421,7 @@
         <w:ind w:left="2880" w:hanging="360"/>
       </w:pPr>
       <w:rPr>
-        <w:rFonts w:ascii="Symbol" w:hAnsi="Symbol" w:hint="default"/>
+        <w:rFonts w:hint="default" w:ascii="Symbol" w:hAnsi="Symbol"/>
       </w:rPr>
     </w:lvl>
     <w:lvl w:ilvl="4" w:tplc="D688B1DA">
@@ -16488,7 +16433,7 @@
         <w:ind w:left="3600" w:hanging="360"/>
       </w:pPr>
       <w:rPr>
-        <w:rFonts w:ascii="Courier New" w:hAnsi="Courier New" w:hint="default"/>
+        <w:rFonts w:hint="default" w:ascii="Courier New" w:hAnsi="Courier New"/>
       </w:rPr>
     </w:lvl>
     <w:lvl w:ilvl="5" w:tplc="9E7EF6AA">
@@ -16500,7 +16445,7 @@
         <w:ind w:left="4320" w:hanging="360"/>
       </w:pPr>
       <w:rPr>
-        <w:rFonts w:ascii="Wingdings" w:hAnsi="Wingdings" w:hint="default"/>
+        <w:rFonts w:hint="default" w:ascii="Wingdings" w:hAnsi="Wingdings"/>
       </w:rPr>
     </w:lvl>
     <w:lvl w:ilvl="6" w:tplc="644E81C0">
@@ -16512,7 +16457,7 @@
         <w:ind w:left="5040" w:hanging="360"/>
       </w:pPr>
       <w:rPr>
-        <w:rFonts w:ascii="Symbol" w:hAnsi="Symbol" w:hint="default"/>
+        <w:rFonts w:hint="default" w:ascii="Symbol" w:hAnsi="Symbol"/>
       </w:rPr>
     </w:lvl>
     <w:lvl w:ilvl="7" w:tplc="1BA61D06">
@@ -16524,7 +16469,7 @@
         <w:ind w:left="5760" w:hanging="360"/>
       </w:pPr>
       <w:rPr>
-        <w:rFonts w:ascii="Courier New" w:hAnsi="Courier New" w:hint="default"/>
+        <w:rFonts w:hint="default" w:ascii="Courier New" w:hAnsi="Courier New"/>
       </w:rPr>
     </w:lvl>
     <w:lvl w:ilvl="8" w:tplc="B6AC6FD0">
@@ -16536,7 +16481,7 @@
         <w:ind w:left="6480" w:hanging="360"/>
       </w:pPr>
       <w:rPr>
-        <w:rFonts w:ascii="Wingdings" w:hAnsi="Wingdings" w:hint="default"/>
+        <w:rFonts w:hint="default" w:ascii="Wingdings" w:hAnsi="Wingdings"/>
       </w:rPr>
     </w:lvl>
   </w:abstractNum>
@@ -16643,7 +16588,7 @@
         <w:ind w:left="2136" w:hanging="360"/>
       </w:pPr>
       <w:rPr>
-        <w:rFonts w:ascii="Symbol" w:hAnsi="Symbol" w:hint="default"/>
+        <w:rFonts w:hint="default" w:ascii="Symbol" w:hAnsi="Symbol"/>
       </w:rPr>
     </w:lvl>
     <w:lvl w:ilvl="1" w:tplc="04100003" w:tentative="1">
@@ -16655,7 +16600,7 @@
         <w:ind w:left="2856" w:hanging="360"/>
       </w:pPr>
       <w:rPr>
-        <w:rFonts w:ascii="Courier New" w:hAnsi="Courier New" w:cs="Courier New" w:hint="default"/>
+        <w:rFonts w:hint="default" w:ascii="Courier New" w:hAnsi="Courier New" w:cs="Courier New"/>
       </w:rPr>
     </w:lvl>
     <w:lvl w:ilvl="2" w:tplc="04100005" w:tentative="1">
@@ -16667,7 +16612,7 @@
         <w:ind w:left="3576" w:hanging="360"/>
       </w:pPr>
       <w:rPr>
-        <w:rFonts w:ascii="Wingdings" w:hAnsi="Wingdings" w:hint="default"/>
+        <w:rFonts w:hint="default" w:ascii="Wingdings" w:hAnsi="Wingdings"/>
       </w:rPr>
     </w:lvl>
     <w:lvl w:ilvl="3" w:tplc="04100001" w:tentative="1">
@@ -16679,7 +16624,7 @@
         <w:ind w:left="4296" w:hanging="360"/>
       </w:pPr>
       <w:rPr>
-        <w:rFonts w:ascii="Symbol" w:hAnsi="Symbol" w:hint="default"/>
+        <w:rFonts w:hint="default" w:ascii="Symbol" w:hAnsi="Symbol"/>
       </w:rPr>
     </w:lvl>
     <w:lvl w:ilvl="4" w:tplc="04100003" w:tentative="1">
@@ -16691,7 +16636,7 @@
         <w:ind w:left="5016" w:hanging="360"/>
       </w:pPr>
       <w:rPr>
-        <w:rFonts w:ascii="Courier New" w:hAnsi="Courier New" w:cs="Courier New" w:hint="default"/>
+        <w:rFonts w:hint="default" w:ascii="Courier New" w:hAnsi="Courier New" w:cs="Courier New"/>
       </w:rPr>
     </w:lvl>
     <w:lvl w:ilvl="5" w:tplc="04100005" w:tentative="1">
@@ -16703,7 +16648,7 @@
         <w:ind w:left="5736" w:hanging="360"/>
       </w:pPr>
       <w:rPr>
-        <w:rFonts w:ascii="Wingdings" w:hAnsi="Wingdings" w:hint="default"/>
+        <w:rFonts w:hint="default" w:ascii="Wingdings" w:hAnsi="Wingdings"/>
       </w:rPr>
     </w:lvl>
     <w:lvl w:ilvl="6" w:tplc="04100001" w:tentative="1">
@@ -16715,7 +16660,7 @@
         <w:ind w:left="6456" w:hanging="360"/>
       </w:pPr>
       <w:rPr>
-        <w:rFonts w:ascii="Symbol" w:hAnsi="Symbol" w:hint="default"/>
+        <w:rFonts w:hint="default" w:ascii="Symbol" w:hAnsi="Symbol"/>
       </w:rPr>
     </w:lvl>
     <w:lvl w:ilvl="7" w:tplc="04100003" w:tentative="1">
@@ -16727,7 +16672,7 @@
         <w:ind w:left="7176" w:hanging="360"/>
       </w:pPr>
       <w:rPr>
-        <w:rFonts w:ascii="Courier New" w:hAnsi="Courier New" w:cs="Courier New" w:hint="default"/>
+        <w:rFonts w:hint="default" w:ascii="Courier New" w:hAnsi="Courier New" w:cs="Courier New"/>
       </w:rPr>
     </w:lvl>
     <w:lvl w:ilvl="8" w:tplc="04100005" w:tentative="1">
@@ -16739,7 +16684,7 @@
         <w:ind w:left="7896" w:hanging="360"/>
       </w:pPr>
       <w:rPr>
-        <w:rFonts w:ascii="Wingdings" w:hAnsi="Wingdings" w:hint="default"/>
+        <w:rFonts w:hint="default" w:ascii="Wingdings" w:hAnsi="Wingdings"/>
       </w:rPr>
     </w:lvl>
   </w:abstractNum>
@@ -16756,7 +16701,7 @@
         <w:ind w:left="785" w:hanging="360"/>
       </w:pPr>
       <w:rPr>
-        <w:rFonts w:ascii="Symbol" w:hAnsi="Symbol" w:hint="default"/>
+        <w:rFonts w:hint="default" w:ascii="Symbol" w:hAnsi="Symbol"/>
       </w:rPr>
     </w:lvl>
     <w:lvl w:ilvl="1" w:tplc="8F1CA500">
@@ -16768,7 +16713,7 @@
         <w:ind w:left="1505" w:hanging="360"/>
       </w:pPr>
       <w:rPr>
-        <w:rFonts w:ascii="Courier New" w:hAnsi="Courier New" w:hint="default"/>
+        <w:rFonts w:hint="default" w:ascii="Courier New" w:hAnsi="Courier New"/>
       </w:rPr>
     </w:lvl>
     <w:lvl w:ilvl="2" w:tplc="9CAE5ECC">
@@ -16780,7 +16725,7 @@
         <w:ind w:left="2225" w:hanging="360"/>
       </w:pPr>
       <w:rPr>
-        <w:rFonts w:ascii="Wingdings" w:hAnsi="Wingdings" w:hint="default"/>
+        <w:rFonts w:hint="default" w:ascii="Wingdings" w:hAnsi="Wingdings"/>
       </w:rPr>
     </w:lvl>
     <w:lvl w:ilvl="3" w:tplc="288CCEF4">
@@ -16792,7 +16737,7 @@
         <w:ind w:left="2945" w:hanging="360"/>
       </w:pPr>
       <w:rPr>
-        <w:rFonts w:ascii="Symbol" w:hAnsi="Symbol" w:hint="default"/>
+        <w:rFonts w:hint="default" w:ascii="Symbol" w:hAnsi="Symbol"/>
       </w:rPr>
     </w:lvl>
     <w:lvl w:ilvl="4" w:tplc="1856E6E0">
@@ -16804,7 +16749,7 @@
         <w:ind w:left="3665" w:hanging="360"/>
       </w:pPr>
       <w:rPr>
-        <w:rFonts w:ascii="Courier New" w:hAnsi="Courier New" w:hint="default"/>
+        <w:rFonts w:hint="default" w:ascii="Courier New" w:hAnsi="Courier New"/>
       </w:rPr>
     </w:lvl>
     <w:lvl w:ilvl="5" w:tplc="AC5CB078">
@@ -16816,7 +16761,7 @@
         <w:ind w:left="4385" w:hanging="360"/>
       </w:pPr>
       <w:rPr>
-        <w:rFonts w:ascii="Wingdings" w:hAnsi="Wingdings" w:hint="default"/>
+        <w:rFonts w:hint="default" w:ascii="Wingdings" w:hAnsi="Wingdings"/>
       </w:rPr>
     </w:lvl>
     <w:lvl w:ilvl="6" w:tplc="9E98C1E6">
@@ -16828,7 +16773,7 @@
         <w:ind w:left="5105" w:hanging="360"/>
       </w:pPr>
       <w:rPr>
-        <w:rFonts w:ascii="Symbol" w:hAnsi="Symbol" w:hint="default"/>
+        <w:rFonts w:hint="default" w:ascii="Symbol" w:hAnsi="Symbol"/>
       </w:rPr>
     </w:lvl>
     <w:lvl w:ilvl="7" w:tplc="20D05054">
@@ -16840,7 +16785,7 @@
         <w:ind w:left="5825" w:hanging="360"/>
       </w:pPr>
       <w:rPr>
-        <w:rFonts w:ascii="Courier New" w:hAnsi="Courier New" w:hint="default"/>
+        <w:rFonts w:hint="default" w:ascii="Courier New" w:hAnsi="Courier New"/>
       </w:rPr>
     </w:lvl>
     <w:lvl w:ilvl="8" w:tplc="FE8281B0">
@@ -16852,7 +16797,7 @@
         <w:ind w:left="6545" w:hanging="360"/>
       </w:pPr>
       <w:rPr>
-        <w:rFonts w:ascii="Wingdings" w:hAnsi="Wingdings" w:hint="default"/>
+        <w:rFonts w:hint="default" w:ascii="Wingdings" w:hAnsi="Wingdings"/>
       </w:rPr>
     </w:lvl>
   </w:abstractNum>
@@ -16869,7 +16814,7 @@
         <w:ind w:left="2130" w:hanging="360"/>
       </w:pPr>
       <w:rPr>
-        <w:rFonts w:ascii="Symbol" w:hAnsi="Symbol" w:hint="default"/>
+        <w:rFonts w:hint="default" w:ascii="Symbol" w:hAnsi="Symbol"/>
       </w:rPr>
     </w:lvl>
     <w:lvl w:ilvl="1" w:tplc="04100003">
@@ -16881,7 +16826,7 @@
         <w:ind w:left="2850" w:hanging="360"/>
       </w:pPr>
       <w:rPr>
-        <w:rFonts w:ascii="Courier New" w:hAnsi="Courier New" w:cs="Courier New" w:hint="default"/>
+        <w:rFonts w:hint="default" w:ascii="Courier New" w:hAnsi="Courier New" w:cs="Courier New"/>
       </w:rPr>
     </w:lvl>
     <w:lvl w:ilvl="2" w:tplc="04100005" w:tentative="1">
@@ -16893,7 +16838,7 @@
         <w:ind w:left="3570" w:hanging="360"/>
       </w:pPr>
       <w:rPr>
-        <w:rFonts w:ascii="Wingdings" w:hAnsi="Wingdings" w:hint="default"/>
+        <w:rFonts w:hint="default" w:ascii="Wingdings" w:hAnsi="Wingdings"/>
       </w:rPr>
     </w:lvl>
     <w:lvl w:ilvl="3" w:tplc="04100001" w:tentative="1">
@@ -16905,7 +16850,7 @@
         <w:ind w:left="4290" w:hanging="360"/>
       </w:pPr>
       <w:rPr>
-        <w:rFonts w:ascii="Symbol" w:hAnsi="Symbol" w:hint="default"/>
+        <w:rFonts w:hint="default" w:ascii="Symbol" w:hAnsi="Symbol"/>
       </w:rPr>
     </w:lvl>
     <w:lvl w:ilvl="4" w:tplc="04100003" w:tentative="1">
@@ -16917,7 +16862,7 @@
         <w:ind w:left="5010" w:hanging="360"/>
       </w:pPr>
       <w:rPr>
-        <w:rFonts w:ascii="Courier New" w:hAnsi="Courier New" w:cs="Courier New" w:hint="default"/>
+        <w:rFonts w:hint="default" w:ascii="Courier New" w:hAnsi="Courier New" w:cs="Courier New"/>
       </w:rPr>
     </w:lvl>
     <w:lvl w:ilvl="5" w:tplc="04100005" w:tentative="1">
@@ -16929,7 +16874,7 @@
         <w:ind w:left="5730" w:hanging="360"/>
       </w:pPr>
       <w:rPr>
-        <w:rFonts w:ascii="Wingdings" w:hAnsi="Wingdings" w:hint="default"/>
+        <w:rFonts w:hint="default" w:ascii="Wingdings" w:hAnsi="Wingdings"/>
       </w:rPr>
     </w:lvl>
     <w:lvl w:ilvl="6" w:tplc="04100001" w:tentative="1">
@@ -16941,7 +16886,7 @@
         <w:ind w:left="6450" w:hanging="360"/>
       </w:pPr>
       <w:rPr>
-        <w:rFonts w:ascii="Symbol" w:hAnsi="Symbol" w:hint="default"/>
+        <w:rFonts w:hint="default" w:ascii="Symbol" w:hAnsi="Symbol"/>
       </w:rPr>
     </w:lvl>
     <w:lvl w:ilvl="7" w:tplc="04100003" w:tentative="1">
@@ -16953,7 +16898,7 @@
         <w:ind w:left="7170" w:hanging="360"/>
       </w:pPr>
       <w:rPr>
-        <w:rFonts w:ascii="Courier New" w:hAnsi="Courier New" w:cs="Courier New" w:hint="default"/>
+        <w:rFonts w:hint="default" w:ascii="Courier New" w:hAnsi="Courier New" w:cs="Courier New"/>
       </w:rPr>
     </w:lvl>
     <w:lvl w:ilvl="8" w:tplc="04100005" w:tentative="1">
@@ -16965,7 +16910,7 @@
         <w:ind w:left="7890" w:hanging="360"/>
       </w:pPr>
       <w:rPr>
-        <w:rFonts w:ascii="Wingdings" w:hAnsi="Wingdings" w:hint="default"/>
+        <w:rFonts w:hint="default" w:ascii="Wingdings" w:hAnsi="Wingdings"/>
       </w:rPr>
     </w:lvl>
   </w:abstractNum>
@@ -16982,7 +16927,7 @@
         <w:ind w:left="720" w:hanging="360"/>
       </w:pPr>
       <w:rPr>
-        <w:rFonts w:ascii="Symbol" w:hAnsi="Symbol" w:hint="default"/>
+        <w:rFonts w:hint="default" w:ascii="Symbol" w:hAnsi="Symbol"/>
       </w:rPr>
     </w:lvl>
     <w:lvl w:ilvl="1" w:tplc="9F3E7926">
@@ -16994,7 +16939,7 @@
         <w:ind w:left="1440" w:hanging="360"/>
       </w:pPr>
       <w:rPr>
-        <w:rFonts w:ascii="Courier New" w:hAnsi="Courier New" w:hint="default"/>
+        <w:rFonts w:hint="default" w:ascii="Courier New" w:hAnsi="Courier New"/>
       </w:rPr>
     </w:lvl>
     <w:lvl w:ilvl="2" w:tplc="3FFAE128">
@@ -17006,7 +16951,7 @@
         <w:ind w:left="2160" w:hanging="360"/>
       </w:pPr>
       <w:rPr>
-        <w:rFonts w:ascii="Wingdings" w:hAnsi="Wingdings" w:hint="default"/>
+        <w:rFonts w:hint="default" w:ascii="Wingdings" w:hAnsi="Wingdings"/>
       </w:rPr>
     </w:lvl>
     <w:lvl w:ilvl="3" w:tplc="39A628E2">
@@ -17018,7 +16963,7 @@
         <w:ind w:left="2880" w:hanging="360"/>
       </w:pPr>
       <w:rPr>
-        <w:rFonts w:ascii="Symbol" w:hAnsi="Symbol" w:hint="default"/>
+        <w:rFonts w:hint="default" w:ascii="Symbol" w:hAnsi="Symbol"/>
       </w:rPr>
     </w:lvl>
     <w:lvl w:ilvl="4" w:tplc="C548D6AA">
@@ -17030,7 +16975,7 @@
         <w:ind w:left="3600" w:hanging="360"/>
       </w:pPr>
       <w:rPr>
-        <w:rFonts w:ascii="Courier New" w:hAnsi="Courier New" w:hint="default"/>
+        <w:rFonts w:hint="default" w:ascii="Courier New" w:hAnsi="Courier New"/>
       </w:rPr>
     </w:lvl>
     <w:lvl w:ilvl="5" w:tplc="C58C2D32">
@@ -17042,7 +16987,7 @@
         <w:ind w:left="4320" w:hanging="360"/>
       </w:pPr>
       <w:rPr>
-        <w:rFonts w:ascii="Wingdings" w:hAnsi="Wingdings" w:hint="default"/>
+        <w:rFonts w:hint="default" w:ascii="Wingdings" w:hAnsi="Wingdings"/>
       </w:rPr>
     </w:lvl>
     <w:lvl w:ilvl="6" w:tplc="472A6344">
@@ -17054,7 +16999,7 @@
         <w:ind w:left="5040" w:hanging="360"/>
       </w:pPr>
       <w:rPr>
-        <w:rFonts w:ascii="Symbol" w:hAnsi="Symbol" w:hint="default"/>
+        <w:rFonts w:hint="default" w:ascii="Symbol" w:hAnsi="Symbol"/>
       </w:rPr>
     </w:lvl>
     <w:lvl w:ilvl="7" w:tplc="C6FE9E1C">
@@ -17066,7 +17011,7 @@
         <w:ind w:left="5760" w:hanging="360"/>
       </w:pPr>
       <w:rPr>
-        <w:rFonts w:ascii="Courier New" w:hAnsi="Courier New" w:hint="default"/>
+        <w:rFonts w:hint="default" w:ascii="Courier New" w:hAnsi="Courier New"/>
       </w:rPr>
     </w:lvl>
     <w:lvl w:ilvl="8" w:tplc="0C4AB06E">
@@ -17078,7 +17023,7 @@
         <w:ind w:left="6480" w:hanging="360"/>
       </w:pPr>
       <w:rPr>
-        <w:rFonts w:ascii="Wingdings" w:hAnsi="Wingdings" w:hint="default"/>
+        <w:rFonts w:hint="default" w:ascii="Wingdings" w:hAnsi="Wingdings"/>
       </w:rPr>
     </w:lvl>
   </w:abstractNum>
@@ -17095,7 +17040,7 @@
         <w:ind w:left="2136" w:hanging="360"/>
       </w:pPr>
       <w:rPr>
-        <w:rFonts w:ascii="Symbol" w:hAnsi="Symbol" w:hint="default"/>
+        <w:rFonts w:hint="default" w:ascii="Symbol" w:hAnsi="Symbol"/>
       </w:rPr>
     </w:lvl>
     <w:lvl w:ilvl="1" w:tplc="04100003" w:tentative="1">
@@ -17107,7 +17052,7 @@
         <w:ind w:left="2856" w:hanging="360"/>
       </w:pPr>
       <w:rPr>
-        <w:rFonts w:ascii="Courier New" w:hAnsi="Courier New" w:cs="Courier New" w:hint="default"/>
+        <w:rFonts w:hint="default" w:ascii="Courier New" w:hAnsi="Courier New" w:cs="Courier New"/>
       </w:rPr>
     </w:lvl>
     <w:lvl w:ilvl="2" w:tplc="04100005" w:tentative="1">
@@ -17119,7 +17064,7 @@
         <w:ind w:left="3576" w:hanging="360"/>
       </w:pPr>
       <w:rPr>
-        <w:rFonts w:ascii="Wingdings" w:hAnsi="Wingdings" w:hint="default"/>
+        <w:rFonts w:hint="default" w:ascii="Wingdings" w:hAnsi="Wingdings"/>
       </w:rPr>
     </w:lvl>
     <w:lvl w:ilvl="3" w:tplc="04100001" w:tentative="1">
@@ -17131,7 +17076,7 @@
         <w:ind w:left="4296" w:hanging="360"/>
       </w:pPr>
       <w:rPr>
-        <w:rFonts w:ascii="Symbol" w:hAnsi="Symbol" w:hint="default"/>
+        <w:rFonts w:hint="default" w:ascii="Symbol" w:hAnsi="Symbol"/>
       </w:rPr>
     </w:lvl>
     <w:lvl w:ilvl="4" w:tplc="04100003" w:tentative="1">
@@ -17143,7 +17088,7 @@
         <w:ind w:left="5016" w:hanging="360"/>
       </w:pPr>
       <w:rPr>
-        <w:rFonts w:ascii="Courier New" w:hAnsi="Courier New" w:cs="Courier New" w:hint="default"/>
+        <w:rFonts w:hint="default" w:ascii="Courier New" w:hAnsi="Courier New" w:cs="Courier New"/>
       </w:rPr>
     </w:lvl>
     <w:lvl w:ilvl="5" w:tplc="04100005" w:tentative="1">
@@ -17155,7 +17100,7 @@
         <w:ind w:left="5736" w:hanging="360"/>
       </w:pPr>
       <w:rPr>
-        <w:rFonts w:ascii="Wingdings" w:hAnsi="Wingdings" w:hint="default"/>
+        <w:rFonts w:hint="default" w:ascii="Wingdings" w:hAnsi="Wingdings"/>
       </w:rPr>
     </w:lvl>
     <w:lvl w:ilvl="6" w:tplc="04100001" w:tentative="1">
@@ -17167,7 +17112,7 @@
         <w:ind w:left="6456" w:hanging="360"/>
       </w:pPr>
       <w:rPr>
-        <w:rFonts w:ascii="Symbol" w:hAnsi="Symbol" w:hint="default"/>
+        <w:rFonts w:hint="default" w:ascii="Symbol" w:hAnsi="Symbol"/>
       </w:rPr>
     </w:lvl>
     <w:lvl w:ilvl="7" w:tplc="04100003" w:tentative="1">
@@ -17179,7 +17124,7 @@
         <w:ind w:left="7176" w:hanging="360"/>
       </w:pPr>
       <w:rPr>
-        <w:rFonts w:ascii="Courier New" w:hAnsi="Courier New" w:cs="Courier New" w:hint="default"/>
+        <w:rFonts w:hint="default" w:ascii="Courier New" w:hAnsi="Courier New" w:cs="Courier New"/>
       </w:rPr>
     </w:lvl>
     <w:lvl w:ilvl="8" w:tplc="04100005" w:tentative="1">
@@ -17191,7 +17136,7 @@
         <w:ind w:left="7896" w:hanging="360"/>
       </w:pPr>
       <w:rPr>
-        <w:rFonts w:ascii="Wingdings" w:hAnsi="Wingdings" w:hint="default"/>
+        <w:rFonts w:hint="default" w:ascii="Wingdings" w:hAnsi="Wingdings"/>
       </w:rPr>
     </w:lvl>
   </w:abstractNum>
@@ -17208,7 +17153,7 @@
         <w:ind w:left="720" w:hanging="360"/>
       </w:pPr>
       <w:rPr>
-        <w:rFonts w:ascii="Symbol" w:hAnsi="Symbol" w:hint="default"/>
+        <w:rFonts w:hint="default" w:ascii="Symbol" w:hAnsi="Symbol"/>
       </w:rPr>
     </w:lvl>
     <w:lvl w:ilvl="1" w:tplc="0B0E7F34">
@@ -17220,7 +17165,7 @@
         <w:ind w:left="1440" w:hanging="360"/>
       </w:pPr>
       <w:rPr>
-        <w:rFonts w:ascii="Courier New" w:hAnsi="Courier New" w:hint="default"/>
+        <w:rFonts w:hint="default" w:ascii="Courier New" w:hAnsi="Courier New"/>
       </w:rPr>
     </w:lvl>
     <w:lvl w:ilvl="2" w:tplc="5B2AD1B8">
@@ -17232,7 +17177,7 @@
         <w:ind w:left="2160" w:hanging="360"/>
       </w:pPr>
       <w:rPr>
-        <w:rFonts w:ascii="Wingdings" w:hAnsi="Wingdings" w:hint="default"/>
+        <w:rFonts w:hint="default" w:ascii="Wingdings" w:hAnsi="Wingdings"/>
       </w:rPr>
     </w:lvl>
     <w:lvl w:ilvl="3" w:tplc="359066B8">
@@ -17244,7 +17189,7 @@
         <w:ind w:left="2880" w:hanging="360"/>
       </w:pPr>
       <w:rPr>
-        <w:rFonts w:ascii="Symbol" w:hAnsi="Symbol" w:hint="default"/>
+        <w:rFonts w:hint="default" w:ascii="Symbol" w:hAnsi="Symbol"/>
       </w:rPr>
     </w:lvl>
     <w:lvl w:ilvl="4" w:tplc="0AC219C2">
@@ -17256,7 +17201,7 @@
         <w:ind w:left="3600" w:hanging="360"/>
       </w:pPr>
       <w:rPr>
-        <w:rFonts w:ascii="Courier New" w:hAnsi="Courier New" w:hint="default"/>
+        <w:rFonts w:hint="default" w:ascii="Courier New" w:hAnsi="Courier New"/>
       </w:rPr>
     </w:lvl>
     <w:lvl w:ilvl="5" w:tplc="97284206">
@@ -17268,7 +17213,7 @@
         <w:ind w:left="4320" w:hanging="360"/>
       </w:pPr>
       <w:rPr>
-        <w:rFonts w:ascii="Wingdings" w:hAnsi="Wingdings" w:hint="default"/>
+        <w:rFonts w:hint="default" w:ascii="Wingdings" w:hAnsi="Wingdings"/>
       </w:rPr>
     </w:lvl>
     <w:lvl w:ilvl="6" w:tplc="47AAD776">
@@ -17280,7 +17225,7 @@
         <w:ind w:left="5040" w:hanging="360"/>
       </w:pPr>
       <w:rPr>
-        <w:rFonts w:ascii="Symbol" w:hAnsi="Symbol" w:hint="default"/>
+        <w:rFonts w:hint="default" w:ascii="Symbol" w:hAnsi="Symbol"/>
       </w:rPr>
     </w:lvl>
     <w:lvl w:ilvl="7" w:tplc="4DB4634E">
@@ -17292,7 +17237,7 @@
         <w:ind w:left="5760" w:hanging="360"/>
       </w:pPr>
       <w:rPr>
-        <w:rFonts w:ascii="Courier New" w:hAnsi="Courier New" w:hint="default"/>
+        <w:rFonts w:hint="default" w:ascii="Courier New" w:hAnsi="Courier New"/>
       </w:rPr>
     </w:lvl>
     <w:lvl w:ilvl="8" w:tplc="21760B62">
@@ -17304,7 +17249,7 @@
         <w:ind w:left="6480" w:hanging="360"/>
       </w:pPr>
       <w:rPr>
-        <w:rFonts w:ascii="Wingdings" w:hAnsi="Wingdings" w:hint="default"/>
+        <w:rFonts w:hint="default" w:ascii="Wingdings" w:hAnsi="Wingdings"/>
       </w:rPr>
     </w:lvl>
   </w:abstractNum>
@@ -17321,7 +17266,7 @@
         <w:ind w:left="2136" w:hanging="360"/>
       </w:pPr>
       <w:rPr>
-        <w:rFonts w:ascii="Symbol" w:hAnsi="Symbol" w:hint="default"/>
+        <w:rFonts w:hint="default" w:ascii="Symbol" w:hAnsi="Symbol"/>
       </w:rPr>
     </w:lvl>
     <w:lvl w:ilvl="1" w:tplc="04100003" w:tentative="1">
@@ -17333,7 +17278,7 @@
         <w:ind w:left="2856" w:hanging="360"/>
       </w:pPr>
       <w:rPr>
-        <w:rFonts w:ascii="Courier New" w:hAnsi="Courier New" w:cs="Courier New" w:hint="default"/>
+        <w:rFonts w:hint="default" w:ascii="Courier New" w:hAnsi="Courier New" w:cs="Courier New"/>
       </w:rPr>
     </w:lvl>
     <w:lvl w:ilvl="2" w:tplc="04100005" w:tentative="1">
@@ -17345,7 +17290,7 @@
         <w:ind w:left="3576" w:hanging="360"/>
       </w:pPr>
       <w:rPr>
-        <w:rFonts w:ascii="Wingdings" w:hAnsi="Wingdings" w:hint="default"/>
+        <w:rFonts w:hint="default" w:ascii="Wingdings" w:hAnsi="Wingdings"/>
       </w:rPr>
     </w:lvl>
     <w:lvl w:ilvl="3" w:tplc="04100001" w:tentative="1">
@@ -17357,7 +17302,7 @@
         <w:ind w:left="4296" w:hanging="360"/>
       </w:pPr>
       <w:rPr>
-        <w:rFonts w:ascii="Symbol" w:hAnsi="Symbol" w:hint="default"/>
+        <w:rFonts w:hint="default" w:ascii="Symbol" w:hAnsi="Symbol"/>
       </w:rPr>
     </w:lvl>
     <w:lvl w:ilvl="4" w:tplc="04100003" w:tentative="1">
@@ -17369,7 +17314,7 @@
         <w:ind w:left="5016" w:hanging="360"/>
       </w:pPr>
       <w:rPr>
-        <w:rFonts w:ascii="Courier New" w:hAnsi="Courier New" w:cs="Courier New" w:hint="default"/>
+        <w:rFonts w:hint="default" w:ascii="Courier New" w:hAnsi="Courier New" w:cs="Courier New"/>
       </w:rPr>
     </w:lvl>
     <w:lvl w:ilvl="5" w:tplc="04100005" w:tentative="1">
@@ -17381,7 +17326,7 @@
         <w:ind w:left="5736" w:hanging="360"/>
       </w:pPr>
       <w:rPr>
-        <w:rFonts w:ascii="Wingdings" w:hAnsi="Wingdings" w:hint="default"/>
+        <w:rFonts w:hint="default" w:ascii="Wingdings" w:hAnsi="Wingdings"/>
       </w:rPr>
     </w:lvl>
     <w:lvl w:ilvl="6" w:tplc="04100001" w:tentative="1">
@@ -17393,7 +17338,7 @@
         <w:ind w:left="6456" w:hanging="360"/>
       </w:pPr>
       <w:rPr>
-        <w:rFonts w:ascii="Symbol" w:hAnsi="Symbol" w:hint="default"/>
+        <w:rFonts w:hint="default" w:ascii="Symbol" w:hAnsi="Symbol"/>
       </w:rPr>
     </w:lvl>
     <w:lvl w:ilvl="7" w:tplc="04100003" w:tentative="1">
@@ -17405,7 +17350,7 @@
         <w:ind w:left="7176" w:hanging="360"/>
       </w:pPr>
       <w:rPr>
-        <w:rFonts w:ascii="Courier New" w:hAnsi="Courier New" w:cs="Courier New" w:hint="default"/>
+        <w:rFonts w:hint="default" w:ascii="Courier New" w:hAnsi="Courier New" w:cs="Courier New"/>
       </w:rPr>
     </w:lvl>
     <w:lvl w:ilvl="8" w:tplc="04100005" w:tentative="1">
@@ -17417,7 +17362,7 @@
         <w:ind w:left="7896" w:hanging="360"/>
       </w:pPr>
       <w:rPr>
-        <w:rFonts w:ascii="Wingdings" w:hAnsi="Wingdings" w:hint="default"/>
+        <w:rFonts w:hint="default" w:ascii="Wingdings" w:hAnsi="Wingdings"/>
       </w:rPr>
     </w:lvl>
   </w:abstractNum>
@@ -17509,11 +17454,11 @@
 </file>
 
 <file path=word/styles.xml><?xml version="1.0" encoding="utf-8"?>
-<w:styles xmlns:mc="http://schemas.openxmlformats.org/markup-compatibility/2006" xmlns:r="http://schemas.openxmlformats.org/officeDocument/2006/relationships" xmlns:w="http://schemas.openxmlformats.org/wordprocessingml/2006/main" xmlns:w14="http://schemas.microsoft.com/office/word/2010/wordml" xmlns:w15="http://schemas.microsoft.com/office/word/2012/wordml" xmlns:w16cid="http://schemas.microsoft.com/office/word/2016/wordml/cid" xmlns:w16se="http://schemas.microsoft.com/office/word/2015/wordml/symex" mc:Ignorable="w14 w15 w16se w16cid">
+<w:styles xmlns:wp14="http://schemas.microsoft.com/office/word/2010/wordprocessingDrawing" xmlns:mc="http://schemas.openxmlformats.org/markup-compatibility/2006" xmlns:r="http://schemas.openxmlformats.org/officeDocument/2006/relationships" xmlns:w="http://schemas.openxmlformats.org/wordprocessingml/2006/main" xmlns:w14="http://schemas.microsoft.com/office/word/2010/wordml" xmlns:w15="http://schemas.microsoft.com/office/word/2012/wordml" xmlns:w16cid="http://schemas.microsoft.com/office/word/2016/wordml/cid" xmlns:w16se="http://schemas.microsoft.com/office/word/2015/wordml/symex" mc:Ignorable="w14 w15 w16se w16cid wp14">
   <w:docDefaults>
     <w:rPrDefault>
       <w:rPr>
-        <w:rFonts w:asciiTheme="minorHAnsi" w:eastAsiaTheme="minorHAnsi" w:hAnsiTheme="minorHAnsi" w:cstheme="minorBidi"/>
+        <w:rFonts w:asciiTheme="minorHAnsi" w:hAnsiTheme="minorHAnsi" w:eastAsiaTheme="minorHAnsi" w:cstheme="minorBidi"/>
         <w:sz w:val="22"/>
         <w:szCs w:val="22"/>
         <w:lang w:val="it-IT" w:eastAsia="en-US" w:bidi="ar-SA"/>
@@ -17528,14 +17473,14 @@
   <w:latentStyles w:defLockedState="0" w:defUIPriority="99" w:defSemiHidden="0" w:defUnhideWhenUsed="0" w:defQFormat="0" w:count="375">
     <w:lsdException w:name="Normal" w:uiPriority="0" w:qFormat="1"/>
     <w:lsdException w:name="heading 1" w:uiPriority="9" w:qFormat="1"/>
-    <w:lsdException w:name="heading 2" w:semiHidden="1" w:uiPriority="9" w:unhideWhenUsed="1" w:qFormat="1"/>
-    <w:lsdException w:name="heading 3" w:semiHidden="1" w:uiPriority="9" w:unhideWhenUsed="1" w:qFormat="1"/>
-    <w:lsdException w:name="heading 4" w:semiHidden="1" w:uiPriority="9" w:unhideWhenUsed="1" w:qFormat="1"/>
-    <w:lsdException w:name="heading 5" w:semiHidden="1" w:uiPriority="9" w:unhideWhenUsed="1" w:qFormat="1"/>
-    <w:lsdException w:name="heading 6" w:semiHidden="1" w:uiPriority="9" w:unhideWhenUsed="1" w:qFormat="1"/>
-    <w:lsdException w:name="heading 7" w:semiHidden="1" w:uiPriority="9" w:unhideWhenUsed="1" w:qFormat="1"/>
-    <w:lsdException w:name="heading 8" w:semiHidden="1" w:uiPriority="9" w:unhideWhenUsed="1" w:qFormat="1"/>
-    <w:lsdException w:name="heading 9" w:semiHidden="1" w:uiPriority="9" w:unhideWhenUsed="1" w:qFormat="1"/>
+    <w:lsdException w:name="heading 2" w:uiPriority="9" w:semiHidden="1" w:unhideWhenUsed="1" w:qFormat="1"/>
+    <w:lsdException w:name="heading 3" w:uiPriority="9" w:semiHidden="1" w:unhideWhenUsed="1" w:qFormat="1"/>
+    <w:lsdException w:name="heading 4" w:uiPriority="9" w:semiHidden="1" w:unhideWhenUsed="1" w:qFormat="1"/>
+    <w:lsdException w:name="heading 5" w:uiPriority="9" w:semiHidden="1" w:unhideWhenUsed="1" w:qFormat="1"/>
+    <w:lsdException w:name="heading 6" w:uiPriority="9" w:semiHidden="1" w:unhideWhenUsed="1" w:qFormat="1"/>
+    <w:lsdException w:name="heading 7" w:uiPriority="9" w:semiHidden="1" w:unhideWhenUsed="1" w:qFormat="1"/>
+    <w:lsdException w:name="heading 8" w:uiPriority="9" w:semiHidden="1" w:unhideWhenUsed="1" w:qFormat="1"/>
+    <w:lsdException w:name="heading 9" w:uiPriority="9" w:semiHidden="1" w:unhideWhenUsed="1" w:qFormat="1"/>
     <w:lsdException w:name="index 1" w:semiHidden="1" w:unhideWhenUsed="1"/>
     <w:lsdException w:name="index 2" w:semiHidden="1" w:unhideWhenUsed="1"/>
     <w:lsdException w:name="index 3" w:semiHidden="1" w:unhideWhenUsed="1"/>
@@ -17545,22 +17490,22 @@
     <w:lsdException w:name="index 7" w:semiHidden="1" w:unhideWhenUsed="1"/>
     <w:lsdException w:name="index 8" w:semiHidden="1" w:unhideWhenUsed="1"/>
     <w:lsdException w:name="index 9" w:semiHidden="1" w:unhideWhenUsed="1"/>
-    <w:lsdException w:name="toc 1" w:semiHidden="1" w:uiPriority="39" w:unhideWhenUsed="1"/>
-    <w:lsdException w:name="toc 2" w:semiHidden="1" w:uiPriority="39" w:unhideWhenUsed="1"/>
-    <w:lsdException w:name="toc 3" w:semiHidden="1" w:uiPriority="39" w:unhideWhenUsed="1"/>
-    <w:lsdException w:name="toc 4" w:semiHidden="1" w:uiPriority="39" w:unhideWhenUsed="1"/>
-    <w:lsdException w:name="toc 5" w:semiHidden="1" w:uiPriority="39" w:unhideWhenUsed="1"/>
-    <w:lsdException w:name="toc 6" w:semiHidden="1" w:uiPriority="39" w:unhideWhenUsed="1"/>
-    <w:lsdException w:name="toc 7" w:semiHidden="1" w:uiPriority="39" w:unhideWhenUsed="1"/>
-    <w:lsdException w:name="toc 8" w:semiHidden="1" w:uiPriority="39" w:unhideWhenUsed="1"/>
-    <w:lsdException w:name="toc 9" w:semiHidden="1" w:uiPriority="39" w:unhideWhenUsed="1"/>
+    <w:lsdException w:name="toc 1" w:uiPriority="39" w:semiHidden="1" w:unhideWhenUsed="1"/>
+    <w:lsdException w:name="toc 2" w:uiPriority="39" w:semiHidden="1" w:unhideWhenUsed="1"/>
+    <w:lsdException w:name="toc 3" w:uiPriority="39" w:semiHidden="1" w:unhideWhenUsed="1"/>
+    <w:lsdException w:name="toc 4" w:uiPriority="39" w:semiHidden="1" w:unhideWhenUsed="1"/>
+    <w:lsdException w:name="toc 5" w:uiPriority="39" w:semiHidden="1" w:unhideWhenUsed="1"/>
+    <w:lsdException w:name="toc 6" w:uiPriority="39" w:semiHidden="1" w:unhideWhenUsed="1"/>
+    <w:lsdException w:name="toc 7" w:uiPriority="39" w:semiHidden="1" w:unhideWhenUsed="1"/>
+    <w:lsdException w:name="toc 8" w:uiPriority="39" w:semiHidden="1" w:unhideWhenUsed="1"/>
+    <w:lsdException w:name="toc 9" w:uiPriority="39" w:semiHidden="1" w:unhideWhenUsed="1"/>
     <w:lsdException w:name="Normal Indent" w:semiHidden="1" w:unhideWhenUsed="1"/>
     <w:lsdException w:name="footnote text" w:semiHidden="1" w:unhideWhenUsed="1"/>
     <w:lsdException w:name="annotation text" w:semiHidden="1" w:unhideWhenUsed="1"/>
     <w:lsdException w:name="header" w:semiHidden="1" w:unhideWhenUsed="1"/>
     <w:lsdException w:name="footer" w:semiHidden="1" w:unhideWhenUsed="1"/>
     <w:lsdException w:name="index heading" w:semiHidden="1" w:unhideWhenUsed="1"/>
-    <w:lsdException w:name="caption" w:semiHidden="1" w:uiPriority="35" w:unhideWhenUsed="1" w:qFormat="1"/>
+    <w:lsdException w:name="caption" w:uiPriority="35" w:semiHidden="1" w:unhideWhenUsed="1" w:qFormat="1"/>
     <w:lsdException w:name="table of figures" w:semiHidden="1" w:unhideWhenUsed="1"/>
     <w:lsdException w:name="envelope address" w:semiHidden="1" w:unhideWhenUsed="1"/>
     <w:lsdException w:name="envelope return" w:semiHidden="1" w:unhideWhenUsed="1"/>
@@ -17591,7 +17536,7 @@
     <w:lsdException w:name="Title" w:uiPriority="1" w:qFormat="1"/>
     <w:lsdException w:name="Closing" w:semiHidden="1" w:unhideWhenUsed="1"/>
     <w:lsdException w:name="Signature" w:semiHidden="1" w:unhideWhenUsed="1"/>
-    <w:lsdException w:name="Default Paragraph Font" w:semiHidden="1" w:uiPriority="1" w:unhideWhenUsed="1"/>
+    <w:lsdException w:name="Default Paragraph Font" w:uiPriority="1" w:semiHidden="1" w:unhideWhenUsed="1"/>
     <w:lsdException w:name="Body Text" w:semiHidden="1" w:unhideWhenUsed="1"/>
     <w:lsdException w:name="Body Text Indent" w:semiHidden="1" w:unhideWhenUsed="1"/>
     <w:lsdException w:name="List Continue" w:semiHidden="1" w:unhideWhenUsed="1"/>
@@ -17788,8 +17733,8 @@
     <w:lsdException w:name="Subtle Reference" w:uiPriority="31" w:qFormat="1"/>
     <w:lsdException w:name="Intense Reference" w:uiPriority="32" w:qFormat="1"/>
     <w:lsdException w:name="Book Title" w:uiPriority="33" w:qFormat="1"/>
-    <w:lsdException w:name="Bibliography" w:semiHidden="1" w:uiPriority="37" w:unhideWhenUsed="1"/>
-    <w:lsdException w:name="TOC Heading" w:semiHidden="1" w:uiPriority="39" w:unhideWhenUsed="1" w:qFormat="1"/>
+    <w:lsdException w:name="Bibliography" w:uiPriority="37" w:semiHidden="1" w:unhideWhenUsed="1"/>
+    <w:lsdException w:name="TOC Heading" w:uiPriority="39" w:semiHidden="1" w:unhideWhenUsed="1" w:qFormat="1"/>
     <w:lsdException w:name="Plain Table 1" w:uiPriority="41"/>
     <w:lsdException w:name="Plain Table 2" w:uiPriority="42"/>
     <w:lsdException w:name="Plain Table 3" w:uiPriority="43"/>
@@ -17899,7 +17844,7 @@
     <w:lsdException w:name="Hashtag" w:semiHidden="1" w:unhideWhenUsed="1"/>
     <w:lsdException w:name="Unresolved Mention" w:semiHidden="1" w:unhideWhenUsed="1"/>
   </w:latentStyles>
-  <w:style w:type="paragraph" w:default="1" w:styleId="Normale">
+  <w:style w:type="paragraph" w:styleId="Normale" w:default="1">
     <w:name w:val="Normal"/>
     <w:qFormat/>
     <w:rsid w:val="006613A6"/>
@@ -17925,13 +17870,13 @@
       <w:keepNext/>
       <w:keepLines/>
       <w:pBdr>
-        <w:bottom w:val="single" w:sz="4" w:space="1" w:color="4472C4" w:themeColor="accent1"/>
+        <w:bottom w:val="single" w:color="4472C4" w:themeColor="accent1" w:sz="4" w:space="1"/>
       </w:pBdr>
       <w:spacing w:before="400" w:after="40" w:line="240" w:lineRule="auto"/>
       <w:outlineLvl w:val="0"/>
     </w:pPr>
     <w:rPr>
-      <w:rFonts w:asciiTheme="majorHAnsi" w:eastAsiaTheme="majorEastAsia" w:hAnsiTheme="majorHAnsi" w:cstheme="majorBidi"/>
+      <w:rFonts w:asciiTheme="majorHAnsi" w:hAnsiTheme="majorHAnsi" w:eastAsiaTheme="majorEastAsia" w:cstheme="majorBidi"/>
       <w:color w:val="2F5496" w:themeColor="accent1" w:themeShade="BF"/>
       <w:sz w:val="36"/>
       <w:szCs w:val="36"/>
@@ -17953,7 +17898,7 @@
       <w:outlineLvl w:val="1"/>
     </w:pPr>
     <w:rPr>
-      <w:rFonts w:asciiTheme="majorHAnsi" w:eastAsiaTheme="majorEastAsia" w:hAnsiTheme="majorHAnsi" w:cstheme="majorBidi"/>
+      <w:rFonts w:asciiTheme="majorHAnsi" w:hAnsiTheme="majorHAnsi" w:eastAsiaTheme="majorEastAsia" w:cstheme="majorBidi"/>
       <w:color w:val="2F5496" w:themeColor="accent1" w:themeShade="BF"/>
       <w:sz w:val="28"/>
       <w:szCs w:val="28"/>
@@ -17975,7 +17920,7 @@
       <w:outlineLvl w:val="2"/>
     </w:pPr>
     <w:rPr>
-      <w:rFonts w:asciiTheme="majorHAnsi" w:eastAsiaTheme="majorEastAsia" w:hAnsiTheme="majorHAnsi" w:cstheme="majorBidi"/>
+      <w:rFonts w:asciiTheme="majorHAnsi" w:hAnsiTheme="majorHAnsi" w:eastAsiaTheme="majorEastAsia" w:cstheme="majorBidi"/>
       <w:color w:val="7C9CD6"/>
       <w:sz w:val="26"/>
       <w:szCs w:val="26"/>
@@ -17997,19 +17942,19 @@
       <w:outlineLvl w:val="3"/>
     </w:pPr>
     <w:rPr>
-      <w:rFonts w:asciiTheme="majorHAnsi" w:eastAsiaTheme="majorEastAsia" w:hAnsiTheme="majorHAnsi" w:cstheme="majorBidi"/>
+      <w:rFonts w:asciiTheme="majorHAnsi" w:hAnsiTheme="majorHAnsi" w:eastAsiaTheme="majorEastAsia" w:cstheme="majorBidi"/>
       <w:i/>
       <w:iCs/>
       <w:color w:val="2F5496" w:themeColor="accent1" w:themeShade="BF"/>
     </w:rPr>
   </w:style>
-  <w:style w:type="character" w:default="1" w:styleId="Carpredefinitoparagrafo">
+  <w:style w:type="character" w:styleId="Carpredefinitoparagrafo" w:default="1">
     <w:name w:val="Default Paragraph Font"/>
     <w:uiPriority w:val="1"/>
     <w:semiHidden/>
     <w:unhideWhenUsed/>
   </w:style>
-  <w:style w:type="table" w:default="1" w:styleId="Tabellanormale">
+  <w:style w:type="table" w:styleId="Tabellanormale" w:default="1">
     <w:name w:val="Normal Table"/>
     <w:uiPriority w:val="99"/>
     <w:semiHidden/>
@@ -18024,7 +17969,7 @@
       </w:tblCellMar>
     </w:tblPr>
   </w:style>
-  <w:style w:type="numbering" w:default="1" w:styleId="Nessunelenco">
+  <w:style w:type="numbering" w:styleId="Nessunelenco" w:default="1">
     <w:name w:val="No List"/>
     <w:uiPriority w:val="99"/>
     <w:semiHidden/>
@@ -18043,21 +17988,21 @@
       <w:contextualSpacing/>
     </w:pPr>
     <w:rPr>
-      <w:rFonts w:asciiTheme="majorHAnsi" w:eastAsiaTheme="majorEastAsia" w:hAnsiTheme="majorHAnsi" w:cstheme="majorBidi"/>
+      <w:rFonts w:asciiTheme="majorHAnsi" w:hAnsiTheme="majorHAnsi" w:eastAsiaTheme="majorEastAsia" w:cstheme="majorBidi"/>
       <w:color w:val="2F5496" w:themeColor="accent1" w:themeShade="BF"/>
       <w:spacing w:val="-7"/>
       <w:sz w:val="80"/>
       <w:szCs w:val="80"/>
     </w:rPr>
   </w:style>
-  <w:style w:type="character" w:customStyle="1" w:styleId="TitoloCarattere">
+  <w:style w:type="character" w:styleId="TitoloCarattere" w:customStyle="1">
     <w:name w:val="Titolo Carattere"/>
     <w:basedOn w:val="Carpredefinitoparagrafo"/>
     <w:link w:val="Titolo"/>
     <w:uiPriority w:val="1"/>
     <w:rsid w:val="00AF71A7"/>
     <w:rPr>
-      <w:rFonts w:asciiTheme="majorHAnsi" w:eastAsiaTheme="majorEastAsia" w:hAnsiTheme="majorHAnsi" w:cstheme="majorBidi"/>
+      <w:rFonts w:asciiTheme="majorHAnsi" w:hAnsiTheme="majorHAnsi" w:eastAsiaTheme="majorEastAsia" w:cstheme="majorBidi"/>
       <w:color w:val="2F5496" w:themeColor="accent1" w:themeShade="BF"/>
       <w:spacing w:val="-7"/>
       <w:sz w:val="80"/>
@@ -18065,42 +18010,42 @@
       <w:lang w:val="en-GB"/>
     </w:rPr>
   </w:style>
-  <w:style w:type="character" w:customStyle="1" w:styleId="Titolo1Carattere">
+  <w:style w:type="character" w:styleId="Titolo1Carattere" w:customStyle="1">
     <w:name w:val="Titolo 1 Carattere"/>
     <w:basedOn w:val="Carpredefinitoparagrafo"/>
     <w:link w:val="Titolo1"/>
     <w:uiPriority w:val="9"/>
     <w:rsid w:val="001D43AF"/>
     <w:rPr>
-      <w:rFonts w:asciiTheme="majorHAnsi" w:eastAsiaTheme="majorEastAsia" w:hAnsiTheme="majorHAnsi" w:cstheme="majorBidi"/>
+      <w:rFonts w:asciiTheme="majorHAnsi" w:hAnsiTheme="majorHAnsi" w:eastAsiaTheme="majorEastAsia" w:cstheme="majorBidi"/>
       <w:color w:val="2F5496" w:themeColor="accent1" w:themeShade="BF"/>
       <w:sz w:val="36"/>
       <w:szCs w:val="36"/>
       <w:lang w:val="en-GB"/>
     </w:rPr>
   </w:style>
-  <w:style w:type="character" w:customStyle="1" w:styleId="Titolo2Carattere">
+  <w:style w:type="character" w:styleId="Titolo2Carattere" w:customStyle="1">
     <w:name w:val="Titolo 2 Carattere"/>
     <w:basedOn w:val="Carpredefinitoparagrafo"/>
     <w:link w:val="Titolo2"/>
     <w:uiPriority w:val="9"/>
     <w:rsid w:val="001D43AF"/>
     <w:rPr>
-      <w:rFonts w:asciiTheme="majorHAnsi" w:eastAsiaTheme="majorEastAsia" w:hAnsiTheme="majorHAnsi" w:cstheme="majorBidi"/>
+      <w:rFonts w:asciiTheme="majorHAnsi" w:hAnsiTheme="majorHAnsi" w:eastAsiaTheme="majorEastAsia" w:cstheme="majorBidi"/>
       <w:color w:val="2F5496" w:themeColor="accent1" w:themeShade="BF"/>
       <w:sz w:val="28"/>
       <w:szCs w:val="28"/>
       <w:lang w:val="en-GB"/>
     </w:rPr>
   </w:style>
-  <w:style w:type="character" w:customStyle="1" w:styleId="Titolo3Carattere">
+  <w:style w:type="character" w:styleId="Titolo3Carattere" w:customStyle="1">
     <w:name w:val="Titolo 3 Carattere"/>
     <w:basedOn w:val="Carpredefinitoparagrafo"/>
     <w:link w:val="Titolo3"/>
     <w:uiPriority w:val="9"/>
     <w:rsid w:val="001D43AF"/>
     <w:rPr>
-      <w:rFonts w:asciiTheme="majorHAnsi" w:eastAsiaTheme="majorEastAsia" w:hAnsiTheme="majorHAnsi" w:cstheme="majorBidi"/>
+      <w:rFonts w:asciiTheme="majorHAnsi" w:hAnsiTheme="majorHAnsi" w:eastAsiaTheme="majorEastAsia" w:cstheme="majorBidi"/>
       <w:color w:val="7C9CD6"/>
       <w:sz w:val="26"/>
       <w:szCs w:val="26"/>
@@ -18139,7 +18084,7 @@
     <w:rsid w:val="00915174"/>
     <w:pPr>
       <w:pBdr>
-        <w:bottom w:val="none" w:sz="0" w:space="0" w:color="auto"/>
+        <w:bottom w:val="none" w:color="auto" w:sz="0" w:space="0"/>
       </w:pBdr>
       <w:spacing w:before="240" w:after="0" w:line="259" w:lineRule="auto"/>
       <w:outlineLvl w:val="9"/>
@@ -18205,7 +18150,7 @@
       <w:szCs w:val="18"/>
     </w:rPr>
   </w:style>
-  <w:style w:type="character" w:customStyle="1" w:styleId="TestofumettoCarattere">
+  <w:style w:type="character" w:styleId="TestofumettoCarattere" w:customStyle="1">
     <w:name w:val="Testo fumetto Carattere"/>
     <w:basedOn w:val="Carpredefinitoparagrafo"/>
     <w:link w:val="Testofumetto"/>
@@ -18213,7 +18158,7 @@
     <w:semiHidden/>
     <w:rsid w:val="00B16A9D"/>
     <w:rPr>
-      <w:rFonts w:ascii="Segoe UI" w:eastAsiaTheme="minorEastAsia" w:hAnsi="Segoe UI" w:cs="Segoe UI"/>
+      <w:rFonts w:ascii="Segoe UI" w:hAnsi="Segoe UI" w:cs="Segoe UI" w:eastAsiaTheme="minorEastAsia"/>
       <w:sz w:val="18"/>
       <w:szCs w:val="18"/>
       <w:lang w:val="en-GB"/>
@@ -18234,7 +18179,7 @@
       <w:spacing w:after="0" w:line="240" w:lineRule="auto"/>
     </w:pPr>
   </w:style>
-  <w:style w:type="character" w:customStyle="1" w:styleId="IntestazioneCarattere">
+  <w:style w:type="character" w:styleId="IntestazioneCarattere" w:customStyle="1">
     <w:name w:val="Intestazione Carattere"/>
     <w:basedOn w:val="Carpredefinitoparagrafo"/>
     <w:link w:val="Intestazione"/>
@@ -18262,7 +18207,7 @@
       <w:spacing w:after="0" w:line="240" w:lineRule="auto"/>
     </w:pPr>
   </w:style>
-  <w:style w:type="character" w:customStyle="1" w:styleId="PidipaginaCarattere">
+  <w:style w:type="character" w:styleId="PidipaginaCarattere" w:customStyle="1">
     <w:name w:val="Piè di pagina Carattere"/>
     <w:basedOn w:val="Carpredefinitoparagrafo"/>
     <w:link w:val="Pidipagina"/>
@@ -18275,14 +18220,14 @@
       <w:lang w:val="en-GB"/>
     </w:rPr>
   </w:style>
-  <w:style w:type="character" w:customStyle="1" w:styleId="Titolo4Carattere">
+  <w:style w:type="character" w:styleId="Titolo4Carattere" w:customStyle="1">
     <w:name w:val="Titolo 4 Carattere"/>
     <w:basedOn w:val="Carpredefinitoparagrafo"/>
     <w:link w:val="Titolo4"/>
     <w:uiPriority w:val="9"/>
     <w:rsid w:val="009B3827"/>
     <w:rPr>
-      <w:rFonts w:asciiTheme="majorHAnsi" w:eastAsiaTheme="majorEastAsia" w:hAnsiTheme="majorHAnsi" w:cstheme="majorBidi"/>
+      <w:rFonts w:asciiTheme="majorHAnsi" w:hAnsiTheme="majorHAnsi" w:eastAsiaTheme="majorEastAsia" w:cstheme="majorBidi"/>
       <w:i/>
       <w:iCs/>
       <w:color w:val="2F5496" w:themeColor="accent1" w:themeShade="BF"/>
@@ -18304,6 +18249,39 @@
     </w:rPr>
   </w:style>
 </w:styles>
+</file>
+
+<file path=word/glossary/document.xml><?xml version="1.0" encoding="utf-8"?>
+<w:glossaryDocument xmlns:w14="http://schemas.microsoft.com/office/word/2010/wordml" xmlns:w="http://schemas.openxmlformats.org/wordprocessingml/2006/main">
+  <w:docParts>
+    <w:docPart>
+      <w:docPartPr>
+        <w:name w:val="DefaultPlaceholder_1081868574"/>
+        <w:category>
+          <w:name w:val="General"/>
+          <w:gallery w:val="placeholder"/>
+        </w:category>
+        <w:types>
+          <w:type w:val="bbPlcHdr"/>
+        </w:types>
+        <w:behaviors>
+          <w:behavior w:val="content"/>
+        </w:behaviors>
+        <w:guid w:val="{5f40b500-5352-4c52-94d5-cae58ee0c761}"/>
+      </w:docPartPr>
+      <w:docPartBody>
+        <w:p>
+          <w:r>
+            <w:rPr>
+              <w:rStyle w:val="PlaceholderText"/>
+            </w:rPr>
+            <w:t/>
+          </w:r>
+        </w:p>
+      </w:docPartBody>
+    </w:docPart>
+  </w:docParts>
+</w:glossaryDocument>
 </file>
 
 <file path=word/theme/theme1.xml><?xml version="1.0" encoding="utf-8"?>

</xml_diff>

<commit_message>
- Components Diagram update
</commit_message>
<xml_diff>
--- a/DD/DD.docx
+++ b/DD/DD.docx
@@ -6681,7 +6681,6 @@
           <w:lang w:val="it-IT"/>
         </w:rPr>
       </w:pPr>
-      <w:bookmarkStart w:name="_Toc25186460" w:id="22"/>
       <w:r>
         <w:rPr>
           <w:rFonts w:ascii="Segoe UI" w:hAnsi="Segoe UI" w:cs="Segoe UI"/>
@@ -6689,7 +6688,6 @@
         </w:rPr>
         <w:t>Component view</w:t>
       </w:r>
-      <w:bookmarkEnd w:id="22"/>
     </w:p>
     <w:p>
       <w:pPr>
@@ -6700,10 +6698,10 @@
       </w:pPr>
       <w:r>
         <w:drawing>
-          <wp:inline wp14:editId="445757A1" wp14:anchorId="003BBDF8">
-            <wp:extent cx="9203532" cy="4256634"/>
-            <wp:effectExtent l="0" t="2476500" r="0" b="2449195"/>
-            <wp:docPr id="44799104" name="" title=""/>
+          <wp:inline wp14:editId="5565DB9F" wp14:anchorId="4BBBF6A6">
+            <wp:extent cx="9332176" cy="4316132"/>
+            <wp:effectExtent l="0" t="2514600" r="0" b="2484755"/>
+            <wp:docPr id="1537383886" name="" title=""/>
             <wp:cNvGraphicFramePr>
               <a:graphicFrameLocks noChangeAspect="1"/>
             </wp:cNvGraphicFramePr>
@@ -6715,7 +6713,7 @@
                     <pic:cNvPicPr/>
                   </pic:nvPicPr>
                   <pic:blipFill>
-                    <a:blip r:embed="R2faea05266df4c22">
+                    <a:blip r:embed="Rac7423e1f4da4812">
                       <a:extLst>
                         <a:ext xmlns:a="http://schemas.openxmlformats.org/drawingml/2006/main" uri="{28A0092B-C50C-407E-A947-70E740481C1C}">
                           <a14:useLocalDpi val="0"/>
@@ -6730,7 +6728,7 @@
                   <pic:spPr xmlns:pic="http://schemas.openxmlformats.org/drawingml/2006/picture">
                     <a:xfrm xmlns:a="http://schemas.openxmlformats.org/drawingml/2006/main" rot="5400000" flipH="0" flipV="0">
                       <a:off x="0" y="0"/>
-                      <a:ext cx="9203532" cy="4256634"/>
+                      <a:ext cx="9332176" cy="4316132"/>
                     </a:xfrm>
                     <a:prstGeom xmlns:a="http://schemas.openxmlformats.org/drawingml/2006/main" prst="rect">
                       <a:avLst/>

</xml_diff>

<commit_message>
- Component Diagram Updated (complete), Sequence Diagrams Updated (Complete), Runview Update
</commit_message>
<xml_diff>
--- a/DD/DD.docx
+++ b/DD/DD.docx
@@ -1,6 +1,6 @@
 
 <file path=word/document.xml><?xml version="1.0" encoding="utf-8"?>
-<w:document xmlns:wpc="http://schemas.microsoft.com/office/word/2010/wordprocessingCanvas" xmlns:cx="http://schemas.microsoft.com/office/drawing/2014/chartex" xmlns:cx1="http://schemas.microsoft.com/office/drawing/2015/9/8/chartex" xmlns:mc="http://schemas.openxmlformats.org/markup-compatibility/2006" xmlns:o="urn:schemas-microsoft-com:office:office" xmlns:r="http://schemas.openxmlformats.org/officeDocument/2006/relationships" xmlns:m="http://schemas.openxmlformats.org/officeDocument/2006/math" xmlns:v="urn:schemas-microsoft-com:vml" xmlns:wp14="http://schemas.microsoft.com/office/word/2010/wordprocessingDrawing" xmlns:wp="http://schemas.openxmlformats.org/drawingml/2006/wordprocessingDrawing" xmlns:w10="urn:schemas-microsoft-com:office:word" xmlns:w="http://schemas.openxmlformats.org/wordprocessingml/2006/main" xmlns:w14="http://schemas.microsoft.com/office/word/2010/wordml" xmlns:w15="http://schemas.microsoft.com/office/word/2012/wordml" xmlns:w16se="http://schemas.microsoft.com/office/word/2015/wordml/symex" xmlns:wpg="http://schemas.microsoft.com/office/word/2010/wordprocessingGroup" xmlns:wpi="http://schemas.microsoft.com/office/word/2010/wordprocessingInk" xmlns:wne="http://schemas.microsoft.com/office/word/2006/wordml" xmlns:wps="http://schemas.microsoft.com/office/word/2010/wordprocessingShape" mc:Ignorable="w14 w15 w16se wp14">
+<w:document xmlns:wpc="http://schemas.microsoft.com/office/word/2010/wordprocessingCanvas" xmlns:cx="http://schemas.microsoft.com/office/drawing/2014/chartex" xmlns:cx1="http://schemas.microsoft.com/office/drawing/2015/9/8/chartex" xmlns:cx2="http://schemas.microsoft.com/office/drawing/2015/10/21/chartex" xmlns:cx3="http://schemas.microsoft.com/office/drawing/2016/5/9/chartex" xmlns:cx4="http://schemas.microsoft.com/office/drawing/2016/5/10/chartex" xmlns:cx5="http://schemas.microsoft.com/office/drawing/2016/5/11/chartex" xmlns:cx6="http://schemas.microsoft.com/office/drawing/2016/5/12/chartex" xmlns:cx7="http://schemas.microsoft.com/office/drawing/2016/5/13/chartex" xmlns:cx8="http://schemas.microsoft.com/office/drawing/2016/5/14/chartex" xmlns:mc="http://schemas.openxmlformats.org/markup-compatibility/2006" xmlns:aink="http://schemas.microsoft.com/office/drawing/2016/ink" xmlns:am3d="http://schemas.microsoft.com/office/drawing/2017/model3d" xmlns:o="urn:schemas-microsoft-com:office:office" xmlns:r="http://schemas.openxmlformats.org/officeDocument/2006/relationships" xmlns:m="http://schemas.openxmlformats.org/officeDocument/2006/math" xmlns:v="urn:schemas-microsoft-com:vml" xmlns:wp14="http://schemas.microsoft.com/office/word/2010/wordprocessingDrawing" xmlns:wp="http://schemas.openxmlformats.org/drawingml/2006/wordprocessingDrawing" xmlns:w10="urn:schemas-microsoft-com:office:word" xmlns:w="http://schemas.openxmlformats.org/wordprocessingml/2006/main" xmlns:w14="http://schemas.microsoft.com/office/word/2010/wordml" xmlns:w15="http://schemas.microsoft.com/office/word/2012/wordml" xmlns:w16cid="http://schemas.microsoft.com/office/word/2016/wordml/cid" xmlns:w16se="http://schemas.microsoft.com/office/word/2015/wordml/symex" xmlns:wpg="http://schemas.microsoft.com/office/word/2010/wordprocessingGroup" xmlns:wpi="http://schemas.microsoft.com/office/word/2010/wordprocessingInk" xmlns:wne="http://schemas.microsoft.com/office/word/2006/wordml" xmlns:wps="http://schemas.microsoft.com/office/word/2010/wordprocessingShape" mc:Ignorable="w14 w15 w16se w16cid wp14">
   <w:body>
     <w:p>
       <w:pPr>
@@ -413,8 +413,6 @@
             </w:rPr>
             <w:t>Sommario</w:t>
           </w:r>
-          <w:bookmarkStart w:id="0" w:name="_GoBack"/>
-          <w:bookmarkEnd w:id="0"/>
         </w:p>
         <w:p>
           <w:pPr>
@@ -3212,16 +3210,16 @@
           <w:rFonts w:ascii="Segoe UI" w:hAnsi="Segoe UI" w:cs="Segoe UI"/>
         </w:rPr>
       </w:pPr>
-      <w:bookmarkStart w:id="1" w:name="_Toc24317954"/>
-      <w:bookmarkStart w:id="2" w:name="_Toc26285751"/>
+      <w:bookmarkStart w:id="0" w:name="_Toc24317954"/>
+      <w:bookmarkStart w:id="1" w:name="_Toc26285751"/>
       <w:r>
         <w:rPr>
           <w:rFonts w:ascii="Segoe UI" w:hAnsi="Segoe UI" w:cs="Segoe UI"/>
         </w:rPr>
         <w:t>Introduction</w:t>
       </w:r>
+      <w:bookmarkEnd w:id="0"/>
       <w:bookmarkEnd w:id="1"/>
-      <w:bookmarkEnd w:id="2"/>
     </w:p>
     <w:p>
       <w:pPr>
@@ -3235,16 +3233,16 @@
           <w:rFonts w:ascii="Segoe UI" w:hAnsi="Segoe UI" w:cs="Segoe UI"/>
         </w:rPr>
       </w:pPr>
-      <w:bookmarkStart w:id="3" w:name="_Toc24317955"/>
-      <w:bookmarkStart w:id="4" w:name="_Toc26285752"/>
+      <w:bookmarkStart w:id="2" w:name="_Toc24317955"/>
+      <w:bookmarkStart w:id="3" w:name="_Toc26285752"/>
       <w:r>
         <w:rPr>
           <w:rFonts w:ascii="Segoe UI" w:hAnsi="Segoe UI" w:cs="Segoe UI"/>
         </w:rPr>
         <w:t>Purpose</w:t>
       </w:r>
+      <w:bookmarkEnd w:id="2"/>
       <w:bookmarkEnd w:id="3"/>
-      <w:bookmarkEnd w:id="4"/>
     </w:p>
     <w:p>
       <w:pPr>
@@ -3478,14 +3476,14 @@
           <w:rFonts w:ascii="Segoe UI" w:hAnsi="Segoe UI" w:cs="Segoe UI"/>
         </w:rPr>
       </w:pPr>
-      <w:bookmarkStart w:id="5" w:name="_Toc26285753"/>
+      <w:bookmarkStart w:id="4" w:name="_Toc26285753"/>
       <w:r>
         <w:rPr>
           <w:rFonts w:ascii="Segoe UI" w:hAnsi="Segoe UI" w:cs="Segoe UI"/>
         </w:rPr>
         <w:t>1.2 Scope</w:t>
       </w:r>
-      <w:bookmarkEnd w:id="5"/>
+      <w:bookmarkEnd w:id="4"/>
     </w:p>
     <w:p>
       <w:pPr>
@@ -3788,18 +3786,18 @@
           <w:rFonts w:ascii="Segoe UI" w:hAnsi="Segoe UI" w:cs="Segoe UI"/>
         </w:rPr>
       </w:pPr>
-      <w:bookmarkStart w:id="6" w:name="_Toc24317959"/>
-      <w:bookmarkStart w:id="7" w:name="_Toc26285754"/>
+      <w:bookmarkStart w:id="5" w:name="_Toc24317959"/>
+      <w:bookmarkStart w:id="6" w:name="_Toc26285754"/>
       <w:r>
         <w:rPr>
           <w:rFonts w:ascii="Segoe UI" w:hAnsi="Segoe UI" w:cs="Segoe UI"/>
         </w:rPr>
         <w:t>Definitions, Acronyms, Abbreviations</w:t>
       </w:r>
-      <w:bookmarkStart w:id="8" w:name="_Hlk22764472"/>
+      <w:bookmarkStart w:id="7" w:name="_Hlk22764472"/>
+      <w:bookmarkEnd w:id="5"/>
       <w:bookmarkEnd w:id="6"/>
       <w:bookmarkEnd w:id="7"/>
-      <w:bookmarkEnd w:id="8"/>
     </w:p>
     <w:p>
       <w:pPr>
@@ -3813,16 +3811,16 @@
           <w:rFonts w:ascii="Segoe UI" w:hAnsi="Segoe UI" w:cs="Segoe UI"/>
         </w:rPr>
       </w:pPr>
-      <w:bookmarkStart w:id="9" w:name="_Toc24317960"/>
-      <w:bookmarkStart w:id="10" w:name="_Toc26285755"/>
+      <w:bookmarkStart w:id="8" w:name="_Toc24317960"/>
+      <w:bookmarkStart w:id="9" w:name="_Toc26285755"/>
       <w:r>
         <w:rPr>
           <w:rFonts w:ascii="Segoe UI" w:hAnsi="Segoe UI" w:cs="Segoe UI"/>
         </w:rPr>
         <w:t>Definitions</w:t>
       </w:r>
+      <w:bookmarkEnd w:id="8"/>
       <w:bookmarkEnd w:id="9"/>
-      <w:bookmarkEnd w:id="10"/>
     </w:p>
     <w:p>
       <w:pPr>
@@ -4504,16 +4502,16 @@
           <w:rFonts w:ascii="Segoe UI" w:hAnsi="Segoe UI" w:cs="Segoe UI"/>
         </w:rPr>
       </w:pPr>
-      <w:bookmarkStart w:id="11" w:name="_Toc24317961"/>
-      <w:bookmarkStart w:id="12" w:name="_Toc26285756"/>
+      <w:bookmarkStart w:id="10" w:name="_Toc24317961"/>
+      <w:bookmarkStart w:id="11" w:name="_Toc26285756"/>
       <w:r>
         <w:rPr>
           <w:rFonts w:ascii="Segoe UI" w:hAnsi="Segoe UI" w:cs="Segoe UI"/>
         </w:rPr>
         <w:t>1.2.2 Acronyms</w:t>
       </w:r>
+      <w:bookmarkEnd w:id="10"/>
       <w:bookmarkEnd w:id="11"/>
-      <w:bookmarkEnd w:id="12"/>
     </w:p>
     <w:p>
       <w:pPr>
@@ -5057,16 +5055,16 @@
           <w:rFonts w:ascii="Segoe UI" w:hAnsi="Segoe UI" w:cs="Segoe UI"/>
         </w:rPr>
       </w:pPr>
-      <w:bookmarkStart w:id="13" w:name="_Toc24317962"/>
-      <w:bookmarkStart w:id="14" w:name="_Toc26285757"/>
+      <w:bookmarkStart w:id="12" w:name="_Toc24317962"/>
+      <w:bookmarkStart w:id="13" w:name="_Toc26285757"/>
       <w:r>
         <w:rPr>
           <w:rFonts w:ascii="Segoe UI" w:hAnsi="Segoe UI" w:cs="Segoe UI"/>
         </w:rPr>
         <w:t>Abbreviations</w:t>
       </w:r>
+      <w:bookmarkEnd w:id="12"/>
       <w:bookmarkEnd w:id="13"/>
-      <w:bookmarkEnd w:id="14"/>
     </w:p>
     <w:p>
       <w:pPr>
@@ -5200,8 +5198,8 @@
           <w:rFonts w:ascii="Segoe UI" w:hAnsi="Segoe UI" w:cs="Segoe UI"/>
         </w:rPr>
       </w:pPr>
-      <w:bookmarkStart w:id="15" w:name="_Toc24317963"/>
-      <w:bookmarkStart w:id="16" w:name="_Toc26285758"/>
+      <w:bookmarkStart w:id="14" w:name="_Toc24317963"/>
+      <w:bookmarkStart w:id="15" w:name="_Toc26285758"/>
       <w:r>
         <w:rPr>
           <w:rFonts w:ascii="Segoe UI" w:hAnsi="Segoe UI" w:cs="Segoe UI"/>
@@ -5209,8 +5207,8 @@
         <w:lastRenderedPageBreak/>
         <w:t>1.4 Revision history</w:t>
       </w:r>
+      <w:bookmarkEnd w:id="14"/>
       <w:bookmarkEnd w:id="15"/>
-      <w:bookmarkEnd w:id="16"/>
     </w:p>
     <w:p>
       <w:pPr>
@@ -5240,16 +5238,16 @@
           <w:rFonts w:ascii="Segoe UI" w:hAnsi="Segoe UI" w:cs="Segoe UI"/>
         </w:rPr>
       </w:pPr>
-      <w:bookmarkStart w:id="17" w:name="_Toc24317964"/>
-      <w:bookmarkStart w:id="18" w:name="_Toc26285759"/>
+      <w:bookmarkStart w:id="16" w:name="_Toc24317964"/>
+      <w:bookmarkStart w:id="17" w:name="_Toc26285759"/>
       <w:r>
         <w:rPr>
           <w:rFonts w:ascii="Segoe UI" w:hAnsi="Segoe UI" w:cs="Segoe UI"/>
         </w:rPr>
         <w:t>1.5 Reference Documents</w:t>
       </w:r>
+      <w:bookmarkEnd w:id="16"/>
       <w:bookmarkEnd w:id="17"/>
-      <w:bookmarkEnd w:id="18"/>
     </w:p>
     <w:p>
       <w:pPr>
@@ -5886,16 +5884,16 @@
           <w:rFonts w:ascii="Segoe UI" w:hAnsi="Segoe UI" w:cs="Segoe UI"/>
         </w:rPr>
       </w:pPr>
-      <w:bookmarkStart w:id="19" w:name="_Toc24317965"/>
-      <w:bookmarkStart w:id="20" w:name="_Toc26285760"/>
+      <w:bookmarkStart w:id="18" w:name="_Toc24317965"/>
+      <w:bookmarkStart w:id="19" w:name="_Toc26285760"/>
       <w:r>
         <w:rPr>
           <w:rFonts w:ascii="Segoe UI" w:hAnsi="Segoe UI" w:cs="Segoe UI"/>
         </w:rPr>
         <w:t>1.6 Document Structure</w:t>
       </w:r>
+      <w:bookmarkEnd w:id="18"/>
       <w:bookmarkEnd w:id="19"/>
-      <w:bookmarkEnd w:id="20"/>
     </w:p>
     <w:p>
       <w:pPr>
@@ -6762,14 +6760,14 @@
           <w:rFonts w:ascii="Segoe UI" w:hAnsi="Segoe UI" w:cs="Segoe UI"/>
         </w:rPr>
       </w:pPr>
-      <w:bookmarkStart w:id="21" w:name="_Toc26285761"/>
+      <w:bookmarkStart w:id="20" w:name="_Toc26285761"/>
       <w:r>
         <w:rPr>
           <w:rFonts w:ascii="Segoe UI" w:hAnsi="Segoe UI" w:cs="Segoe UI"/>
         </w:rPr>
         <w:t>Architectural design</w:t>
       </w:r>
-      <w:bookmarkEnd w:id="21"/>
+      <w:bookmarkEnd w:id="20"/>
     </w:p>
     <w:p>
       <w:pPr>
@@ -6794,7 +6792,7 @@
           <w:lang w:val="it-IT"/>
         </w:rPr>
       </w:pPr>
-      <w:bookmarkStart w:id="22" w:name="_Toc26285762"/>
+      <w:bookmarkStart w:id="21" w:name="_Toc26285762"/>
       <w:r>
         <w:rPr>
           <w:rFonts w:ascii="Segoe UI" w:hAnsi="Segoe UI" w:cs="Segoe UI"/>
@@ -6802,7 +6800,7 @@
         </w:rPr>
         <w:t>Overview</w:t>
       </w:r>
-      <w:bookmarkEnd w:id="22"/>
+      <w:bookmarkEnd w:id="21"/>
     </w:p>
     <w:p>
       <w:pPr>
@@ -8166,7 +8164,7 @@
           <w:lang w:val="it-IT"/>
         </w:rPr>
       </w:pPr>
-      <w:bookmarkStart w:id="23" w:name="_Toc26285763"/>
+      <w:bookmarkStart w:id="22" w:name="_Toc26285763"/>
       <w:r>
         <w:rPr>
           <w:rFonts w:ascii="Segoe UI" w:hAnsi="Segoe UI" w:cs="Segoe UI"/>
@@ -8175,7 +8173,7 @@
         <w:lastRenderedPageBreak/>
         <w:t>Component view</w:t>
       </w:r>
-      <w:bookmarkEnd w:id="23"/>
+      <w:bookmarkEnd w:id="22"/>
     </w:p>
     <w:p>
       <w:pPr>
@@ -8188,13 +8186,13 @@
         <w:rPr>
           <w:rFonts w:ascii="Segoe UI" w:hAnsi="Segoe UI" w:cs="Segoe UI"/>
           <w:noProof/>
-          <w:lang w:val="it-IT" w:eastAsia="it-IT"/>
+          <w:lang w:val="it-IT"/>
         </w:rPr>
         <w:drawing>
-          <wp:inline distT="0" distB="0" distL="0" distR="0" wp14:anchorId="62DECE4B" wp14:editId="79ED62B6">
-            <wp:extent cx="8414385" cy="4695440"/>
-            <wp:effectExtent l="0" t="7302" r="0" b="0"/>
-            <wp:docPr id="14" name="Immagine 14"/>
+          <wp:inline distT="0" distB="0" distL="0" distR="0" wp14:anchorId="470BB5F6" wp14:editId="1E3C3A34">
+            <wp:extent cx="8424307" cy="6185757"/>
+            <wp:effectExtent l="0" t="4763" r="0" b="0"/>
+            <wp:docPr id="18" name="Picture 18" descr="A close up of a map&#10;&#10;Description automatically generated"/>
             <wp:cNvGraphicFramePr>
               <a:graphicFrameLocks xmlns:a="http://schemas.openxmlformats.org/drawingml/2006/main" noChangeAspect="1"/>
             </wp:cNvGraphicFramePr>
@@ -8202,36 +8200,29 @@
               <a:graphicData uri="http://schemas.openxmlformats.org/drawingml/2006/picture">
                 <pic:pic xmlns:pic="http://schemas.openxmlformats.org/drawingml/2006/picture">
                   <pic:nvPicPr>
-                    <pic:cNvPr id="0" name="Picture 6"/>
-                    <pic:cNvPicPr>
-                      <a:picLocks noChangeAspect="1" noChangeArrowheads="1"/>
-                    </pic:cNvPicPr>
+                    <pic:cNvPr id="18" name="Components Diagram.jpg"/>
+                    <pic:cNvPicPr/>
                   </pic:nvPicPr>
                   <pic:blipFill>
-                    <a:blip r:embed="rId30" cstate="print">
+                    <a:blip r:embed="rId30">
                       <a:extLst>
                         <a:ext uri="{28A0092B-C50C-407E-A947-70E740481C1C}">
                           <a14:useLocalDpi xmlns:a14="http://schemas.microsoft.com/office/drawing/2010/main" val="0"/>
                         </a:ext>
                       </a:extLst>
                     </a:blip>
-                    <a:srcRect/>
                     <a:stretch>
                       <a:fillRect/>
                     </a:stretch>
                   </pic:blipFill>
-                  <pic:spPr bwMode="auto">
+                  <pic:spPr>
                     <a:xfrm rot="5400000">
                       <a:off x="0" y="0"/>
-                      <a:ext cx="8486282" cy="4735560"/>
+                      <a:ext cx="8445957" cy="6201654"/>
                     </a:xfrm>
                     <a:prstGeom prst="rect">
                       <a:avLst/>
                     </a:prstGeom>
-                    <a:noFill/>
-                    <a:ln>
-                      <a:noFill/>
-                    </a:ln>
                   </pic:spPr>
                 </pic:pic>
               </a:graphicData>
@@ -9918,7 +9909,7 @@
           <w:lang w:val="it-IT"/>
         </w:rPr>
       </w:pPr>
-      <w:bookmarkStart w:id="24" w:name="_Toc26285764"/>
+      <w:bookmarkStart w:id="23" w:name="_Toc26285764"/>
       <w:r>
         <w:rPr>
           <w:rFonts w:ascii="Segoe UI" w:hAnsi="Segoe UI" w:cs="Segoe UI"/>
@@ -9927,7 +9918,7 @@
         <w:lastRenderedPageBreak/>
         <w:t>Deployment view</w:t>
       </w:r>
-      <w:bookmarkEnd w:id="24"/>
+      <w:bookmarkEnd w:id="23"/>
     </w:p>
     <w:p>
       <w:pPr>
@@ -10947,7 +10938,7 @@
           <w:rFonts w:ascii="Segoe UI" w:hAnsi="Segoe UI" w:cs="Segoe UI"/>
         </w:rPr>
       </w:pPr>
-      <w:bookmarkStart w:id="25" w:name="_Toc26285765"/>
+      <w:bookmarkStart w:id="24" w:name="_Toc26285765"/>
       <w:r>
         <w:rPr>
           <w:rFonts w:ascii="Segoe UI" w:hAnsi="Segoe UI" w:cs="Segoe UI"/>
@@ -10955,7 +10946,157 @@
         <w:lastRenderedPageBreak/>
         <w:t>Runtime view</w:t>
       </w:r>
-      <w:bookmarkEnd w:id="25"/>
+      <w:bookmarkEnd w:id="24"/>
+    </w:p>
+    <w:p>
+      <w:pPr>
+        <w:ind w:left="1056"/>
+        <w:jc w:val="both"/>
+        <w:rPr>
+          <w:rFonts w:ascii="Segoe UI" w:hAnsi="Segoe UI" w:cs="Segoe UI"/>
+        </w:rPr>
+      </w:pPr>
+      <w:r>
+        <w:rPr>
+          <w:rFonts w:ascii="SegoeUI" w:hAnsi="SegoeUI"/>
+          <w:color w:val="000000"/>
+        </w:rPr>
+        <w:t>The following sequence diagrams want to focus on the main and critical points of different use cases</w:t>
+      </w:r>
+      <w:r>
+        <w:rPr>
+          <w:rFonts w:ascii="SegoeUI" w:hAnsi="SegoeUI"/>
+          <w:color w:val="000000"/>
+        </w:rPr>
+        <w:t xml:space="preserve"> listed in the RASD</w:t>
+      </w:r>
+      <w:r>
+        <w:rPr>
+          <w:rFonts w:ascii="SegoeUI" w:hAnsi="SegoeUI"/>
+          <w:color w:val="000000"/>
+        </w:rPr>
+        <w:t>, for</w:t>
+      </w:r>
+      <w:r>
+        <w:rPr>
+          <w:rFonts w:ascii="SegoeUI" w:hAnsi="SegoeUI"/>
+          <w:color w:val="000000"/>
+        </w:rPr>
+        <w:t xml:space="preserve"> </w:t>
+      </w:r>
+      <w:r>
+        <w:rPr>
+          <w:rFonts w:ascii="SegoeUI" w:hAnsi="SegoeUI"/>
+          <w:color w:val="000000"/>
+        </w:rPr>
+        <w:t>a clarity purpose some trivial conditions are omitted like the fact that there is a need for internet access, such trivial cases are</w:t>
+      </w:r>
+      <w:r>
+        <w:rPr>
+          <w:rFonts w:ascii="SegoeUI" w:hAnsi="SegoeUI"/>
+          <w:color w:val="000000"/>
+        </w:rPr>
+        <w:t xml:space="preserve"> </w:t>
+      </w:r>
+      <w:r>
+        <w:rPr>
+          <w:rFonts w:ascii="SegoeUI" w:hAnsi="SegoeUI"/>
+          <w:color w:val="000000"/>
+        </w:rPr>
+        <w:t>already covered in the use cases’ exceptions list already fully</w:t>
+      </w:r>
+      <w:r>
+        <w:rPr>
+          <w:rFonts w:ascii="SegoeUI" w:hAnsi="SegoeUI"/>
+          <w:color w:val="000000"/>
+        </w:rPr>
+        <w:t xml:space="preserve"> </w:t>
+      </w:r>
+      <w:r>
+        <w:rPr>
+          <w:rFonts w:ascii="SegoeUI" w:hAnsi="SegoeUI"/>
+          <w:color w:val="000000"/>
+        </w:rPr>
+        <w:t xml:space="preserve">shown </w:t>
+      </w:r>
+      <w:r>
+        <w:rPr>
+          <w:rFonts w:ascii="SegoeUI" w:hAnsi="SegoeUI"/>
+          <w:color w:val="000000"/>
+        </w:rPr>
+        <w:t>in the RASD</w:t>
+      </w:r>
+      <w:r>
+        <w:rPr>
+          <w:rFonts w:ascii="SegoeUI" w:hAnsi="SegoeUI"/>
+          <w:color w:val="000000"/>
+        </w:rPr>
+        <w:t>.</w:t>
+      </w:r>
+      <w:r>
+        <w:rPr>
+          <w:rFonts w:ascii="SegoeUI" w:hAnsi="SegoeUI"/>
+          <w:color w:val="000000"/>
+        </w:rPr>
+        <w:t xml:space="preserve"> Such diagrams are designed such that there’s a hard connection between them and both component diagram and UML diagram as it’s between </w:t>
+      </w:r>
+      <w:r>
+        <w:rPr>
+          <w:rFonts w:ascii="SegoeUI" w:hAnsi="SegoeUI"/>
+          <w:color w:val="000000"/>
+        </w:rPr>
+        <w:t>component diagram and UML diagram</w:t>
+      </w:r>
+      <w:r>
+        <w:rPr>
+          <w:rFonts w:ascii="SegoeUI" w:hAnsi="SegoeUI"/>
+          <w:color w:val="000000"/>
+        </w:rPr>
+        <w:t>.</w:t>
+      </w:r>
+      <w:r>
+        <w:rPr>
+          <w:rFonts w:ascii="SegoeUI" w:hAnsi="SegoeUI"/>
+          <w:color w:val="000000"/>
+        </w:rPr>
+        <w:t xml:space="preserve"> </w:t>
+      </w:r>
+      <w:r>
+        <w:rPr>
+          <w:rFonts w:ascii="Segoe UI" w:hAnsi="Segoe UI" w:cs="Segoe UI"/>
+        </w:rPr>
+        <w:t>T</w:t>
+      </w:r>
+      <w:r>
+        <w:rPr>
+          <w:rFonts w:ascii="Segoe UI" w:hAnsi="Segoe UI" w:cs="Segoe UI"/>
+        </w:rPr>
+        <w:t>he following sequence diagram</w:t>
+      </w:r>
+      <w:r>
+        <w:rPr>
+          <w:rFonts w:ascii="Segoe UI" w:hAnsi="Segoe UI" w:cs="Segoe UI"/>
+        </w:rPr>
+        <w:t>s</w:t>
+      </w:r>
+      <w:r>
+        <w:rPr>
+          <w:rFonts w:ascii="Segoe UI" w:hAnsi="Segoe UI" w:cs="Segoe UI"/>
+        </w:rPr>
+        <w:t xml:space="preserve"> shows mainly the interaction between the user and the mobile application, the interaction between the mobile application and the application server, the logic behind the application server, the interaction between the application server and the external interfaces which are needed in order to provide additional functionalities, and finally the interaction between the application server and the DBMS.</w:t>
+      </w:r>
+    </w:p>
+    <w:p>
+      <w:pPr>
+        <w:ind w:left="1056"/>
+        <w:jc w:val="both"/>
+      </w:pPr>
+      <w:r>
+        <w:rPr>
+          <w:rFonts w:ascii="Segoe UI" w:hAnsi="Segoe UI" w:cs="Segoe UI"/>
+        </w:rPr>
+        <w:t>[…] Graph QL</w:t>
+      </w:r>
     </w:p>
     <w:p>
       <w:pPr>
@@ -10964,32 +11105,111 @@
           <w:ilvl w:val="2"/>
           <w:numId w:val="16"/>
         </w:numPr>
-      </w:pPr>
-      <w:bookmarkStart w:id="26" w:name="_Toc26285766"/>
-      <w:r>
+        <w:rPr>
+          <w:rFonts w:ascii="Segoe UI" w:hAnsi="Segoe UI" w:cs="Segoe UI"/>
+        </w:rPr>
+      </w:pPr>
+      <w:bookmarkStart w:id="25" w:name="_Toc26285766"/>
+      <w:r>
+        <w:rPr>
+          <w:rFonts w:ascii="Segoe UI" w:hAnsi="Segoe UI" w:cs="Segoe UI"/>
+        </w:rPr>
         <w:t>Signup Normal User</w:t>
       </w:r>
-      <w:bookmarkEnd w:id="26"/>
+      <w:bookmarkEnd w:id="25"/>
+    </w:p>
+    <w:p>
+      <w:pPr>
+        <w:ind w:left="1416"/>
+        <w:jc w:val="both"/>
+        <w:rPr>
+          <w:rFonts w:ascii="Segoe UI" w:hAnsi="Segoe UI" w:cs="Segoe UI"/>
+        </w:rPr>
+      </w:pPr>
+      <w:r>
+        <w:rPr>
+          <w:rFonts w:ascii="Segoe UI" w:hAnsi="Segoe UI" w:cs="Segoe UI"/>
+        </w:rPr>
+        <w:t>The first time the normal user</w:t>
+      </w:r>
+      <w:r>
+        <w:rPr>
+          <w:rFonts w:ascii="Segoe UI" w:hAnsi="Segoe UI" w:cs="Segoe UI"/>
+        </w:rPr>
+        <w:t>s</w:t>
+      </w:r>
+      <w:r>
+        <w:rPr>
+          <w:rFonts w:ascii="Segoe UI" w:hAnsi="Segoe UI" w:cs="Segoe UI"/>
+        </w:rPr>
+        <w:t xml:space="preserve"> open the application</w:t>
+      </w:r>
+      <w:r>
+        <w:rPr>
+          <w:rFonts w:ascii="Segoe UI" w:hAnsi="Segoe UI" w:cs="Segoe UI"/>
+        </w:rPr>
+        <w:t xml:space="preserve">, they </w:t>
+      </w:r>
+      <w:proofErr w:type="gramStart"/>
+      <w:r>
+        <w:rPr>
+          <w:rFonts w:ascii="Segoe UI" w:hAnsi="Segoe UI" w:cs="Segoe UI"/>
+        </w:rPr>
+        <w:t>have to</w:t>
+      </w:r>
+      <w:proofErr w:type="gramEnd"/>
+      <w:r>
+        <w:rPr>
+          <w:rFonts w:ascii="Segoe UI" w:hAnsi="Segoe UI" w:cs="Segoe UI"/>
+        </w:rPr>
+        <w:t xml:space="preserve"> sign up in order to use the functionalities provided by the application. When a normal user requests a sign up, the application must show two alternative and exclusive choices that are accessible for the sign-up process. The first one is the proprietary mail. The first step, the application controls if the user already exists in </w:t>
+      </w:r>
+      <w:proofErr w:type="spellStart"/>
+      <w:r>
+        <w:rPr>
+          <w:rFonts w:ascii="Segoe UI" w:hAnsi="Segoe UI" w:cs="Segoe UI"/>
+        </w:rPr>
+        <w:t>SafeStreets</w:t>
+      </w:r>
+      <w:proofErr w:type="spellEnd"/>
+      <w:r>
+        <w:rPr>
+          <w:rFonts w:ascii="Segoe UI" w:hAnsi="Segoe UI" w:cs="Segoe UI"/>
+        </w:rPr>
+        <w:t xml:space="preserve"> DB; and if so, the mobile application returns such fact in addition to offer the possibility of logging in the system or signing up with possibly another different data. The second step, the user provides to the application an existent e-mail, in addition to all the required documents, such as a picture of the ID document and the fiscal code</w:t>
+      </w:r>
+      <w:r>
+        <w:rPr>
+          <w:rFonts w:ascii="Segoe UI" w:hAnsi="Segoe UI" w:cs="Segoe UI"/>
+        </w:rPr>
+        <w:t xml:space="preserve">. The third step, the application server controls if the user provided </w:t>
+      </w:r>
+      <w:proofErr w:type="gramStart"/>
+      <w:r>
+        <w:rPr>
+          <w:rFonts w:ascii="Segoe UI" w:hAnsi="Segoe UI" w:cs="Segoe UI"/>
+        </w:rPr>
+        <w:t>actually an</w:t>
+      </w:r>
+      <w:proofErr w:type="gramEnd"/>
+      <w:r>
+        <w:rPr>
+          <w:rFonts w:ascii="Segoe UI" w:hAnsi="Segoe UI" w:cs="Segoe UI"/>
+        </w:rPr>
+        <w:t xml:space="preserve"> ID document and a fiscal code document using CNN of AWS to recognize the type of the provided document, and the user eventually succeeds to sign up only if he passes this process. The second choice is signing up through SPID. When the user selects this alternative, the application must forward the user to another interface, SPID external interface, on which he can directly log into the system.</w:t>
+      </w:r>
     </w:p>
     <w:p>
       <w:r>
         <w:rPr>
           <w:noProof/>
-          <w:lang w:val="it-IT" w:eastAsia="it-IT"/>
-        </w:rPr>
+        </w:rPr>
+        <w:lastRenderedPageBreak/>
         <w:drawing>
-          <wp:anchor distT="0" distB="0" distL="114300" distR="114300" simplePos="0" relativeHeight="251658240" behindDoc="0" locked="0" layoutInCell="1" allowOverlap="1" wp14:anchorId="6AD11982" wp14:editId="5A3A0CDF">
-            <wp:simplePos x="719328" y="1877568"/>
-            <wp:positionH relativeFrom="column">
-              <wp:align>left</wp:align>
-            </wp:positionH>
-            <wp:positionV relativeFrom="paragraph">
-              <wp:align>top</wp:align>
-            </wp:positionV>
+          <wp:inline distT="0" distB="0" distL="0" distR="0" wp14:anchorId="642D67F6" wp14:editId="7FA4160F">
             <wp:extent cx="6120130" cy="7987030"/>
             <wp:effectExtent l="0" t="0" r="0" b="0"/>
-            <wp:wrapSquare wrapText="bothSides"/>
-            <wp:docPr id="12" name="Picture 12" descr="A picture containing screenshot&#10;&#10;Description automatically generated"/>
+            <wp:docPr id="19" name="Picture 19" descr="A picture containing screenshot&#10;&#10;Description automatically generated"/>
             <wp:cNvGraphicFramePr>
               <a:graphicFrameLocks xmlns:a="http://schemas.openxmlformats.org/drawingml/2006/main" noChangeAspect="1"/>
             </wp:cNvGraphicFramePr>
@@ -10997,7 +11217,7 @@
               <a:graphicData uri="http://schemas.openxmlformats.org/drawingml/2006/picture">
                 <pic:pic xmlns:pic="http://schemas.openxmlformats.org/drawingml/2006/picture">
                   <pic:nvPicPr>
-                    <pic:cNvPr id="12" name="login (3)-signup normal user.jpg"/>
+                    <pic:cNvPr id="19" name="signup normal user.jpg"/>
                     <pic:cNvPicPr/>
                   </pic:nvPicPr>
                   <pic:blipFill>
@@ -11024,11 +11244,8 @@
                 </pic:pic>
               </a:graphicData>
             </a:graphic>
-          </wp:anchor>
+          </wp:inline>
         </w:drawing>
-      </w:r>
-      <w:r>
-        <w:br w:type="textWrapping" w:clear="all"/>
       </w:r>
     </w:p>
     <w:p>
@@ -11038,25 +11255,213 @@
           <w:ilvl w:val="2"/>
           <w:numId w:val="16"/>
         </w:numPr>
-      </w:pPr>
-      <w:bookmarkStart w:id="27" w:name="_Toc26285767"/>
-      <w:r>
+        <w:rPr>
+          <w:rFonts w:ascii="Segoe UI" w:hAnsi="Segoe UI" w:cs="Segoe UI"/>
+        </w:rPr>
+      </w:pPr>
+      <w:bookmarkStart w:id="26" w:name="_Toc26285767"/>
+      <w:r>
+        <w:rPr>
+          <w:rFonts w:ascii="Segoe UI" w:hAnsi="Segoe UI" w:cs="Segoe UI"/>
+        </w:rPr>
+        <w:t>Sign</w:t>
+      </w:r>
+      <w:r>
+        <w:rPr>
+          <w:rFonts w:ascii="Segoe UI" w:hAnsi="Segoe UI" w:cs="Segoe UI"/>
+        </w:rPr>
+        <w:t>-</w:t>
+      </w:r>
+      <w:r>
+        <w:rPr>
+          <w:rFonts w:ascii="Segoe UI" w:hAnsi="Segoe UI" w:cs="Segoe UI"/>
+        </w:rPr>
+        <w:t>in</w:t>
+      </w:r>
+      <w:r>
+        <w:rPr>
+          <w:rFonts w:ascii="Segoe UI" w:hAnsi="Segoe UI" w:cs="Segoe UI"/>
+        </w:rPr>
+        <w:t xml:space="preserve"> Authority</w:t>
+      </w:r>
+      <w:bookmarkEnd w:id="26"/>
+    </w:p>
+    <w:p>
+      <w:pPr>
+        <w:ind w:left="1416"/>
+        <w:jc w:val="both"/>
+        <w:rPr>
+          <w:rFonts w:ascii="Segoe UI" w:hAnsi="Segoe UI" w:cs="Segoe UI"/>
+        </w:rPr>
+      </w:pPr>
+      <w:r>
+        <w:rPr>
+          <w:rFonts w:ascii="Segoe UI" w:hAnsi="Segoe UI" w:cs="Segoe UI"/>
+        </w:rPr>
+        <w:t xml:space="preserve">The </w:t>
+      </w:r>
+      <w:r>
+        <w:rPr>
+          <w:rFonts w:ascii="Segoe UI" w:hAnsi="Segoe UI" w:cs="Segoe UI"/>
+        </w:rPr>
+        <w:t xml:space="preserve">first time an authority signs into the system, they must use the web application. An authority can’t sign in the first time from the mobile application. This design choice is made in order to provide more security as it’s been already explained in this document </w:t>
+      </w:r>
+      <w:r>
+        <w:rPr>
+          <w:rFonts w:ascii="Segoe UI" w:hAnsi="Segoe UI" w:cs="Segoe UI"/>
+        </w:rPr>
         <w:lastRenderedPageBreak/>
-        <w:t>Sign Up Authority</w:t>
-      </w:r>
-      <w:bookmarkEnd w:id="27"/>
+        <w:t xml:space="preserve">and the RASD. </w:t>
+      </w:r>
+      <w:proofErr w:type="gramStart"/>
+      <w:r>
+        <w:rPr>
+          <w:rFonts w:ascii="Segoe UI" w:hAnsi="Segoe UI" w:cs="Segoe UI"/>
+        </w:rPr>
+        <w:t>In order for</w:t>
+      </w:r>
+      <w:proofErr w:type="gramEnd"/>
+      <w:r>
+        <w:rPr>
+          <w:rFonts w:ascii="Segoe UI" w:hAnsi="Segoe UI" w:cs="Segoe UI"/>
+        </w:rPr>
+        <w:t xml:space="preserve"> an authority to sign into the system for the first time, a valid digital certificate must be provided. If the provided digital certificate exists already in </w:t>
+      </w:r>
+      <w:proofErr w:type="spellStart"/>
+      <w:r>
+        <w:rPr>
+          <w:rFonts w:ascii="Segoe UI" w:hAnsi="Segoe UI" w:cs="Segoe UI"/>
+        </w:rPr>
+        <w:t>SafeStreets</w:t>
+      </w:r>
+      <w:proofErr w:type="spellEnd"/>
+      <w:r>
+        <w:rPr>
+          <w:rFonts w:ascii="Segoe UI" w:hAnsi="Segoe UI" w:cs="Segoe UI"/>
+        </w:rPr>
+        <w:t xml:space="preserve"> DB, it means that the authority who requested to sign-in as a first time already exists in the DB; moreover, the system has already provided to the authority valid credentials to login, so the authority should login instead. If the </w:t>
+      </w:r>
+      <w:r>
+        <w:rPr>
+          <w:rFonts w:ascii="Segoe UI" w:hAnsi="Segoe UI" w:cs="Segoe UI"/>
+        </w:rPr>
+        <w:t xml:space="preserve">provided digital certificate </w:t>
+      </w:r>
+      <w:r>
+        <w:rPr>
+          <w:rFonts w:ascii="Segoe UI" w:hAnsi="Segoe UI" w:cs="Segoe UI"/>
+        </w:rPr>
+        <w:t xml:space="preserve">doesn’t </w:t>
+      </w:r>
+      <w:r>
+        <w:rPr>
+          <w:rFonts w:ascii="Segoe UI" w:hAnsi="Segoe UI" w:cs="Segoe UI"/>
+        </w:rPr>
+        <w:t>exist</w:t>
+      </w:r>
+      <w:r>
+        <w:rPr>
+          <w:rFonts w:ascii="Segoe UI" w:hAnsi="Segoe UI" w:cs="Segoe UI"/>
+        </w:rPr>
+        <w:t xml:space="preserve"> in </w:t>
+      </w:r>
+      <w:proofErr w:type="spellStart"/>
+      <w:r>
+        <w:rPr>
+          <w:rFonts w:ascii="Segoe UI" w:hAnsi="Segoe UI" w:cs="Segoe UI"/>
+        </w:rPr>
+        <w:t>SafeStreets</w:t>
+      </w:r>
+      <w:proofErr w:type="spellEnd"/>
+      <w:r>
+        <w:rPr>
+          <w:rFonts w:ascii="Segoe UI" w:hAnsi="Segoe UI" w:cs="Segoe UI"/>
+        </w:rPr>
+        <w:t xml:space="preserve"> DB, the </w:t>
+      </w:r>
+      <w:r>
+        <w:rPr>
+          <w:rFonts w:ascii="Segoe UI" w:hAnsi="Segoe UI" w:cs="Segoe UI"/>
+        </w:rPr>
+        <w:t xml:space="preserve">application server controls if the </w:t>
+      </w:r>
+      <w:r>
+        <w:rPr>
+          <w:rFonts w:ascii="Segoe UI" w:hAnsi="Segoe UI" w:cs="Segoe UI"/>
+        </w:rPr>
+        <w:t>provided digital certificate</w:t>
+      </w:r>
+      <w:r>
+        <w:rPr>
+          <w:rFonts w:ascii="Segoe UI" w:hAnsi="Segoe UI" w:cs="Segoe UI"/>
+        </w:rPr>
+        <w:t xml:space="preserve"> is </w:t>
+      </w:r>
+      <w:proofErr w:type="gramStart"/>
+      <w:r>
+        <w:rPr>
+          <w:rFonts w:ascii="Segoe UI" w:hAnsi="Segoe UI" w:cs="Segoe UI"/>
+        </w:rPr>
+        <w:t>actually valid</w:t>
+      </w:r>
+      <w:proofErr w:type="gramEnd"/>
+      <w:r>
+        <w:rPr>
+          <w:rFonts w:ascii="Segoe UI" w:hAnsi="Segoe UI" w:cs="Segoe UI"/>
+        </w:rPr>
+        <w:t xml:space="preserve"> through an external interface which connects </w:t>
+      </w:r>
+      <w:proofErr w:type="spellStart"/>
+      <w:r>
+        <w:rPr>
+          <w:rFonts w:ascii="Segoe UI" w:hAnsi="Segoe UI" w:cs="Segoe UI"/>
+        </w:rPr>
+        <w:t>SafeStreets</w:t>
+      </w:r>
+      <w:proofErr w:type="spellEnd"/>
+      <w:r>
+        <w:rPr>
+          <w:rFonts w:ascii="Segoe UI" w:hAnsi="Segoe UI" w:cs="Segoe UI"/>
+        </w:rPr>
+        <w:t xml:space="preserve"> to a certification authority or a trusted authority. </w:t>
+      </w:r>
+      <w:r>
+        <w:rPr>
+          <w:rFonts w:ascii="Segoe UI" w:hAnsi="Segoe UI" w:cs="Segoe UI"/>
+        </w:rPr>
+        <w:t>if the provided digital certificate is valid</w:t>
+      </w:r>
+      <w:r>
+        <w:rPr>
+          <w:rFonts w:ascii="Segoe UI" w:hAnsi="Segoe UI" w:cs="Segoe UI"/>
+        </w:rPr>
+        <w:t xml:space="preserve">, the system generates random sequences to be used as credentials to login directly into the mobile application, otherwise the authority </w:t>
+      </w:r>
+      <w:proofErr w:type="gramStart"/>
+      <w:r>
+        <w:rPr>
+          <w:rFonts w:ascii="Segoe UI" w:hAnsi="Segoe UI" w:cs="Segoe UI"/>
+        </w:rPr>
+        <w:t>have to</w:t>
+      </w:r>
+      <w:proofErr w:type="gramEnd"/>
+      <w:r>
+        <w:rPr>
+          <w:rFonts w:ascii="Segoe UI" w:hAnsi="Segoe UI" w:cs="Segoe UI"/>
+        </w:rPr>
+        <w:t xml:space="preserve"> provide a different certificate, that is valid, in order to complete the sign-in process.</w:t>
+      </w:r>
     </w:p>
     <w:p>
       <w:r>
         <w:rPr>
           <w:noProof/>
-          <w:lang w:val="it-IT" w:eastAsia="it-IT"/>
         </w:rPr>
         <w:drawing>
-          <wp:inline distT="0" distB="0" distL="0" distR="0" wp14:anchorId="06D48D6B" wp14:editId="7C828CBF">
-            <wp:extent cx="6120130" cy="5950585"/>
+          <wp:inline distT="0" distB="0" distL="0" distR="0" wp14:anchorId="4C6A6DB6" wp14:editId="55F4065C">
+            <wp:extent cx="6120130" cy="5094605"/>
             <wp:effectExtent l="0" t="0" r="0" b="0"/>
-            <wp:docPr id="16" name="Picture 16" descr="A screenshot of a cell phone&#10;&#10;Description automatically generated"/>
+            <wp:docPr id="26" name="Picture 26" descr="A screenshot of a cell phone&#10;&#10;Description automatically generated"/>
             <wp:cNvGraphicFramePr>
               <a:graphicFrameLocks xmlns:a="http://schemas.openxmlformats.org/drawingml/2006/main" noChangeAspect="1"/>
             </wp:cNvGraphicFramePr>
@@ -11064,7 +11469,7 @@
               <a:graphicData uri="http://schemas.openxmlformats.org/drawingml/2006/picture">
                 <pic:pic xmlns:pic="http://schemas.openxmlformats.org/drawingml/2006/picture">
                   <pic:nvPicPr>
-                    <pic:cNvPr id="16" name="login (3)-signup authority.jpg"/>
+                    <pic:cNvPr id="26" name="signin authority.jpg"/>
                     <pic:cNvPicPr/>
                   </pic:nvPicPr>
                   <pic:blipFill>
@@ -11082,7 +11487,7 @@
                   <pic:spPr>
                     <a:xfrm>
                       <a:off x="0" y="0"/>
-                      <a:ext cx="6120130" cy="5950585"/>
+                      <a:ext cx="6120130" cy="5094605"/>
                     </a:xfrm>
                     <a:prstGeom prst="rect">
                       <a:avLst/>
@@ -11102,25 +11507,34 @@
           <w:ilvl w:val="2"/>
           <w:numId w:val="16"/>
         </w:numPr>
-      </w:pPr>
-      <w:bookmarkStart w:id="28" w:name="_Toc26285768"/>
-      <w:r>
+        <w:rPr>
+          <w:rFonts w:ascii="Segoe UI" w:hAnsi="Segoe UI" w:cs="Segoe UI"/>
+        </w:rPr>
+      </w:pPr>
+      <w:bookmarkStart w:id="27" w:name="_Toc26285768"/>
+      <w:r>
+        <w:rPr>
+          <w:rFonts w:ascii="Segoe UI" w:hAnsi="Segoe UI" w:cs="Segoe UI"/>
+        </w:rPr>
+        <w:t>Login</w:t>
+      </w:r>
+      <w:bookmarkEnd w:id="27"/>
+    </w:p>
+    <w:p>
+      <w:bookmarkStart w:id="28" w:name="_GoBack"/>
+      <w:bookmarkEnd w:id="28"/>
+    </w:p>
+    <w:p>
+      <w:r>
+        <w:rPr>
+          <w:noProof/>
+        </w:rPr>
         <w:lastRenderedPageBreak/>
-        <w:t>Login</w:t>
-      </w:r>
-      <w:bookmarkEnd w:id="28"/>
-    </w:p>
-    <w:p>
-      <w:r>
-        <w:rPr>
-          <w:noProof/>
-          <w:lang w:val="it-IT" w:eastAsia="it-IT"/>
-        </w:rPr>
         <w:drawing>
-          <wp:inline distT="0" distB="0" distL="0" distR="0" wp14:anchorId="14F82136" wp14:editId="2204885F">
-            <wp:extent cx="6120130" cy="4897755"/>
-            <wp:effectExtent l="0" t="0" r="0" b="0"/>
-            <wp:docPr id="1" name="Picture 1" descr="A screenshot of a cell phone&#10;&#10;Description automatically generated"/>
+          <wp:inline distT="0" distB="0" distL="0" distR="0" wp14:anchorId="6D4798AD" wp14:editId="625D5B53">
+            <wp:extent cx="6120130" cy="5101590"/>
+            <wp:effectExtent l="0" t="0" r="0" b="3810"/>
+            <wp:docPr id="21" name="Picture 21" descr="A screenshot of a cell phone&#10;&#10;Description automatically generated"/>
             <wp:cNvGraphicFramePr>
               <a:graphicFrameLocks xmlns:a="http://schemas.openxmlformats.org/drawingml/2006/main" noChangeAspect="1"/>
             </wp:cNvGraphicFramePr>
@@ -11128,7 +11542,7 @@
               <a:graphicData uri="http://schemas.openxmlformats.org/drawingml/2006/picture">
                 <pic:pic xmlns:pic="http://schemas.openxmlformats.org/drawingml/2006/picture">
                   <pic:nvPicPr>
-                    <pic:cNvPr id="1" name="login (3)-login.jpg"/>
+                    <pic:cNvPr id="21" name="login.jpg"/>
                     <pic:cNvPicPr/>
                   </pic:nvPicPr>
                   <pic:blipFill>
@@ -11146,7 +11560,7 @@
                   <pic:spPr>
                     <a:xfrm>
                       <a:off x="0" y="0"/>
-                      <a:ext cx="6120130" cy="4897755"/>
+                      <a:ext cx="6120130" cy="5101590"/>
                     </a:xfrm>
                     <a:prstGeom prst="rect">
                       <a:avLst/>
@@ -11178,13 +11592,12 @@
       <w:r>
         <w:rPr>
           <w:noProof/>
-          <w:lang w:val="it-IT" w:eastAsia="it-IT"/>
         </w:rPr>
         <w:drawing>
-          <wp:inline distT="0" distB="0" distL="0" distR="0" wp14:anchorId="74FB90D7" wp14:editId="48447F14">
-            <wp:extent cx="6120130" cy="6751320"/>
+          <wp:inline distT="0" distB="0" distL="0" distR="0" wp14:anchorId="6795A43D" wp14:editId="5890E808">
+            <wp:extent cx="6120130" cy="7418705"/>
             <wp:effectExtent l="0" t="0" r="0" b="0"/>
-            <wp:docPr id="15" name="Picture 15" descr="A screenshot of a cell phone&#10;&#10;Description automatically generated"/>
+            <wp:docPr id="22" name="Picture 22" descr="A screenshot of a cell phone&#10;&#10;Description automatically generated"/>
             <wp:cNvGraphicFramePr>
               <a:graphicFrameLocks xmlns:a="http://schemas.openxmlformats.org/drawingml/2006/main" noChangeAspect="1"/>
             </wp:cNvGraphicFramePr>
@@ -11192,7 +11605,7 @@
               <a:graphicData uri="http://schemas.openxmlformats.org/drawingml/2006/picture">
                 <pic:pic xmlns:pic="http://schemas.openxmlformats.org/drawingml/2006/picture">
                   <pic:nvPicPr>
-                    <pic:cNvPr id="15" name="login (3)-map visualizer.jpg"/>
+                    <pic:cNvPr id="22" name="map visualizer.jpg"/>
                     <pic:cNvPicPr/>
                   </pic:nvPicPr>
                   <pic:blipFill>
@@ -11210,7 +11623,7 @@
                   <pic:spPr>
                     <a:xfrm>
                       <a:off x="0" y="0"/>
-                      <a:ext cx="6120130" cy="6751320"/>
+                      <a:ext cx="6120130" cy="7418705"/>
                     </a:xfrm>
                     <a:prstGeom prst="rect">
                       <a:avLst/>
@@ -11242,13 +11655,12 @@
       <w:r>
         <w:rPr>
           <w:noProof/>
-          <w:lang w:val="it-IT" w:eastAsia="it-IT"/>
         </w:rPr>
         <w:drawing>
-          <wp:inline distT="0" distB="0" distL="0" distR="0" wp14:anchorId="42FDE507" wp14:editId="01121805">
-            <wp:extent cx="6120130" cy="7054215"/>
-            <wp:effectExtent l="0" t="0" r="0" b="0"/>
-            <wp:docPr id="17" name="Picture 17" descr="A screenshot of a cell phone&#10;&#10;Description automatically generated"/>
+          <wp:inline distT="0" distB="0" distL="0" distR="0" wp14:anchorId="583F884E" wp14:editId="0A79F4D8">
+            <wp:extent cx="6120130" cy="7348855"/>
+            <wp:effectExtent l="0" t="0" r="0" b="4445"/>
+            <wp:docPr id="23" name="Picture 23" descr="A screenshot of a cell phone&#10;&#10;Description automatically generated"/>
             <wp:cNvGraphicFramePr>
               <a:graphicFrameLocks xmlns:a="http://schemas.openxmlformats.org/drawingml/2006/main" noChangeAspect="1"/>
             </wp:cNvGraphicFramePr>
@@ -11256,7 +11668,7 @@
               <a:graphicData uri="http://schemas.openxmlformats.org/drawingml/2006/picture">
                 <pic:pic xmlns:pic="http://schemas.openxmlformats.org/drawingml/2006/picture">
                   <pic:nvPicPr>
-                    <pic:cNvPr id="17" name="login (3)-Violations.jpg"/>
+                    <pic:cNvPr id="23" name="Violations.jpg"/>
                     <pic:cNvPicPr/>
                   </pic:nvPicPr>
                   <pic:blipFill>
@@ -11274,7 +11686,7 @@
                   <pic:spPr>
                     <a:xfrm>
                       <a:off x="0" y="0"/>
-                      <a:ext cx="6120130" cy="7054215"/>
+                      <a:ext cx="6120130" cy="7348855"/>
                     </a:xfrm>
                     <a:prstGeom prst="rect">
                       <a:avLst/>
@@ -11287,10 +11699,134 @@
         </w:drawing>
       </w:r>
     </w:p>
-    <w:p/>
-    <w:p/>
-    <w:p/>
-    <w:p/>
+    <w:p>
+      <w:pPr>
+        <w:pStyle w:val="Heading3"/>
+        <w:numPr>
+          <w:ilvl w:val="2"/>
+          <w:numId w:val="16"/>
+        </w:numPr>
+      </w:pPr>
+      <w:r>
+        <w:lastRenderedPageBreak/>
+        <w:t>Notification Authority Access</w:t>
+      </w:r>
+    </w:p>
+    <w:p>
+      <w:pPr>
+        <w:pStyle w:val="ListParagraph"/>
+      </w:pPr>
+      <w:r>
+        <w:rPr>
+          <w:noProof/>
+        </w:rPr>
+        <w:drawing>
+          <wp:inline distT="0" distB="0" distL="0" distR="0" wp14:anchorId="0986CC12" wp14:editId="3228FD09">
+            <wp:extent cx="5810250" cy="6581775"/>
+            <wp:effectExtent l="0" t="0" r="0" b="9525"/>
+            <wp:docPr id="24" name="Picture 24" descr="A screenshot of a cell phone&#10;&#10;Description automatically generated"/>
+            <wp:cNvGraphicFramePr>
+              <a:graphicFrameLocks xmlns:a="http://schemas.openxmlformats.org/drawingml/2006/main" noChangeAspect="1"/>
+            </wp:cNvGraphicFramePr>
+            <a:graphic xmlns:a="http://schemas.openxmlformats.org/drawingml/2006/main">
+              <a:graphicData uri="http://schemas.openxmlformats.org/drawingml/2006/picture">
+                <pic:pic xmlns:pic="http://schemas.openxmlformats.org/drawingml/2006/picture">
+                  <pic:nvPicPr>
+                    <pic:cNvPr id="24" name="notification access.jpg"/>
+                    <pic:cNvPicPr/>
+                  </pic:nvPicPr>
+                  <pic:blipFill>
+                    <a:blip r:embed="rId37">
+                      <a:extLst>
+                        <a:ext uri="{28A0092B-C50C-407E-A947-70E740481C1C}">
+                          <a14:useLocalDpi xmlns:a14="http://schemas.microsoft.com/office/drawing/2010/main" val="0"/>
+                        </a:ext>
+                      </a:extLst>
+                    </a:blip>
+                    <a:stretch>
+                      <a:fillRect/>
+                    </a:stretch>
+                  </pic:blipFill>
+                  <pic:spPr>
+                    <a:xfrm>
+                      <a:off x="0" y="0"/>
+                      <a:ext cx="5810250" cy="6581775"/>
+                    </a:xfrm>
+                    <a:prstGeom prst="rect">
+                      <a:avLst/>
+                    </a:prstGeom>
+                  </pic:spPr>
+                </pic:pic>
+              </a:graphicData>
+            </a:graphic>
+          </wp:inline>
+        </w:drawing>
+      </w:r>
+    </w:p>
+    <w:p>
+      <w:pPr>
+        <w:pStyle w:val="Heading3"/>
+        <w:numPr>
+          <w:ilvl w:val="2"/>
+          <w:numId w:val="16"/>
+        </w:numPr>
+      </w:pPr>
+      <w:r>
+        <w:lastRenderedPageBreak/>
+        <w:t>Suggestions Authority Access</w:t>
+      </w:r>
+    </w:p>
+    <w:p>
+      <w:pPr>
+        <w:pStyle w:val="ListParagraph"/>
+      </w:pPr>
+      <w:r>
+        <w:rPr>
+          <w:noProof/>
+        </w:rPr>
+        <w:drawing>
+          <wp:inline distT="0" distB="0" distL="0" distR="0" wp14:anchorId="4CBB6D60" wp14:editId="748311CD">
+            <wp:extent cx="6120130" cy="4981575"/>
+            <wp:effectExtent l="0" t="0" r="0" b="9525"/>
+            <wp:docPr id="25" name="Picture 25" descr="A picture containing screenshot&#10;&#10;Description automatically generated"/>
+            <wp:cNvGraphicFramePr>
+              <a:graphicFrameLocks xmlns:a="http://schemas.openxmlformats.org/drawingml/2006/main" noChangeAspect="1"/>
+            </wp:cNvGraphicFramePr>
+            <a:graphic xmlns:a="http://schemas.openxmlformats.org/drawingml/2006/main">
+              <a:graphicData uri="http://schemas.openxmlformats.org/drawingml/2006/picture">
+                <pic:pic xmlns:pic="http://schemas.openxmlformats.org/drawingml/2006/picture">
+                  <pic:nvPicPr>
+                    <pic:cNvPr id="25" name="suggestions access.jpg"/>
+                    <pic:cNvPicPr/>
+                  </pic:nvPicPr>
+                  <pic:blipFill>
+                    <a:blip r:embed="rId38">
+                      <a:extLst>
+                        <a:ext uri="{28A0092B-C50C-407E-A947-70E740481C1C}">
+                          <a14:useLocalDpi xmlns:a14="http://schemas.microsoft.com/office/drawing/2010/main" val="0"/>
+                        </a:ext>
+                      </a:extLst>
+                    </a:blip>
+                    <a:stretch>
+                      <a:fillRect/>
+                    </a:stretch>
+                  </pic:blipFill>
+                  <pic:spPr>
+                    <a:xfrm>
+                      <a:off x="0" y="0"/>
+                      <a:ext cx="6120130" cy="4981575"/>
+                    </a:xfrm>
+                    <a:prstGeom prst="rect">
+                      <a:avLst/>
+                    </a:prstGeom>
+                  </pic:spPr>
+                </pic:pic>
+              </a:graphicData>
+            </a:graphic>
+          </wp:inline>
+        </w:drawing>
+      </w:r>
+    </w:p>
     <w:p/>
     <w:p>
       <w:pPr>
@@ -11309,7 +11845,6 @@
         <w:rPr>
           <w:rFonts w:ascii="Segoe UI" w:hAnsi="Segoe UI" w:cs="Segoe UI"/>
         </w:rPr>
-        <w:lastRenderedPageBreak/>
         <w:t>Component interfaces</w:t>
       </w:r>
       <w:bookmarkEnd w:id="31"/>
@@ -11355,6 +11890,7 @@
           <w:noProof/>
           <w:lang w:val="it-IT" w:eastAsia="it-IT"/>
         </w:rPr>
+        <w:lastRenderedPageBreak/>
         <w:drawing>
           <wp:inline distT="0" distB="0" distL="0" distR="0" wp14:anchorId="41137E7D" wp14:editId="46C698F6">
             <wp:extent cx="6829425" cy="6412686"/>
@@ -11373,7 +11909,7 @@
                     </pic:cNvPicPr>
                   </pic:nvPicPr>
                   <pic:blipFill>
-                    <a:blip r:embed="rId37">
+                    <a:blip r:embed="rId39">
                       <a:extLst>
                         <a:ext uri="{28A0092B-C50C-407E-A947-70E740481C1C}">
                           <a14:useLocalDpi xmlns:a14="http://schemas.microsoft.com/office/drawing/2010/main" val="0"/>
@@ -11589,7 +12125,7 @@
                     </pic:cNvPicPr>
                   </pic:nvPicPr>
                   <pic:blipFill>
-                    <a:blip r:embed="rId38">
+                    <a:blip r:embed="rId40">
                       <a:extLst>
                         <a:ext uri="{28A0092B-C50C-407E-A947-70E740481C1C}">
                           <a14:useLocalDpi xmlns:a14="http://schemas.microsoft.com/office/drawing/2010/main" val="0"/>
@@ -11827,7 +12363,7 @@
                     </pic:cNvPicPr>
                   </pic:nvPicPr>
                   <pic:blipFill>
-                    <a:blip r:embed="rId39">
+                    <a:blip r:embed="rId41">
                       <a:extLst>
                         <a:ext uri="{28A0092B-C50C-407E-A947-70E740481C1C}">
                           <a14:useLocalDpi xmlns:a14="http://schemas.microsoft.com/office/drawing/2010/main" val="0"/>
@@ -12086,7 +12622,7 @@
                     </pic:cNvPicPr>
                   </pic:nvPicPr>
                   <pic:blipFill>
-                    <a:blip r:embed="rId40" cstate="print">
+                    <a:blip r:embed="rId42" cstate="print">
                       <a:extLst>
                         <a:ext uri="{28A0092B-C50C-407E-A947-70E740481C1C}">
                           <a14:useLocalDpi xmlns:a14="http://schemas.microsoft.com/office/drawing/2010/main" val="0"/>
@@ -12353,7 +12889,7 @@
                     </pic:cNvPicPr>
                   </pic:nvPicPr>
                   <pic:blipFill>
-                    <a:blip r:embed="rId41">
+                    <a:blip r:embed="rId43">
                       <a:extLst>
                         <a:ext uri="{28A0092B-C50C-407E-A947-70E740481C1C}">
                           <a14:useLocalDpi xmlns:a14="http://schemas.microsoft.com/office/drawing/2010/main" val="0"/>
@@ -12573,7 +13109,7 @@
                     </pic:cNvPicPr>
                   </pic:nvPicPr>
                   <pic:blipFill>
-                    <a:blip r:embed="rId42">
+                    <a:blip r:embed="rId44">
                       <a:extLst>
                         <a:ext uri="{28A0092B-C50C-407E-A947-70E740481C1C}">
                           <a14:useLocalDpi xmlns:a14="http://schemas.microsoft.com/office/drawing/2010/main" val="0"/>
@@ -13129,7 +13665,7 @@
                     <pic:cNvPicPr/>
                   </pic:nvPicPr>
                   <pic:blipFill>
-                    <a:blip r:embed="rId43">
+                    <a:blip r:embed="rId45">
                       <a:extLst>
                         <a:ext uri="{28A0092B-C50C-407E-A947-70E740481C1C}">
                           <a14:useLocalDpi xmlns:a14="http://schemas.microsoft.com/office/drawing/2010/main" val="0"/>
@@ -13462,7 +13998,7 @@
                     </pic:cNvPicPr>
                   </pic:nvPicPr>
                   <pic:blipFill>
-                    <a:blip r:embed="rId44">
+                    <a:blip r:embed="rId46">
                       <a:extLst>
                         <a:ext uri="{28A0092B-C50C-407E-A947-70E740481C1C}">
                           <a14:useLocalDpi xmlns:a14="http://schemas.microsoft.com/office/drawing/2010/main" val="0"/>
@@ -15149,7 +15685,7 @@
                     <pic:cNvPicPr/>
                   </pic:nvPicPr>
                   <pic:blipFill>
-                    <a:blip r:embed="rId45" cstate="print">
+                    <a:blip r:embed="rId47" cstate="print">
                       <a:extLst>
                         <a:ext uri="{28A0092B-C50C-407E-A947-70E740481C1C}">
                           <a14:useLocalDpi xmlns:a14="http://schemas.microsoft.com/office/drawing/2010/main" val="0"/>
@@ -15740,7 +16276,7 @@
                     <pic:cNvPicPr/>
                   </pic:nvPicPr>
                   <pic:blipFill>
-                    <a:blip r:embed="rId46">
+                    <a:blip r:embed="rId48">
                       <a:extLst>
                         <a:ext uri="{28A0092B-C50C-407E-A947-70E740481C1C}">
                           <a14:useLocalDpi xmlns:a14="http://schemas.microsoft.com/office/drawing/2010/main" val="0"/>
@@ -17442,7 +17978,7 @@
                     <pic:cNvPicPr/>
                   </pic:nvPicPr>
                   <pic:blipFill>
-                    <a:blip r:embed="rId47" cstate="print">
+                    <a:blip r:embed="rId49" cstate="print">
                       <a:extLst>
                         <a:ext uri="{28A0092B-C50C-407E-A947-70E740481C1C}">
                           <a14:useLocalDpi xmlns:a14="http://schemas.microsoft.com/office/drawing/2010/main" val="0"/>
@@ -17773,7 +18309,7 @@
                     <pic:cNvPicPr/>
                   </pic:nvPicPr>
                   <pic:blipFill>
-                    <a:blip r:embed="rId48" cstate="print">
+                    <a:blip r:embed="rId50" cstate="print">
                       <a:extLst>
                         <a:ext uri="{28A0092B-C50C-407E-A947-70E740481C1C}">
                           <a14:useLocalDpi xmlns:a14="http://schemas.microsoft.com/office/drawing/2010/main" val="0"/>
@@ -17827,7 +18363,7 @@
                     <pic:cNvPicPr/>
                   </pic:nvPicPr>
                   <pic:blipFill>
-                    <a:blip r:embed="rId49" cstate="print">
+                    <a:blip r:embed="rId51" cstate="print">
                       <a:extLst>
                         <a:ext uri="{28A0092B-C50C-407E-A947-70E740481C1C}">
                           <a14:useLocalDpi xmlns:a14="http://schemas.microsoft.com/office/drawing/2010/main" val="0"/>
@@ -18023,7 +18559,7 @@
                     <pic:cNvPicPr/>
                   </pic:nvPicPr>
                   <pic:blipFill>
-                    <a:blip r:embed="rId50">
+                    <a:blip r:embed="rId52">
                       <a:extLst>
                         <a:ext uri="{28A0092B-C50C-407E-A947-70E740481C1C}">
                           <a14:useLocalDpi xmlns:a14="http://schemas.microsoft.com/office/drawing/2010/main" val="0"/>
@@ -18077,7 +18613,7 @@
                     <pic:cNvPicPr/>
                   </pic:nvPicPr>
                   <pic:blipFill>
-                    <a:blip r:embed="rId51">
+                    <a:blip r:embed="rId53">
                       <a:extLst>
                         <a:ext uri="{28A0092B-C50C-407E-A947-70E740481C1C}">
                           <a14:useLocalDpi xmlns:a14="http://schemas.microsoft.com/office/drawing/2010/main" val="0"/>
@@ -18245,7 +18781,7 @@
                     <pic:cNvPicPr/>
                   </pic:nvPicPr>
                   <pic:blipFill>
-                    <a:blip r:embed="rId52">
+                    <a:blip r:embed="rId54">
                       <a:extLst>
                         <a:ext uri="{28A0092B-C50C-407E-A947-70E740481C1C}">
                           <a14:useLocalDpi xmlns:a14="http://schemas.microsoft.com/office/drawing/2010/main" val="0"/>
@@ -18299,7 +18835,7 @@
                     <pic:cNvPicPr/>
                   </pic:nvPicPr>
                   <pic:blipFill>
-                    <a:blip r:embed="rId53">
+                    <a:blip r:embed="rId55">
                       <a:extLst>
                         <a:ext uri="{28A0092B-C50C-407E-A947-70E740481C1C}">
                           <a14:useLocalDpi xmlns:a14="http://schemas.microsoft.com/office/drawing/2010/main" val="0"/>
@@ -18485,7 +19021,7 @@
                     <pic:cNvPicPr/>
                   </pic:nvPicPr>
                   <pic:blipFill>
-                    <a:blip r:embed="rId54">
+                    <a:blip r:embed="rId56">
                       <a:extLst>
                         <a:ext uri="{28A0092B-C50C-407E-A947-70E740481C1C}">
                           <a14:useLocalDpi xmlns:a14="http://schemas.microsoft.com/office/drawing/2010/main" val="0"/>
@@ -18539,7 +19075,7 @@
                     <pic:cNvPicPr/>
                   </pic:nvPicPr>
                   <pic:blipFill>
-                    <a:blip r:embed="rId55">
+                    <a:blip r:embed="rId57">
                       <a:extLst>
                         <a:ext uri="{28A0092B-C50C-407E-A947-70E740481C1C}">
                           <a14:useLocalDpi xmlns:a14="http://schemas.microsoft.com/office/drawing/2010/main" val="0"/>
@@ -18695,7 +19231,7 @@
                     <pic:cNvPicPr/>
                   </pic:nvPicPr>
                   <pic:blipFill>
-                    <a:blip r:embed="rId56" cstate="print">
+                    <a:blip r:embed="rId58" cstate="print">
                       <a:extLst>
                         <a:ext uri="{28A0092B-C50C-407E-A947-70E740481C1C}">
                           <a14:useLocalDpi xmlns:a14="http://schemas.microsoft.com/office/drawing/2010/main" val="0"/>
@@ -18749,7 +19285,7 @@
                     <pic:cNvPicPr/>
                   </pic:nvPicPr>
                   <pic:blipFill>
-                    <a:blip r:embed="rId57" cstate="print">
+                    <a:blip r:embed="rId59" cstate="print">
                       <a:extLst>
                         <a:ext uri="{28A0092B-C50C-407E-A947-70E740481C1C}">
                           <a14:useLocalDpi xmlns:a14="http://schemas.microsoft.com/office/drawing/2010/main" val="0"/>
@@ -18886,7 +19422,7 @@
                     <pic:cNvPicPr/>
                   </pic:nvPicPr>
                   <pic:blipFill>
-                    <a:blip r:embed="rId58">
+                    <a:blip r:embed="rId60">
                       <a:extLst>
                         <a:ext uri="{28A0092B-C50C-407E-A947-70E740481C1C}">
                           <a14:useLocalDpi xmlns:a14="http://schemas.microsoft.com/office/drawing/2010/main" val="0"/>
@@ -24616,7 +25152,7 @@
                     </pic:cNvPicPr>
                   </pic:nvPicPr>
                   <pic:blipFill>
-                    <a:blip r:embed="rId59" cstate="print">
+                    <a:blip r:embed="rId61" cstate="print">
                       <a:extLst>
                         <a:ext uri="{28A0092B-C50C-407E-A947-70E740481C1C}">
                           <a14:useLocalDpi xmlns:a14="http://schemas.microsoft.com/office/drawing/2010/main" val="0"/>
@@ -24973,7 +25509,7 @@
                     </pic:cNvPicPr>
                   </pic:nvPicPr>
                   <pic:blipFill>
-                    <a:blip r:embed="rId60">
+                    <a:blip r:embed="rId62">
                       <a:extLst>
                         <a:ext uri="{28A0092B-C50C-407E-A947-70E740481C1C}">
                           <a14:useLocalDpi xmlns:a14="http://schemas.microsoft.com/office/drawing/2010/main" val="0"/>
@@ -25961,7 +26497,7 @@
                     </pic:cNvPicPr>
                   </pic:nvPicPr>
                   <pic:blipFill>
-                    <a:blip r:embed="rId61">
+                    <a:blip r:embed="rId63">
                       <a:extLst>
                         <a:ext uri="{28A0092B-C50C-407E-A947-70E740481C1C}">
                           <a14:useLocalDpi xmlns:a14="http://schemas.microsoft.com/office/drawing/2010/main" val="0"/>
@@ -30911,17 +31447,7 @@
               <w:rFonts w:ascii="Cambria Math" w:eastAsiaTheme="minorHAnsi" w:hAnsi="Cambria Math" w:cs="Segoe UI"/>
               <w:lang w:val="en-US"/>
             </w:rPr>
-            <m:t xml:space="preserve">Effort= </m:t>
-          </m:r>
-          <m:r>
-            <m:rPr>
-              <m:sty m:val="bi"/>
-            </m:rPr>
-            <w:rPr>
-              <w:rFonts w:ascii="Cambria Math" w:eastAsiaTheme="minorHAnsi" w:hAnsi="Cambria Math" w:cs="Segoe UI"/>
-              <w:lang w:val="en-US"/>
-            </w:rPr>
-            <m:t>A * EAF * KSLO</m:t>
+            <m:t>Effort= A * EAF * KSLO</m:t>
           </m:r>
           <m:sSup>
             <m:sSupPr>
@@ -30961,6 +31487,9 @@
             </m:sup>
           </m:sSup>
           <m:r>
+            <m:rPr>
+              <m:sty m:val="p"/>
+            </m:rPr>
             <w:rPr>
               <w:rFonts w:ascii="Segoe UI" w:eastAsiaTheme="minorHAnsi" w:hAnsi="Segoe UI" w:cs="Segoe UI"/>
               <w:lang w:val="en-US"/>
@@ -31014,27 +31543,7 @@
               <w:rFonts w:ascii="Cambria Math" w:eastAsiaTheme="minorHAnsi" w:hAnsi="Cambria Math" w:cs="Segoe UI"/>
               <w:lang w:val="en-US"/>
             </w:rPr>
-            <m:t>2.94</m:t>
-          </m:r>
-          <m:r>
-            <m:rPr>
-              <m:sty m:val="bi"/>
-            </m:rPr>
-            <w:rPr>
-              <w:rFonts w:ascii="Cambria Math" w:eastAsiaTheme="minorHAnsi" w:hAnsi="Cambria Math" w:cs="Segoe UI"/>
-              <w:lang w:val="en-US"/>
-            </w:rPr>
-            <m:t xml:space="preserve"> * 1.42237810311168 * </m:t>
-          </m:r>
-          <m:r>
-            <m:rPr>
-              <m:sty m:val="bi"/>
-            </m:rPr>
-            <w:rPr>
-              <w:rFonts w:ascii="Cambria Math" w:eastAsiaTheme="minorHAnsi" w:hAnsi="Cambria Math" w:cs="Segoe UI"/>
-              <w:lang w:val="en-US"/>
-            </w:rPr>
-            <m:t>22.24</m:t>
+            <m:t>2.94 * 1.42237810311168 * 22.24</m:t>
           </m:r>
           <m:sSup>
             <m:sSupPr>
@@ -31101,27 +31610,7 @@
               <w:rFonts w:ascii="Cambria Math" w:eastAsiaTheme="minorHAnsi" w:hAnsi="Cambria Math" w:cs="Segoe UI"/>
               <w:lang w:val="en-US"/>
             </w:rPr>
-            <m:t>= 1</m:t>
-          </m:r>
-          <m:r>
-            <m:rPr>
-              <m:sty m:val="bi"/>
-            </m:rPr>
-            <w:rPr>
-              <w:rFonts w:ascii="Cambria Math" w:eastAsiaTheme="minorHAnsi" w:hAnsi="Cambria Math" w:cs="Segoe UI"/>
-              <w:lang w:val="en-US"/>
-            </w:rPr>
-            <m:t>05.57</m:t>
-          </m:r>
-          <m:r>
-            <m:rPr>
-              <m:sty m:val="bi"/>
-            </m:rPr>
-            <w:rPr>
-              <w:rFonts w:ascii="Cambria Math" w:eastAsiaTheme="minorHAnsi" w:hAnsi="Cambria Math" w:cs="Segoe UI"/>
-              <w:lang w:val="en-US"/>
-            </w:rPr>
-            <m:t xml:space="preserve"> PM</m:t>
+            <m:t>= 105.57 PM</m:t>
           </m:r>
         </m:oMath>
       </m:oMathPara>
@@ -31222,6 +31711,9 @@
             </m:sup>
           </m:sSup>
           <m:r>
+            <m:rPr>
+              <m:sty m:val="p"/>
+            </m:rPr>
             <w:rPr>
               <w:rFonts w:ascii="Segoe UI" w:eastAsiaTheme="minorHAnsi" w:hAnsi="Segoe UI" w:cs="Segoe UI"/>
               <w:lang w:val="en-US"/>
@@ -31363,27 +31855,7 @@
               <w:rFonts w:ascii="Cambria Math" w:eastAsiaTheme="minorHAnsi" w:hAnsi="Cambria Math" w:cs="Segoe UI"/>
               <w:lang w:val="en-US"/>
             </w:rPr>
-            <m:t>3.67</m:t>
-          </m:r>
-          <m:r>
-            <m:rPr>
-              <m:sty m:val="bi"/>
-            </m:rPr>
-            <w:rPr>
-              <w:rFonts w:ascii="Cambria Math" w:eastAsiaTheme="minorHAnsi" w:hAnsi="Cambria Math" w:cs="Segoe UI"/>
-              <w:lang w:val="en-US"/>
-            </w:rPr>
-            <m:t xml:space="preserve"> * </m:t>
-          </m:r>
-          <m:r>
-            <m:rPr>
-              <m:sty m:val="bi"/>
-            </m:rPr>
-            <w:rPr>
-              <w:rFonts w:ascii="Cambria Math" w:eastAsiaTheme="minorHAnsi" w:hAnsi="Cambria Math" w:cs="Segoe UI"/>
-              <w:lang w:val="en-US"/>
-            </w:rPr>
-            <m:t>105.5</m:t>
+            <m:t>3.67 * 105.5</m:t>
           </m:r>
           <m:sSup>
             <m:sSupPr>
@@ -31418,29 +31890,7 @@
                   <w:vertAlign w:val="superscript"/>
                   <w:lang w:val="en-US"/>
                 </w:rPr>
-                <m:t>0</m:t>
-              </m:r>
-              <m:r>
-                <m:rPr>
-                  <m:sty m:val="bi"/>
-                </m:rPr>
-                <w:rPr>
-                  <w:rFonts w:ascii="Cambria Math" w:eastAsiaTheme="minorHAnsi" w:hAnsi="Cambria Math" w:cs="Segoe UI"/>
-                  <w:vertAlign w:val="superscript"/>
-                  <w:lang w:val="en-US"/>
-                </w:rPr>
-                <m:t>,</m:t>
-              </m:r>
-              <m:r>
-                <m:rPr>
-                  <m:sty m:val="bi"/>
-                </m:rPr>
-                <w:rPr>
-                  <w:rFonts w:ascii="Cambria Math" w:eastAsiaTheme="minorHAnsi" w:hAnsi="Cambria Math" w:cs="Segoe UI"/>
-                  <w:vertAlign w:val="superscript"/>
-                  <w:lang w:val="en-US"/>
-                </w:rPr>
-                <m:t>3824</m:t>
+                <m:t>0,3824</m:t>
               </m:r>
             </m:sup>
           </m:sSup>
@@ -31452,27 +31902,7 @@
               <w:rFonts w:ascii="Cambria Math" w:eastAsiaTheme="minorHAnsi" w:hAnsi="Cambria Math" w:cs="Segoe UI"/>
               <w:lang w:val="en-US"/>
             </w:rPr>
-            <m:t xml:space="preserve"> = </m:t>
-          </m:r>
-          <m:r>
-            <m:rPr>
-              <m:sty m:val="bi"/>
-            </m:rPr>
-            <w:rPr>
-              <w:rFonts w:ascii="Cambria Math" w:eastAsiaTheme="minorHAnsi" w:hAnsi="Cambria Math" w:cs="Segoe UI"/>
-              <w:lang w:val="en-US"/>
-            </w:rPr>
-            <m:t>21,8</m:t>
-          </m:r>
-          <m:r>
-            <m:rPr>
-              <m:sty m:val="bi"/>
-            </m:rPr>
-            <w:rPr>
-              <w:rFonts w:ascii="Cambria Math" w:eastAsiaTheme="minorHAnsi" w:hAnsi="Cambria Math" w:cs="Segoe UI"/>
-              <w:lang w:val="en-US"/>
-            </w:rPr>
-            <m:t xml:space="preserve"> months</m:t>
+            <m:t xml:space="preserve"> = 21,8 months</m:t>
           </m:r>
         </m:oMath>
       </m:oMathPara>
@@ -32274,7 +32704,7 @@
         </w:rPr>
         <w:t xml:space="preserve">D.L. 196 of 2003 (196/03) </w:t>
       </w:r>
-      <w:hyperlink r:id="rId62">
+      <w:hyperlink r:id="rId64">
         <w:r>
           <w:rPr>
             <w:rStyle w:val="Hyperlink"/>
@@ -32302,7 +32732,7 @@
         </w:rPr>
         <w:t xml:space="preserve">D.L. 82 of 2005 (82/05) </w:t>
       </w:r>
-      <w:hyperlink r:id="rId63">
+      <w:hyperlink r:id="rId65">
         <w:r>
           <w:rPr>
             <w:rStyle w:val="Hyperlink"/>
@@ -32330,7 +32760,7 @@
         </w:rPr>
         <w:t xml:space="preserve">General Data Protection Regulation (EU) 2016/679 </w:t>
       </w:r>
-      <w:hyperlink r:id="rId64">
+      <w:hyperlink r:id="rId66">
         <w:r>
           <w:rPr>
             <w:rStyle w:val="Hyperlink"/>
@@ -32365,7 +32795,7 @@
         </w:rPr>
         <w:t xml:space="preserve"> </w:t>
       </w:r>
-      <w:hyperlink r:id="rId65" w:history="1">
+      <w:hyperlink r:id="rId67" w:history="1">
         <w:r>
           <w:rPr>
             <w:rStyle w:val="Hyperlink"/>
@@ -32407,7 +32837,7 @@
         </w:rPr>
         <w:t xml:space="preserve"> </w:t>
       </w:r>
-      <w:hyperlink r:id="rId66" w:anchor="secEN">
+      <w:hyperlink r:id="rId68" w:anchor="secEN">
         <w:r>
           <w:rPr>
             <w:rStyle w:val="Hyperlink"/>
@@ -32447,7 +32877,7 @@
         </w:rPr>
         <w:t xml:space="preserve"> </w:t>
       </w:r>
-      <w:hyperlink r:id="rId67">
+      <w:hyperlink r:id="rId69">
         <w:r>
           <w:rPr>
             <w:rStyle w:val="Hyperlink"/>
@@ -32476,7 +32906,7 @@
         </w:rPr>
         <w:t xml:space="preserve">Certified Email RFC </w:t>
       </w:r>
-      <w:hyperlink r:id="rId68">
+      <w:hyperlink r:id="rId70">
         <w:r>
           <w:rPr>
             <w:rStyle w:val="Hyperlink"/>
@@ -32506,7 +32936,7 @@
         </w:rPr>
         <w:t xml:space="preserve">SPID </w:t>
       </w:r>
-      <w:hyperlink r:id="rId69">
+      <w:hyperlink r:id="rId71">
         <w:r>
           <w:rPr>
             <w:rStyle w:val="Hyperlink"/>
@@ -32547,7 +32977,7 @@
         </w:rPr>
         <w:t xml:space="preserve"> </w:t>
       </w:r>
-      <w:hyperlink r:id="rId70">
+      <w:hyperlink r:id="rId72">
         <w:r>
           <w:rPr>
             <w:rStyle w:val="Hyperlink"/>
@@ -32577,7 +33007,7 @@
         </w:rPr>
         <w:t xml:space="preserve">Police State license plate verifier </w:t>
       </w:r>
-      <w:hyperlink r:id="rId71">
+      <w:hyperlink r:id="rId73">
         <w:r>
           <w:rPr>
             <w:rStyle w:val="Hyperlink"/>
@@ -32628,7 +33058,7 @@
         </w:rPr>
         <w:t xml:space="preserve">AWS </w:t>
       </w:r>
-      <w:hyperlink r:id="rId72">
+      <w:hyperlink r:id="rId74">
         <w:r>
           <w:rPr>
             <w:rStyle w:val="Hyperlink"/>
@@ -32658,7 +33088,7 @@
         </w:rPr>
         <w:t xml:space="preserve">Cloudflare </w:t>
       </w:r>
-      <w:hyperlink r:id="rId73">
+      <w:hyperlink r:id="rId75">
         <w:r>
           <w:rPr>
             <w:rStyle w:val="Hyperlink"/>
@@ -32689,7 +33119,7 @@
         <w:lastRenderedPageBreak/>
         <w:t xml:space="preserve">Google Firebase </w:t>
       </w:r>
-      <w:hyperlink r:id="rId74">
+      <w:hyperlink r:id="rId76">
         <w:r>
           <w:rPr>
             <w:rStyle w:val="Hyperlink"/>
@@ -32720,7 +33150,7 @@
         </w:rPr>
         <w:t xml:space="preserve">AES </w:t>
       </w:r>
-      <w:hyperlink r:id="rId75">
+      <w:hyperlink r:id="rId77">
         <w:r>
           <w:rPr>
             <w:rStyle w:val="Hyperlink"/>
@@ -32752,7 +33182,7 @@
         </w:rPr>
         <w:t xml:space="preserve">RSA </w:t>
       </w:r>
-      <w:hyperlink r:id="rId76">
+      <w:hyperlink r:id="rId78">
         <w:r>
           <w:rPr>
             <w:rStyle w:val="Hyperlink"/>
@@ -32784,7 +33214,7 @@
         </w:rPr>
         <w:t xml:space="preserve">Argon2id </w:t>
       </w:r>
-      <w:hyperlink r:id="rId77">
+      <w:hyperlink r:id="rId79">
         <w:r>
           <w:rPr>
             <w:rStyle w:val="Hyperlink"/>
@@ -32815,7 +33245,7 @@
         </w:rPr>
         <w:t xml:space="preserve">Oracle DB </w:t>
       </w:r>
-      <w:hyperlink r:id="rId78" w:history="1">
+      <w:hyperlink r:id="rId80" w:history="1">
         <w:r>
           <w:rPr>
             <w:rStyle w:val="Hyperlink"/>
@@ -32845,7 +33275,7 @@
         </w:rPr>
         <w:t xml:space="preserve">QSM </w:t>
       </w:r>
-      <w:hyperlink r:id="rId79" w:history="1">
+      <w:hyperlink r:id="rId81" w:history="1">
         <w:r>
           <w:rPr>
             <w:rStyle w:val="Hyperlink"/>
@@ -32862,7 +33292,7 @@
       </w:pPr>
     </w:p>
     <w:sectPr>
-      <w:footerReference w:type="default" r:id="rId80"/>
+      <w:footerReference w:type="default" r:id="rId82"/>
       <w:pgSz w:w="11906" w:h="16838"/>
       <w:pgMar w:top="1417" w:right="1134" w:bottom="1134" w:left="1134" w:header="708" w:footer="708" w:gutter="0"/>
       <w:cols w:space="708"/>
@@ -32873,7 +33303,7 @@
 </file>
 
 <file path=word/endnotes.xml><?xml version="1.0" encoding="utf-8"?>
-<w:endnotes xmlns:wpc="http://schemas.microsoft.com/office/word/2010/wordprocessingCanvas" xmlns:cx="http://schemas.microsoft.com/office/drawing/2014/chartex" xmlns:cx1="http://schemas.microsoft.com/office/drawing/2015/9/8/chartex" xmlns:mc="http://schemas.openxmlformats.org/markup-compatibility/2006" xmlns:o="urn:schemas-microsoft-com:office:office" xmlns:r="http://schemas.openxmlformats.org/officeDocument/2006/relationships" xmlns:m="http://schemas.openxmlformats.org/officeDocument/2006/math" xmlns:v="urn:schemas-microsoft-com:vml" xmlns:wp14="http://schemas.microsoft.com/office/word/2010/wordprocessingDrawing" xmlns:wp="http://schemas.openxmlformats.org/drawingml/2006/wordprocessingDrawing" xmlns:w10="urn:schemas-microsoft-com:office:word" xmlns:w="http://schemas.openxmlformats.org/wordprocessingml/2006/main" xmlns:w14="http://schemas.microsoft.com/office/word/2010/wordml" xmlns:w15="http://schemas.microsoft.com/office/word/2012/wordml" xmlns:w16se="http://schemas.microsoft.com/office/word/2015/wordml/symex" xmlns:wpg="http://schemas.microsoft.com/office/word/2010/wordprocessingGroup" xmlns:wpi="http://schemas.microsoft.com/office/word/2010/wordprocessingInk" xmlns:wne="http://schemas.microsoft.com/office/word/2006/wordml" xmlns:wps="http://schemas.microsoft.com/office/word/2010/wordprocessingShape" mc:Ignorable="w14 w15 w16se wp14">
+<w:endnotes xmlns:wpc="http://schemas.microsoft.com/office/word/2010/wordprocessingCanvas" xmlns:cx="http://schemas.microsoft.com/office/drawing/2014/chartex" xmlns:cx1="http://schemas.microsoft.com/office/drawing/2015/9/8/chartex" xmlns:cx2="http://schemas.microsoft.com/office/drawing/2015/10/21/chartex" xmlns:cx3="http://schemas.microsoft.com/office/drawing/2016/5/9/chartex" xmlns:cx4="http://schemas.microsoft.com/office/drawing/2016/5/10/chartex" xmlns:cx5="http://schemas.microsoft.com/office/drawing/2016/5/11/chartex" xmlns:cx6="http://schemas.microsoft.com/office/drawing/2016/5/12/chartex" xmlns:cx7="http://schemas.microsoft.com/office/drawing/2016/5/13/chartex" xmlns:cx8="http://schemas.microsoft.com/office/drawing/2016/5/14/chartex" xmlns:mc="http://schemas.openxmlformats.org/markup-compatibility/2006" xmlns:aink="http://schemas.microsoft.com/office/drawing/2016/ink" xmlns:am3d="http://schemas.microsoft.com/office/drawing/2017/model3d" xmlns:o="urn:schemas-microsoft-com:office:office" xmlns:r="http://schemas.openxmlformats.org/officeDocument/2006/relationships" xmlns:m="http://schemas.openxmlformats.org/officeDocument/2006/math" xmlns:v="urn:schemas-microsoft-com:vml" xmlns:wp14="http://schemas.microsoft.com/office/word/2010/wordprocessingDrawing" xmlns:wp="http://schemas.openxmlformats.org/drawingml/2006/wordprocessingDrawing" xmlns:w10="urn:schemas-microsoft-com:office:word" xmlns:w="http://schemas.openxmlformats.org/wordprocessingml/2006/main" xmlns:w14="http://schemas.microsoft.com/office/word/2010/wordml" xmlns:w15="http://schemas.microsoft.com/office/word/2012/wordml" xmlns:w16cid="http://schemas.microsoft.com/office/word/2016/wordml/cid" xmlns:w16se="http://schemas.microsoft.com/office/word/2015/wordml/symex" xmlns:wpg="http://schemas.microsoft.com/office/word/2010/wordprocessingGroup" xmlns:wpi="http://schemas.microsoft.com/office/word/2010/wordprocessingInk" xmlns:wne="http://schemas.microsoft.com/office/word/2006/wordml" xmlns:wps="http://schemas.microsoft.com/office/word/2010/wordprocessingShape" mc:Ignorable="w14 w15 w16se w16cid wp14">
   <w:endnote w:type="separator" w:id="-1">
     <w:p>
       <w:pPr>
@@ -32898,7 +33328,7 @@
 </file>
 
 <file path=word/footer1.xml><?xml version="1.0" encoding="utf-8"?>
-<w:ftr xmlns:wpc="http://schemas.microsoft.com/office/word/2010/wordprocessingCanvas" xmlns:cx="http://schemas.microsoft.com/office/drawing/2014/chartex" xmlns:cx1="http://schemas.microsoft.com/office/drawing/2015/9/8/chartex" xmlns:mc="http://schemas.openxmlformats.org/markup-compatibility/2006" xmlns:o="urn:schemas-microsoft-com:office:office" xmlns:r="http://schemas.openxmlformats.org/officeDocument/2006/relationships" xmlns:m="http://schemas.openxmlformats.org/officeDocument/2006/math" xmlns:v="urn:schemas-microsoft-com:vml" xmlns:wp14="http://schemas.microsoft.com/office/word/2010/wordprocessingDrawing" xmlns:wp="http://schemas.openxmlformats.org/drawingml/2006/wordprocessingDrawing" xmlns:w10="urn:schemas-microsoft-com:office:word" xmlns:w="http://schemas.openxmlformats.org/wordprocessingml/2006/main" xmlns:w14="http://schemas.microsoft.com/office/word/2010/wordml" xmlns:w15="http://schemas.microsoft.com/office/word/2012/wordml" xmlns:w16se="http://schemas.microsoft.com/office/word/2015/wordml/symex" xmlns:wpg="http://schemas.microsoft.com/office/word/2010/wordprocessingGroup" xmlns:wpi="http://schemas.microsoft.com/office/word/2010/wordprocessingInk" xmlns:wne="http://schemas.microsoft.com/office/word/2006/wordml" xmlns:wps="http://schemas.microsoft.com/office/word/2010/wordprocessingShape" mc:Ignorable="w14 w15 w16se wp14">
+<w:ftr xmlns:wpc="http://schemas.microsoft.com/office/word/2010/wordprocessingCanvas" xmlns:cx="http://schemas.microsoft.com/office/drawing/2014/chartex" xmlns:cx1="http://schemas.microsoft.com/office/drawing/2015/9/8/chartex" xmlns:cx2="http://schemas.microsoft.com/office/drawing/2015/10/21/chartex" xmlns:cx3="http://schemas.microsoft.com/office/drawing/2016/5/9/chartex" xmlns:cx4="http://schemas.microsoft.com/office/drawing/2016/5/10/chartex" xmlns:cx5="http://schemas.microsoft.com/office/drawing/2016/5/11/chartex" xmlns:cx6="http://schemas.microsoft.com/office/drawing/2016/5/12/chartex" xmlns:cx7="http://schemas.microsoft.com/office/drawing/2016/5/13/chartex" xmlns:cx8="http://schemas.microsoft.com/office/drawing/2016/5/14/chartex" xmlns:mc="http://schemas.openxmlformats.org/markup-compatibility/2006" xmlns:aink="http://schemas.microsoft.com/office/drawing/2016/ink" xmlns:am3d="http://schemas.microsoft.com/office/drawing/2017/model3d" xmlns:o="urn:schemas-microsoft-com:office:office" xmlns:r="http://schemas.openxmlformats.org/officeDocument/2006/relationships" xmlns:m="http://schemas.openxmlformats.org/officeDocument/2006/math" xmlns:v="urn:schemas-microsoft-com:vml" xmlns:wp14="http://schemas.microsoft.com/office/word/2010/wordprocessingDrawing" xmlns:wp="http://schemas.openxmlformats.org/drawingml/2006/wordprocessingDrawing" xmlns:w10="urn:schemas-microsoft-com:office:word" xmlns:w="http://schemas.openxmlformats.org/wordprocessingml/2006/main" xmlns:w14="http://schemas.microsoft.com/office/word/2010/wordml" xmlns:w15="http://schemas.microsoft.com/office/word/2012/wordml" xmlns:w16cid="http://schemas.microsoft.com/office/word/2016/wordml/cid" xmlns:w16se="http://schemas.microsoft.com/office/word/2015/wordml/symex" xmlns:wpg="http://schemas.microsoft.com/office/word/2010/wordprocessingGroup" xmlns:wpi="http://schemas.microsoft.com/office/word/2010/wordprocessingInk" xmlns:wne="http://schemas.microsoft.com/office/word/2006/wordml" xmlns:wps="http://schemas.microsoft.com/office/word/2010/wordprocessingShape" mc:Ignorable="w14 w15 w16se w16cid wp14">
   <w:sdt>
     <w:sdtPr>
       <w:id w:val="1125043708"/>
@@ -32944,7 +33374,7 @@
 </file>
 
 <file path=word/footnotes.xml><?xml version="1.0" encoding="utf-8"?>
-<w:footnotes xmlns:wpc="http://schemas.microsoft.com/office/word/2010/wordprocessingCanvas" xmlns:cx="http://schemas.microsoft.com/office/drawing/2014/chartex" xmlns:cx1="http://schemas.microsoft.com/office/drawing/2015/9/8/chartex" xmlns:mc="http://schemas.openxmlformats.org/markup-compatibility/2006" xmlns:o="urn:schemas-microsoft-com:office:office" xmlns:r="http://schemas.openxmlformats.org/officeDocument/2006/relationships" xmlns:m="http://schemas.openxmlformats.org/officeDocument/2006/math" xmlns:v="urn:schemas-microsoft-com:vml" xmlns:wp14="http://schemas.microsoft.com/office/word/2010/wordprocessingDrawing" xmlns:wp="http://schemas.openxmlformats.org/drawingml/2006/wordprocessingDrawing" xmlns:w10="urn:schemas-microsoft-com:office:word" xmlns:w="http://schemas.openxmlformats.org/wordprocessingml/2006/main" xmlns:w14="http://schemas.microsoft.com/office/word/2010/wordml" xmlns:w15="http://schemas.microsoft.com/office/word/2012/wordml" xmlns:w16se="http://schemas.microsoft.com/office/word/2015/wordml/symex" xmlns:wpg="http://schemas.microsoft.com/office/word/2010/wordprocessingGroup" xmlns:wpi="http://schemas.microsoft.com/office/word/2010/wordprocessingInk" xmlns:wne="http://schemas.microsoft.com/office/word/2006/wordml" xmlns:wps="http://schemas.microsoft.com/office/word/2010/wordprocessingShape" mc:Ignorable="w14 w15 w16se wp14">
+<w:footnotes xmlns:wpc="http://schemas.microsoft.com/office/word/2010/wordprocessingCanvas" xmlns:cx="http://schemas.microsoft.com/office/drawing/2014/chartex" xmlns:cx1="http://schemas.microsoft.com/office/drawing/2015/9/8/chartex" xmlns:cx2="http://schemas.microsoft.com/office/drawing/2015/10/21/chartex" xmlns:cx3="http://schemas.microsoft.com/office/drawing/2016/5/9/chartex" xmlns:cx4="http://schemas.microsoft.com/office/drawing/2016/5/10/chartex" xmlns:cx5="http://schemas.microsoft.com/office/drawing/2016/5/11/chartex" xmlns:cx6="http://schemas.microsoft.com/office/drawing/2016/5/12/chartex" xmlns:cx7="http://schemas.microsoft.com/office/drawing/2016/5/13/chartex" xmlns:cx8="http://schemas.microsoft.com/office/drawing/2016/5/14/chartex" xmlns:mc="http://schemas.openxmlformats.org/markup-compatibility/2006" xmlns:aink="http://schemas.microsoft.com/office/drawing/2016/ink" xmlns:am3d="http://schemas.microsoft.com/office/drawing/2017/model3d" xmlns:o="urn:schemas-microsoft-com:office:office" xmlns:r="http://schemas.openxmlformats.org/officeDocument/2006/relationships" xmlns:m="http://schemas.openxmlformats.org/officeDocument/2006/math" xmlns:v="urn:schemas-microsoft-com:vml" xmlns:wp14="http://schemas.microsoft.com/office/word/2010/wordprocessingDrawing" xmlns:wp="http://schemas.openxmlformats.org/drawingml/2006/wordprocessingDrawing" xmlns:w10="urn:schemas-microsoft-com:office:word" xmlns:w="http://schemas.openxmlformats.org/wordprocessingml/2006/main" xmlns:w14="http://schemas.microsoft.com/office/word/2010/wordml" xmlns:w15="http://schemas.microsoft.com/office/word/2012/wordml" xmlns:w16cid="http://schemas.microsoft.com/office/word/2016/wordml/cid" xmlns:w16se="http://schemas.microsoft.com/office/word/2015/wordml/symex" xmlns:wpg="http://schemas.microsoft.com/office/word/2010/wordprocessingGroup" xmlns:wpi="http://schemas.microsoft.com/office/word/2010/wordprocessingInk" xmlns:wne="http://schemas.microsoft.com/office/word/2006/wordml" xmlns:wps="http://schemas.microsoft.com/office/word/2010/wordprocessingShape" mc:Ignorable="w14 w15 w16se w16cid wp14">
   <w:footnote w:type="separator" w:id="-1">
     <w:p>
       <w:pPr>
@@ -32969,7 +33399,7 @@
 </file>
 
 <file path=word/numbering.xml><?xml version="1.0" encoding="utf-8"?>
-<w:numbering xmlns:wpc="http://schemas.microsoft.com/office/word/2010/wordprocessingCanvas" xmlns:cx="http://schemas.microsoft.com/office/drawing/2014/chartex" xmlns:cx1="http://schemas.microsoft.com/office/drawing/2015/9/8/chartex" xmlns:mc="http://schemas.openxmlformats.org/markup-compatibility/2006" xmlns:o="urn:schemas-microsoft-com:office:office" xmlns:r="http://schemas.openxmlformats.org/officeDocument/2006/relationships" xmlns:m="http://schemas.openxmlformats.org/officeDocument/2006/math" xmlns:v="urn:schemas-microsoft-com:vml" xmlns:wp14="http://schemas.microsoft.com/office/word/2010/wordprocessingDrawing" xmlns:wp="http://schemas.openxmlformats.org/drawingml/2006/wordprocessingDrawing" xmlns:w10="urn:schemas-microsoft-com:office:word" xmlns:w="http://schemas.openxmlformats.org/wordprocessingml/2006/main" xmlns:w14="http://schemas.microsoft.com/office/word/2010/wordml" xmlns:w15="http://schemas.microsoft.com/office/word/2012/wordml" xmlns:w16se="http://schemas.microsoft.com/office/word/2015/wordml/symex" xmlns:wpg="http://schemas.microsoft.com/office/word/2010/wordprocessingGroup" xmlns:wpi="http://schemas.microsoft.com/office/word/2010/wordprocessingInk" xmlns:wne="http://schemas.microsoft.com/office/word/2006/wordml" xmlns:wps="http://schemas.microsoft.com/office/word/2010/wordprocessingShape" mc:Ignorable="w14 w15 w16se wp14">
+<w:numbering xmlns:wpc="http://schemas.microsoft.com/office/word/2010/wordprocessingCanvas" xmlns:cx="http://schemas.microsoft.com/office/drawing/2014/chartex" xmlns:cx1="http://schemas.microsoft.com/office/drawing/2015/9/8/chartex" xmlns:cx2="http://schemas.microsoft.com/office/drawing/2015/10/21/chartex" xmlns:cx3="http://schemas.microsoft.com/office/drawing/2016/5/9/chartex" xmlns:cx4="http://schemas.microsoft.com/office/drawing/2016/5/10/chartex" xmlns:cx5="http://schemas.microsoft.com/office/drawing/2016/5/11/chartex" xmlns:cx6="http://schemas.microsoft.com/office/drawing/2016/5/12/chartex" xmlns:cx7="http://schemas.microsoft.com/office/drawing/2016/5/13/chartex" xmlns:cx8="http://schemas.microsoft.com/office/drawing/2016/5/14/chartex" xmlns:mc="http://schemas.openxmlformats.org/markup-compatibility/2006" xmlns:aink="http://schemas.microsoft.com/office/drawing/2016/ink" xmlns:am3d="http://schemas.microsoft.com/office/drawing/2017/model3d" xmlns:o="urn:schemas-microsoft-com:office:office" xmlns:r="http://schemas.openxmlformats.org/officeDocument/2006/relationships" xmlns:m="http://schemas.openxmlformats.org/officeDocument/2006/math" xmlns:v="urn:schemas-microsoft-com:vml" xmlns:wp14="http://schemas.microsoft.com/office/word/2010/wordprocessingDrawing" xmlns:wp="http://schemas.openxmlformats.org/drawingml/2006/wordprocessingDrawing" xmlns:w10="urn:schemas-microsoft-com:office:word" xmlns:w="http://schemas.openxmlformats.org/wordprocessingml/2006/main" xmlns:w14="http://schemas.microsoft.com/office/word/2010/wordml" xmlns:w15="http://schemas.microsoft.com/office/word/2012/wordml" xmlns:w16cid="http://schemas.microsoft.com/office/word/2016/wordml/cid" xmlns:w16se="http://schemas.microsoft.com/office/word/2015/wordml/symex" xmlns:wpg="http://schemas.microsoft.com/office/word/2010/wordprocessingGroup" xmlns:wpi="http://schemas.microsoft.com/office/word/2010/wordprocessingInk" xmlns:wne="http://schemas.microsoft.com/office/word/2006/wordml" xmlns:wps="http://schemas.microsoft.com/office/word/2010/wordprocessingShape" mc:Ignorable="w14 w15 w16se w16cid wp14">
   <w:abstractNum w:abstractNumId="0" w15:restartNumberingAfterBreak="0">
     <w:nsid w:val="02C31544"/>
     <w:multiLevelType w:val="hybridMultilevel"/>
@@ -38729,7 +39159,7 @@
 </file>
 
 <file path=word/styles.xml><?xml version="1.0" encoding="utf-8"?>
-<w:styles xmlns:mc="http://schemas.openxmlformats.org/markup-compatibility/2006" xmlns:r="http://schemas.openxmlformats.org/officeDocument/2006/relationships" xmlns:w="http://schemas.openxmlformats.org/wordprocessingml/2006/main" xmlns:w14="http://schemas.microsoft.com/office/word/2010/wordml" xmlns:w15="http://schemas.microsoft.com/office/word/2012/wordml" xmlns:w16se="http://schemas.microsoft.com/office/word/2015/wordml/symex" mc:Ignorable="w14 w15 w16se">
+<w:styles xmlns:mc="http://schemas.openxmlformats.org/markup-compatibility/2006" xmlns:r="http://schemas.openxmlformats.org/officeDocument/2006/relationships" xmlns:w="http://schemas.openxmlformats.org/wordprocessingml/2006/main" xmlns:w14="http://schemas.microsoft.com/office/word/2010/wordml" xmlns:w15="http://schemas.microsoft.com/office/word/2012/wordml" xmlns:w16cid="http://schemas.microsoft.com/office/word/2016/wordml/cid" xmlns:w16se="http://schemas.microsoft.com/office/word/2015/wordml/symex" mc:Ignorable="w14 w15 w16se w16cid">
   <w:docDefaults>
     <w:rPrDefault>
       <w:rPr>
@@ -38745,7 +39175,7 @@
       </w:pPr>
     </w:pPrDefault>
   </w:docDefaults>
-  <w:latentStyles w:defLockedState="0" w:defUIPriority="99" w:defSemiHidden="0" w:defUnhideWhenUsed="0" w:defQFormat="0" w:count="371">
+  <w:latentStyles w:defLockedState="0" w:defUIPriority="99" w:defSemiHidden="0" w:defUnhideWhenUsed="0" w:defQFormat="0" w:count="376">
     <w:lsdException w:name="Normal" w:uiPriority="0" w:qFormat="1"/>
     <w:lsdException w:name="heading 1" w:uiPriority="9" w:qFormat="1"/>
     <w:lsdException w:name="heading 2" w:semiHidden="1" w:uiPriority="9" w:unhideWhenUsed="1" w:qFormat="1"/>
@@ -38851,7 +39281,6 @@
     <w:lsdException w:name="HTML Sample" w:semiHidden="1" w:unhideWhenUsed="1"/>
     <w:lsdException w:name="HTML Typewriter" w:semiHidden="1" w:unhideWhenUsed="1"/>
     <w:lsdException w:name="HTML Variable" w:semiHidden="1" w:unhideWhenUsed="1"/>
-    <w:lsdException w:name="Normal Table" w:semiHidden="1" w:unhideWhenUsed="1"/>
     <w:lsdException w:name="annotation subject" w:semiHidden="1" w:unhideWhenUsed="1"/>
     <w:lsdException w:name="No List" w:semiHidden="1" w:unhideWhenUsed="1"/>
     <w:lsdException w:name="Outline List 1" w:semiHidden="1" w:unhideWhenUsed="1"/>
@@ -38894,11 +39323,8 @@
     <w:lsdException w:name="Table Contemporary" w:semiHidden="1" w:unhideWhenUsed="1"/>
     <w:lsdException w:name="Table Elegant" w:semiHidden="1" w:unhideWhenUsed="1"/>
     <w:lsdException w:name="Table Professional" w:semiHidden="1" w:unhideWhenUsed="1"/>
-    <w:lsdException w:name="Table Subtle 1" w:semiHidden="1" w:unhideWhenUsed="1"/>
     <w:lsdException w:name="Table Subtle 2" w:semiHidden="1" w:unhideWhenUsed="1"/>
     <w:lsdException w:name="Table Web 1" w:semiHidden="1" w:unhideWhenUsed="1"/>
-    <w:lsdException w:name="Table Web 2" w:semiHidden="1" w:unhideWhenUsed="1"/>
-    <w:lsdException w:name="Table Web 3" w:semiHidden="1" w:unhideWhenUsed="1"/>
     <w:lsdException w:name="Balloon Text" w:semiHidden="1" w:unhideWhenUsed="1"/>
     <w:lsdException w:name="Table Grid" w:uiPriority="39"/>
     <w:lsdException w:name="Table Theme" w:semiHidden="1" w:unhideWhenUsed="1"/>
@@ -39117,6 +39543,11 @@
     <w:lsdException w:name="List Table 5 Dark Accent 6" w:uiPriority="50"/>
     <w:lsdException w:name="List Table 6 Colorful Accent 6" w:uiPriority="51"/>
     <w:lsdException w:name="List Table 7 Colorful Accent 6" w:uiPriority="52"/>
+    <w:lsdException w:name="Mention" w:semiHidden="1" w:unhideWhenUsed="1"/>
+    <w:lsdException w:name="Smart Hyperlink" w:semiHidden="1" w:unhideWhenUsed="1"/>
+    <w:lsdException w:name="Hashtag" w:semiHidden="1" w:unhideWhenUsed="1"/>
+    <w:lsdException w:name="Unresolved Mention" w:semiHidden="1" w:unhideWhenUsed="1"/>
+    <w:lsdException w:name="Smart Link" w:semiHidden="1" w:unhideWhenUsed="1"/>
   </w:latentStyles>
   <w:style w:type="paragraph" w:default="1" w:styleId="Normal">
     <w:name w:val="Normal"/>
@@ -39856,7 +40287,7 @@
 </file>
 
 <file path=customXml/itemProps1.xml><?xml version="1.0" encoding="utf-8"?>
-<ds:datastoreItem xmlns:ds="http://schemas.openxmlformats.org/officeDocument/2006/customXml" ds:itemID="{EA787900-9840-4EF7-9B46-F446BAE69989}">
+<ds:datastoreItem xmlns:ds="http://schemas.openxmlformats.org/officeDocument/2006/customXml" ds:itemID="{DB26FF0A-5BB5-44A8-976D-BE02C6AFF12D}">
   <ds:schemaRefs>
     <ds:schemaRef ds:uri="http://schemas.openxmlformats.org/officeDocument/2006/bibliography"/>
   </ds:schemaRefs>

</xml_diff>

<commit_message>
- Runtime view update
</commit_message>
<xml_diff>
--- a/DD/DD.docx
+++ b/DD/DD.docx
@@ -3164,42 +3164,6 @@
     </w:p>
     <w:p>
       <w:pPr>
-        <w:jc w:val="both"/>
-        <w:rPr>
-          <w:rFonts w:ascii="Segoe UI" w:hAnsi="Segoe UI" w:cs="Segoe UI"/>
-          <w:lang w:val="it-IT"/>
-        </w:rPr>
-      </w:pPr>
-    </w:p>
-    <w:p>
-      <w:pPr>
-        <w:jc w:val="both"/>
-        <w:rPr>
-          <w:rFonts w:ascii="Segoe UI" w:hAnsi="Segoe UI" w:cs="Segoe UI"/>
-          <w:lang w:val="it-IT"/>
-        </w:rPr>
-      </w:pPr>
-    </w:p>
-    <w:p>
-      <w:pPr>
-        <w:jc w:val="both"/>
-        <w:rPr>
-          <w:rFonts w:ascii="Segoe UI" w:hAnsi="Segoe UI" w:cs="Segoe UI"/>
-          <w:lang w:val="it-IT"/>
-        </w:rPr>
-      </w:pPr>
-    </w:p>
-    <w:p>
-      <w:pPr>
-        <w:jc w:val="both"/>
-        <w:rPr>
-          <w:rFonts w:ascii="Segoe UI" w:hAnsi="Segoe UI" w:cs="Segoe UI"/>
-          <w:lang w:val="it-IT"/>
-        </w:rPr>
-      </w:pPr>
-    </w:p>
-    <w:p>
-      <w:pPr>
         <w:pStyle w:val="Heading1"/>
         <w:numPr>
           <w:ilvl w:val="0"/>
@@ -3216,6 +3180,7 @@
         <w:rPr>
           <w:rFonts w:ascii="Segoe UI" w:hAnsi="Segoe UI" w:cs="Segoe UI"/>
         </w:rPr>
+        <w:lastRenderedPageBreak/>
         <w:t>Introduction</w:t>
       </w:r>
       <w:bookmarkEnd w:id="0"/>
@@ -3538,14 +3503,7 @@
         <w:rPr>
           <w:rFonts w:ascii="Segoe UI" w:eastAsia="Calibri" w:hAnsi="Segoe UI" w:cs="Segoe UI"/>
         </w:rPr>
-        <w:t xml:space="preserve">, have more integrity points than the proprietary authentication (according to demonstrating more integrity into the society verifying </w:t>
-      </w:r>
-      <w:r>
-        <w:rPr>
-          <w:rFonts w:ascii="Segoe UI" w:eastAsia="Calibri" w:hAnsi="Segoe UI" w:cs="Segoe UI"/>
-        </w:rPr>
-        <w:lastRenderedPageBreak/>
-        <w:t>his own identity through a public system of digital authentication). Moreover, when a report is verified by the authorities, integrity points of the notifier increase. Users can see also, through a map, the security level of a zone. Allowing users to mine general information about notified violations doesn’t violate the privacy of the reporting user according to the Legislative Decree 196/03</w:t>
+        <w:t>, have more integrity points than the proprietary authentication (according to demonstrating more integrity into the society verifying his own identity through a public system of digital authentication). Moreover, when a report is verified by the authorities, integrity points of the notifier increase. Users can see also, through a map, the security level of a zone. Allowing users to mine general information about notified violations doesn’t violate the privacy of the reporting user according to the Legislative Decree 196/03</w:t>
       </w:r>
       <w:r>
         <w:rPr>
@@ -3571,7 +3529,14 @@
         <w:rPr>
           <w:rFonts w:ascii="Segoe UI" w:eastAsia="Calibri" w:hAnsi="Segoe UI" w:cs="Segoe UI"/>
         </w:rPr>
-        <w:t xml:space="preserve"> given since they aren’t authorized to access other users’ private information such as fiscal code, name, surname etc. Security level is calculated being based on the statistics of the types of violations committed in the interested area. Of course, any user will have the possibility to change the password in case it is forgotten through the normal process of password change link sent to their email address.</w:t>
+        <w:t xml:space="preserve"> given since they aren’t authorized to access other users’ private information such as fiscal code, name, surname etc. Security level is calculated being based on the statistics of the types of violations committed in the interested area. Of course, any user </w:t>
+      </w:r>
+      <w:r>
+        <w:rPr>
+          <w:rFonts w:ascii="Segoe UI" w:eastAsia="Calibri" w:hAnsi="Segoe UI" w:cs="Segoe UI"/>
+        </w:rPr>
+        <w:lastRenderedPageBreak/>
+        <w:t>will have the possibility to change the password in case it is forgotten through the normal process of password change link sent to their email address.</w:t>
       </w:r>
     </w:p>
     <w:p>
@@ -3708,7 +3673,6 @@
         <w:rPr>
           <w:rFonts w:ascii="Segoe UI" w:eastAsia="Calibri" w:hAnsi="Segoe UI" w:cs="Segoe UI"/>
         </w:rPr>
-        <w:lastRenderedPageBreak/>
         <w:t>Either the registration process or the reports made and of the user who carried it out are respects the terms established by the Legislative Decree 196/03</w:t>
       </w:r>
       <w:r>
@@ -3763,16 +3727,15 @@
         <w:rPr>
           <w:rFonts w:ascii="Segoe UI" w:eastAsia="Calibri" w:hAnsi="Segoe UI" w:cs="Segoe UI"/>
         </w:rPr>
-        <w:t>SafeStreets offers also the possibility to be an important participant as an independent entity which can provide suggestions to the improvement of a certain area. In order to realize such a functionality, SafeStreets should have access to accident records of the applied areas. Interested municipalities, in order to let the authorities benefit this functionality, must guarantee access to those data records because it helps the application to cross the provided data about accidents with its own data to provide suitable suggestions depending on the identified situation. It will then notify the authorities regarding those suggestions.</w:t>
-      </w:r>
-    </w:p>
-    <w:p>
-      <w:pPr>
-        <w:jc w:val="both"/>
+        <w:t xml:space="preserve">SafeStreets offers also the possibility to be an important participant as an independent entity which can provide suggestions to the improvement of a certain area. In order to realize such a functionality, SafeStreets should have access to accident records of the applied areas. Interested municipalities, in order to let the authorities benefit this functionality, must guarantee access to </w:t>
+      </w:r>
+      <w:r>
         <w:rPr>
           <w:rFonts w:ascii="Segoe UI" w:eastAsia="Calibri" w:hAnsi="Segoe UI" w:cs="Segoe UI"/>
         </w:rPr>
-      </w:pPr>
+        <w:lastRenderedPageBreak/>
+        <w:t>those data records because it helps the application to cross the provided data about accidents with its own data to provide suitable suggestions depending on the identified situation. It will then notify the authorities regarding those suggestions.</w:t>
+      </w:r>
     </w:p>
     <w:p>
       <w:pPr>
@@ -4282,7 +4245,6 @@
         <w:rPr>
           <w:rFonts w:ascii="Segoe UI" w:eastAsia="Calibri" w:hAnsi="Segoe UI" w:cs="Segoe UI"/>
         </w:rPr>
-        <w:lastRenderedPageBreak/>
         <w:t>Add a barrier between the bike lane and the part of the road for motorized vehicles</w:t>
       </w:r>
     </w:p>
@@ -4415,6 +4377,7 @@
           <w:b/>
           <w:bCs/>
         </w:rPr>
+        <w:lastRenderedPageBreak/>
         <w:t>Certified Email</w:t>
       </w:r>
       <w:r>
@@ -5204,7 +5167,6 @@
         <w:rPr>
           <w:rFonts w:ascii="Segoe UI" w:hAnsi="Segoe UI" w:cs="Segoe UI"/>
         </w:rPr>
-        <w:lastRenderedPageBreak/>
         <w:t>1.4 Revision history</w:t>
       </w:r>
       <w:bookmarkEnd w:id="14"/>
@@ -5380,6 +5342,7 @@
         <w:rPr>
           <w:rFonts w:ascii="Segoe UI" w:hAnsi="Segoe UI" w:cs="Segoe UI"/>
         </w:rPr>
+        <w:lastRenderedPageBreak/>
         <w:t xml:space="preserve">Specification document “Mandatory Project Assignment AY 2018-2019” </w:t>
       </w:r>
       <w:hyperlink r:id="rId13">
@@ -6097,7 +6060,6 @@
           <w:rFonts w:ascii="Segoe UI" w:hAnsi="Segoe UI" w:cs="Segoe UI"/>
           <w:lang w:val="en-US"/>
         </w:rPr>
-        <w:lastRenderedPageBreak/>
         <w:t>Other design decisions</w:t>
       </w:r>
     </w:p>
@@ -6234,522 +6196,6 @@
     </w:p>
     <w:p>
       <w:pPr>
-        <w:pStyle w:val="ListParagraph"/>
-        <w:ind w:left="2130"/>
-        <w:jc w:val="both"/>
-        <w:rPr>
-          <w:rFonts w:ascii="Segoe UI" w:hAnsi="Segoe UI" w:cs="Segoe UI"/>
-          <w:b/>
-          <w:bCs/>
-          <w:lang w:val="en-US"/>
-        </w:rPr>
-      </w:pPr>
-    </w:p>
-    <w:p>
-      <w:pPr>
-        <w:pStyle w:val="ListParagraph"/>
-        <w:ind w:left="2130"/>
-        <w:jc w:val="both"/>
-        <w:rPr>
-          <w:rFonts w:ascii="Segoe UI" w:hAnsi="Segoe UI" w:cs="Segoe UI"/>
-          <w:b/>
-          <w:bCs/>
-          <w:lang w:val="en-US"/>
-        </w:rPr>
-      </w:pPr>
-    </w:p>
-    <w:p>
-      <w:pPr>
-        <w:pStyle w:val="ListParagraph"/>
-        <w:ind w:left="2130"/>
-        <w:jc w:val="both"/>
-        <w:rPr>
-          <w:rFonts w:ascii="Segoe UI" w:hAnsi="Segoe UI" w:cs="Segoe UI"/>
-          <w:b/>
-          <w:bCs/>
-          <w:lang w:val="en-US"/>
-        </w:rPr>
-      </w:pPr>
-    </w:p>
-    <w:p>
-      <w:pPr>
-        <w:pStyle w:val="ListParagraph"/>
-        <w:ind w:left="2130"/>
-        <w:jc w:val="both"/>
-        <w:rPr>
-          <w:rFonts w:ascii="Segoe UI" w:hAnsi="Segoe UI" w:cs="Segoe UI"/>
-          <w:b/>
-          <w:bCs/>
-          <w:lang w:val="en-US"/>
-        </w:rPr>
-      </w:pPr>
-    </w:p>
-    <w:p>
-      <w:pPr>
-        <w:pStyle w:val="ListParagraph"/>
-        <w:ind w:left="2130"/>
-        <w:jc w:val="both"/>
-        <w:rPr>
-          <w:rFonts w:ascii="Segoe UI" w:hAnsi="Segoe UI" w:cs="Segoe UI"/>
-          <w:b/>
-          <w:bCs/>
-          <w:lang w:val="en-US"/>
-        </w:rPr>
-      </w:pPr>
-    </w:p>
-    <w:p>
-      <w:pPr>
-        <w:pStyle w:val="ListParagraph"/>
-        <w:ind w:left="2130"/>
-        <w:jc w:val="both"/>
-        <w:rPr>
-          <w:rFonts w:ascii="Segoe UI" w:hAnsi="Segoe UI" w:cs="Segoe UI"/>
-          <w:b/>
-          <w:bCs/>
-          <w:lang w:val="en-US"/>
-        </w:rPr>
-      </w:pPr>
-    </w:p>
-    <w:p>
-      <w:pPr>
-        <w:pStyle w:val="ListParagraph"/>
-        <w:ind w:left="2130"/>
-        <w:jc w:val="both"/>
-        <w:rPr>
-          <w:rFonts w:ascii="Segoe UI" w:hAnsi="Segoe UI" w:cs="Segoe UI"/>
-          <w:b/>
-          <w:bCs/>
-          <w:lang w:val="en-US"/>
-        </w:rPr>
-      </w:pPr>
-    </w:p>
-    <w:p>
-      <w:pPr>
-        <w:pStyle w:val="ListParagraph"/>
-        <w:ind w:left="2130"/>
-        <w:jc w:val="both"/>
-        <w:rPr>
-          <w:rFonts w:ascii="Segoe UI" w:hAnsi="Segoe UI" w:cs="Segoe UI"/>
-          <w:b/>
-          <w:bCs/>
-          <w:lang w:val="en-US"/>
-        </w:rPr>
-      </w:pPr>
-    </w:p>
-    <w:p>
-      <w:pPr>
-        <w:pStyle w:val="ListParagraph"/>
-        <w:ind w:left="2130"/>
-        <w:jc w:val="both"/>
-        <w:rPr>
-          <w:rFonts w:ascii="Segoe UI" w:hAnsi="Segoe UI" w:cs="Segoe UI"/>
-          <w:b/>
-          <w:bCs/>
-          <w:lang w:val="en-US"/>
-        </w:rPr>
-      </w:pPr>
-    </w:p>
-    <w:p>
-      <w:pPr>
-        <w:pStyle w:val="ListParagraph"/>
-        <w:ind w:left="2130"/>
-        <w:jc w:val="both"/>
-        <w:rPr>
-          <w:rFonts w:ascii="Segoe UI" w:hAnsi="Segoe UI" w:cs="Segoe UI"/>
-          <w:b/>
-          <w:bCs/>
-          <w:lang w:val="en-US"/>
-        </w:rPr>
-      </w:pPr>
-    </w:p>
-    <w:p>
-      <w:pPr>
-        <w:pStyle w:val="ListParagraph"/>
-        <w:ind w:left="2130"/>
-        <w:jc w:val="both"/>
-        <w:rPr>
-          <w:rFonts w:ascii="Segoe UI" w:hAnsi="Segoe UI" w:cs="Segoe UI"/>
-          <w:b/>
-          <w:bCs/>
-          <w:lang w:val="en-US"/>
-        </w:rPr>
-      </w:pPr>
-    </w:p>
-    <w:p>
-      <w:pPr>
-        <w:pStyle w:val="ListParagraph"/>
-        <w:ind w:left="2130"/>
-        <w:jc w:val="both"/>
-        <w:rPr>
-          <w:rFonts w:ascii="Segoe UI" w:hAnsi="Segoe UI" w:cs="Segoe UI"/>
-          <w:b/>
-          <w:bCs/>
-          <w:lang w:val="en-US"/>
-        </w:rPr>
-      </w:pPr>
-    </w:p>
-    <w:p>
-      <w:pPr>
-        <w:pStyle w:val="ListParagraph"/>
-        <w:ind w:left="2130"/>
-        <w:jc w:val="both"/>
-        <w:rPr>
-          <w:rFonts w:ascii="Segoe UI" w:hAnsi="Segoe UI" w:cs="Segoe UI"/>
-          <w:b/>
-          <w:bCs/>
-          <w:lang w:val="en-US"/>
-        </w:rPr>
-      </w:pPr>
-    </w:p>
-    <w:p>
-      <w:pPr>
-        <w:pStyle w:val="ListParagraph"/>
-        <w:ind w:left="2130"/>
-        <w:jc w:val="both"/>
-        <w:rPr>
-          <w:rFonts w:ascii="Segoe UI" w:hAnsi="Segoe UI" w:cs="Segoe UI"/>
-          <w:b/>
-          <w:bCs/>
-          <w:lang w:val="en-US"/>
-        </w:rPr>
-      </w:pPr>
-    </w:p>
-    <w:p>
-      <w:pPr>
-        <w:pStyle w:val="ListParagraph"/>
-        <w:ind w:left="2130"/>
-        <w:jc w:val="both"/>
-        <w:rPr>
-          <w:rFonts w:ascii="Segoe UI" w:hAnsi="Segoe UI" w:cs="Segoe UI"/>
-          <w:b/>
-          <w:bCs/>
-          <w:lang w:val="en-US"/>
-        </w:rPr>
-      </w:pPr>
-    </w:p>
-    <w:p>
-      <w:pPr>
-        <w:pStyle w:val="ListParagraph"/>
-        <w:ind w:left="2130"/>
-        <w:jc w:val="both"/>
-        <w:rPr>
-          <w:rFonts w:ascii="Segoe UI" w:hAnsi="Segoe UI" w:cs="Segoe UI"/>
-          <w:b/>
-          <w:bCs/>
-          <w:lang w:val="en-US"/>
-        </w:rPr>
-      </w:pPr>
-    </w:p>
-    <w:p>
-      <w:pPr>
-        <w:pStyle w:val="ListParagraph"/>
-        <w:ind w:left="2130"/>
-        <w:jc w:val="both"/>
-        <w:rPr>
-          <w:rFonts w:ascii="Segoe UI" w:hAnsi="Segoe UI" w:cs="Segoe UI"/>
-          <w:b/>
-          <w:bCs/>
-          <w:lang w:val="en-US"/>
-        </w:rPr>
-      </w:pPr>
-    </w:p>
-    <w:p>
-      <w:pPr>
-        <w:pStyle w:val="ListParagraph"/>
-        <w:ind w:left="2130"/>
-        <w:jc w:val="both"/>
-        <w:rPr>
-          <w:rFonts w:ascii="Segoe UI" w:hAnsi="Segoe UI" w:cs="Segoe UI"/>
-          <w:b/>
-          <w:bCs/>
-          <w:lang w:val="en-US"/>
-        </w:rPr>
-      </w:pPr>
-    </w:p>
-    <w:p>
-      <w:pPr>
-        <w:pStyle w:val="ListParagraph"/>
-        <w:ind w:left="2130"/>
-        <w:jc w:val="both"/>
-        <w:rPr>
-          <w:rFonts w:ascii="Segoe UI" w:hAnsi="Segoe UI" w:cs="Segoe UI"/>
-          <w:b/>
-          <w:bCs/>
-          <w:lang w:val="en-US"/>
-        </w:rPr>
-      </w:pPr>
-    </w:p>
-    <w:p>
-      <w:pPr>
-        <w:pStyle w:val="ListParagraph"/>
-        <w:ind w:left="2130"/>
-        <w:jc w:val="both"/>
-        <w:rPr>
-          <w:rFonts w:ascii="Segoe UI" w:hAnsi="Segoe UI" w:cs="Segoe UI"/>
-          <w:b/>
-          <w:bCs/>
-          <w:lang w:val="en-US"/>
-        </w:rPr>
-      </w:pPr>
-    </w:p>
-    <w:p>
-      <w:pPr>
-        <w:pStyle w:val="ListParagraph"/>
-        <w:ind w:left="2130"/>
-        <w:jc w:val="both"/>
-        <w:rPr>
-          <w:rFonts w:ascii="Segoe UI" w:hAnsi="Segoe UI" w:cs="Segoe UI"/>
-          <w:b/>
-          <w:bCs/>
-          <w:lang w:val="en-US"/>
-        </w:rPr>
-      </w:pPr>
-    </w:p>
-    <w:p>
-      <w:pPr>
-        <w:pStyle w:val="ListParagraph"/>
-        <w:ind w:left="2130"/>
-        <w:jc w:val="both"/>
-        <w:rPr>
-          <w:rFonts w:ascii="Segoe UI" w:hAnsi="Segoe UI" w:cs="Segoe UI"/>
-          <w:b/>
-          <w:bCs/>
-          <w:lang w:val="en-US"/>
-        </w:rPr>
-      </w:pPr>
-    </w:p>
-    <w:p>
-      <w:pPr>
-        <w:pStyle w:val="ListParagraph"/>
-        <w:ind w:left="2130"/>
-        <w:jc w:val="both"/>
-        <w:rPr>
-          <w:rFonts w:ascii="Segoe UI" w:hAnsi="Segoe UI" w:cs="Segoe UI"/>
-          <w:b/>
-          <w:bCs/>
-          <w:lang w:val="en-US"/>
-        </w:rPr>
-      </w:pPr>
-    </w:p>
-    <w:p>
-      <w:pPr>
-        <w:pStyle w:val="ListParagraph"/>
-        <w:ind w:left="2130"/>
-        <w:jc w:val="both"/>
-        <w:rPr>
-          <w:rFonts w:ascii="Segoe UI" w:hAnsi="Segoe UI" w:cs="Segoe UI"/>
-          <w:b/>
-          <w:bCs/>
-          <w:lang w:val="en-US"/>
-        </w:rPr>
-      </w:pPr>
-    </w:p>
-    <w:p>
-      <w:pPr>
-        <w:pStyle w:val="ListParagraph"/>
-        <w:ind w:left="2130"/>
-        <w:jc w:val="both"/>
-        <w:rPr>
-          <w:rFonts w:ascii="Segoe UI" w:hAnsi="Segoe UI" w:cs="Segoe UI"/>
-          <w:b/>
-          <w:bCs/>
-          <w:lang w:val="en-US"/>
-        </w:rPr>
-      </w:pPr>
-    </w:p>
-    <w:p>
-      <w:pPr>
-        <w:pStyle w:val="ListParagraph"/>
-        <w:ind w:left="2130"/>
-        <w:jc w:val="both"/>
-        <w:rPr>
-          <w:rFonts w:ascii="Segoe UI" w:hAnsi="Segoe UI" w:cs="Segoe UI"/>
-          <w:b/>
-          <w:bCs/>
-          <w:lang w:val="en-US"/>
-        </w:rPr>
-      </w:pPr>
-    </w:p>
-    <w:p>
-      <w:pPr>
-        <w:pStyle w:val="ListParagraph"/>
-        <w:ind w:left="2130"/>
-        <w:jc w:val="both"/>
-        <w:rPr>
-          <w:rFonts w:ascii="Segoe UI" w:hAnsi="Segoe UI" w:cs="Segoe UI"/>
-          <w:b/>
-          <w:bCs/>
-          <w:lang w:val="en-US"/>
-        </w:rPr>
-      </w:pPr>
-    </w:p>
-    <w:p>
-      <w:pPr>
-        <w:jc w:val="both"/>
-        <w:rPr>
-          <w:rFonts w:ascii="Segoe UI" w:hAnsi="Segoe UI" w:cs="Segoe UI"/>
-          <w:b/>
-          <w:bCs/>
-          <w:lang w:val="en-US"/>
-        </w:rPr>
-      </w:pPr>
-    </w:p>
-    <w:p>
-      <w:pPr>
-        <w:pStyle w:val="ListParagraph"/>
-        <w:ind w:left="2130"/>
-        <w:jc w:val="both"/>
-        <w:rPr>
-          <w:rFonts w:ascii="Segoe UI" w:hAnsi="Segoe UI" w:cs="Segoe UI"/>
-          <w:b/>
-          <w:bCs/>
-          <w:lang w:val="en-US"/>
-        </w:rPr>
-      </w:pPr>
-    </w:p>
-    <w:p>
-      <w:pPr>
-        <w:pStyle w:val="ListParagraph"/>
-        <w:ind w:left="2130"/>
-        <w:jc w:val="both"/>
-        <w:rPr>
-          <w:rFonts w:ascii="Segoe UI" w:hAnsi="Segoe UI" w:cs="Segoe UI"/>
-          <w:b/>
-          <w:bCs/>
-          <w:lang w:val="en-US"/>
-        </w:rPr>
-      </w:pPr>
-    </w:p>
-    <w:p>
-      <w:pPr>
-        <w:pStyle w:val="ListParagraph"/>
-        <w:ind w:left="2130"/>
-        <w:jc w:val="both"/>
-        <w:rPr>
-          <w:rFonts w:ascii="Segoe UI" w:hAnsi="Segoe UI" w:cs="Segoe UI"/>
-          <w:b/>
-          <w:bCs/>
-          <w:lang w:val="en-US"/>
-        </w:rPr>
-      </w:pPr>
-    </w:p>
-    <w:p>
-      <w:pPr>
-        <w:pStyle w:val="ListParagraph"/>
-        <w:ind w:left="2130"/>
-        <w:jc w:val="both"/>
-        <w:rPr>
-          <w:rFonts w:ascii="Segoe UI" w:hAnsi="Segoe UI" w:cs="Segoe UI"/>
-          <w:b/>
-          <w:bCs/>
-          <w:lang w:val="en-US"/>
-        </w:rPr>
-      </w:pPr>
-    </w:p>
-    <w:p>
-      <w:pPr>
-        <w:pStyle w:val="ListParagraph"/>
-        <w:ind w:left="2130"/>
-        <w:jc w:val="both"/>
-        <w:rPr>
-          <w:rFonts w:ascii="Segoe UI" w:hAnsi="Segoe UI" w:cs="Segoe UI"/>
-          <w:b/>
-          <w:bCs/>
-          <w:lang w:val="en-US"/>
-        </w:rPr>
-      </w:pPr>
-    </w:p>
-    <w:p>
-      <w:pPr>
-        <w:pStyle w:val="ListParagraph"/>
-        <w:ind w:left="2130"/>
-        <w:jc w:val="both"/>
-        <w:rPr>
-          <w:rFonts w:ascii="Segoe UI" w:hAnsi="Segoe UI" w:cs="Segoe UI"/>
-          <w:b/>
-          <w:bCs/>
-          <w:lang w:val="en-US"/>
-        </w:rPr>
-      </w:pPr>
-    </w:p>
-    <w:p>
-      <w:pPr>
-        <w:pStyle w:val="ListParagraph"/>
-        <w:ind w:left="2130"/>
-        <w:jc w:val="both"/>
-        <w:rPr>
-          <w:rFonts w:ascii="Segoe UI" w:hAnsi="Segoe UI" w:cs="Segoe UI"/>
-          <w:b/>
-          <w:bCs/>
-          <w:lang w:val="en-US"/>
-        </w:rPr>
-      </w:pPr>
-    </w:p>
-    <w:p>
-      <w:pPr>
-        <w:pStyle w:val="ListParagraph"/>
-        <w:ind w:left="2130"/>
-        <w:jc w:val="both"/>
-        <w:rPr>
-          <w:rFonts w:ascii="Segoe UI" w:hAnsi="Segoe UI" w:cs="Segoe UI"/>
-          <w:b/>
-          <w:bCs/>
-          <w:lang w:val="en-US"/>
-        </w:rPr>
-      </w:pPr>
-    </w:p>
-    <w:p>
-      <w:pPr>
-        <w:pStyle w:val="ListParagraph"/>
-        <w:ind w:left="2130"/>
-        <w:jc w:val="both"/>
-        <w:rPr>
-          <w:rFonts w:ascii="Segoe UI" w:hAnsi="Segoe UI" w:cs="Segoe UI"/>
-          <w:b/>
-          <w:bCs/>
-          <w:lang w:val="en-US"/>
-        </w:rPr>
-      </w:pPr>
-    </w:p>
-    <w:p>
-      <w:pPr>
-        <w:pStyle w:val="ListParagraph"/>
-        <w:ind w:left="2130"/>
-        <w:jc w:val="both"/>
-        <w:rPr>
-          <w:rFonts w:ascii="Segoe UI" w:hAnsi="Segoe UI" w:cs="Segoe UI"/>
-          <w:b/>
-          <w:bCs/>
-          <w:lang w:val="en-US"/>
-        </w:rPr>
-      </w:pPr>
-    </w:p>
-    <w:p>
-      <w:pPr>
-        <w:pStyle w:val="ListParagraph"/>
-        <w:ind w:left="2130"/>
-        <w:jc w:val="both"/>
-        <w:rPr>
-          <w:rFonts w:ascii="Segoe UI" w:hAnsi="Segoe UI" w:cs="Segoe UI"/>
-          <w:b/>
-          <w:bCs/>
-          <w:lang w:val="en-US"/>
-        </w:rPr>
-      </w:pPr>
-    </w:p>
-    <w:p>
-      <w:pPr>
-        <w:pStyle w:val="ListParagraph"/>
-        <w:ind w:left="2130"/>
-        <w:jc w:val="both"/>
-        <w:rPr>
-          <w:rFonts w:ascii="Segoe UI" w:hAnsi="Segoe UI" w:cs="Segoe UI"/>
-          <w:lang w:val="en-US"/>
-        </w:rPr>
-      </w:pPr>
-    </w:p>
-    <w:p>
-      <w:pPr>
         <w:pStyle w:val="Heading1"/>
         <w:numPr>
           <w:ilvl w:val="0"/>
@@ -6765,6 +6211,7 @@
         <w:rPr>
           <w:rFonts w:ascii="Segoe UI" w:hAnsi="Segoe UI" w:cs="Segoe UI"/>
         </w:rPr>
+        <w:lastRenderedPageBreak/>
         <w:t>Architectural design</w:t>
       </w:r>
       <w:bookmarkEnd w:id="20"/>
@@ -6976,7 +6423,73 @@
           <w:rFonts w:ascii="Segoe UI" w:hAnsi="Segoe UI" w:cs="Segoe UI"/>
           <w:lang w:val="en-US"/>
         </w:rPr>
-        <w:t xml:space="preserve">eets, as it will happen when for example using the Safeness are map functionality. Instead when composing a violation report in the process of taking the violation picture, they will have to wait, so a synchronous interaction, SafeStreets </w:t>
+        <w:t xml:space="preserve">eets, as it will happen when for example using the Safeness are map functionality. Instead when composing a violation report in the process of taking the violation picture, they will have to wait, so a synchronous interaction, SafeStreets to control the validity of the image before proceeding in any further composing of the violation report. Also, interaction starting from SafeStreets to users are asynchronous, when for example sending to the selected Authorities notification on new reported violation by some users. This notification interaction will be better described later. </w:t>
+      </w:r>
+    </w:p>
+    <w:p>
+      <w:pPr>
+        <w:ind w:left="1125"/>
+        <w:jc w:val="both"/>
+        <w:rPr>
+          <w:rFonts w:ascii="Segoe UI" w:hAnsi="Segoe UI" w:cs="Segoe UI"/>
+          <w:lang w:val="en-US"/>
+        </w:rPr>
+      </w:pPr>
+      <w:r>
+        <w:rPr>
+          <w:rFonts w:ascii="Segoe UI" w:hAnsi="Segoe UI" w:cs="Segoe UI"/>
+          <w:lang w:val="en-US"/>
+        </w:rPr>
+        <w:t xml:space="preserve">Moving on the </w:t>
+      </w:r>
+      <w:r>
+        <w:rPr>
+          <w:rFonts w:ascii="Segoe UI" w:hAnsi="Segoe UI" w:cs="Segoe UI"/>
+          <w:lang w:val="en-US"/>
+        </w:rPr>
+        <w:t>middle tier</w:t>
+      </w:r>
+      <w:r>
+        <w:rPr>
+          <w:rFonts w:ascii="Segoe UI" w:hAnsi="Segoe UI" w:cs="Segoe UI"/>
+          <w:lang w:val="en-US"/>
+        </w:rPr>
+        <w:t xml:space="preserve"> as shown in the Figure 2 is</w:t>
+      </w:r>
+      <w:r>
+        <w:rPr>
+          <w:rFonts w:ascii="Segoe UI" w:hAnsi="Segoe UI" w:cs="Segoe UI"/>
+          <w:lang w:val="en-US"/>
+        </w:rPr>
+        <w:t xml:space="preserve"> highly scalable and flexible. </w:t>
+      </w:r>
+      <w:r>
+        <w:rPr>
+          <w:rFonts w:ascii="Segoe UI" w:hAnsi="Segoe UI" w:cs="Segoe UI"/>
+          <w:lang w:val="en-US"/>
+        </w:rPr>
+        <w:t xml:space="preserve">Application servers and web servers are also decoupled to acquire even more stability and more security which will be later discussed. Even if </w:t>
+      </w:r>
+      <w:r>
+        <w:rPr>
+          <w:rFonts w:ascii="Segoe UI" w:hAnsi="Segoe UI" w:cs="Segoe UI"/>
+          <w:lang w:val="en-US"/>
+        </w:rPr>
+        <w:t xml:space="preserve">the </w:t>
+      </w:r>
+      <w:r>
+        <w:rPr>
+          <w:rFonts w:ascii="Segoe UI" w:hAnsi="Segoe UI" w:cs="Segoe UI"/>
+          <w:lang w:val="en-US"/>
+        </w:rPr>
+        <w:t>middle tier</w:t>
+      </w:r>
+      <w:r>
+        <w:rPr>
+          <w:rFonts w:ascii="Segoe UI" w:hAnsi="Segoe UI" w:cs="Segoe UI"/>
+          <w:lang w:val="en-US"/>
+        </w:rPr>
+        <w:t xml:space="preserve"> shows for clarity reasons only three </w:t>
       </w:r>
       <w:r>
         <w:rPr>
@@ -6984,7 +6497,56 @@
           <w:lang w:val="en-US"/>
         </w:rPr>
         <w:lastRenderedPageBreak/>
-        <w:t xml:space="preserve">to control the validity of the image before proceeding in any further composing of the violation report. Also, interaction starting from SafeStreets to users are asynchronous, when for example sending to the selected Authorities notification on new reported violation by some users. This notification interaction will be better described later. </w:t>
+        <w:t>distributed aggregated nodes in the diagram, it will be able to have many more of them.</w:t>
+      </w:r>
+      <w:r>
+        <w:rPr>
+          <w:rFonts w:ascii="Segoe UI" w:hAnsi="Segoe UI" w:cs="Segoe UI"/>
+          <w:lang w:val="en-US"/>
+        </w:rPr>
+        <w:t xml:space="preserve"> Each distributed node represents indeed a set of server geographically dislocated with different IP addresses, referencing the third level of the TCP/IP stack, but associated to the same </w:t>
+      </w:r>
+      <w:r>
+        <w:rPr>
+          <w:rFonts w:ascii="Segoe UI" w:hAnsi="Segoe UI" w:cs="Segoe UI"/>
+          <w:lang w:val="en-US"/>
+        </w:rPr>
+        <w:t xml:space="preserve">DNS records. DNS, not part of the architecture, will be able to choose which node </w:t>
+      </w:r>
+      <w:r>
+        <w:rPr>
+          <w:rFonts w:ascii="Segoe UI" w:hAnsi="Segoe UI" w:cs="Segoe UI"/>
+          <w:lang w:val="en-US"/>
+        </w:rPr>
+        <w:t xml:space="preserve">is better to initiate communication to. But this </w:t>
+      </w:r>
+      <w:r>
+        <w:rPr>
+          <w:rFonts w:ascii="Segoe UI" w:hAnsi="Segoe UI" w:cs="Segoe UI"/>
+          <w:lang w:val="en-US"/>
+        </w:rPr>
+        <w:t xml:space="preserve">is </w:t>
+      </w:r>
+      <w:r>
+        <w:rPr>
+          <w:rFonts w:ascii="Segoe UI" w:hAnsi="Segoe UI" w:cs="Segoe UI"/>
+          <w:lang w:val="en-US"/>
+        </w:rPr>
+        <w:t xml:space="preserve">not all, all main nodes containing various servers will have a load balancer to allow the workload to be correctly distributed without overwhelming any server during heavy workloads. </w:t>
+      </w:r>
+      <w:r>
+        <w:rPr>
+          <w:rFonts w:ascii="Segoe UI" w:hAnsi="Segoe UI" w:cs="Segoe UI"/>
+          <w:lang w:val="en-US"/>
+        </w:rPr>
+        <w:t xml:space="preserve">Servers will run NGINX instances which will be discussed later, where different kind of services or even replicated services can work in parallel: </w:t>
+      </w:r>
+      <w:r>
+        <w:rPr>
+          <w:rFonts w:ascii="Segoe UI" w:hAnsi="Segoe UI" w:cs="Segoe UI"/>
+          <w:lang w:val="en-US"/>
+        </w:rPr>
+        <w:t>a parallelized system will allow SafeStreets to get the requested Availability level for each functionality allowing it to have a high fault resistance characteristic.</w:t>
       </w:r>
     </w:p>
     <w:p>
@@ -7001,7 +6563,7 @@
           <w:rFonts w:ascii="Segoe UI" w:hAnsi="Segoe UI" w:cs="Segoe UI"/>
           <w:lang w:val="en-US"/>
         </w:rPr>
-        <w:t xml:space="preserve">Moving on the </w:t>
+        <w:t xml:space="preserve">The </w:t>
       </w:r>
       <w:r>
         <w:rPr>
@@ -7015,28 +6577,95 @@
           <w:rFonts w:ascii="Segoe UI" w:hAnsi="Segoe UI" w:cs="Segoe UI"/>
           <w:lang w:val="en-US"/>
         </w:rPr>
-        <w:t xml:space="preserve"> as shown in the Figure 2 is</w:t>
-      </w:r>
-      <w:r>
-        <w:rPr>
-          <w:rFonts w:ascii="Segoe UI" w:hAnsi="Segoe UI" w:cs="Segoe UI"/>
-          <w:lang w:val="en-US"/>
-        </w:rPr>
-        <w:t xml:space="preserve"> highly scalable and flexible. </w:t>
-      </w:r>
-      <w:r>
-        <w:rPr>
-          <w:rFonts w:ascii="Segoe UI" w:hAnsi="Segoe UI" w:cs="Segoe UI"/>
-          <w:lang w:val="en-US"/>
-        </w:rPr>
-        <w:t xml:space="preserve">Application servers and web servers are also decoupled to acquire even more stability and more security which will be later discussed. Even if </w:t>
-      </w:r>
-      <w:r>
-        <w:rPr>
-          <w:rFonts w:ascii="Segoe UI" w:hAnsi="Segoe UI" w:cs="Segoe UI"/>
-          <w:lang w:val="en-US"/>
-        </w:rPr>
-        <w:t xml:space="preserve">the </w:t>
+        <w:t xml:space="preserve"> will have also access to external services provided by third parties to allow </w:t>
+      </w:r>
+      <w:r>
+        <w:rPr>
+          <w:rFonts w:ascii="Segoe UI" w:hAnsi="Segoe UI" w:cs="Segoe UI"/>
+          <w:lang w:val="en-US"/>
+        </w:rPr>
+        <w:t xml:space="preserve">SafeStreets functionality to work correctly. As </w:t>
+      </w:r>
+      <w:r>
+        <w:rPr>
+          <w:rFonts w:ascii="Segoe UI" w:hAnsi="Segoe UI" w:cs="Segoe UI"/>
+          <w:lang w:val="en-US"/>
+        </w:rPr>
+        <w:t>shown,</w:t>
+      </w:r>
+      <w:r>
+        <w:rPr>
+          <w:rFonts w:ascii="Segoe UI" w:hAnsi="Segoe UI" w:cs="Segoe UI"/>
+          <w:lang w:val="en-US"/>
+        </w:rPr>
+        <w:t xml:space="preserve"> we can spot the Google Firebase</w:t>
+      </w:r>
+      <w:r>
+        <w:rPr>
+          <w:rFonts w:ascii="Segoe UI" w:hAnsi="Segoe UI" w:cs="Segoe UI"/>
+          <w:vertAlign w:val="superscript"/>
+          <w:lang w:val="en-US"/>
+        </w:rPr>
+        <w:t>14</w:t>
+      </w:r>
+      <w:r>
+        <w:rPr>
+          <w:rFonts w:ascii="Segoe UI" w:hAnsi="Segoe UI" w:cs="Segoe UI"/>
+          <w:lang w:val="en-US"/>
+        </w:rPr>
+        <w:t xml:space="preserve"> service, the SPID</w:t>
+      </w:r>
+      <w:r>
+        <w:rPr>
+          <w:rFonts w:ascii="Segoe UI" w:hAnsi="Segoe UI" w:cs="Segoe UI"/>
+          <w:vertAlign w:val="superscript"/>
+          <w:lang w:val="en-US"/>
+        </w:rPr>
+        <w:t>8</w:t>
+      </w:r>
+      <w:r>
+        <w:rPr>
+          <w:rFonts w:ascii="Segoe UI" w:hAnsi="Segoe UI" w:cs="Segoe UI"/>
+          <w:lang w:val="en-US"/>
+        </w:rPr>
+        <w:t xml:space="preserve"> service, the License Plate API</w:t>
+      </w:r>
+      <w:r>
+        <w:rPr>
+          <w:rFonts w:ascii="Segoe UI" w:hAnsi="Segoe UI" w:cs="Segoe UI"/>
+          <w:vertAlign w:val="superscript"/>
+          <w:lang w:val="en-US"/>
+        </w:rPr>
+        <w:t>9</w:t>
+      </w:r>
+      <w:r>
+        <w:rPr>
+          <w:rFonts w:ascii="Segoe UI" w:hAnsi="Segoe UI" w:cs="Segoe UI"/>
+          <w:lang w:val="en-US"/>
+        </w:rPr>
+        <w:t>, the Police State services</w:t>
+      </w:r>
+      <w:r>
+        <w:rPr>
+          <w:rFonts w:ascii="Segoe UI" w:hAnsi="Segoe UI" w:cs="Segoe UI"/>
+          <w:vertAlign w:val="superscript"/>
+          <w:lang w:val="en-US"/>
+        </w:rPr>
+        <w:t>10</w:t>
+      </w:r>
+      <w:r>
+        <w:rPr>
+          <w:rFonts w:ascii="Segoe UI" w:hAnsi="Segoe UI" w:cs="Segoe UI"/>
+          <w:lang w:val="en-US"/>
+        </w:rPr>
+        <w:t xml:space="preserve">, the CA/TA Authorities for digital certificates, </w:t>
+      </w:r>
+      <w:r>
+        <w:rPr>
+          <w:rFonts w:ascii="Segoe UI" w:hAnsi="Segoe UI" w:cs="Segoe UI"/>
+          <w:lang w:val="en-US"/>
+        </w:rPr>
+        <w:t xml:space="preserve">the Maps services and the Municipalities incident data access. All these various third parties will offer specific APIs used in the </w:t>
       </w:r>
       <w:r>
         <w:rPr>
@@ -7050,56 +6679,7 @@
           <w:rFonts w:ascii="Segoe UI" w:hAnsi="Segoe UI" w:cs="Segoe UI"/>
           <w:lang w:val="en-US"/>
         </w:rPr>
-        <w:t xml:space="preserve"> shows for clarity reasons only three distributed aggregated nodes in the diagram, it will be able to have many more of them.</w:t>
-      </w:r>
-      <w:r>
-        <w:rPr>
-          <w:rFonts w:ascii="Segoe UI" w:hAnsi="Segoe UI" w:cs="Segoe UI"/>
-          <w:lang w:val="en-US"/>
-        </w:rPr>
-        <w:t xml:space="preserve"> Each distributed node represents indeed a set of server geographically dislocated with different IP addresses, referencing the third level of the TCP/IP stack, but associated to the same </w:t>
-      </w:r>
-      <w:r>
-        <w:rPr>
-          <w:rFonts w:ascii="Segoe UI" w:hAnsi="Segoe UI" w:cs="Segoe UI"/>
-          <w:lang w:val="en-US"/>
-        </w:rPr>
-        <w:t xml:space="preserve">DNS records. DNS, not part of the architecture, will be able to choose which node </w:t>
-      </w:r>
-      <w:r>
-        <w:rPr>
-          <w:rFonts w:ascii="Segoe UI" w:hAnsi="Segoe UI" w:cs="Segoe UI"/>
-          <w:lang w:val="en-US"/>
-        </w:rPr>
-        <w:t xml:space="preserve">is better to initiate communication to. But this </w:t>
-      </w:r>
-      <w:r>
-        <w:rPr>
-          <w:rFonts w:ascii="Segoe UI" w:hAnsi="Segoe UI" w:cs="Segoe UI"/>
-          <w:lang w:val="en-US"/>
-        </w:rPr>
-        <w:t xml:space="preserve">is </w:t>
-      </w:r>
-      <w:r>
-        <w:rPr>
-          <w:rFonts w:ascii="Segoe UI" w:hAnsi="Segoe UI" w:cs="Segoe UI"/>
-          <w:lang w:val="en-US"/>
-        </w:rPr>
-        <w:t xml:space="preserve">not all, all main nodes containing various servers will have a load balancer to allow the workload to be correctly distributed without overwhelming any server during heavy workloads. </w:t>
-      </w:r>
-      <w:r>
-        <w:rPr>
-          <w:rFonts w:ascii="Segoe UI" w:hAnsi="Segoe UI" w:cs="Segoe UI"/>
-          <w:lang w:val="en-US"/>
-        </w:rPr>
-        <w:t xml:space="preserve">Servers will run NGINX instances which will be discussed later, where different kind of services or even replicated services can work in parallel: </w:t>
-      </w:r>
-      <w:r>
-        <w:rPr>
-          <w:rFonts w:ascii="Segoe UI" w:hAnsi="Segoe UI" w:cs="Segoe UI"/>
-          <w:lang w:val="en-US"/>
-        </w:rPr>
-        <w:t>a parallelized system will allow SafeStreets to get the requested Availability level for each functionality allowing it to have a high fault resistance characteristic.</w:t>
+        <w:t xml:space="preserve"> to access their services. </w:t>
       </w:r>
     </w:p>
     <w:p>
@@ -7116,7 +6696,185 @@
           <w:rFonts w:ascii="Segoe UI" w:hAnsi="Segoe UI" w:cs="Segoe UI"/>
           <w:lang w:val="en-US"/>
         </w:rPr>
-        <w:t xml:space="preserve">The </w:t>
+        <w:t xml:space="preserve">It is also present a Cloud architecture </w:t>
+      </w:r>
+      <w:r>
+        <w:rPr>
+          <w:rFonts w:ascii="Segoe UI" w:hAnsi="Segoe UI" w:cs="Segoe UI"/>
+          <w:lang w:val="en-US"/>
+        </w:rPr>
+        <w:t xml:space="preserve">instantiated remotely on Amazon Web Services which will be used to work with heavier workloads regarding the image validity verification, license plate </w:t>
+      </w:r>
+      <w:r>
+        <w:rPr>
+          <w:rFonts w:ascii="Segoe UI" w:hAnsi="Segoe UI" w:cs="Segoe UI"/>
+          <w:lang w:val="en-US"/>
+        </w:rPr>
+        <w:t>OCR system and the suggestions functionality of SafeStreets.</w:t>
+      </w:r>
+      <w:r>
+        <w:rPr>
+          <w:rFonts w:ascii="Segoe UI" w:hAnsi="Segoe UI" w:cs="Segoe UI"/>
+          <w:lang w:val="en-US"/>
+        </w:rPr>
+        <w:t xml:space="preserve"> </w:t>
+      </w:r>
+      <w:r>
+        <w:rPr>
+          <w:rFonts w:ascii="Segoe UI" w:hAnsi="Segoe UI" w:cs="Segoe UI"/>
+          <w:lang w:val="en-US"/>
+        </w:rPr>
+        <w:t>As shown this deployed architecture</w:t>
+      </w:r>
+      <w:r>
+        <w:rPr>
+          <w:rFonts w:ascii="Segoe UI" w:hAnsi="Segoe UI" w:cs="Segoe UI"/>
+          <w:lang w:val="en-US"/>
+        </w:rPr>
+        <w:t xml:space="preserve"> to be</w:t>
+      </w:r>
+      <w:r>
+        <w:rPr>
+          <w:rFonts w:ascii="Segoe UI" w:hAnsi="Segoe UI" w:cs="Segoe UI"/>
+          <w:lang w:val="en-US"/>
+        </w:rPr>
+        <w:t xml:space="preserve"> defined during its </w:t>
+      </w:r>
+      <w:r>
+        <w:rPr>
+          <w:rFonts w:ascii="Segoe UI" w:hAnsi="Segoe UI" w:cs="Segoe UI"/>
+          <w:lang w:val="en-US"/>
+        </w:rPr>
+        <w:t>instantiation will have an elastic load balancer which will grant to deploy any new hardware needed to keep the workload under control granting SafeStreets to function normally even when there are lots of data or requests regarding these functionalities.</w:t>
+      </w:r>
+      <w:r>
+        <w:rPr>
+          <w:rFonts w:ascii="Segoe UI" w:hAnsi="Segoe UI" w:cs="Segoe UI"/>
+          <w:lang w:val="en-US"/>
+        </w:rPr>
+        <w:t xml:space="preserve"> From the diagram can be spotted various Amazon SageMaker deployed </w:t>
+      </w:r>
+      <w:r>
+        <w:rPr>
+          <w:rFonts w:ascii="Segoe UI" w:hAnsi="Segoe UI" w:cs="Segoe UI"/>
+          <w:lang w:val="en-US"/>
+        </w:rPr>
+        <w:t>instances</w:t>
+      </w:r>
+      <w:r>
+        <w:rPr>
+          <w:rFonts w:ascii="Segoe UI" w:hAnsi="Segoe UI" w:cs="Segoe UI"/>
+          <w:lang w:val="en-US"/>
+        </w:rPr>
+        <w:t xml:space="preserve"> like for Convolutional Neural Networks, for </w:t>
+      </w:r>
+      <w:r>
+        <w:rPr>
+          <w:rFonts w:ascii="Segoe UI" w:hAnsi="Segoe UI" w:cs="Segoe UI"/>
+          <w:lang w:val="en-US"/>
+        </w:rPr>
+        <w:t>Natural Language Processin</w:t>
+      </w:r>
+      <w:r>
+        <w:rPr>
+          <w:rFonts w:ascii="Segoe UI" w:hAnsi="Segoe UI" w:cs="Segoe UI"/>
+          <w:lang w:val="en-US"/>
+        </w:rPr>
+        <w:t>g, for OCR or Bayesian Networks</w:t>
+      </w:r>
+      <w:r>
+        <w:rPr>
+          <w:rFonts w:ascii="Segoe UI" w:hAnsi="Segoe UI" w:cs="Segoe UI"/>
+          <w:lang w:val="en-US"/>
+        </w:rPr>
+        <w:t>: their need will be explained in the further sub chapters.</w:t>
+      </w:r>
+    </w:p>
+    <w:p>
+      <w:pPr>
+        <w:ind w:left="1125"/>
+        <w:jc w:val="both"/>
+        <w:rPr>
+          <w:rFonts w:ascii="Segoe UI" w:hAnsi="Segoe UI" w:cs="Segoe UI"/>
+          <w:lang w:val="en-US"/>
+        </w:rPr>
+      </w:pPr>
+      <w:r>
+        <w:rPr>
+          <w:rFonts w:ascii="Segoe UI" w:hAnsi="Segoe UI" w:cs="Segoe UI"/>
+          <w:lang w:val="en-US"/>
+        </w:rPr>
+        <w:t xml:space="preserve">Security is a topic even in the architectural design, </w:t>
+      </w:r>
+      <w:r>
+        <w:rPr>
+          <w:rFonts w:ascii="Segoe UI" w:hAnsi="Segoe UI" w:cs="Segoe UI"/>
+          <w:lang w:val="en-US"/>
+        </w:rPr>
+        <w:t xml:space="preserve">where later on will be discussed security in software and network terms, in the architecture to better secure SafeStreets </w:t>
+      </w:r>
+      <w:r>
+        <w:rPr>
+          <w:rFonts w:ascii="Segoe UI" w:hAnsi="Segoe UI" w:cs="Segoe UI"/>
+          <w:lang w:val="en-US"/>
+        </w:rPr>
+        <w:t xml:space="preserve">WAN there are present various </w:t>
+      </w:r>
+      <w:r>
+        <w:rPr>
+          <w:rFonts w:ascii="Segoe UI" w:hAnsi="Segoe UI" w:cs="Segoe UI"/>
+          <w:lang w:val="en-US"/>
+        </w:rPr>
+        <w:t xml:space="preserve">Hardware </w:t>
+      </w:r>
+      <w:r>
+        <w:rPr>
+          <w:rFonts w:ascii="Segoe UI" w:hAnsi="Segoe UI" w:cs="Segoe UI"/>
+          <w:lang w:val="en-US"/>
+        </w:rPr>
+        <w:t>Firewalls between Internet accessed by clients and the first layer the</w:t>
+      </w:r>
+      <w:r>
+        <w:rPr>
+          <w:rFonts w:ascii="Segoe UI" w:hAnsi="Segoe UI" w:cs="Segoe UI"/>
+          <w:lang w:val="en-US"/>
+        </w:rPr>
+        <w:t>y</w:t>
+      </w:r>
+      <w:r>
+        <w:rPr>
+          <w:rFonts w:ascii="Segoe UI" w:hAnsi="Segoe UI" w:cs="Segoe UI"/>
+          <w:lang w:val="en-US"/>
+        </w:rPr>
+        <w:t xml:space="preserve"> will encounter</w:t>
+      </w:r>
+      <w:r>
+        <w:rPr>
+          <w:rFonts w:ascii="Segoe UI" w:hAnsi="Segoe UI" w:cs="Segoe UI"/>
+          <w:lang w:val="en-US"/>
+        </w:rPr>
+        <w:t xml:space="preserve"> which is the web servers which are responsible for exchange information even if not in a direct browsable format for every users as explained before. </w:t>
+      </w:r>
+      <w:r>
+        <w:rPr>
+          <w:rFonts w:ascii="Segoe UI" w:hAnsi="Segoe UI" w:cs="Segoe UI"/>
+          <w:lang w:val="en-US"/>
+        </w:rPr>
+        <w:t xml:space="preserve">This second </w:t>
+      </w:r>
+      <w:r>
+        <w:rPr>
+          <w:rFonts w:ascii="Segoe UI" w:hAnsi="Segoe UI" w:cs="Segoe UI"/>
+          <w:lang w:val="en-US"/>
+        </w:rPr>
+        <w:t xml:space="preserve">hardware </w:t>
+      </w:r>
+      <w:r>
+        <w:rPr>
+          <w:rFonts w:ascii="Segoe UI" w:hAnsi="Segoe UI" w:cs="Segoe UI"/>
+          <w:lang w:val="en-US"/>
+        </w:rPr>
+        <w:t xml:space="preserve">firewall is between this previous sub layer of the </w:t>
       </w:r>
       <w:r>
         <w:rPr>
@@ -7130,28 +6888,136 @@
           <w:rFonts w:ascii="Segoe UI" w:hAnsi="Segoe UI" w:cs="Segoe UI"/>
           <w:lang w:val="en-US"/>
         </w:rPr>
-        <w:t xml:space="preserve"> will have also access to external services provided by third parties to allow </w:t>
-      </w:r>
-      <w:r>
-        <w:rPr>
-          <w:rFonts w:ascii="Segoe UI" w:hAnsi="Segoe UI" w:cs="Segoe UI"/>
-          <w:lang w:val="en-US"/>
-        </w:rPr>
-        <w:t xml:space="preserve">SafeStreets functionality to work correctly. As </w:t>
-      </w:r>
-      <w:r>
-        <w:rPr>
-          <w:rFonts w:ascii="Segoe UI" w:hAnsi="Segoe UI" w:cs="Segoe UI"/>
-          <w:lang w:val="en-US"/>
-        </w:rPr>
-        <w:t>shown,</w:t>
-      </w:r>
-      <w:r>
-        <w:rPr>
-          <w:rFonts w:ascii="Segoe UI" w:hAnsi="Segoe UI" w:cs="Segoe UI"/>
-          <w:lang w:val="en-US"/>
-        </w:rPr>
-        <w:t xml:space="preserve"> we can spot the Google Firebase</w:t>
+        <w:t xml:space="preserve"> and the distri</w:t>
+      </w:r>
+      <w:r>
+        <w:rPr>
+          <w:rFonts w:ascii="Segoe UI" w:hAnsi="Segoe UI" w:cs="Segoe UI"/>
+          <w:lang w:val="en-US"/>
+        </w:rPr>
+        <w:t>buted application server</w:t>
+      </w:r>
+      <w:r>
+        <w:rPr>
+          <w:rFonts w:ascii="Segoe UI" w:hAnsi="Segoe UI" w:cs="Segoe UI"/>
+          <w:lang w:val="en-US"/>
+        </w:rPr>
+        <w:t xml:space="preserve"> layer</w:t>
+      </w:r>
+      <w:r>
+        <w:rPr>
+          <w:rFonts w:ascii="Segoe UI" w:hAnsi="Segoe UI" w:cs="Segoe UI"/>
+          <w:lang w:val="en-US"/>
+        </w:rPr>
+        <w:t xml:space="preserve">: this will create a DMZ, Demilitarized Zone, for the application servers so that the external network can access only to the resources exposed in the DMZ. </w:t>
+      </w:r>
+    </w:p>
+    <w:p>
+      <w:pPr>
+        <w:ind w:left="1125"/>
+        <w:jc w:val="both"/>
+        <w:rPr>
+          <w:rFonts w:ascii="Segoe UI" w:hAnsi="Segoe UI" w:cs="Segoe UI"/>
+          <w:lang w:val="en-US"/>
+        </w:rPr>
+      </w:pPr>
+      <w:r>
+        <w:rPr>
+          <w:rFonts w:ascii="Segoe UI" w:hAnsi="Segoe UI" w:cs="Segoe UI"/>
+          <w:lang w:val="en-US"/>
+        </w:rPr>
+        <w:t xml:space="preserve">The web servers </w:t>
+      </w:r>
+      <w:r>
+        <w:rPr>
+          <w:rFonts w:ascii="Segoe UI" w:hAnsi="Segoe UI" w:cs="Segoe UI"/>
+          <w:lang w:val="en-US"/>
+        </w:rPr>
+        <w:t>are not guaranteed the same level of security</w:t>
+      </w:r>
+      <w:r>
+        <w:rPr>
+          <w:rFonts w:ascii="Segoe UI" w:hAnsi="Segoe UI" w:cs="Segoe UI"/>
+          <w:lang w:val="en-US"/>
+        </w:rPr>
+        <w:t xml:space="preserve"> </w:t>
+      </w:r>
+      <w:r>
+        <w:rPr>
+          <w:rFonts w:ascii="Segoe UI" w:hAnsi="Segoe UI" w:cs="Segoe UI"/>
+          <w:lang w:val="en-US"/>
+        </w:rPr>
+        <w:t xml:space="preserve">because their </w:t>
+      </w:r>
+      <w:r>
+        <w:rPr>
+          <w:rFonts w:ascii="Segoe UI" w:hAnsi="Segoe UI" w:cs="Segoe UI"/>
+          <w:lang w:val="en-US"/>
+        </w:rPr>
+        <w:t xml:space="preserve">functionality is the management of information representation and their forwarding or receiving to/from users, and upon functionalities requests </w:t>
+      </w:r>
+      <w:r>
+        <w:rPr>
+          <w:rFonts w:ascii="Segoe UI" w:hAnsi="Segoe UI" w:cs="Segoe UI"/>
+          <w:lang w:val="en-US"/>
+        </w:rPr>
+        <w:t xml:space="preserve">they </w:t>
+      </w:r>
+      <w:r>
+        <w:rPr>
+          <w:rFonts w:ascii="Segoe UI" w:hAnsi="Segoe UI" w:cs="Segoe UI"/>
+          <w:lang w:val="en-US"/>
+        </w:rPr>
+        <w:t xml:space="preserve">will </w:t>
+      </w:r>
+      <w:r>
+        <w:rPr>
+          <w:rFonts w:ascii="Segoe UI" w:hAnsi="Segoe UI" w:cs="Segoe UI"/>
+          <w:lang w:val="en-US"/>
+        </w:rPr>
+        <w:t>forward the requests to the application servers in the DMZ</w:t>
+      </w:r>
+      <w:r>
+        <w:rPr>
+          <w:rFonts w:ascii="Segoe UI" w:hAnsi="Segoe UI" w:cs="Segoe UI"/>
+          <w:lang w:val="en-US"/>
+        </w:rPr>
+        <w:t xml:space="preserve"> in a distributed way letting the DNS and the load balancer of the distributed application servers choose the most suitable node</w:t>
+      </w:r>
+      <w:r>
+        <w:rPr>
+          <w:rFonts w:ascii="Segoe UI" w:hAnsi="Segoe UI" w:cs="Segoe UI"/>
+          <w:lang w:val="en-US"/>
+        </w:rPr>
+        <w:t>. This level of security is required, as mentioned, since the offered service deals with sensitive data of the users.</w:t>
+      </w:r>
+      <w:r>
+        <w:rPr>
+          <w:rFonts w:ascii="Segoe UI" w:hAnsi="Segoe UI" w:cs="Segoe UI"/>
+          <w:lang w:val="en-US"/>
+        </w:rPr>
+        <w:t xml:space="preserve"> The lower level of security of the more exposed layer of the distributed web servers is </w:t>
+      </w:r>
+      <w:r>
+        <w:rPr>
+          <w:rFonts w:ascii="Segoe UI" w:hAnsi="Segoe UI" w:cs="Segoe UI"/>
+          <w:lang w:val="en-US"/>
+        </w:rPr>
+        <w:t>covered</w:t>
+      </w:r>
+      <w:r>
+        <w:rPr>
+          <w:rFonts w:ascii="Segoe UI" w:hAnsi="Segoe UI" w:cs="Segoe UI"/>
+          <w:lang w:val="en-US"/>
+        </w:rPr>
+        <w:t xml:space="preserve"> by the used service of </w:t>
+      </w:r>
+      <w:r>
+        <w:rPr>
+          <w:rFonts w:ascii="Segoe UI" w:hAnsi="Segoe UI" w:cs="Segoe UI"/>
+          <w:lang w:val="en-US"/>
+        </w:rPr>
+        <w:t>Cloudflare</w:t>
       </w:r>
       <w:r>
         <w:rPr>
@@ -7159,14 +7025,38 @@
           <w:vertAlign w:val="superscript"/>
           <w:lang w:val="en-US"/>
         </w:rPr>
-        <w:t>14</w:t>
-      </w:r>
-      <w:r>
-        <w:rPr>
-          <w:rFonts w:ascii="Segoe UI" w:hAnsi="Segoe UI" w:cs="Segoe UI"/>
-          <w:lang w:val="en-US"/>
-        </w:rPr>
-        <w:t xml:space="preserve"> service, the SPID</w:t>
+        <w:t>13</w:t>
+      </w:r>
+      <w:r>
+        <w:rPr>
+          <w:rFonts w:ascii="Segoe UI" w:hAnsi="Segoe UI" w:cs="Segoe UI"/>
+          <w:lang w:val="en-US"/>
+        </w:rPr>
+        <w:t>.</w:t>
+      </w:r>
+      <w:r>
+        <w:rPr>
+          <w:rFonts w:ascii="Segoe UI" w:hAnsi="Segoe UI" w:cs="Segoe UI"/>
+          <w:lang w:val="en-US"/>
+        </w:rPr>
+        <w:t xml:space="preserve"> </w:t>
+      </w:r>
+    </w:p>
+    <w:p>
+      <w:pPr>
+        <w:ind w:left="1125"/>
+        <w:jc w:val="both"/>
+        <w:rPr>
+          <w:rFonts w:ascii="Segoe UI" w:hAnsi="Segoe UI" w:cs="Segoe UI"/>
+          <w:lang w:val="en-US"/>
+        </w:rPr>
+      </w:pPr>
+      <w:r>
+        <w:rPr>
+          <w:rFonts w:ascii="Segoe UI" w:hAnsi="Segoe UI" w:cs="Segoe UI"/>
+          <w:lang w:val="en-US"/>
+        </w:rPr>
+        <w:t>Cloudflare</w:t>
       </w:r>
       <w:r>
         <w:rPr>
@@ -7174,65 +7064,56 @@
           <w:vertAlign w:val="superscript"/>
           <w:lang w:val="en-US"/>
         </w:rPr>
-        <w:t>8</w:t>
-      </w:r>
-      <w:r>
-        <w:rPr>
-          <w:rFonts w:ascii="Segoe UI" w:hAnsi="Segoe UI" w:cs="Segoe UI"/>
-          <w:lang w:val="en-US"/>
-        </w:rPr>
-        <w:t xml:space="preserve"> service, the License Plate API</w:t>
-      </w:r>
-      <w:r>
-        <w:rPr>
-          <w:rFonts w:ascii="Segoe UI" w:hAnsi="Segoe UI" w:cs="Segoe UI"/>
-          <w:vertAlign w:val="superscript"/>
-          <w:lang w:val="en-US"/>
-        </w:rPr>
-        <w:t>9</w:t>
-      </w:r>
-      <w:r>
-        <w:rPr>
-          <w:rFonts w:ascii="Segoe UI" w:hAnsi="Segoe UI" w:cs="Segoe UI"/>
-          <w:lang w:val="en-US"/>
-        </w:rPr>
-        <w:t>, the Police State services</w:t>
-      </w:r>
-      <w:r>
-        <w:rPr>
-          <w:rFonts w:ascii="Segoe UI" w:hAnsi="Segoe UI" w:cs="Segoe UI"/>
-          <w:vertAlign w:val="superscript"/>
-          <w:lang w:val="en-US"/>
-        </w:rPr>
-        <w:t>10</w:t>
-      </w:r>
-      <w:r>
-        <w:rPr>
-          <w:rFonts w:ascii="Segoe UI" w:hAnsi="Segoe UI" w:cs="Segoe UI"/>
-          <w:lang w:val="en-US"/>
-        </w:rPr>
-        <w:t xml:space="preserve">, the CA/TA Authorities for digital certificates, </w:t>
-      </w:r>
-      <w:r>
-        <w:rPr>
-          <w:rFonts w:ascii="Segoe UI" w:hAnsi="Segoe UI" w:cs="Segoe UI"/>
-          <w:lang w:val="en-US"/>
-        </w:rPr>
-        <w:t xml:space="preserve">the Maps services and the Municipalities incident data access. All these various third parties will offer specific APIs used in the </w:t>
-      </w:r>
-      <w:r>
-        <w:rPr>
-          <w:rFonts w:ascii="Segoe UI" w:hAnsi="Segoe UI" w:cs="Segoe UI"/>
-          <w:lang w:val="en-US"/>
-        </w:rPr>
-        <w:t>middle tier</w:t>
-      </w:r>
-      <w:r>
-        <w:rPr>
-          <w:rFonts w:ascii="Segoe UI" w:hAnsi="Segoe UI" w:cs="Segoe UI"/>
-          <w:lang w:val="en-US"/>
-        </w:rPr>
-        <w:t xml:space="preserve"> to access their services. </w:t>
+        <w:t>13</w:t>
+      </w:r>
+      <w:r>
+        <w:rPr>
+          <w:rFonts w:ascii="Segoe UI" w:hAnsi="Segoe UI" w:cs="Segoe UI"/>
+          <w:lang w:val="en-US"/>
+        </w:rPr>
+        <w:t xml:space="preserve"> can solve this issue and add also more services like DDoS protection, </w:t>
+      </w:r>
+      <w:r>
+        <w:rPr>
+          <w:rFonts w:ascii="Segoe UI" w:hAnsi="Segoe UI" w:cs="Segoe UI"/>
+          <w:lang w:val="en-US"/>
+        </w:rPr>
+        <w:t xml:space="preserve">a </w:t>
+      </w:r>
+      <w:r>
+        <w:rPr>
+          <w:rFonts w:ascii="Segoe UI" w:hAnsi="Segoe UI" w:cs="Segoe UI"/>
+          <w:lang w:val="en-US"/>
+        </w:rPr>
+        <w:t xml:space="preserve">Web application firewall, </w:t>
+      </w:r>
+      <w:r>
+        <w:rPr>
+          <w:rFonts w:ascii="Segoe UI" w:hAnsi="Segoe UI" w:cs="Segoe UI"/>
+          <w:lang w:val="en-US"/>
+        </w:rPr>
+        <w:t xml:space="preserve">an </w:t>
+      </w:r>
+      <w:r>
+        <w:rPr>
+          <w:rFonts w:ascii="Segoe UI" w:hAnsi="Segoe UI" w:cs="Segoe UI"/>
+          <w:lang w:val="en-US"/>
+        </w:rPr>
+        <w:t>Authoritative DNS</w:t>
+      </w:r>
+      <w:r>
+        <w:rPr>
+          <w:rFonts w:ascii="Segoe UI" w:hAnsi="Segoe UI" w:cs="Segoe UI"/>
+          <w:lang w:val="en-US"/>
+        </w:rPr>
+        <w:t xml:space="preserve"> and a Content delivery network. Their specific details will be discussed later.</w:t>
+      </w:r>
+      <w:r>
+        <w:rPr>
+          <w:rFonts w:ascii="Segoe UI" w:hAnsi="Segoe UI" w:cs="Segoe UI"/>
+          <w:lang w:val="en-US"/>
+        </w:rPr>
+        <w:t xml:space="preserve"> </w:t>
       </w:r>
     </w:p>
     <w:p>
@@ -7249,448 +7130,7 @@
           <w:rFonts w:ascii="Segoe UI" w:hAnsi="Segoe UI" w:cs="Segoe UI"/>
           <w:lang w:val="en-US"/>
         </w:rPr>
-        <w:t xml:space="preserve">It is also present a Cloud architecture </w:t>
-      </w:r>
-      <w:r>
-        <w:rPr>
-          <w:rFonts w:ascii="Segoe UI" w:hAnsi="Segoe UI" w:cs="Segoe UI"/>
-          <w:lang w:val="en-US"/>
-        </w:rPr>
-        <w:t xml:space="preserve">instantiated remotely on Amazon Web Services which will be used to work with heavier workloads regarding the image validity verification, license plate </w:t>
-      </w:r>
-      <w:r>
-        <w:rPr>
-          <w:rFonts w:ascii="Segoe UI" w:hAnsi="Segoe UI" w:cs="Segoe UI"/>
-          <w:lang w:val="en-US"/>
-        </w:rPr>
-        <w:t>OCR system and the suggestions functionality of SafeStreets.</w:t>
-      </w:r>
-      <w:r>
-        <w:rPr>
-          <w:rFonts w:ascii="Segoe UI" w:hAnsi="Segoe UI" w:cs="Segoe UI"/>
-          <w:lang w:val="en-US"/>
-        </w:rPr>
-        <w:t xml:space="preserve"> </w:t>
-      </w:r>
-      <w:r>
-        <w:rPr>
-          <w:rFonts w:ascii="Segoe UI" w:hAnsi="Segoe UI" w:cs="Segoe UI"/>
-          <w:lang w:val="en-US"/>
-        </w:rPr>
-        <w:t>As shown this deployed architecture</w:t>
-      </w:r>
-      <w:r>
-        <w:rPr>
-          <w:rFonts w:ascii="Segoe UI" w:hAnsi="Segoe UI" w:cs="Segoe UI"/>
-          <w:lang w:val="en-US"/>
-        </w:rPr>
-        <w:t xml:space="preserve"> to be</w:t>
-      </w:r>
-      <w:r>
-        <w:rPr>
-          <w:rFonts w:ascii="Segoe UI" w:hAnsi="Segoe UI" w:cs="Segoe UI"/>
-          <w:lang w:val="en-US"/>
-        </w:rPr>
-        <w:t xml:space="preserve"> defined during its </w:t>
-      </w:r>
-      <w:r>
-        <w:rPr>
-          <w:rFonts w:ascii="Segoe UI" w:hAnsi="Segoe UI" w:cs="Segoe UI"/>
-          <w:lang w:val="en-US"/>
-        </w:rPr>
-        <w:t>instantiation will have an elastic load balancer which will grant to deploy any new hardware needed to keep the workload under control granting SafeStreets to function normally even when there are lots of data or requests regarding these functionalities.</w:t>
-      </w:r>
-      <w:r>
-        <w:rPr>
-          <w:rFonts w:ascii="Segoe UI" w:hAnsi="Segoe UI" w:cs="Segoe UI"/>
-          <w:lang w:val="en-US"/>
-        </w:rPr>
-        <w:t xml:space="preserve"> From the diagram can be spotted various Amazon SageMaker deployed </w:t>
-      </w:r>
-      <w:r>
-        <w:rPr>
-          <w:rFonts w:ascii="Segoe UI" w:hAnsi="Segoe UI" w:cs="Segoe UI"/>
-          <w:lang w:val="en-US"/>
-        </w:rPr>
-        <w:t>instances</w:t>
-      </w:r>
-      <w:r>
-        <w:rPr>
-          <w:rFonts w:ascii="Segoe UI" w:hAnsi="Segoe UI" w:cs="Segoe UI"/>
-          <w:lang w:val="en-US"/>
-        </w:rPr>
-        <w:t xml:space="preserve"> like for Convolutional Neural Networks, for </w:t>
-      </w:r>
-      <w:r>
-        <w:rPr>
-          <w:rFonts w:ascii="Segoe UI" w:hAnsi="Segoe UI" w:cs="Segoe UI"/>
-          <w:lang w:val="en-US"/>
-        </w:rPr>
-        <w:t>Natural Language Processin</w:t>
-      </w:r>
-      <w:r>
-        <w:rPr>
-          <w:rFonts w:ascii="Segoe UI" w:hAnsi="Segoe UI" w:cs="Segoe UI"/>
-          <w:lang w:val="en-US"/>
-        </w:rPr>
-        <w:t>g, for OCR or Bayesian Networks</w:t>
-      </w:r>
-      <w:r>
-        <w:rPr>
-          <w:rFonts w:ascii="Segoe UI" w:hAnsi="Segoe UI" w:cs="Segoe UI"/>
-          <w:lang w:val="en-US"/>
-        </w:rPr>
-        <w:t>: their need will be explained in the further sub chapters.</w:t>
-      </w:r>
-    </w:p>
-    <w:p>
-      <w:pPr>
-        <w:ind w:left="1125"/>
-        <w:jc w:val="both"/>
-        <w:rPr>
-          <w:rFonts w:ascii="Segoe UI" w:hAnsi="Segoe UI" w:cs="Segoe UI"/>
-          <w:lang w:val="en-US"/>
-        </w:rPr>
-      </w:pPr>
-      <w:r>
-        <w:rPr>
-          <w:rFonts w:ascii="Segoe UI" w:hAnsi="Segoe UI" w:cs="Segoe UI"/>
-          <w:lang w:val="en-US"/>
-        </w:rPr>
-        <w:t xml:space="preserve">Security is a topic even in the architectural design, </w:t>
-      </w:r>
-      <w:r>
-        <w:rPr>
-          <w:rFonts w:ascii="Segoe UI" w:hAnsi="Segoe UI" w:cs="Segoe UI"/>
-          <w:lang w:val="en-US"/>
-        </w:rPr>
-        <w:t xml:space="preserve">where later on will be discussed security in software and network terms, in the architecture to better secure SafeStreets </w:t>
-      </w:r>
-      <w:r>
-        <w:rPr>
-          <w:rFonts w:ascii="Segoe UI" w:hAnsi="Segoe UI" w:cs="Segoe UI"/>
-          <w:lang w:val="en-US"/>
-        </w:rPr>
-        <w:t xml:space="preserve">WAN there are present various </w:t>
-      </w:r>
-      <w:r>
-        <w:rPr>
-          <w:rFonts w:ascii="Segoe UI" w:hAnsi="Segoe UI" w:cs="Segoe UI"/>
-          <w:lang w:val="en-US"/>
-        </w:rPr>
-        <w:t xml:space="preserve">Hardware </w:t>
-      </w:r>
-      <w:r>
-        <w:rPr>
-          <w:rFonts w:ascii="Segoe UI" w:hAnsi="Segoe UI" w:cs="Segoe UI"/>
-          <w:lang w:val="en-US"/>
-        </w:rPr>
-        <w:t>Firewalls between Internet accessed by clients and the first layer the</w:t>
-      </w:r>
-      <w:r>
-        <w:rPr>
-          <w:rFonts w:ascii="Segoe UI" w:hAnsi="Segoe UI" w:cs="Segoe UI"/>
-          <w:lang w:val="en-US"/>
-        </w:rPr>
-        <w:t>y</w:t>
-      </w:r>
-      <w:r>
-        <w:rPr>
-          <w:rFonts w:ascii="Segoe UI" w:hAnsi="Segoe UI" w:cs="Segoe UI"/>
-          <w:lang w:val="en-US"/>
-        </w:rPr>
-        <w:t xml:space="preserve"> will encounter</w:t>
-      </w:r>
-      <w:r>
-        <w:rPr>
-          <w:rFonts w:ascii="Segoe UI" w:hAnsi="Segoe UI" w:cs="Segoe UI"/>
-          <w:lang w:val="en-US"/>
-        </w:rPr>
-        <w:t xml:space="preserve"> which is the web servers which are responsible for exchange information even if not in a direct browsable format for every users as explained before. </w:t>
-      </w:r>
-      <w:r>
-        <w:rPr>
-          <w:rFonts w:ascii="Segoe UI" w:hAnsi="Segoe UI" w:cs="Segoe UI"/>
-          <w:lang w:val="en-US"/>
-        </w:rPr>
-        <w:t xml:space="preserve">This second </w:t>
-      </w:r>
-      <w:r>
-        <w:rPr>
-          <w:rFonts w:ascii="Segoe UI" w:hAnsi="Segoe UI" w:cs="Segoe UI"/>
-          <w:lang w:val="en-US"/>
-        </w:rPr>
-        <w:t xml:space="preserve">hardware </w:t>
-      </w:r>
-      <w:r>
-        <w:rPr>
-          <w:rFonts w:ascii="Segoe UI" w:hAnsi="Segoe UI" w:cs="Segoe UI"/>
-          <w:lang w:val="en-US"/>
-        </w:rPr>
-        <w:t xml:space="preserve">firewall is between this previous sub layer of the </w:t>
-      </w:r>
-      <w:r>
-        <w:rPr>
-          <w:rFonts w:ascii="Segoe UI" w:hAnsi="Segoe UI" w:cs="Segoe UI"/>
-          <w:lang w:val="en-US"/>
-        </w:rPr>
-        <w:t>middle tier</w:t>
-      </w:r>
-      <w:r>
-        <w:rPr>
-          <w:rFonts w:ascii="Segoe UI" w:hAnsi="Segoe UI" w:cs="Segoe UI"/>
-          <w:lang w:val="en-US"/>
-        </w:rPr>
-        <w:t xml:space="preserve"> and the distri</w:t>
-      </w:r>
-      <w:r>
-        <w:rPr>
-          <w:rFonts w:ascii="Segoe UI" w:hAnsi="Segoe UI" w:cs="Segoe UI"/>
-          <w:lang w:val="en-US"/>
-        </w:rPr>
-        <w:t>buted application server</w:t>
-      </w:r>
-      <w:r>
-        <w:rPr>
-          <w:rFonts w:ascii="Segoe UI" w:hAnsi="Segoe UI" w:cs="Segoe UI"/>
-          <w:lang w:val="en-US"/>
-        </w:rPr>
-        <w:t xml:space="preserve"> layer</w:t>
-      </w:r>
-      <w:r>
-        <w:rPr>
-          <w:rFonts w:ascii="Segoe UI" w:hAnsi="Segoe UI" w:cs="Segoe UI"/>
-          <w:lang w:val="en-US"/>
-        </w:rPr>
-        <w:t xml:space="preserve">: this will create a DMZ, Demilitarized Zone, for the application servers so that the external network can access only to the resources exposed in the DMZ. </w:t>
-      </w:r>
-    </w:p>
-    <w:p>
-      <w:pPr>
-        <w:ind w:left="1125"/>
-        <w:jc w:val="both"/>
-        <w:rPr>
-          <w:rFonts w:ascii="Segoe UI" w:hAnsi="Segoe UI" w:cs="Segoe UI"/>
-          <w:lang w:val="en-US"/>
-        </w:rPr>
-      </w:pPr>
-      <w:r>
-        <w:rPr>
-          <w:rFonts w:ascii="Segoe UI" w:hAnsi="Segoe UI" w:cs="Segoe UI"/>
-          <w:lang w:val="en-US"/>
-        </w:rPr>
-        <w:t xml:space="preserve">The web servers </w:t>
-      </w:r>
-      <w:r>
-        <w:rPr>
-          <w:rFonts w:ascii="Segoe UI" w:hAnsi="Segoe UI" w:cs="Segoe UI"/>
-          <w:lang w:val="en-US"/>
-        </w:rPr>
-        <w:t>are not guaranteed the same level of security</w:t>
-      </w:r>
-      <w:r>
-        <w:rPr>
-          <w:rFonts w:ascii="Segoe UI" w:hAnsi="Segoe UI" w:cs="Segoe UI"/>
-          <w:lang w:val="en-US"/>
-        </w:rPr>
-        <w:t xml:space="preserve"> </w:t>
-      </w:r>
-      <w:r>
-        <w:rPr>
-          <w:rFonts w:ascii="Segoe UI" w:hAnsi="Segoe UI" w:cs="Segoe UI"/>
-          <w:lang w:val="en-US"/>
-        </w:rPr>
-        <w:t xml:space="preserve">because their </w:t>
-      </w:r>
-      <w:r>
-        <w:rPr>
-          <w:rFonts w:ascii="Segoe UI" w:hAnsi="Segoe UI" w:cs="Segoe UI"/>
-          <w:lang w:val="en-US"/>
-        </w:rPr>
-        <w:t xml:space="preserve">functionality is the management of information representation and their forwarding or receiving to/from users, and upon functionalities requests </w:t>
-      </w:r>
-      <w:r>
-        <w:rPr>
-          <w:rFonts w:ascii="Segoe UI" w:hAnsi="Segoe UI" w:cs="Segoe UI"/>
-          <w:lang w:val="en-US"/>
-        </w:rPr>
-        <w:t xml:space="preserve">they </w:t>
-      </w:r>
-      <w:r>
-        <w:rPr>
-          <w:rFonts w:ascii="Segoe UI" w:hAnsi="Segoe UI" w:cs="Segoe UI"/>
-          <w:lang w:val="en-US"/>
-        </w:rPr>
-        <w:t xml:space="preserve">will </w:t>
-      </w:r>
-      <w:r>
-        <w:rPr>
-          <w:rFonts w:ascii="Segoe UI" w:hAnsi="Segoe UI" w:cs="Segoe UI"/>
-          <w:lang w:val="en-US"/>
-        </w:rPr>
-        <w:t>forward the requests to the application servers in the DMZ</w:t>
-      </w:r>
-      <w:r>
-        <w:rPr>
-          <w:rFonts w:ascii="Segoe UI" w:hAnsi="Segoe UI" w:cs="Segoe UI"/>
-          <w:lang w:val="en-US"/>
-        </w:rPr>
-        <w:t xml:space="preserve"> in a distributed way letting the DNS and the load balancer of the </w:t>
-      </w:r>
-      <w:r>
-        <w:rPr>
-          <w:rFonts w:ascii="Segoe UI" w:hAnsi="Segoe UI" w:cs="Segoe UI"/>
-          <w:lang w:val="en-US"/>
-        </w:rPr>
         <w:lastRenderedPageBreak/>
-        <w:t>distributed application servers choose the most suitable node</w:t>
-      </w:r>
-      <w:r>
-        <w:rPr>
-          <w:rFonts w:ascii="Segoe UI" w:hAnsi="Segoe UI" w:cs="Segoe UI"/>
-          <w:lang w:val="en-US"/>
-        </w:rPr>
-        <w:t>. This level of security is required, as mentioned, since the offered service deals with sensitive data of the users.</w:t>
-      </w:r>
-      <w:r>
-        <w:rPr>
-          <w:rFonts w:ascii="Segoe UI" w:hAnsi="Segoe UI" w:cs="Segoe UI"/>
-          <w:lang w:val="en-US"/>
-        </w:rPr>
-        <w:t xml:space="preserve"> The lower level of security of the more exposed layer of the distributed web servers is </w:t>
-      </w:r>
-      <w:r>
-        <w:rPr>
-          <w:rFonts w:ascii="Segoe UI" w:hAnsi="Segoe UI" w:cs="Segoe UI"/>
-          <w:lang w:val="en-US"/>
-        </w:rPr>
-        <w:t>covered</w:t>
-      </w:r>
-      <w:r>
-        <w:rPr>
-          <w:rFonts w:ascii="Segoe UI" w:hAnsi="Segoe UI" w:cs="Segoe UI"/>
-          <w:lang w:val="en-US"/>
-        </w:rPr>
-        <w:t xml:space="preserve"> by the used service of </w:t>
-      </w:r>
-      <w:r>
-        <w:rPr>
-          <w:rFonts w:ascii="Segoe UI" w:hAnsi="Segoe UI" w:cs="Segoe UI"/>
-          <w:lang w:val="en-US"/>
-        </w:rPr>
-        <w:t>Cloudflare</w:t>
-      </w:r>
-      <w:r>
-        <w:rPr>
-          <w:rFonts w:ascii="Segoe UI" w:hAnsi="Segoe UI" w:cs="Segoe UI"/>
-          <w:vertAlign w:val="superscript"/>
-          <w:lang w:val="en-US"/>
-        </w:rPr>
-        <w:t>13</w:t>
-      </w:r>
-      <w:r>
-        <w:rPr>
-          <w:rFonts w:ascii="Segoe UI" w:hAnsi="Segoe UI" w:cs="Segoe UI"/>
-          <w:lang w:val="en-US"/>
-        </w:rPr>
-        <w:t>.</w:t>
-      </w:r>
-      <w:r>
-        <w:rPr>
-          <w:rFonts w:ascii="Segoe UI" w:hAnsi="Segoe UI" w:cs="Segoe UI"/>
-          <w:lang w:val="en-US"/>
-        </w:rPr>
-        <w:t xml:space="preserve"> </w:t>
-      </w:r>
-    </w:p>
-    <w:p>
-      <w:pPr>
-        <w:ind w:left="1125"/>
-        <w:jc w:val="both"/>
-        <w:rPr>
-          <w:rFonts w:ascii="Segoe UI" w:hAnsi="Segoe UI" w:cs="Segoe UI"/>
-          <w:lang w:val="en-US"/>
-        </w:rPr>
-      </w:pPr>
-      <w:r>
-        <w:rPr>
-          <w:rFonts w:ascii="Segoe UI" w:hAnsi="Segoe UI" w:cs="Segoe UI"/>
-          <w:lang w:val="en-US"/>
-        </w:rPr>
-        <w:t>Cloudflare</w:t>
-      </w:r>
-      <w:r>
-        <w:rPr>
-          <w:rFonts w:ascii="Segoe UI" w:hAnsi="Segoe UI" w:cs="Segoe UI"/>
-          <w:vertAlign w:val="superscript"/>
-          <w:lang w:val="en-US"/>
-        </w:rPr>
-        <w:t>13</w:t>
-      </w:r>
-      <w:r>
-        <w:rPr>
-          <w:rFonts w:ascii="Segoe UI" w:hAnsi="Segoe UI" w:cs="Segoe UI"/>
-          <w:lang w:val="en-US"/>
-        </w:rPr>
-        <w:t xml:space="preserve"> can solve this issue and add also more services like DDoS protection, </w:t>
-      </w:r>
-      <w:r>
-        <w:rPr>
-          <w:rFonts w:ascii="Segoe UI" w:hAnsi="Segoe UI" w:cs="Segoe UI"/>
-          <w:lang w:val="en-US"/>
-        </w:rPr>
-        <w:t xml:space="preserve">a </w:t>
-      </w:r>
-      <w:r>
-        <w:rPr>
-          <w:rFonts w:ascii="Segoe UI" w:hAnsi="Segoe UI" w:cs="Segoe UI"/>
-          <w:lang w:val="en-US"/>
-        </w:rPr>
-        <w:t xml:space="preserve">Web application firewall, </w:t>
-      </w:r>
-      <w:r>
-        <w:rPr>
-          <w:rFonts w:ascii="Segoe UI" w:hAnsi="Segoe UI" w:cs="Segoe UI"/>
-          <w:lang w:val="en-US"/>
-        </w:rPr>
-        <w:t xml:space="preserve">an </w:t>
-      </w:r>
-      <w:r>
-        <w:rPr>
-          <w:rFonts w:ascii="Segoe UI" w:hAnsi="Segoe UI" w:cs="Segoe UI"/>
-          <w:lang w:val="en-US"/>
-        </w:rPr>
-        <w:t>Authoritative DNS</w:t>
-      </w:r>
-      <w:r>
-        <w:rPr>
-          <w:rFonts w:ascii="Segoe UI" w:hAnsi="Segoe UI" w:cs="Segoe UI"/>
-          <w:lang w:val="en-US"/>
-        </w:rPr>
-        <w:t xml:space="preserve"> and a Content delivery network. Their specific details will be discussed later.</w:t>
-      </w:r>
-      <w:r>
-        <w:rPr>
-          <w:rFonts w:ascii="Segoe UI" w:hAnsi="Segoe UI" w:cs="Segoe UI"/>
-          <w:lang w:val="en-US"/>
-        </w:rPr>
-        <w:t xml:space="preserve"> </w:t>
-      </w:r>
-    </w:p>
-    <w:p>
-      <w:pPr>
-        <w:ind w:left="1125"/>
-        <w:jc w:val="both"/>
-        <w:rPr>
-          <w:rFonts w:ascii="Segoe UI" w:hAnsi="Segoe UI" w:cs="Segoe UI"/>
-          <w:lang w:val="en-US"/>
-        </w:rPr>
-      </w:pPr>
-      <w:r>
-        <w:rPr>
-          <w:rFonts w:ascii="Segoe UI" w:hAnsi="Segoe UI" w:cs="Segoe UI"/>
-          <w:lang w:val="en-US"/>
-        </w:rPr>
         <w:t>On the last layer called Data Tier we can find a distributed RDBMS, Relation Database Management System</w:t>
       </w:r>
       <w:r>
@@ -9809,95 +9249,6 @@
     </w:p>
     <w:p>
       <w:pPr>
-        <w:pStyle w:val="ListParagraph"/>
-        <w:jc w:val="both"/>
-        <w:rPr>
-          <w:rFonts w:ascii="Segoe UI" w:hAnsi="Segoe UI" w:cs="Segoe UI"/>
-          <w:b/>
-          <w:bCs/>
-        </w:rPr>
-      </w:pPr>
-    </w:p>
-    <w:p>
-      <w:pPr>
-        <w:pStyle w:val="ListParagraph"/>
-        <w:rPr>
-          <w:rFonts w:ascii="Segoe UI" w:hAnsi="Segoe UI" w:cs="Segoe UI"/>
-          <w:b/>
-          <w:bCs/>
-        </w:rPr>
-      </w:pPr>
-    </w:p>
-    <w:p>
-      <w:pPr>
-        <w:pStyle w:val="ListParagraph"/>
-        <w:rPr>
-          <w:rFonts w:ascii="Segoe UI" w:hAnsi="Segoe UI" w:cs="Segoe UI"/>
-          <w:b/>
-          <w:bCs/>
-        </w:rPr>
-      </w:pPr>
-    </w:p>
-    <w:p>
-      <w:pPr>
-        <w:pStyle w:val="ListParagraph"/>
-        <w:rPr>
-          <w:rFonts w:ascii="Segoe UI" w:hAnsi="Segoe UI" w:cs="Segoe UI"/>
-          <w:b/>
-          <w:bCs/>
-        </w:rPr>
-      </w:pPr>
-    </w:p>
-    <w:p>
-      <w:pPr>
-        <w:pStyle w:val="ListParagraph"/>
-        <w:rPr>
-          <w:rFonts w:ascii="Segoe UI" w:hAnsi="Segoe UI" w:cs="Segoe UI"/>
-          <w:b/>
-          <w:bCs/>
-        </w:rPr>
-      </w:pPr>
-    </w:p>
-    <w:p>
-      <w:pPr>
-        <w:pStyle w:val="ListParagraph"/>
-        <w:rPr>
-          <w:rFonts w:ascii="Segoe UI" w:hAnsi="Segoe UI" w:cs="Segoe UI"/>
-          <w:b/>
-          <w:bCs/>
-        </w:rPr>
-      </w:pPr>
-    </w:p>
-    <w:p>
-      <w:pPr>
-        <w:pStyle w:val="ListParagraph"/>
-        <w:rPr>
-          <w:rFonts w:ascii="Segoe UI" w:hAnsi="Segoe UI" w:cs="Segoe UI"/>
-          <w:b/>
-          <w:bCs/>
-        </w:rPr>
-      </w:pPr>
-    </w:p>
-    <w:p>
-      <w:pPr>
-        <w:pStyle w:val="ListParagraph"/>
-        <w:rPr>
-          <w:rFonts w:ascii="Segoe UI" w:hAnsi="Segoe UI" w:cs="Segoe UI"/>
-          <w:b/>
-          <w:bCs/>
-        </w:rPr>
-      </w:pPr>
-    </w:p>
-    <w:p>
-      <w:pPr>
-        <w:pStyle w:val="ListParagraph"/>
-        <w:rPr>
-          <w:rFonts w:ascii="Segoe UI" w:hAnsi="Segoe UI" w:cs="Segoe UI"/>
-        </w:rPr>
-      </w:pPr>
-    </w:p>
-    <w:p>
-      <w:pPr>
         <w:pStyle w:val="Heading2"/>
         <w:numPr>
           <w:ilvl w:val="1"/>
@@ -9915,10 +9266,18 @@
           <w:rFonts w:ascii="Segoe UI" w:hAnsi="Segoe UI" w:cs="Segoe UI"/>
           <w:lang w:val="it-IT"/>
         </w:rPr>
-        <w:lastRenderedPageBreak/>
-        <w:t>Deployment view</w:t>
+        <w:t xml:space="preserve">Deployment </w:t>
+      </w:r>
+      <w:proofErr w:type="spellStart"/>
+      <w:r>
+        <w:rPr>
+          <w:rFonts w:ascii="Segoe UI" w:hAnsi="Segoe UI" w:cs="Segoe UI"/>
+          <w:lang w:val="it-IT"/>
+        </w:rPr>
+        <w:t>view</w:t>
       </w:r>
       <w:bookmarkEnd w:id="23"/>
+      <w:proofErr w:type="spellEnd"/>
     </w:p>
     <w:p>
       <w:pPr>
@@ -10071,6 +9430,7 @@
           <w:rFonts w:ascii="Segoe UI" w:hAnsi="Segoe UI" w:cs="Segoe UI"/>
           <w:lang w:val="en-US"/>
         </w:rPr>
+        <w:lastRenderedPageBreak/>
         <w:t xml:space="preserve">The deployment diagram shows how is intended the </w:t>
       </w:r>
       <w:r>
@@ -10310,362 +9670,369 @@
           <w:rFonts w:ascii="Segoe UI" w:hAnsi="Segoe UI" w:cs="Segoe UI"/>
           <w:lang w:val="en-US"/>
         </w:rPr>
+        <w:t xml:space="preserve">Moving to the </w:t>
+      </w:r>
+      <w:r>
+        <w:rPr>
+          <w:rFonts w:ascii="Segoe UI" w:hAnsi="Segoe UI" w:cs="Segoe UI"/>
+          <w:lang w:val="en-US"/>
+        </w:rPr>
+        <w:t>middle tier</w:t>
+      </w:r>
+      <w:r>
+        <w:rPr>
+          <w:rFonts w:ascii="Segoe UI" w:hAnsi="Segoe UI" w:cs="Segoe UI"/>
+          <w:lang w:val="en-US"/>
+        </w:rPr>
+        <w:t xml:space="preserve"> the first device indicated as node in the deployment diagram it’s the external firewall. It’ll be deployed using a Cisco Firepower </w:t>
+      </w:r>
+      <w:r>
+        <w:rPr>
+          <w:rFonts w:ascii="Segoe UI" w:hAnsi="Segoe UI" w:cs="Segoe UI"/>
+          <w:lang w:val="en-US"/>
+        </w:rPr>
+        <w:t>8360</w:t>
+      </w:r>
+      <w:r>
+        <w:rPr>
+          <w:rFonts w:ascii="Segoe UI" w:hAnsi="Segoe UI" w:cs="Segoe UI"/>
+          <w:lang w:val="en-US"/>
+        </w:rPr>
+        <w:t xml:space="preserve"> running on its IOS</w:t>
+      </w:r>
+      <w:r>
+        <w:rPr>
+          <w:rFonts w:ascii="Segoe UI" w:hAnsi="Segoe UI" w:cs="Segoe UI"/>
+          <w:lang w:val="en-US"/>
+        </w:rPr>
+        <w:t xml:space="preserve"> allowing a bandwidth of 60 Gbps</w:t>
+      </w:r>
+      <w:r>
+        <w:rPr>
+          <w:rFonts w:ascii="Segoe UI" w:hAnsi="Segoe UI" w:cs="Segoe UI"/>
+          <w:lang w:val="en-US"/>
+        </w:rPr>
+        <w:t>. This will grant the best security in terms of unauthorized access to the network of the various servers. This very deployment will be the same in the various firewalls.</w:t>
+      </w:r>
+      <w:r>
+        <w:rPr>
+          <w:rFonts w:ascii="Segoe UI" w:hAnsi="Segoe UI" w:cs="Segoe UI"/>
+          <w:lang w:val="en-US"/>
+        </w:rPr>
+        <w:t xml:space="preserve"> </w:t>
+      </w:r>
+      <w:r>
+        <w:rPr>
+          <w:rFonts w:ascii="Segoe UI" w:hAnsi="Segoe UI" w:cs="Segoe UI"/>
+          <w:lang w:val="en-US"/>
+        </w:rPr>
+        <w:t xml:space="preserve">Both web servers and application servers will be running their various executable services of SafeStreets on Linux Red Hat </w:t>
+      </w:r>
+      <w:r>
+        <w:rPr>
+          <w:rFonts w:ascii="Segoe UI" w:hAnsi="Segoe UI" w:cs="Segoe UI"/>
+          <w:lang w:val="en-US"/>
+        </w:rPr>
+        <w:t xml:space="preserve">Enterprise </w:t>
+      </w:r>
+      <w:r>
+        <w:rPr>
+          <w:rFonts w:ascii="Segoe UI" w:hAnsi="Segoe UI" w:cs="Segoe UI"/>
+          <w:lang w:val="en-US"/>
+        </w:rPr>
+        <w:t>x64 operating system</w:t>
+      </w:r>
+      <w:r>
+        <w:rPr>
+          <w:rFonts w:ascii="Segoe UI" w:hAnsi="Segoe UI" w:cs="Segoe UI"/>
+          <w:lang w:val="en-US"/>
+        </w:rPr>
+        <w:t xml:space="preserve"> in </w:t>
+      </w:r>
+      <w:r>
+        <w:rPr>
+          <w:rFonts w:ascii="Segoe UI" w:hAnsi="Segoe UI" w:cs="Segoe UI"/>
+          <w:lang w:val="en-US"/>
+        </w:rPr>
+        <w:t>an</w:t>
+      </w:r>
+      <w:r>
+        <w:rPr>
+          <w:rFonts w:ascii="Segoe UI" w:hAnsi="Segoe UI" w:cs="Segoe UI"/>
+          <w:lang w:val="en-US"/>
+        </w:rPr>
+        <w:t xml:space="preserve"> HPE ProLiant DL580 Gen10</w:t>
+      </w:r>
+      <w:r>
+        <w:rPr>
+          <w:rFonts w:ascii="Segoe UI" w:hAnsi="Segoe UI" w:cs="Segoe UI"/>
+          <w:lang w:val="en-US"/>
+        </w:rPr>
+        <w:t xml:space="preserve"> running multiple scalable Intel Xeon 9200 series with </w:t>
+      </w:r>
+      <w:r>
+        <w:rPr>
+          <w:rFonts w:ascii="Segoe UI" w:hAnsi="Segoe UI" w:cs="Segoe UI"/>
+          <w:lang w:val="en-US"/>
+        </w:rPr>
+        <w:t xml:space="preserve">up to 12 TB of DDR4 RAM and 512 GB of static </w:t>
+      </w:r>
+      <w:r>
+        <w:rPr>
+          <w:rFonts w:ascii="Segoe UI" w:hAnsi="Segoe UI" w:cs="Segoe UI"/>
+          <w:lang w:val="en-US"/>
+        </w:rPr>
+        <w:t>RAM</w:t>
+      </w:r>
+      <w:r>
+        <w:rPr>
+          <w:rFonts w:ascii="Segoe UI" w:hAnsi="Segoe UI" w:cs="Segoe UI"/>
+          <w:lang w:val="en-US"/>
+        </w:rPr>
+        <w:t xml:space="preserve">. The web server will be </w:t>
+      </w:r>
+      <w:r>
+        <w:rPr>
+          <w:rFonts w:ascii="Segoe UI" w:hAnsi="Segoe UI" w:cs="Segoe UI"/>
+          <w:lang w:val="en-US"/>
+        </w:rPr>
+        <w:t>running NGINX</w:t>
+      </w:r>
+      <w:r>
+        <w:rPr>
+          <w:rFonts w:ascii="Segoe UI" w:hAnsi="Segoe UI" w:cs="Segoe UI"/>
+          <w:lang w:val="en-US"/>
+        </w:rPr>
+        <w:t xml:space="preserve"> </w:t>
+      </w:r>
+      <w:r>
+        <w:rPr>
+          <w:rFonts w:ascii="Segoe UI" w:hAnsi="Segoe UI" w:cs="Segoe UI"/>
+          <w:lang w:val="en-US"/>
+        </w:rPr>
+        <w:t xml:space="preserve">natively or </w:t>
+      </w:r>
+      <w:r>
+        <w:rPr>
+          <w:rFonts w:ascii="Segoe UI" w:hAnsi="Segoe UI" w:cs="Segoe UI"/>
+          <w:lang w:val="en-US"/>
+        </w:rPr>
+        <w:t>on VMware server instances</w:t>
+      </w:r>
+      <w:r>
+        <w:rPr>
+          <w:rFonts w:ascii="Segoe UI" w:hAnsi="Segoe UI" w:cs="Segoe UI"/>
+          <w:lang w:val="en-US"/>
+        </w:rPr>
+        <w:t xml:space="preserve"> to guarantee the required performance levels</w:t>
+      </w:r>
+      <w:r>
+        <w:rPr>
+          <w:rFonts w:ascii="Segoe UI" w:hAnsi="Segoe UI" w:cs="Segoe UI"/>
+          <w:lang w:val="en-US"/>
+        </w:rPr>
+        <w:t xml:space="preserve"> thanks to</w:t>
+      </w:r>
+      <w:r>
+        <w:rPr>
+          <w:rFonts w:ascii="Segoe UI" w:hAnsi="Segoe UI" w:cs="Segoe UI"/>
+          <w:lang w:val="en-US"/>
+        </w:rPr>
+        <w:t>, first the various virtualized instances which reduces drastically the cost of failures and increment drastically the availability of the services and secondly thanks to NGINX</w:t>
+      </w:r>
+      <w:r>
+        <w:rPr>
+          <w:rFonts w:ascii="Segoe UI" w:hAnsi="Segoe UI" w:cs="Segoe UI"/>
+          <w:lang w:val="en-US"/>
+        </w:rPr>
+        <w:t xml:space="preserve"> internal structures using various kind of workers</w:t>
+      </w:r>
+      <w:r>
+        <w:rPr>
+          <w:rFonts w:ascii="Segoe UI" w:hAnsi="Segoe UI" w:cs="Segoe UI"/>
+          <w:lang w:val="en-US"/>
+        </w:rPr>
+        <w:t xml:space="preserve">. The communication between web servers to application servers and from application to the, till to be analyzed, data layer deployment diagram will be done using already existing </w:t>
+      </w:r>
+      <w:r>
+        <w:rPr>
+          <w:rFonts w:ascii="Segoe UI" w:hAnsi="Segoe UI" w:cs="Segoe UI"/>
+          <w:lang w:val="en-US"/>
+        </w:rPr>
+        <w:t>frameworks</w:t>
+      </w:r>
+      <w:r>
+        <w:rPr>
+          <w:rFonts w:ascii="Segoe UI" w:hAnsi="Segoe UI" w:cs="Segoe UI"/>
+          <w:lang w:val="en-US"/>
+        </w:rPr>
+        <w:t xml:space="preserve"> such as Remote Procedure Ca</w:t>
+      </w:r>
+      <w:r>
+        <w:rPr>
+          <w:rFonts w:ascii="Segoe UI" w:hAnsi="Segoe UI" w:cs="Segoe UI"/>
+          <w:lang w:val="en-US"/>
+        </w:rPr>
+        <w:t xml:space="preserve">lls protocols using Java EE RMI, </w:t>
+      </w:r>
+      <w:r>
+        <w:rPr>
+          <w:rFonts w:ascii="Segoe UI" w:hAnsi="Segoe UI" w:cs="Segoe UI"/>
+          <w:lang w:val="en-US"/>
+        </w:rPr>
+        <w:t xml:space="preserve">the Java EE </w:t>
+      </w:r>
+      <w:r>
+        <w:rPr>
+          <w:rFonts w:ascii="Segoe UI" w:hAnsi="Segoe UI" w:cs="Segoe UI"/>
+          <w:lang w:val="en-US"/>
+        </w:rPr>
+        <w:t xml:space="preserve">RDMI and the Java EE </w:t>
+      </w:r>
+      <w:r>
+        <w:rPr>
+          <w:rFonts w:ascii="Segoe UI" w:hAnsi="Segoe UI" w:cs="Segoe UI"/>
+          <w:lang w:val="en-US"/>
+        </w:rPr>
+        <w:t>Persistence</w:t>
+      </w:r>
+      <w:r>
+        <w:rPr>
+          <w:rFonts w:ascii="Segoe UI" w:hAnsi="Segoe UI" w:cs="Segoe UI"/>
+          <w:lang w:val="en-US"/>
+        </w:rPr>
+        <w:t xml:space="preserve"> APIs to communicate with an object/relation mapping fashioned way to the RDBMS.</w:t>
+      </w:r>
+      <w:r>
+        <w:rPr>
+          <w:rFonts w:ascii="Segoe UI" w:hAnsi="Segoe UI" w:cs="Segoe UI"/>
+          <w:lang w:val="en-US"/>
+        </w:rPr>
+        <w:t xml:space="preserve"> </w:t>
+      </w:r>
+      <w:r>
+        <w:rPr>
+          <w:rFonts w:ascii="Segoe UI" w:hAnsi="Segoe UI" w:cs="Segoe UI"/>
+          <w:lang w:val="en-US"/>
+        </w:rPr>
+        <w:t xml:space="preserve">To </w:t>
+      </w:r>
+      <w:r>
+        <w:rPr>
+          <w:rFonts w:ascii="Segoe UI" w:hAnsi="Segoe UI" w:cs="Segoe UI"/>
+          <w:lang w:val="en-US"/>
+        </w:rPr>
+        <w:t>gain ulterior</w:t>
+      </w:r>
+      <w:r>
+        <w:rPr>
+          <w:rFonts w:ascii="Segoe UI" w:hAnsi="Segoe UI" w:cs="Segoe UI"/>
+          <w:lang w:val="en-US"/>
+        </w:rPr>
+        <w:t xml:space="preserve"> enhance </w:t>
+      </w:r>
+      <w:r>
+        <w:rPr>
+          <w:rFonts w:ascii="Segoe UI" w:hAnsi="Segoe UI" w:cs="Segoe UI"/>
+          <w:lang w:val="en-US"/>
+        </w:rPr>
+        <w:t xml:space="preserve">on </w:t>
+      </w:r>
+      <w:r>
+        <w:rPr>
+          <w:rFonts w:ascii="Segoe UI" w:hAnsi="Segoe UI" w:cs="Segoe UI"/>
+          <w:lang w:val="en-US"/>
+        </w:rPr>
+        <w:t xml:space="preserve">performances </w:t>
+      </w:r>
+      <w:r>
+        <w:rPr>
+          <w:rFonts w:ascii="Segoe UI" w:hAnsi="Segoe UI" w:cs="Segoe UI"/>
+          <w:lang w:val="en-US"/>
+        </w:rPr>
+        <w:t>of</w:t>
+      </w:r>
+      <w:r>
+        <w:rPr>
+          <w:rFonts w:ascii="Segoe UI" w:hAnsi="Segoe UI" w:cs="Segoe UI"/>
+          <w:lang w:val="en-US"/>
+        </w:rPr>
+        <w:t xml:space="preserve"> the </w:t>
+      </w:r>
+      <w:r>
+        <w:rPr>
+          <w:rFonts w:ascii="Segoe UI" w:hAnsi="Segoe UI" w:cs="Segoe UI"/>
+          <w:lang w:val="en-US"/>
+        </w:rPr>
+        <w:t xml:space="preserve">middle tier, </w:t>
+      </w:r>
+      <w:r>
+        <w:rPr>
+          <w:rFonts w:ascii="Segoe UI" w:hAnsi="Segoe UI" w:cs="Segoe UI"/>
+          <w:lang w:val="en-US"/>
+        </w:rPr>
+        <w:t xml:space="preserve">an OpenFlow controller </w:t>
+      </w:r>
+      <w:r>
+        <w:rPr>
+          <w:rFonts w:ascii="Segoe UI" w:hAnsi="Segoe UI" w:cs="Segoe UI"/>
+          <w:lang w:val="en-US"/>
+        </w:rPr>
+        <w:t>switch</w:t>
+      </w:r>
+      <w:r>
+        <w:rPr>
+          <w:rFonts w:ascii="Segoe UI" w:hAnsi="Segoe UI" w:cs="Segoe UI"/>
+          <w:lang w:val="en-US"/>
+        </w:rPr>
+        <w:t xml:space="preserve"> to better manage internal cluster packets exchange through various switches which are controlled by the SDN defined in the controller which will use a Cisco Catalyst 8350.</w:t>
+      </w:r>
+    </w:p>
+    <w:p>
+      <w:pPr>
+        <w:ind w:left="1128"/>
+        <w:jc w:val="both"/>
+        <w:rPr>
+          <w:rFonts w:ascii="Segoe UI" w:hAnsi="Segoe UI" w:cs="Segoe UI"/>
+          <w:lang w:val="en-US"/>
+        </w:rPr>
+      </w:pPr>
+      <w:r>
+        <w:rPr>
+          <w:rFonts w:ascii="Segoe UI" w:hAnsi="Segoe UI" w:cs="Segoe UI"/>
+          <w:lang w:val="en-US"/>
+        </w:rPr>
+        <w:t xml:space="preserve">The third layer corresponding to the data tier has various kind of nodes corresponding to the various distributed RDBMS. As it will be stated they’ll be running </w:t>
+      </w:r>
+      <w:r>
+        <w:rPr>
+          <w:rFonts w:ascii="Segoe UI" w:hAnsi="Segoe UI" w:cs="Segoe UI"/>
+          <w:lang w:val="en-US"/>
+        </w:rPr>
+        <w:t>Oracle DB</w:t>
+      </w:r>
+      <w:r>
+        <w:rPr>
+          <w:rFonts w:ascii="Segoe UI" w:hAnsi="Segoe UI" w:cs="Segoe UI"/>
+          <w:vertAlign w:val="superscript"/>
+          <w:lang w:val="en-US"/>
+        </w:rPr>
+        <w:t>18</w:t>
+      </w:r>
+      <w:r>
+        <w:rPr>
+          <w:rFonts w:ascii="Segoe UI" w:hAnsi="Segoe UI" w:cs="Segoe UI"/>
+          <w:lang w:val="en-US"/>
+        </w:rPr>
+        <w:t xml:space="preserve"> as RDBMS to guarantee very high performances. Indeed, the RDBMS has been chosen because of the high relational level of the tables for which data finds a secure storage. Data such as every proprietary authentication encrypted data, or all the violations and so on like it will be </w:t>
+      </w:r>
+      <w:r>
+        <w:rPr>
+          <w:rFonts w:ascii="Segoe UI" w:hAnsi="Segoe UI" w:cs="Segoe UI"/>
+          <w:lang w:val="en-US"/>
+        </w:rPr>
         <w:lastRenderedPageBreak/>
-        <w:t xml:space="preserve">Moving to the </w:t>
-      </w:r>
-      <w:r>
-        <w:rPr>
-          <w:rFonts w:ascii="Segoe UI" w:hAnsi="Segoe UI" w:cs="Segoe UI"/>
-          <w:lang w:val="en-US"/>
-        </w:rPr>
-        <w:t>middle tier</w:t>
-      </w:r>
-      <w:r>
-        <w:rPr>
-          <w:rFonts w:ascii="Segoe UI" w:hAnsi="Segoe UI" w:cs="Segoe UI"/>
-          <w:lang w:val="en-US"/>
-        </w:rPr>
-        <w:t xml:space="preserve"> the first device indicated as node in the deployment diagram it’s the external firewall. It’ll be deployed using a Cisco Firepower </w:t>
-      </w:r>
-      <w:r>
-        <w:rPr>
-          <w:rFonts w:ascii="Segoe UI" w:hAnsi="Segoe UI" w:cs="Segoe UI"/>
-          <w:lang w:val="en-US"/>
-        </w:rPr>
-        <w:t>8360</w:t>
-      </w:r>
-      <w:r>
-        <w:rPr>
-          <w:rFonts w:ascii="Segoe UI" w:hAnsi="Segoe UI" w:cs="Segoe UI"/>
-          <w:lang w:val="en-US"/>
-        </w:rPr>
-        <w:t xml:space="preserve"> running on its IOS</w:t>
-      </w:r>
-      <w:r>
-        <w:rPr>
-          <w:rFonts w:ascii="Segoe UI" w:hAnsi="Segoe UI" w:cs="Segoe UI"/>
-          <w:lang w:val="en-US"/>
-        </w:rPr>
-        <w:t xml:space="preserve"> allowing a bandwidth of 60 Gbps</w:t>
-      </w:r>
-      <w:r>
-        <w:rPr>
-          <w:rFonts w:ascii="Segoe UI" w:hAnsi="Segoe UI" w:cs="Segoe UI"/>
-          <w:lang w:val="en-US"/>
-        </w:rPr>
-        <w:t>. This will grant the best security in terms of unauthorized access to the network of the various servers. This very deployment will be the same in the various firewalls.</w:t>
-      </w:r>
-      <w:r>
-        <w:rPr>
-          <w:rFonts w:ascii="Segoe UI" w:hAnsi="Segoe UI" w:cs="Segoe UI"/>
-          <w:lang w:val="en-US"/>
-        </w:rPr>
-        <w:t xml:space="preserve"> </w:t>
-      </w:r>
-      <w:r>
-        <w:rPr>
-          <w:rFonts w:ascii="Segoe UI" w:hAnsi="Segoe UI" w:cs="Segoe UI"/>
-          <w:lang w:val="en-US"/>
-        </w:rPr>
-        <w:t xml:space="preserve">Both web servers and application servers will be running their various executable services of SafeStreets on Linux Red Hat </w:t>
-      </w:r>
-      <w:r>
-        <w:rPr>
-          <w:rFonts w:ascii="Segoe UI" w:hAnsi="Segoe UI" w:cs="Segoe UI"/>
-          <w:lang w:val="en-US"/>
-        </w:rPr>
-        <w:t xml:space="preserve">Enterprise </w:t>
-      </w:r>
-      <w:r>
-        <w:rPr>
-          <w:rFonts w:ascii="Segoe UI" w:hAnsi="Segoe UI" w:cs="Segoe UI"/>
-          <w:lang w:val="en-US"/>
-        </w:rPr>
-        <w:t>x64 operating system</w:t>
-      </w:r>
-      <w:r>
-        <w:rPr>
-          <w:rFonts w:ascii="Segoe UI" w:hAnsi="Segoe UI" w:cs="Segoe UI"/>
-          <w:lang w:val="en-US"/>
-        </w:rPr>
-        <w:t xml:space="preserve"> in </w:t>
-      </w:r>
-      <w:r>
-        <w:rPr>
-          <w:rFonts w:ascii="Segoe UI" w:hAnsi="Segoe UI" w:cs="Segoe UI"/>
-          <w:lang w:val="en-US"/>
-        </w:rPr>
-        <w:t>an</w:t>
-      </w:r>
-      <w:r>
-        <w:rPr>
-          <w:rFonts w:ascii="Segoe UI" w:hAnsi="Segoe UI" w:cs="Segoe UI"/>
-          <w:lang w:val="en-US"/>
-        </w:rPr>
-        <w:t xml:space="preserve"> HPE ProLiant DL580 Gen10</w:t>
-      </w:r>
-      <w:r>
-        <w:rPr>
-          <w:rFonts w:ascii="Segoe UI" w:hAnsi="Segoe UI" w:cs="Segoe UI"/>
-          <w:lang w:val="en-US"/>
-        </w:rPr>
-        <w:t xml:space="preserve"> running multiple scalable Intel Xeon 9200 series with </w:t>
-      </w:r>
-      <w:r>
-        <w:rPr>
-          <w:rFonts w:ascii="Segoe UI" w:hAnsi="Segoe UI" w:cs="Segoe UI"/>
-          <w:lang w:val="en-US"/>
-        </w:rPr>
-        <w:t xml:space="preserve">up to 12 TB of DDR4 RAM and 512 GB of static </w:t>
-      </w:r>
-      <w:r>
-        <w:rPr>
-          <w:rFonts w:ascii="Segoe UI" w:hAnsi="Segoe UI" w:cs="Segoe UI"/>
-          <w:lang w:val="en-US"/>
-        </w:rPr>
-        <w:t>RAM</w:t>
-      </w:r>
-      <w:r>
-        <w:rPr>
-          <w:rFonts w:ascii="Segoe UI" w:hAnsi="Segoe UI" w:cs="Segoe UI"/>
-          <w:lang w:val="en-US"/>
-        </w:rPr>
-        <w:t xml:space="preserve">. The web server will be </w:t>
-      </w:r>
-      <w:r>
-        <w:rPr>
-          <w:rFonts w:ascii="Segoe UI" w:hAnsi="Segoe UI" w:cs="Segoe UI"/>
-          <w:lang w:val="en-US"/>
-        </w:rPr>
-        <w:t>running NGINX</w:t>
-      </w:r>
-      <w:r>
-        <w:rPr>
-          <w:rFonts w:ascii="Segoe UI" w:hAnsi="Segoe UI" w:cs="Segoe UI"/>
-          <w:lang w:val="en-US"/>
-        </w:rPr>
-        <w:t xml:space="preserve"> </w:t>
-      </w:r>
-      <w:r>
-        <w:rPr>
-          <w:rFonts w:ascii="Segoe UI" w:hAnsi="Segoe UI" w:cs="Segoe UI"/>
-          <w:lang w:val="en-US"/>
-        </w:rPr>
-        <w:t xml:space="preserve">natively or </w:t>
-      </w:r>
-      <w:r>
-        <w:rPr>
-          <w:rFonts w:ascii="Segoe UI" w:hAnsi="Segoe UI" w:cs="Segoe UI"/>
-          <w:lang w:val="en-US"/>
-        </w:rPr>
-        <w:t>on VMware server instances</w:t>
-      </w:r>
-      <w:r>
-        <w:rPr>
-          <w:rFonts w:ascii="Segoe UI" w:hAnsi="Segoe UI" w:cs="Segoe UI"/>
-          <w:lang w:val="en-US"/>
-        </w:rPr>
-        <w:t xml:space="preserve"> to guarantee the required performance levels</w:t>
-      </w:r>
-      <w:r>
-        <w:rPr>
-          <w:rFonts w:ascii="Segoe UI" w:hAnsi="Segoe UI" w:cs="Segoe UI"/>
-          <w:lang w:val="en-US"/>
-        </w:rPr>
-        <w:t xml:space="preserve"> thanks to</w:t>
-      </w:r>
-      <w:r>
-        <w:rPr>
-          <w:rFonts w:ascii="Segoe UI" w:hAnsi="Segoe UI" w:cs="Segoe UI"/>
-          <w:lang w:val="en-US"/>
-        </w:rPr>
-        <w:t>, first the various virtualized instances which reduces drastically the cost of failures and increment drastically the availability of the services and secondly thanks to NGINX</w:t>
-      </w:r>
-      <w:r>
-        <w:rPr>
-          <w:rFonts w:ascii="Segoe UI" w:hAnsi="Segoe UI" w:cs="Segoe UI"/>
-          <w:lang w:val="en-US"/>
-        </w:rPr>
-        <w:t xml:space="preserve"> internal structures using various kind of workers</w:t>
-      </w:r>
-      <w:r>
-        <w:rPr>
-          <w:rFonts w:ascii="Segoe UI" w:hAnsi="Segoe UI" w:cs="Segoe UI"/>
-          <w:lang w:val="en-US"/>
-        </w:rPr>
-        <w:t xml:space="preserve">. The communication between web servers to application servers and from application to the, till to be analyzed, data layer deployment diagram will be done using already existing </w:t>
-      </w:r>
-      <w:r>
-        <w:rPr>
-          <w:rFonts w:ascii="Segoe UI" w:hAnsi="Segoe UI" w:cs="Segoe UI"/>
-          <w:lang w:val="en-US"/>
-        </w:rPr>
-        <w:t>frameworks</w:t>
-      </w:r>
-      <w:r>
-        <w:rPr>
-          <w:rFonts w:ascii="Segoe UI" w:hAnsi="Segoe UI" w:cs="Segoe UI"/>
-          <w:lang w:val="en-US"/>
-        </w:rPr>
-        <w:t xml:space="preserve"> such as Remote Procedure Ca</w:t>
-      </w:r>
-      <w:r>
-        <w:rPr>
-          <w:rFonts w:ascii="Segoe UI" w:hAnsi="Segoe UI" w:cs="Segoe UI"/>
-          <w:lang w:val="en-US"/>
-        </w:rPr>
-        <w:t xml:space="preserve">lls protocols using Java EE RMI, </w:t>
-      </w:r>
-      <w:r>
-        <w:rPr>
-          <w:rFonts w:ascii="Segoe UI" w:hAnsi="Segoe UI" w:cs="Segoe UI"/>
-          <w:lang w:val="en-US"/>
-        </w:rPr>
-        <w:t xml:space="preserve">the Java EE </w:t>
-      </w:r>
-      <w:r>
-        <w:rPr>
-          <w:rFonts w:ascii="Segoe UI" w:hAnsi="Segoe UI" w:cs="Segoe UI"/>
-          <w:lang w:val="en-US"/>
-        </w:rPr>
-        <w:t xml:space="preserve">RDMI and the Java EE </w:t>
-      </w:r>
-      <w:r>
-        <w:rPr>
-          <w:rFonts w:ascii="Segoe UI" w:hAnsi="Segoe UI" w:cs="Segoe UI"/>
-          <w:lang w:val="en-US"/>
-        </w:rPr>
-        <w:t>Persistence</w:t>
-      </w:r>
-      <w:r>
-        <w:rPr>
-          <w:rFonts w:ascii="Segoe UI" w:hAnsi="Segoe UI" w:cs="Segoe UI"/>
-          <w:lang w:val="en-US"/>
-        </w:rPr>
-        <w:t xml:space="preserve"> APIs to communicate with an object/relation mapping fashioned way to the RDBMS.</w:t>
-      </w:r>
-      <w:r>
-        <w:rPr>
-          <w:rFonts w:ascii="Segoe UI" w:hAnsi="Segoe UI" w:cs="Segoe UI"/>
-          <w:lang w:val="en-US"/>
-        </w:rPr>
-        <w:t xml:space="preserve"> </w:t>
-      </w:r>
-      <w:r>
-        <w:rPr>
-          <w:rFonts w:ascii="Segoe UI" w:hAnsi="Segoe UI" w:cs="Segoe UI"/>
-          <w:lang w:val="en-US"/>
-        </w:rPr>
-        <w:t xml:space="preserve">To </w:t>
-      </w:r>
-      <w:r>
-        <w:rPr>
-          <w:rFonts w:ascii="Segoe UI" w:hAnsi="Segoe UI" w:cs="Segoe UI"/>
-          <w:lang w:val="en-US"/>
-        </w:rPr>
-        <w:t>gain ulterior</w:t>
-      </w:r>
-      <w:r>
-        <w:rPr>
-          <w:rFonts w:ascii="Segoe UI" w:hAnsi="Segoe UI" w:cs="Segoe UI"/>
-          <w:lang w:val="en-US"/>
-        </w:rPr>
-        <w:t xml:space="preserve"> enhance </w:t>
-      </w:r>
-      <w:r>
-        <w:rPr>
-          <w:rFonts w:ascii="Segoe UI" w:hAnsi="Segoe UI" w:cs="Segoe UI"/>
-          <w:lang w:val="en-US"/>
-        </w:rPr>
-        <w:t xml:space="preserve">on </w:t>
-      </w:r>
-      <w:r>
-        <w:rPr>
-          <w:rFonts w:ascii="Segoe UI" w:hAnsi="Segoe UI" w:cs="Segoe UI"/>
-          <w:lang w:val="en-US"/>
-        </w:rPr>
-        <w:t xml:space="preserve">performances </w:t>
-      </w:r>
-      <w:r>
-        <w:rPr>
-          <w:rFonts w:ascii="Segoe UI" w:hAnsi="Segoe UI" w:cs="Segoe UI"/>
-          <w:lang w:val="en-US"/>
-        </w:rPr>
-        <w:t>of</w:t>
-      </w:r>
-      <w:r>
-        <w:rPr>
-          <w:rFonts w:ascii="Segoe UI" w:hAnsi="Segoe UI" w:cs="Segoe UI"/>
-          <w:lang w:val="en-US"/>
-        </w:rPr>
-        <w:t xml:space="preserve"> the </w:t>
-      </w:r>
-      <w:r>
-        <w:rPr>
-          <w:rFonts w:ascii="Segoe UI" w:hAnsi="Segoe UI" w:cs="Segoe UI"/>
-          <w:lang w:val="en-US"/>
-        </w:rPr>
-        <w:t xml:space="preserve">middle tier, </w:t>
-      </w:r>
-      <w:r>
-        <w:rPr>
-          <w:rFonts w:ascii="Segoe UI" w:hAnsi="Segoe UI" w:cs="Segoe UI"/>
-          <w:lang w:val="en-US"/>
-        </w:rPr>
-        <w:t xml:space="preserve">an OpenFlow controller </w:t>
-      </w:r>
-      <w:r>
-        <w:rPr>
-          <w:rFonts w:ascii="Segoe UI" w:hAnsi="Segoe UI" w:cs="Segoe UI"/>
-          <w:lang w:val="en-US"/>
-        </w:rPr>
-        <w:t>switch</w:t>
-      </w:r>
-      <w:r>
-        <w:rPr>
-          <w:rFonts w:ascii="Segoe UI" w:hAnsi="Segoe UI" w:cs="Segoe UI"/>
-          <w:lang w:val="en-US"/>
-        </w:rPr>
-        <w:t xml:space="preserve"> to better manage internal cluster packets exchange through various switches which are controlled by the SDN defined in the controller which will use a Cisco Catalyst 8350.</w:t>
-      </w:r>
-    </w:p>
-    <w:p>
-      <w:pPr>
-        <w:ind w:left="1128"/>
-        <w:jc w:val="both"/>
-        <w:rPr>
-          <w:rFonts w:ascii="Segoe UI" w:hAnsi="Segoe UI" w:cs="Segoe UI"/>
-          <w:lang w:val="en-US"/>
-        </w:rPr>
-      </w:pPr>
-      <w:r>
-        <w:rPr>
-          <w:rFonts w:ascii="Segoe UI" w:hAnsi="Segoe UI" w:cs="Segoe UI"/>
-          <w:lang w:val="en-US"/>
-        </w:rPr>
-        <w:t xml:space="preserve">The third layer corresponding to the data tier has various kind of nodes corresponding to the various distributed RDBMS. As it will be stated they’ll be running </w:t>
-      </w:r>
-      <w:r>
-        <w:rPr>
-          <w:rFonts w:ascii="Segoe UI" w:hAnsi="Segoe UI" w:cs="Segoe UI"/>
-          <w:lang w:val="en-US"/>
-        </w:rPr>
-        <w:t>Oracle DB</w:t>
-      </w:r>
-      <w:r>
-        <w:rPr>
-          <w:rFonts w:ascii="Segoe UI" w:hAnsi="Segoe UI" w:cs="Segoe UI"/>
-          <w:vertAlign w:val="superscript"/>
-          <w:lang w:val="en-US"/>
-        </w:rPr>
-        <w:t>18</w:t>
-      </w:r>
-      <w:r>
-        <w:rPr>
-          <w:rFonts w:ascii="Segoe UI" w:hAnsi="Segoe UI" w:cs="Segoe UI"/>
-          <w:lang w:val="en-US"/>
-        </w:rPr>
-        <w:t xml:space="preserve"> as RDBMS to guarantee very high performances. Indeed, the RDBMS has been chosen because of the high relational level of the tables for which data finds a secure storage. Data such as every proprietary authentication encrypted data, or all the violations and so on like it will be displayed, in the further pages, by the ER model. A RDBMS is also needed due to its really powerful skills of being </w:t>
+        <w:t xml:space="preserve">displayed, in the further pages, by the ER model. A RDBMS is also needed due to its really powerful skills of being </w:t>
       </w:r>
       <w:r>
         <w:rPr>
@@ -10943,7 +10310,6 @@
         <w:rPr>
           <w:rFonts w:ascii="Segoe UI" w:hAnsi="Segoe UI" w:cs="Segoe UI"/>
         </w:rPr>
-        <w:lastRenderedPageBreak/>
         <w:t>Runtime view</w:t>
       </w:r>
       <w:bookmarkEnd w:id="24"/>
@@ -11038,40 +10404,20 @@
           <w:rFonts w:ascii="SegoeUI" w:hAnsi="SegoeUI"/>
           <w:color w:val="000000"/>
         </w:rPr>
-        <w:t xml:space="preserve"> Such diagrams are designed such that there’s a hard connection between them and both component diagram and UML diagram as it’s between </w:t>
+        <w:t xml:space="preserve"> Such diagrams are designed such that there’s a hard connection between them and both component diagram and UML diagram as it’s between component diagram and UML diagram.</w:t>
       </w:r>
       <w:r>
         <w:rPr>
           <w:rFonts w:ascii="SegoeUI" w:hAnsi="SegoeUI"/>
           <w:color w:val="000000"/>
         </w:rPr>
-        <w:t>component diagram and UML diagram</w:t>
-      </w:r>
-      <w:r>
-        <w:rPr>
-          <w:rFonts w:ascii="SegoeUI" w:hAnsi="SegoeUI"/>
-          <w:color w:val="000000"/>
-        </w:rPr>
-        <w:t>.</w:t>
-      </w:r>
-      <w:r>
-        <w:rPr>
-          <w:rFonts w:ascii="SegoeUI" w:hAnsi="SegoeUI"/>
-          <w:color w:val="000000"/>
-        </w:rPr>
         <w:t xml:space="preserve"> </w:t>
       </w:r>
       <w:r>
         <w:rPr>
           <w:rFonts w:ascii="Segoe UI" w:hAnsi="Segoe UI" w:cs="Segoe UI"/>
         </w:rPr>
-        <w:t>T</w:t>
-      </w:r>
-      <w:r>
-        <w:rPr>
-          <w:rFonts w:ascii="Segoe UI" w:hAnsi="Segoe UI" w:cs="Segoe UI"/>
-        </w:rPr>
-        <w:t>he following sequence diagram</w:t>
+        <w:t>The following sequence diagram</w:t>
       </w:r>
       <w:r>
         <w:rPr>
@@ -11176,7 +10522,14 @@
         <w:rPr>
           <w:rFonts w:ascii="Segoe UI" w:hAnsi="Segoe UI" w:cs="Segoe UI"/>
         </w:rPr>
-        <w:t xml:space="preserve"> DB; and if so, the mobile application returns such fact in addition to offer the possibility of logging in the system or signing up with possibly another different data. The second step, the user provides to the application an existent e-mail, in addition to all the required documents, such as a picture of the ID document and the fiscal code</w:t>
+        <w:t xml:space="preserve"> DB; and if so, the mobile application returns such fact in addition to offer the possibility of logging in the system or signing up with possibly another different data. The second step, the user provides to the application an existent e-mail, in addition to all the required documents, such as a picture of the ID document </w:t>
+      </w:r>
+      <w:r>
+        <w:rPr>
+          <w:rFonts w:ascii="Segoe UI" w:hAnsi="Segoe UI" w:cs="Segoe UI"/>
+        </w:rPr>
+        <w:lastRenderedPageBreak/>
+        <w:t>and the fiscal code</w:t>
       </w:r>
       <w:r>
         <w:rPr>
@@ -11250,6 +10603,60 @@
     </w:p>
     <w:p>
       <w:pPr>
+        <w:ind w:left="2124" w:firstLine="708"/>
+        <w:jc w:val="both"/>
+        <w:rPr>
+          <w:rFonts w:ascii="Segoe UI" w:hAnsi="Segoe UI" w:cs="Segoe UI"/>
+          <w:i/>
+          <w:lang w:val="en-US"/>
+        </w:rPr>
+      </w:pPr>
+      <w:r>
+        <w:rPr>
+          <w:rFonts w:ascii="Segoe UI" w:hAnsi="Segoe UI" w:cs="Segoe UI"/>
+          <w:i/>
+          <w:lang w:val="en-US"/>
+        </w:rPr>
+        <w:t xml:space="preserve">Figure </w:t>
+      </w:r>
+      <w:r>
+        <w:rPr>
+          <w:rFonts w:ascii="Segoe UI" w:hAnsi="Segoe UI" w:cs="Segoe UI"/>
+          <w:i/>
+          <w:lang w:val="en-US"/>
+        </w:rPr>
+        <w:t>5</w:t>
+      </w:r>
+      <w:r>
+        <w:rPr>
+          <w:rFonts w:ascii="Segoe UI" w:hAnsi="Segoe UI" w:cs="Segoe UI"/>
+          <w:i/>
+          <w:lang w:val="en-US"/>
+        </w:rPr>
+        <w:t xml:space="preserve"> – </w:t>
+      </w:r>
+      <w:r>
+        <w:rPr>
+          <w:rFonts w:ascii="Segoe UI" w:hAnsi="Segoe UI" w:cs="Segoe UI"/>
+          <w:i/>
+          <w:lang w:val="en-US"/>
+        </w:rPr>
+        <w:t>sign up normal user sequence diagram</w:t>
+      </w:r>
+    </w:p>
+    <w:p>
+      <w:pPr>
+        <w:ind w:left="1128"/>
+        <w:jc w:val="both"/>
+        <w:rPr>
+          <w:rFonts w:ascii="Segoe UI" w:hAnsi="Segoe UI" w:cs="Segoe UI"/>
+          <w:i/>
+          <w:lang w:val="en-US"/>
+        </w:rPr>
+      </w:pPr>
+    </w:p>
+    <w:p>
+      <w:pPr>
         <w:pStyle w:val="Heading3"/>
         <w:numPr>
           <w:ilvl w:val="2"/>
@@ -11264,6 +10671,7 @@
         <w:rPr>
           <w:rFonts w:ascii="Segoe UI" w:hAnsi="Segoe UI" w:cs="Segoe UI"/>
         </w:rPr>
+        <w:lastRenderedPageBreak/>
         <w:t>Sign</w:t>
       </w:r>
       <w:r>
@@ -11304,14 +10712,7 @@
         <w:rPr>
           <w:rFonts w:ascii="Segoe UI" w:hAnsi="Segoe UI" w:cs="Segoe UI"/>
         </w:rPr>
-        <w:t xml:space="preserve">first time an authority signs into the system, they must use the web application. An authority can’t sign in the first time from the mobile application. This design choice is made in order to provide more security as it’s been already explained in this document </w:t>
-      </w:r>
-      <w:r>
-        <w:rPr>
-          <w:rFonts w:ascii="Segoe UI" w:hAnsi="Segoe UI" w:cs="Segoe UI"/>
-        </w:rPr>
-        <w:lastRenderedPageBreak/>
-        <w:t xml:space="preserve">and the RASD. </w:t>
+        <w:t xml:space="preserve">first time an authority signs into the system, they must use the web application. An authority can’t sign in the first time from the mobile application. This design choice is made in order to provide more security as it’s been already explained in this document and the RASD. </w:t>
       </w:r>
       <w:proofErr w:type="gramStart"/>
       <w:r>
@@ -11339,31 +10740,7 @@
         <w:rPr>
           <w:rFonts w:ascii="Segoe UI" w:hAnsi="Segoe UI" w:cs="Segoe UI"/>
         </w:rPr>
-        <w:t xml:space="preserve"> DB, it means that the authority who requested to sign-in as a first time already exists in the DB; moreover, the system has already provided to the authority valid credentials to login, so the authority should login instead. If the </w:t>
-      </w:r>
-      <w:r>
-        <w:rPr>
-          <w:rFonts w:ascii="Segoe UI" w:hAnsi="Segoe UI" w:cs="Segoe UI"/>
-        </w:rPr>
-        <w:t xml:space="preserve">provided digital certificate </w:t>
-      </w:r>
-      <w:r>
-        <w:rPr>
-          <w:rFonts w:ascii="Segoe UI" w:hAnsi="Segoe UI" w:cs="Segoe UI"/>
-        </w:rPr>
-        <w:t xml:space="preserve">doesn’t </w:t>
-      </w:r>
-      <w:r>
-        <w:rPr>
-          <w:rFonts w:ascii="Segoe UI" w:hAnsi="Segoe UI" w:cs="Segoe UI"/>
-        </w:rPr>
-        <w:t>exist</w:t>
-      </w:r>
-      <w:r>
-        <w:rPr>
-          <w:rFonts w:ascii="Segoe UI" w:hAnsi="Segoe UI" w:cs="Segoe UI"/>
-        </w:rPr>
-        <w:t xml:space="preserve"> in </w:t>
+        <w:t xml:space="preserve"> DB, it means that the authority who requested to sign-in as a first time already exists in the DB; moreover, the system has already provided to the authority valid credentials to login, so the authority should login instead. If the provided digital certificate doesn’t exist in </w:t>
       </w:r>
       <w:proofErr w:type="spellStart"/>
       <w:r>
@@ -11383,19 +10760,7 @@
         <w:rPr>
           <w:rFonts w:ascii="Segoe UI" w:hAnsi="Segoe UI" w:cs="Segoe UI"/>
         </w:rPr>
-        <w:t xml:space="preserve">application server controls if the </w:t>
-      </w:r>
-      <w:r>
-        <w:rPr>
-          <w:rFonts w:ascii="Segoe UI" w:hAnsi="Segoe UI" w:cs="Segoe UI"/>
-        </w:rPr>
-        <w:t>provided digital certificate</w:t>
-      </w:r>
-      <w:r>
-        <w:rPr>
-          <w:rFonts w:ascii="Segoe UI" w:hAnsi="Segoe UI" w:cs="Segoe UI"/>
-        </w:rPr>
-        <w:t xml:space="preserve"> is </w:t>
+        <w:t xml:space="preserve">application server controls if the provided digital certificate is </w:t>
       </w:r>
       <w:proofErr w:type="gramStart"/>
       <w:r>
@@ -11423,19 +10788,7 @@
         <w:rPr>
           <w:rFonts w:ascii="Segoe UI" w:hAnsi="Segoe UI" w:cs="Segoe UI"/>
         </w:rPr>
-        <w:t xml:space="preserve"> to a certification authority or a trusted authority. </w:t>
-      </w:r>
-      <w:r>
-        <w:rPr>
-          <w:rFonts w:ascii="Segoe UI" w:hAnsi="Segoe UI" w:cs="Segoe UI"/>
-        </w:rPr>
-        <w:t>if the provided digital certificate is valid</w:t>
-      </w:r>
-      <w:r>
-        <w:rPr>
-          <w:rFonts w:ascii="Segoe UI" w:hAnsi="Segoe UI" w:cs="Segoe UI"/>
-        </w:rPr>
-        <w:t xml:space="preserve">, the system generates random sequences to be used as credentials to login directly into the mobile application, otherwise the authority </w:t>
+        <w:t xml:space="preserve"> to a certification authority or a trusted authority. if the provided digital certificate is valid, the system generates random sequences to be used as credentials to login directly into the mobile application, otherwise the authority </w:t>
       </w:r>
       <w:proofErr w:type="gramStart"/>
       <w:r>
@@ -11502,6 +10855,65 @@
     </w:p>
     <w:p>
       <w:pPr>
+        <w:ind w:left="2124" w:firstLine="708"/>
+        <w:jc w:val="both"/>
+        <w:rPr>
+          <w:rFonts w:ascii="Segoe UI" w:hAnsi="Segoe UI" w:cs="Segoe UI"/>
+          <w:i/>
+          <w:lang w:val="en-US"/>
+        </w:rPr>
+      </w:pPr>
+      <w:r>
+        <w:rPr>
+          <w:rFonts w:ascii="Segoe UI" w:hAnsi="Segoe UI" w:cs="Segoe UI"/>
+          <w:i/>
+          <w:lang w:val="en-US"/>
+        </w:rPr>
+        <w:t xml:space="preserve">Figure </w:t>
+      </w:r>
+      <w:r>
+        <w:rPr>
+          <w:rFonts w:ascii="Segoe UI" w:hAnsi="Segoe UI" w:cs="Segoe UI"/>
+          <w:i/>
+          <w:lang w:val="en-US"/>
+        </w:rPr>
+        <w:t>6</w:t>
+      </w:r>
+      <w:r>
+        <w:rPr>
+          <w:rFonts w:ascii="Segoe UI" w:hAnsi="Segoe UI" w:cs="Segoe UI"/>
+          <w:i/>
+          <w:lang w:val="en-US"/>
+        </w:rPr>
+        <w:t xml:space="preserve"> – </w:t>
+      </w:r>
+      <w:r>
+        <w:rPr>
+          <w:rFonts w:ascii="Segoe UI" w:hAnsi="Segoe UI" w:cs="Segoe UI"/>
+          <w:i/>
+          <w:lang w:val="en-US"/>
+        </w:rPr>
+        <w:t xml:space="preserve">sign </w:t>
+      </w:r>
+      <w:r>
+        <w:rPr>
+          <w:rFonts w:ascii="Segoe UI" w:hAnsi="Segoe UI" w:cs="Segoe UI"/>
+          <w:i/>
+          <w:lang w:val="en-US"/>
+        </w:rPr>
+        <w:t>in authority</w:t>
+      </w:r>
+      <w:r>
+        <w:rPr>
+          <w:rFonts w:ascii="Segoe UI" w:hAnsi="Segoe UI" w:cs="Segoe UI"/>
+          <w:i/>
+          <w:lang w:val="en-US"/>
+        </w:rPr>
+        <w:t xml:space="preserve"> sequence diagram</w:t>
+      </w:r>
+    </w:p>
+    <w:p>
+      <w:pPr>
         <w:pStyle w:val="Heading3"/>
         <w:numPr>
           <w:ilvl w:val="2"/>
@@ -11516,20 +10928,37 @@
         <w:rPr>
           <w:rFonts w:ascii="Segoe UI" w:hAnsi="Segoe UI" w:cs="Segoe UI"/>
         </w:rPr>
+        <w:lastRenderedPageBreak/>
         <w:t>Login</w:t>
       </w:r>
       <w:bookmarkEnd w:id="27"/>
     </w:p>
     <w:p>
-      <w:bookmarkStart w:id="28" w:name="_GoBack"/>
-      <w:bookmarkEnd w:id="28"/>
+      <w:pPr>
+        <w:ind w:left="1416"/>
+        <w:jc w:val="both"/>
+        <w:rPr>
+          <w:rFonts w:ascii="Segoe UI" w:hAnsi="Segoe UI" w:cs="Segoe UI"/>
+        </w:rPr>
+      </w:pPr>
+      <w:r>
+        <w:rPr>
+          <w:rFonts w:ascii="Segoe UI" w:hAnsi="Segoe UI" w:cs="Segoe UI"/>
+        </w:rPr>
+        <w:t>The following sequence diagram represent the usual login process as any other application. When a generic user (normal user or authority) requests a login, such user must have been signed up/in already to the application as shown in the previous sequence diagrams. The users must provide their credentials: username or e-mail and a password in order to login. If it’s the first time for the user on the system, they can’t login, so the mobile application provides the possibility of signing up or logging in</w:t>
+      </w:r>
+      <w:r>
+        <w:rPr>
+          <w:rFonts w:ascii="Segoe UI" w:hAnsi="Segoe UI" w:cs="Segoe UI"/>
+        </w:rPr>
+        <w:t>to the system with valid credentials.</w:t>
+      </w:r>
     </w:p>
     <w:p>
       <w:r>
         <w:rPr>
           <w:noProof/>
         </w:rPr>
-        <w:lastRenderedPageBreak/>
         <w:drawing>
           <wp:inline distT="0" distB="0" distL="0" distR="0" wp14:anchorId="6D4798AD" wp14:editId="625D5B53">
             <wp:extent cx="6120130" cy="5101590"/>
@@ -11575,24 +11004,246 @@
     </w:p>
     <w:p>
       <w:pPr>
+        <w:ind w:left="2124" w:firstLine="708"/>
+        <w:jc w:val="both"/>
+        <w:rPr>
+          <w:rFonts w:ascii="Segoe UI" w:hAnsi="Segoe UI" w:cs="Segoe UI"/>
+          <w:i/>
+          <w:lang w:val="en-US"/>
+        </w:rPr>
+      </w:pPr>
+      <w:r>
+        <w:rPr>
+          <w:rFonts w:ascii="Segoe UI" w:hAnsi="Segoe UI" w:cs="Segoe UI"/>
+          <w:i/>
+          <w:lang w:val="en-US"/>
+        </w:rPr>
+        <w:t xml:space="preserve">Figure </w:t>
+      </w:r>
+      <w:r>
+        <w:rPr>
+          <w:rFonts w:ascii="Segoe UI" w:hAnsi="Segoe UI" w:cs="Segoe UI"/>
+          <w:i/>
+          <w:lang w:val="en-US"/>
+        </w:rPr>
+        <w:t>7</w:t>
+      </w:r>
+      <w:r>
+        <w:rPr>
+          <w:rFonts w:ascii="Segoe UI" w:hAnsi="Segoe UI" w:cs="Segoe UI"/>
+          <w:i/>
+          <w:lang w:val="en-US"/>
+        </w:rPr>
+        <w:t xml:space="preserve"> –</w:t>
+      </w:r>
+      <w:r>
+        <w:rPr>
+          <w:rFonts w:ascii="Segoe UI" w:hAnsi="Segoe UI" w:cs="Segoe UI"/>
+          <w:i/>
+          <w:lang w:val="en-US"/>
+        </w:rPr>
+        <w:t xml:space="preserve"> generic</w:t>
+      </w:r>
+      <w:r>
+        <w:rPr>
+          <w:rFonts w:ascii="Segoe UI" w:hAnsi="Segoe UI" w:cs="Segoe UI"/>
+          <w:i/>
+          <w:lang w:val="en-US"/>
+        </w:rPr>
+        <w:t xml:space="preserve"> user</w:t>
+      </w:r>
+      <w:r>
+        <w:rPr>
+          <w:rFonts w:ascii="Segoe UI" w:hAnsi="Segoe UI" w:cs="Segoe UI"/>
+          <w:i/>
+          <w:lang w:val="en-US"/>
+        </w:rPr>
+        <w:t xml:space="preserve"> </w:t>
+      </w:r>
+      <w:r>
+        <w:rPr>
+          <w:rFonts w:ascii="Segoe UI" w:hAnsi="Segoe UI" w:cs="Segoe UI"/>
+          <w:i/>
+          <w:lang w:val="en-US"/>
+        </w:rPr>
+        <w:t>login sequence diagram</w:t>
+      </w:r>
+    </w:p>
+    <w:p>
+      <w:pPr>
+        <w:ind w:left="2124" w:firstLine="708"/>
+        <w:jc w:val="both"/>
+        <w:rPr>
+          <w:rFonts w:ascii="Segoe UI" w:hAnsi="Segoe UI" w:cs="Segoe UI"/>
+          <w:i/>
+          <w:lang w:val="en-US"/>
+        </w:rPr>
+      </w:pPr>
+    </w:p>
+    <w:p>
+      <w:pPr>
+        <w:ind w:left="2124" w:firstLine="708"/>
+        <w:jc w:val="both"/>
+        <w:rPr>
+          <w:rFonts w:ascii="Segoe UI" w:hAnsi="Segoe UI" w:cs="Segoe UI"/>
+          <w:i/>
+          <w:lang w:val="en-US"/>
+        </w:rPr>
+      </w:pPr>
+    </w:p>
+    <w:p>
+      <w:pPr>
+        <w:ind w:left="2124" w:firstLine="708"/>
+        <w:jc w:val="both"/>
+        <w:rPr>
+          <w:rFonts w:ascii="Segoe UI" w:hAnsi="Segoe UI" w:cs="Segoe UI"/>
+          <w:i/>
+          <w:lang w:val="en-US"/>
+        </w:rPr>
+      </w:pPr>
+    </w:p>
+    <w:p>
+      <w:pPr>
+        <w:ind w:left="2124" w:firstLine="708"/>
+        <w:jc w:val="both"/>
+        <w:rPr>
+          <w:rFonts w:ascii="Segoe UI" w:hAnsi="Segoe UI" w:cs="Segoe UI"/>
+          <w:i/>
+          <w:lang w:val="en-US"/>
+        </w:rPr>
+      </w:pPr>
+    </w:p>
+    <w:p>
+      <w:pPr>
+        <w:ind w:left="2124" w:firstLine="708"/>
+        <w:jc w:val="both"/>
+        <w:rPr>
+          <w:rFonts w:ascii="Segoe UI" w:hAnsi="Segoe UI" w:cs="Segoe UI"/>
+          <w:i/>
+          <w:lang w:val="en-US"/>
+        </w:rPr>
+      </w:pPr>
+    </w:p>
+    <w:p>
+      <w:pPr>
         <w:pStyle w:val="Heading3"/>
         <w:numPr>
           <w:ilvl w:val="2"/>
           <w:numId w:val="16"/>
         </w:numPr>
-      </w:pPr>
-      <w:bookmarkStart w:id="29" w:name="_Toc26285769"/>
-      <w:r>
+        <w:rPr>
+          <w:rFonts w:ascii="Segoe UI" w:hAnsi="Segoe UI" w:cs="Segoe UI"/>
+        </w:rPr>
+      </w:pPr>
+      <w:bookmarkStart w:id="28" w:name="_Toc26285769"/>
+      <w:r>
+        <w:rPr>
+          <w:rFonts w:ascii="Segoe UI" w:hAnsi="Segoe UI" w:cs="Segoe UI"/>
+        </w:rPr>
         <w:lastRenderedPageBreak/>
-        <w:t>map visualizer</w:t>
-      </w:r>
-      <w:bookmarkEnd w:id="29"/>
+        <w:t>M</w:t>
+      </w:r>
+      <w:r>
+        <w:rPr>
+          <w:rFonts w:ascii="Segoe UI" w:hAnsi="Segoe UI" w:cs="Segoe UI"/>
+        </w:rPr>
+        <w:t xml:space="preserve">ap </w:t>
+      </w:r>
+      <w:r>
+        <w:rPr>
+          <w:rFonts w:ascii="Segoe UI" w:hAnsi="Segoe UI" w:cs="Segoe UI"/>
+        </w:rPr>
+        <w:t>V</w:t>
+      </w:r>
+      <w:r>
+        <w:rPr>
+          <w:rFonts w:ascii="Segoe UI" w:hAnsi="Segoe UI" w:cs="Segoe UI"/>
+        </w:rPr>
+        <w:t>isualizer</w:t>
+      </w:r>
+      <w:bookmarkEnd w:id="28"/>
+    </w:p>
+    <w:p>
+      <w:pPr>
+        <w:ind w:left="1416"/>
+        <w:jc w:val="both"/>
+        <w:rPr>
+          <w:rFonts w:ascii="Segoe UI" w:hAnsi="Segoe UI" w:cs="Segoe UI"/>
+        </w:rPr>
+      </w:pPr>
+      <w:r>
+        <w:rPr>
+          <w:rFonts w:ascii="Segoe UI" w:hAnsi="Segoe UI" w:cs="Segoe UI"/>
+        </w:rPr>
+        <w:t xml:space="preserve">The following sequence diagram </w:t>
+      </w:r>
+      <w:r>
+        <w:rPr>
+          <w:rFonts w:ascii="Segoe UI" w:hAnsi="Segoe UI" w:cs="Segoe UI"/>
+        </w:rPr>
+        <w:t xml:space="preserve">shows how the mobile application interacts with the application server in order to provide a map API with various information the safeness level of the requested area, the statistics of how frequent a violation type is committed. Initially, </w:t>
+      </w:r>
+      <w:r>
+        <w:rPr>
+          <w:rFonts w:ascii="Segoe UI" w:hAnsi="Segoe UI" w:cs="Segoe UI"/>
+        </w:rPr>
+        <w:t>the mobile application must recognize the user type</w:t>
+      </w:r>
+      <w:r>
+        <w:rPr>
+          <w:rFonts w:ascii="Segoe UI" w:hAnsi="Segoe UI" w:cs="Segoe UI"/>
+        </w:rPr>
+        <w:t xml:space="preserve"> (normal user or authority)</w:t>
+      </w:r>
+      <w:r>
+        <w:rPr>
+          <w:rFonts w:ascii="Segoe UI" w:hAnsi="Segoe UI" w:cs="Segoe UI"/>
+        </w:rPr>
+        <w:t xml:space="preserve"> in order to provide a certain granularity level of visibility of the requested data. </w:t>
+      </w:r>
+      <w:r>
+        <w:rPr>
+          <w:rFonts w:ascii="Segoe UI" w:hAnsi="Segoe UI" w:cs="Segoe UI"/>
+        </w:rPr>
+        <w:t xml:space="preserve">For example, an authority can show information about the licence owner through a DMV provided external interface </w:t>
+      </w:r>
+      <w:r>
+        <w:rPr>
+          <w:rFonts w:ascii="Segoe UI" w:hAnsi="Segoe UI" w:cs="Segoe UI"/>
+        </w:rPr>
+        <w:t>in order to access private information such as full name, address and fiscal code that could be helpful to address fines as a legal reaction for the commitment of a violation</w:t>
+      </w:r>
+      <w:r>
+        <w:rPr>
+          <w:rFonts w:ascii="Segoe UI" w:hAnsi="Segoe UI" w:cs="Segoe UI"/>
+        </w:rPr>
+        <w:t>. In order to provide a result in a short period of time optimizing the threads between the various tasks, three processes must be executed in parallel. The first one is the instantiation of a map API as a valid interface on which there will be visualized information and statistics. The second process getting the needed information on different granularities based on the user type; the authority can visualize more information, as it’s been explained earlier, than the normal user</w:t>
+      </w:r>
+      <w:r>
+        <w:rPr>
+          <w:rFonts w:ascii="Segoe UI" w:hAnsi="Segoe UI" w:cs="Segoe UI"/>
+        </w:rPr>
+        <w:t>; but every time the authority requests to visualize more information about the committed violations the application server controls if the provided certificate is still valid</w:t>
+      </w:r>
+      <w:r>
+        <w:rPr>
+          <w:rFonts w:ascii="Segoe UI" w:hAnsi="Segoe UI" w:cs="Segoe UI"/>
+        </w:rPr>
+        <w:t xml:space="preserve">. If the request is made by the authority a certificate control must be applied because the application provides sensitive information. Finally, the third process </w:t>
+      </w:r>
+      <w:r>
+        <w:rPr>
+          <w:rFonts w:ascii="Segoe UI" w:hAnsi="Segoe UI" w:cs="Segoe UI"/>
+        </w:rPr>
+        <w:t>calculates the statistics based on the existent data in the DB, if there any. The statistics process runs on AWS in order to support large quantity of data.</w:t>
+      </w:r>
     </w:p>
     <w:p>
       <w:r>
         <w:rPr>
           <w:noProof/>
         </w:rPr>
+        <w:lastRenderedPageBreak/>
         <w:drawing>
           <wp:inline distT="0" distB="0" distL="0" distR="0" wp14:anchorId="6795A43D" wp14:editId="5890E808">
             <wp:extent cx="6120130" cy="7418705"/>
@@ -11638,24 +11289,183 @@
     </w:p>
     <w:p>
       <w:pPr>
+        <w:ind w:left="2124" w:firstLine="708"/>
+        <w:jc w:val="both"/>
+        <w:rPr>
+          <w:rFonts w:ascii="Segoe UI" w:hAnsi="Segoe UI" w:cs="Segoe UI"/>
+          <w:i/>
+          <w:lang w:val="en-US"/>
+        </w:rPr>
+      </w:pPr>
+      <w:r>
+        <w:rPr>
+          <w:rFonts w:ascii="Segoe UI" w:hAnsi="Segoe UI" w:cs="Segoe UI"/>
+          <w:i/>
+          <w:lang w:val="en-US"/>
+        </w:rPr>
+        <w:t xml:space="preserve">Figure </w:t>
+      </w:r>
+      <w:r>
+        <w:rPr>
+          <w:rFonts w:ascii="Segoe UI" w:hAnsi="Segoe UI" w:cs="Segoe UI"/>
+          <w:i/>
+          <w:lang w:val="en-US"/>
+        </w:rPr>
+        <w:t>8</w:t>
+      </w:r>
+      <w:r>
+        <w:rPr>
+          <w:rFonts w:ascii="Segoe UI" w:hAnsi="Segoe UI" w:cs="Segoe UI"/>
+          <w:i/>
+          <w:lang w:val="en-US"/>
+        </w:rPr>
+        <w:t xml:space="preserve"> –</w:t>
+      </w:r>
+      <w:r>
+        <w:rPr>
+          <w:rFonts w:ascii="Segoe UI" w:hAnsi="Segoe UI" w:cs="Segoe UI"/>
+          <w:i/>
+          <w:lang w:val="en-US"/>
+        </w:rPr>
+        <w:t xml:space="preserve"> </w:t>
+      </w:r>
+      <w:r>
+        <w:rPr>
+          <w:rFonts w:ascii="Segoe UI" w:hAnsi="Segoe UI" w:cs="Segoe UI"/>
+          <w:i/>
+          <w:lang w:val="en-US"/>
+        </w:rPr>
+        <w:t>map visualization</w:t>
+      </w:r>
+      <w:r>
+        <w:rPr>
+          <w:rFonts w:ascii="Segoe UI" w:hAnsi="Segoe UI" w:cs="Segoe UI"/>
+          <w:i/>
+          <w:lang w:val="en-US"/>
+        </w:rPr>
+        <w:t xml:space="preserve"> sequence diagram</w:t>
+      </w:r>
+    </w:p>
+    <w:p>
+      <w:pPr>
         <w:pStyle w:val="Heading3"/>
         <w:numPr>
           <w:ilvl w:val="2"/>
           <w:numId w:val="16"/>
         </w:numPr>
-      </w:pPr>
-      <w:bookmarkStart w:id="30" w:name="_Toc26285770"/>
-      <w:r>
+        <w:rPr>
+          <w:rFonts w:ascii="Segoe UI" w:hAnsi="Segoe UI" w:cs="Segoe UI"/>
+        </w:rPr>
+      </w:pPr>
+      <w:bookmarkStart w:id="29" w:name="_Toc26285770"/>
+      <w:r>
+        <w:rPr>
+          <w:rFonts w:ascii="Segoe UI" w:hAnsi="Segoe UI" w:cs="Segoe UI"/>
+        </w:rPr>
+        <w:t>Violation Report &amp; Notification</w:t>
+      </w:r>
+      <w:bookmarkEnd w:id="29"/>
+    </w:p>
+    <w:p>
+      <w:pPr>
+        <w:ind w:left="1416"/>
+        <w:jc w:val="both"/>
+        <w:rPr>
+          <w:rFonts w:ascii="Segoe UI" w:hAnsi="Segoe UI" w:cs="Segoe UI"/>
+        </w:rPr>
+      </w:pPr>
+      <w:r>
+        <w:rPr>
+          <w:rFonts w:ascii="Segoe UI" w:hAnsi="Segoe UI" w:cs="Segoe UI"/>
+        </w:rPr>
+        <w:t xml:space="preserve">The following diagram shows </w:t>
+      </w:r>
+      <w:r>
+        <w:rPr>
+          <w:rFonts w:ascii="Segoe UI" w:hAnsi="Segoe UI" w:cs="Segoe UI"/>
+        </w:rPr>
+        <w:t>mainly</w:t>
+      </w:r>
+      <w:r>
+        <w:rPr>
+          <w:rFonts w:ascii="Segoe UI" w:hAnsi="Segoe UI" w:cs="Segoe UI"/>
+        </w:rPr>
+        <w:t>, in addition to the process, the required external interfaces</w:t>
+      </w:r>
+      <w:r>
+        <w:rPr>
+          <w:rFonts w:ascii="Segoe UI" w:hAnsi="Segoe UI" w:cs="Segoe UI"/>
+        </w:rPr>
+        <w:t xml:space="preserve"> which point out the controlling process of the validity of each report</w:t>
+      </w:r>
+      <w:r>
+        <w:rPr>
+          <w:rFonts w:ascii="Segoe UI" w:hAnsi="Segoe UI" w:cs="Segoe UI"/>
+        </w:rPr>
+        <w:t xml:space="preserve"> and the main component of the notification process</w:t>
+      </w:r>
+      <w:r>
+        <w:rPr>
+          <w:rFonts w:ascii="Segoe UI" w:hAnsi="Segoe UI" w:cs="Segoe UI"/>
+        </w:rPr>
+        <w:t>. The violation report request contains main elements to the controlling process such as the picture of the violation and the correctness measure of the licence number</w:t>
+      </w:r>
+      <w:r>
+        <w:rPr>
+          <w:rFonts w:ascii="Segoe UI" w:hAnsi="Segoe UI" w:cs="Segoe UI"/>
+        </w:rPr>
+        <w:t>. When a generic user (normal user or authority)</w:t>
+      </w:r>
+      <w:r>
+        <w:rPr>
+          <w:rFonts w:ascii="Segoe UI" w:hAnsi="Segoe UI" w:cs="Segoe UI"/>
+        </w:rPr>
+        <w:t xml:space="preserve"> provides </w:t>
+      </w:r>
+      <w:r>
+        <w:rPr>
+          <w:rFonts w:ascii="Segoe UI" w:hAnsi="Segoe UI" w:cs="Segoe UI"/>
+        </w:rPr>
         <w:lastRenderedPageBreak/>
-        <w:t>Violation Report &amp; Notification</w:t>
-      </w:r>
-      <w:bookmarkEnd w:id="30"/>
+        <w:t xml:space="preserve">a violation report, the application server initiates a controlling process of the validity of the provided report. The first control of the controlling sequence of processes is that the taken picture must contain a vehicle. This kind if control is processed by AWS subsystem called CNN which initiates image analysis process recognizing the elements of the provided picture. If the provided picture doesn’t contain a vehicle the application server doesn’t go further until the user either provides another picture or cancels the whole report request. Otherwise, </w:t>
+      </w:r>
+      <w:r>
+        <w:rPr>
+          <w:rFonts w:ascii="Segoe UI" w:hAnsi="Segoe UI" w:cs="Segoe UI"/>
+        </w:rPr>
+        <w:t>t</w:t>
+      </w:r>
+      <w:r>
+        <w:rPr>
+          <w:rFonts w:ascii="Segoe UI" w:hAnsi="Segoe UI" w:cs="Segoe UI"/>
+        </w:rPr>
+        <w:t>he application server proceeds with the second control which</w:t>
+      </w:r>
+      <w:r>
+        <w:rPr>
+          <w:rFonts w:ascii="Segoe UI" w:hAnsi="Segoe UI" w:cs="Segoe UI"/>
+        </w:rPr>
+        <w:t xml:space="preserve"> extracts the licence </w:t>
+      </w:r>
+      <w:r>
+        <w:rPr>
+          <w:rFonts w:ascii="Segoe UI" w:hAnsi="Segoe UI" w:cs="Segoe UI"/>
+        </w:rPr>
+        <w:t>plate</w:t>
+      </w:r>
+      <w:r>
+        <w:rPr>
+          <w:rFonts w:ascii="Segoe UI" w:hAnsi="Segoe UI" w:cs="Segoe UI"/>
+        </w:rPr>
+        <w:t xml:space="preserve"> from the picture (if there any) and analyse it to extract the textual part which represents the actual licence number then it controls if it’s a valid licence number. This type analysis is done by another subsystem of AWS which is called OCR. The recognized licence number is inserted automatically into the report and it’s modifiable by the user; if the licence number is modified by the user, such information must be included in the report in order to show minor credibility of such report. At last, if the report passes all such controls it will be notified to the nearest authority based on the position of the committed violation since the GPS is automatically calculated by the application server and it’s inserted automatically into the report.</w:t>
+      </w:r>
     </w:p>
     <w:p>
       <w:r>
         <w:rPr>
           <w:noProof/>
         </w:rPr>
+        <w:lastRenderedPageBreak/>
         <w:drawing>
           <wp:inline distT="0" distB="0" distL="0" distR="0" wp14:anchorId="583F884E" wp14:editId="0A79F4D8">
             <wp:extent cx="6120130" cy="7348855"/>
@@ -11701,6 +11511,65 @@
     </w:p>
     <w:p>
       <w:pPr>
+        <w:ind w:left="1416" w:firstLine="708"/>
+        <w:jc w:val="both"/>
+        <w:rPr>
+          <w:rFonts w:ascii="Segoe UI" w:hAnsi="Segoe UI" w:cs="Segoe UI"/>
+          <w:i/>
+          <w:lang w:val="en-US"/>
+        </w:rPr>
+      </w:pPr>
+      <w:r>
+        <w:rPr>
+          <w:rFonts w:ascii="Segoe UI" w:hAnsi="Segoe UI" w:cs="Segoe UI"/>
+          <w:i/>
+          <w:lang w:val="en-US"/>
+        </w:rPr>
+        <w:t xml:space="preserve">Figure </w:t>
+      </w:r>
+      <w:r>
+        <w:rPr>
+          <w:rFonts w:ascii="Segoe UI" w:hAnsi="Segoe UI" w:cs="Segoe UI"/>
+          <w:i/>
+          <w:lang w:val="en-US"/>
+        </w:rPr>
+        <w:t>9</w:t>
+      </w:r>
+      <w:r>
+        <w:rPr>
+          <w:rFonts w:ascii="Segoe UI" w:hAnsi="Segoe UI" w:cs="Segoe UI"/>
+          <w:i/>
+          <w:lang w:val="en-US"/>
+        </w:rPr>
+        <w:t xml:space="preserve"> –</w:t>
+      </w:r>
+      <w:r>
+        <w:rPr>
+          <w:rFonts w:ascii="Segoe UI" w:hAnsi="Segoe UI" w:cs="Segoe UI"/>
+          <w:i/>
+          <w:lang w:val="en-US"/>
+        </w:rPr>
+        <w:t xml:space="preserve"> </w:t>
+      </w:r>
+      <w:r>
+        <w:rPr>
+          <w:rFonts w:ascii="Segoe UI" w:hAnsi="Segoe UI" w:cs="Segoe UI"/>
+          <w:i/>
+          <w:lang w:val="en-US"/>
+        </w:rPr>
+        <w:t>violation report and notification</w:t>
+      </w:r>
+      <w:r>
+        <w:rPr>
+          <w:rFonts w:ascii="Segoe UI" w:hAnsi="Segoe UI" w:cs="Segoe UI"/>
+          <w:i/>
+          <w:lang w:val="en-US"/>
+        </w:rPr>
+        <w:t xml:space="preserve"> sequence diagram</w:t>
+      </w:r>
+    </w:p>
+    <w:p>
+      <w:pPr>
         <w:pStyle w:val="Heading3"/>
         <w:numPr>
           <w:ilvl w:val="2"/>
@@ -11708,8 +11577,76 @@
         </w:numPr>
       </w:pPr>
       <w:r>
+        <w:t>Notification Authority Access</w:t>
+      </w:r>
+      <w:r>
+        <w:t xml:space="preserve"> &amp; Verification</w:t>
+      </w:r>
+    </w:p>
+    <w:p>
+      <w:pPr>
+        <w:ind w:left="1416"/>
+        <w:jc w:val="both"/>
+        <w:rPr>
+          <w:rFonts w:ascii="Segoe UI" w:hAnsi="Segoe UI" w:cs="Segoe UI"/>
+        </w:rPr>
+      </w:pPr>
+      <w:r>
+        <w:rPr>
+          <w:rFonts w:ascii="Segoe UI" w:hAnsi="Segoe UI" w:cs="Segoe UI"/>
+        </w:rPr>
+        <w:t xml:space="preserve">The following diagram is the </w:t>
+      </w:r>
+      <w:r>
+        <w:rPr>
+          <w:rFonts w:ascii="Segoe UI" w:hAnsi="Segoe UI" w:cs="Segoe UI"/>
+        </w:rPr>
+        <w:t>logical continuance of the previous one. When an authority requests access to a notification about a violation report, the application server automatically verifies if the vehicle with such licence number is stolen through an external interface</w:t>
+      </w:r>
+      <w:r>
+        <w:rPr>
+          <w:rFonts w:ascii="Segoe UI" w:hAnsi="Segoe UI" w:cs="Segoe UI"/>
+        </w:rPr>
+        <w:t>, licence verifier,</w:t>
+      </w:r>
+      <w:r>
+        <w:rPr>
+          <w:rFonts w:ascii="Segoe UI" w:hAnsi="Segoe UI" w:cs="Segoe UI"/>
+        </w:rPr>
+        <w:t xml:space="preserve"> which the police state licence plate verifier. If so, it returns immediately to the authority with report accompanied by a signal which indicates that the </w:t>
+      </w:r>
+      <w:r>
+        <w:rPr>
+          <w:rFonts w:ascii="Segoe UI" w:hAnsi="Segoe UI" w:cs="Segoe UI"/>
+        </w:rPr>
         <w:lastRenderedPageBreak/>
-        <w:t>Notification Authority Access</w:t>
+        <w:t>reported vehicle is stolen.</w:t>
+      </w:r>
+      <w:r>
+        <w:rPr>
+          <w:rFonts w:ascii="Segoe UI" w:hAnsi="Segoe UI" w:cs="Segoe UI"/>
+        </w:rPr>
+        <w:t xml:space="preserve"> Then, a certification control (validity check, as shown previously) is made between the application server and the authority</w:t>
+      </w:r>
+      <w:r>
+        <w:rPr>
+          <w:rFonts w:ascii="Segoe UI" w:hAnsi="Segoe UI" w:cs="Segoe UI"/>
+        </w:rPr>
+        <w:t xml:space="preserve"> in order to provide further information about the vehicle owner through the licence number via an external interface which is connected to a licence engine that retrieves information directly from the DMV DB. Such information may include full name, address and fiscal code of the vehicle owner in order to eventually address a fine. Finally, if the report is precise, </w:t>
+      </w:r>
+      <w:proofErr w:type="spellStart"/>
+      <w:r>
+        <w:rPr>
+          <w:rFonts w:ascii="Segoe UI" w:hAnsi="Segoe UI" w:cs="Segoe UI"/>
+        </w:rPr>
+        <w:t>SafeStreets</w:t>
+      </w:r>
+      <w:proofErr w:type="spellEnd"/>
+      <w:r>
+        <w:rPr>
+          <w:rFonts w:ascii="Segoe UI" w:hAnsi="Segoe UI" w:cs="Segoe UI"/>
+        </w:rPr>
+        <w:t xml:space="preserve"> gives the possibility to the authority to verify a report to increase the credibility of the user who reported the committed violation.</w:t>
       </w:r>
     </w:p>
     <w:p>
@@ -11765,6 +11702,73 @@
     </w:p>
     <w:p>
       <w:pPr>
+        <w:ind w:left="1416" w:firstLine="708"/>
+        <w:jc w:val="both"/>
+        <w:rPr>
+          <w:rFonts w:ascii="Segoe UI" w:hAnsi="Segoe UI" w:cs="Segoe UI"/>
+          <w:i/>
+          <w:lang w:val="en-US"/>
+        </w:rPr>
+      </w:pPr>
+      <w:r>
+        <w:rPr>
+          <w:rFonts w:ascii="Segoe UI" w:hAnsi="Segoe UI" w:cs="Segoe UI"/>
+          <w:i/>
+          <w:lang w:val="en-US"/>
+        </w:rPr>
+        <w:t xml:space="preserve">Figure </w:t>
+      </w:r>
+      <w:r>
+        <w:rPr>
+          <w:rFonts w:ascii="Segoe UI" w:hAnsi="Segoe UI" w:cs="Segoe UI"/>
+          <w:i/>
+          <w:lang w:val="en-US"/>
+        </w:rPr>
+        <w:t>10</w:t>
+      </w:r>
+      <w:r>
+        <w:rPr>
+          <w:rFonts w:ascii="Segoe UI" w:hAnsi="Segoe UI" w:cs="Segoe UI"/>
+          <w:i/>
+          <w:lang w:val="en-US"/>
+        </w:rPr>
+        <w:t xml:space="preserve"> –</w:t>
+      </w:r>
+      <w:r>
+        <w:rPr>
+          <w:rFonts w:ascii="Segoe UI" w:hAnsi="Segoe UI" w:cs="Segoe UI"/>
+          <w:i/>
+          <w:lang w:val="en-US"/>
+        </w:rPr>
+        <w:t xml:space="preserve"> </w:t>
+      </w:r>
+      <w:r>
+        <w:rPr>
+          <w:rFonts w:ascii="Segoe UI" w:hAnsi="Segoe UI" w:cs="Segoe UI"/>
+          <w:i/>
+          <w:lang w:val="en-US"/>
+        </w:rPr>
+        <w:t>notification authority access</w:t>
+      </w:r>
+      <w:r>
+        <w:rPr>
+          <w:rFonts w:ascii="Segoe UI" w:hAnsi="Segoe UI" w:cs="Segoe UI"/>
+          <w:i/>
+          <w:lang w:val="en-US"/>
+        </w:rPr>
+        <w:t xml:space="preserve"> &amp; verification</w:t>
+      </w:r>
+      <w:r>
+        <w:rPr>
+          <w:rFonts w:ascii="Segoe UI" w:hAnsi="Segoe UI" w:cs="Segoe UI"/>
+          <w:i/>
+          <w:lang w:val="en-US"/>
+        </w:rPr>
+        <w:t xml:space="preserve"> sequence diagram</w:t>
+      </w:r>
+    </w:p>
+    <w:p>
+      <w:pPr>
         <w:pStyle w:val="Heading3"/>
         <w:numPr>
           <w:ilvl w:val="2"/>
@@ -11772,18 +11776,27 @@
         </w:numPr>
       </w:pPr>
       <w:r>
+        <w:t>Suggestions Authority Access</w:t>
+      </w:r>
+    </w:p>
+    <w:p>
+      <w:pPr>
+        <w:rPr>
+          <w:lang w:val="it-IT"/>
+        </w:rPr>
+      </w:pPr>
+      <w:bookmarkStart w:id="30" w:name="_GoBack"/>
+      <w:bookmarkEnd w:id="30"/>
+    </w:p>
+    <w:p>
+      <w:pPr>
+        <w:pStyle w:val="ListParagraph"/>
+      </w:pPr>
+      <w:r>
+        <w:rPr>
+          <w:noProof/>
+        </w:rPr>
         <w:lastRenderedPageBreak/>
-        <w:t>Suggestions Authority Access</w:t>
-      </w:r>
-    </w:p>
-    <w:p>
-      <w:pPr>
-        <w:pStyle w:val="ListParagraph"/>
-      </w:pPr>
-      <w:r>
-        <w:rPr>
-          <w:noProof/>
-        </w:rPr>
         <w:drawing>
           <wp:inline distT="0" distB="0" distL="0" distR="0" wp14:anchorId="4CBB6D60" wp14:editId="748311CD">
             <wp:extent cx="6120130" cy="4981575"/>
@@ -11827,7 +11840,65 @@
         </w:drawing>
       </w:r>
     </w:p>
-    <w:p/>
+    <w:p>
+      <w:pPr>
+        <w:ind w:left="2124" w:firstLine="708"/>
+        <w:jc w:val="both"/>
+        <w:rPr>
+          <w:rFonts w:ascii="Segoe UI" w:hAnsi="Segoe UI" w:cs="Segoe UI"/>
+          <w:i/>
+          <w:lang w:val="en-US"/>
+        </w:rPr>
+      </w:pPr>
+      <w:r>
+        <w:rPr>
+          <w:rFonts w:ascii="Segoe UI" w:hAnsi="Segoe UI" w:cs="Segoe UI"/>
+          <w:i/>
+          <w:lang w:val="en-US"/>
+        </w:rPr>
+        <w:t xml:space="preserve">Figure </w:t>
+      </w:r>
+      <w:r>
+        <w:rPr>
+          <w:rFonts w:ascii="Segoe UI" w:hAnsi="Segoe UI" w:cs="Segoe UI"/>
+          <w:i/>
+          <w:lang w:val="en-US"/>
+        </w:rPr>
+        <w:t>7</w:t>
+      </w:r>
+      <w:r>
+        <w:rPr>
+          <w:rFonts w:ascii="Segoe UI" w:hAnsi="Segoe UI" w:cs="Segoe UI"/>
+          <w:i/>
+          <w:lang w:val="en-US"/>
+        </w:rPr>
+        <w:t xml:space="preserve"> –</w:t>
+      </w:r>
+      <w:r>
+        <w:rPr>
+          <w:rFonts w:ascii="Segoe UI" w:hAnsi="Segoe UI" w:cs="Segoe UI"/>
+          <w:i/>
+          <w:lang w:val="en-US"/>
+        </w:rPr>
+        <w:t xml:space="preserve"> </w:t>
+      </w:r>
+      <w:r>
+        <w:rPr>
+          <w:rFonts w:ascii="Segoe UI" w:hAnsi="Segoe UI" w:cs="Segoe UI"/>
+          <w:i/>
+          <w:lang w:val="en-US"/>
+        </w:rPr>
+        <w:t xml:space="preserve">suggestions authority access </w:t>
+      </w:r>
+      <w:r>
+        <w:rPr>
+          <w:rFonts w:ascii="Segoe UI" w:hAnsi="Segoe UI" w:cs="Segoe UI"/>
+          <w:i/>
+          <w:lang w:val="en-US"/>
+        </w:rPr>
+        <w:t>sequence diagram</w:t>
+      </w:r>
+    </w:p>
     <w:p>
       <w:pPr>
         <w:pStyle w:val="Heading2"/>
@@ -39281,6 +39352,7 @@
     <w:lsdException w:name="HTML Sample" w:semiHidden="1" w:unhideWhenUsed="1"/>
     <w:lsdException w:name="HTML Typewriter" w:semiHidden="1" w:unhideWhenUsed="1"/>
     <w:lsdException w:name="HTML Variable" w:semiHidden="1" w:unhideWhenUsed="1"/>
+    <w:lsdException w:name="Normal Table" w:semiHidden="1" w:unhideWhenUsed="1"/>
     <w:lsdException w:name="annotation subject" w:semiHidden="1" w:unhideWhenUsed="1"/>
     <w:lsdException w:name="No List" w:semiHidden="1" w:unhideWhenUsed="1"/>
     <w:lsdException w:name="Outline List 1" w:semiHidden="1" w:unhideWhenUsed="1"/>
@@ -39323,8 +39395,11 @@
     <w:lsdException w:name="Table Contemporary" w:semiHidden="1" w:unhideWhenUsed="1"/>
     <w:lsdException w:name="Table Elegant" w:semiHidden="1" w:unhideWhenUsed="1"/>
     <w:lsdException w:name="Table Professional" w:semiHidden="1" w:unhideWhenUsed="1"/>
+    <w:lsdException w:name="Table Subtle 1" w:semiHidden="1" w:unhideWhenUsed="1"/>
     <w:lsdException w:name="Table Subtle 2" w:semiHidden="1" w:unhideWhenUsed="1"/>
     <w:lsdException w:name="Table Web 1" w:semiHidden="1" w:unhideWhenUsed="1"/>
+    <w:lsdException w:name="Table Web 2" w:semiHidden="1" w:unhideWhenUsed="1"/>
+    <w:lsdException w:name="Table Web 3" w:semiHidden="1" w:unhideWhenUsed="1"/>
     <w:lsdException w:name="Balloon Text" w:semiHidden="1" w:unhideWhenUsed="1"/>
     <w:lsdException w:name="Table Grid" w:uiPriority="39"/>
     <w:lsdException w:name="Table Theme" w:semiHidden="1" w:unhideWhenUsed="1"/>
@@ -40287,7 +40362,7 @@
 </file>
 
 <file path=customXml/itemProps1.xml><?xml version="1.0" encoding="utf-8"?>
-<ds:datastoreItem xmlns:ds="http://schemas.openxmlformats.org/officeDocument/2006/customXml" ds:itemID="{DB26FF0A-5BB5-44A8-976D-BE02C6AFF12D}">
+<ds:datastoreItem xmlns:ds="http://schemas.openxmlformats.org/officeDocument/2006/customXml" ds:itemID="{3E3CF6EB-CE64-4AD4-A368-B78ACBCEBE7E}">
   <ds:schemaRefs>
     <ds:schemaRef ds:uri="http://schemas.openxmlformats.org/officeDocument/2006/bibliography"/>
   </ds:schemaRefs>

</xml_diff>

<commit_message>
- UX Diagrams Updated, Components Diagram Updated, Sequence Diagrams Updated
</commit_message>
<xml_diff>
--- a/DD/DD.docx
+++ b/DD/DD.docx
@@ -1,6 +1,6 @@
 
 <file path=word/document.xml><?xml version="1.0" encoding="utf-8"?>
-<w:document xmlns:wpc="http://schemas.microsoft.com/office/word/2010/wordprocessingCanvas" xmlns:cx="http://schemas.microsoft.com/office/drawing/2014/chartex" xmlns:cx1="http://schemas.microsoft.com/office/drawing/2015/9/8/chartex" xmlns:mc="http://schemas.openxmlformats.org/markup-compatibility/2006" xmlns:o="urn:schemas-microsoft-com:office:office" xmlns:r="http://schemas.openxmlformats.org/officeDocument/2006/relationships" xmlns:m="http://schemas.openxmlformats.org/officeDocument/2006/math" xmlns:v="urn:schemas-microsoft-com:vml" xmlns:wp14="http://schemas.microsoft.com/office/word/2010/wordprocessingDrawing" xmlns:wp="http://schemas.openxmlformats.org/drawingml/2006/wordprocessingDrawing" xmlns:w10="urn:schemas-microsoft-com:office:word" xmlns:w="http://schemas.openxmlformats.org/wordprocessingml/2006/main" xmlns:w14="http://schemas.microsoft.com/office/word/2010/wordml" xmlns:w15="http://schemas.microsoft.com/office/word/2012/wordml" xmlns:w16se="http://schemas.microsoft.com/office/word/2015/wordml/symex" xmlns:wpg="http://schemas.microsoft.com/office/word/2010/wordprocessingGroup" xmlns:wpi="http://schemas.microsoft.com/office/word/2010/wordprocessingInk" xmlns:wne="http://schemas.microsoft.com/office/word/2006/wordml" xmlns:wps="http://schemas.microsoft.com/office/word/2010/wordprocessingShape" mc:Ignorable="w14 w15 w16se wp14">
+<w:document xmlns:wpc="http://schemas.microsoft.com/office/word/2010/wordprocessingCanvas" xmlns:cx="http://schemas.microsoft.com/office/drawing/2014/chartex" xmlns:cx1="http://schemas.microsoft.com/office/drawing/2015/9/8/chartex" xmlns:cx2="http://schemas.microsoft.com/office/drawing/2015/10/21/chartex" xmlns:cx3="http://schemas.microsoft.com/office/drawing/2016/5/9/chartex" xmlns:cx4="http://schemas.microsoft.com/office/drawing/2016/5/10/chartex" xmlns:cx5="http://schemas.microsoft.com/office/drawing/2016/5/11/chartex" xmlns:cx6="http://schemas.microsoft.com/office/drawing/2016/5/12/chartex" xmlns:cx7="http://schemas.microsoft.com/office/drawing/2016/5/13/chartex" xmlns:cx8="http://schemas.microsoft.com/office/drawing/2016/5/14/chartex" xmlns:mc="http://schemas.openxmlformats.org/markup-compatibility/2006" xmlns:aink="http://schemas.microsoft.com/office/drawing/2016/ink" xmlns:am3d="http://schemas.microsoft.com/office/drawing/2017/model3d" xmlns:o="urn:schemas-microsoft-com:office:office" xmlns:r="http://schemas.openxmlformats.org/officeDocument/2006/relationships" xmlns:m="http://schemas.openxmlformats.org/officeDocument/2006/math" xmlns:v="urn:schemas-microsoft-com:vml" xmlns:wp14="http://schemas.microsoft.com/office/word/2010/wordprocessingDrawing" xmlns:wp="http://schemas.openxmlformats.org/drawingml/2006/wordprocessingDrawing" xmlns:w10="urn:schemas-microsoft-com:office:word" xmlns:w="http://schemas.openxmlformats.org/wordprocessingml/2006/main" xmlns:w14="http://schemas.microsoft.com/office/word/2010/wordml" xmlns:w15="http://schemas.microsoft.com/office/word/2012/wordml" xmlns:w16cid="http://schemas.microsoft.com/office/word/2016/wordml/cid" xmlns:w16se="http://schemas.microsoft.com/office/word/2015/wordml/symex" xmlns:wpg="http://schemas.microsoft.com/office/word/2010/wordprocessingGroup" xmlns:wpi="http://schemas.microsoft.com/office/word/2010/wordprocessingInk" xmlns:wne="http://schemas.microsoft.com/office/word/2006/wordml" xmlns:wps="http://schemas.microsoft.com/office/word/2010/wordprocessingShape" mc:Ignorable="w14 w15 w16se w16cid wp14">
   <w:body>
     <w:p>
       <w:pPr>
@@ -446,129 +446,82 @@
             </w:rPr>
             <w:fldChar w:fldCharType="separate"/>
           </w:r>
-          <w:bookmarkStart w:id="0" w:name="_GoBack"/>
-          <w:bookmarkEnd w:id="0"/>
-          <w:r>
-            <w:rPr>
-              <w:rStyle w:val="Hyperlink"/>
-              <w:noProof/>
-            </w:rPr>
-            <w:fldChar w:fldCharType="begin"/>
-          </w:r>
-          <w:r>
-            <w:rPr>
-              <w:rStyle w:val="Hyperlink"/>
-              <w:noProof/>
-            </w:rPr>
-            <w:instrText xml:space="preserve"> </w:instrText>
-          </w:r>
-          <w:r>
-            <w:rPr>
-              <w:noProof/>
-            </w:rPr>
-            <w:instrText>HYPERLINK \l "_Toc26460331"</w:instrText>
-          </w:r>
-          <w:r>
-            <w:rPr>
-              <w:rStyle w:val="Hyperlink"/>
-              <w:noProof/>
-            </w:rPr>
-            <w:instrText xml:space="preserve"> </w:instrText>
-          </w:r>
-          <w:r>
-            <w:rPr>
-              <w:rStyle w:val="Hyperlink"/>
-              <w:noProof/>
-            </w:rPr>
-          </w:r>
-          <w:r>
-            <w:rPr>
-              <w:rStyle w:val="Hyperlink"/>
-              <w:noProof/>
-            </w:rPr>
-            <w:fldChar w:fldCharType="separate"/>
-          </w:r>
-          <w:r>
-            <w:rPr>
-              <w:rStyle w:val="Hyperlink"/>
-              <w:rFonts w:ascii="Segoe UI" w:hAnsi="Segoe UI" w:cs="Segoe UI"/>
-              <w:noProof/>
-              <w:lang w:val="en-US"/>
-            </w:rPr>
-            <w:t>1.</w:t>
-          </w:r>
-          <w:r>
-            <w:rPr>
-              <w:noProof/>
-              <w:sz w:val="22"/>
-              <w:szCs w:val="22"/>
-              <w:lang w:val="it-IT" w:eastAsia="it-IT"/>
-            </w:rPr>
-            <w:tab/>
-          </w:r>
-          <w:r>
-            <w:rPr>
-              <w:rStyle w:val="Hyperlink"/>
-              <w:rFonts w:ascii="Segoe UI" w:hAnsi="Segoe UI" w:cs="Segoe UI"/>
-              <w:noProof/>
-            </w:rPr>
-            <w:t>Introduction</w:t>
-          </w:r>
-          <w:r>
-            <w:rPr>
-              <w:noProof/>
-              <w:webHidden/>
-            </w:rPr>
-            <w:tab/>
-          </w:r>
-          <w:r>
-            <w:rPr>
-              <w:noProof/>
-              <w:webHidden/>
-            </w:rPr>
-            <w:fldChar w:fldCharType="begin"/>
-          </w:r>
-          <w:r>
-            <w:rPr>
-              <w:noProof/>
-              <w:webHidden/>
-            </w:rPr>
-            <w:instrText xml:space="preserve"> PAGEREF _Toc26460331 \h </w:instrText>
-          </w:r>
-          <w:r>
-            <w:rPr>
-              <w:noProof/>
-              <w:webHidden/>
-            </w:rPr>
-          </w:r>
-          <w:r>
-            <w:rPr>
-              <w:noProof/>
-              <w:webHidden/>
-            </w:rPr>
-            <w:fldChar w:fldCharType="separate"/>
-          </w:r>
-          <w:r>
-            <w:rPr>
-              <w:noProof/>
-              <w:webHidden/>
-            </w:rPr>
-            <w:t>3</w:t>
-          </w:r>
-          <w:r>
-            <w:rPr>
-              <w:noProof/>
-              <w:webHidden/>
-            </w:rPr>
-            <w:fldChar w:fldCharType="end"/>
-          </w:r>
-          <w:r>
-            <w:rPr>
-              <w:rStyle w:val="Hyperlink"/>
-              <w:noProof/>
-            </w:rPr>
-            <w:fldChar w:fldCharType="end"/>
-          </w:r>
+          <w:hyperlink w:anchor="_Toc26460331" w:history="1">
+            <w:r>
+              <w:rPr>
+                <w:rStyle w:val="Hyperlink"/>
+                <w:rFonts w:ascii="Segoe UI" w:hAnsi="Segoe UI" w:cs="Segoe UI"/>
+                <w:noProof/>
+                <w:lang w:val="en-US"/>
+              </w:rPr>
+              <w:t>1.</w:t>
+            </w:r>
+            <w:r>
+              <w:rPr>
+                <w:noProof/>
+                <w:sz w:val="22"/>
+                <w:szCs w:val="22"/>
+                <w:lang w:val="it-IT" w:eastAsia="it-IT"/>
+              </w:rPr>
+              <w:tab/>
+            </w:r>
+            <w:r>
+              <w:rPr>
+                <w:rStyle w:val="Hyperlink"/>
+                <w:rFonts w:ascii="Segoe UI" w:hAnsi="Segoe UI" w:cs="Segoe UI"/>
+                <w:noProof/>
+              </w:rPr>
+              <w:t>Introduction</w:t>
+            </w:r>
+            <w:r>
+              <w:rPr>
+                <w:noProof/>
+                <w:webHidden/>
+              </w:rPr>
+              <w:tab/>
+            </w:r>
+            <w:r>
+              <w:rPr>
+                <w:noProof/>
+                <w:webHidden/>
+              </w:rPr>
+              <w:fldChar w:fldCharType="begin"/>
+            </w:r>
+            <w:r>
+              <w:rPr>
+                <w:noProof/>
+                <w:webHidden/>
+              </w:rPr>
+              <w:instrText xml:space="preserve"> PAGEREF _Toc26460331 \h </w:instrText>
+            </w:r>
+            <w:r>
+              <w:rPr>
+                <w:noProof/>
+                <w:webHidden/>
+              </w:rPr>
+            </w:r>
+            <w:r>
+              <w:rPr>
+                <w:noProof/>
+                <w:webHidden/>
+              </w:rPr>
+              <w:fldChar w:fldCharType="separate"/>
+            </w:r>
+            <w:r>
+              <w:rPr>
+                <w:noProof/>
+                <w:webHidden/>
+              </w:rPr>
+              <w:t>3</w:t>
+            </w:r>
+            <w:r>
+              <w:rPr>
+                <w:noProof/>
+                <w:webHidden/>
+              </w:rPr>
+              <w:fldChar w:fldCharType="end"/>
+            </w:r>
+          </w:hyperlink>
         </w:p>
         <w:p>
           <w:pPr>
@@ -3445,16 +3398,16 @@
           <w:rFonts w:ascii="Segoe UI" w:hAnsi="Segoe UI" w:cs="Segoe UI"/>
         </w:rPr>
       </w:pPr>
-      <w:bookmarkStart w:id="1" w:name="_Toc24317954"/>
-      <w:bookmarkStart w:id="2" w:name="_Toc26460331"/>
+      <w:bookmarkStart w:id="0" w:name="_Toc24317954"/>
+      <w:bookmarkStart w:id="1" w:name="_Toc26460331"/>
       <w:r>
         <w:rPr>
           <w:rFonts w:ascii="Segoe UI" w:hAnsi="Segoe UI" w:cs="Segoe UI"/>
         </w:rPr>
         <w:t>Introduction</w:t>
       </w:r>
+      <w:bookmarkEnd w:id="0"/>
       <w:bookmarkEnd w:id="1"/>
-      <w:bookmarkEnd w:id="2"/>
     </w:p>
     <w:p>
       <w:pPr>
@@ -3468,16 +3421,16 @@
           <w:rFonts w:ascii="Segoe UI" w:hAnsi="Segoe UI" w:cs="Segoe UI"/>
         </w:rPr>
       </w:pPr>
-      <w:bookmarkStart w:id="3" w:name="_Toc24317955"/>
-      <w:bookmarkStart w:id="4" w:name="_Toc26460332"/>
+      <w:bookmarkStart w:id="2" w:name="_Toc24317955"/>
+      <w:bookmarkStart w:id="3" w:name="_Toc26460332"/>
       <w:r>
         <w:rPr>
           <w:rFonts w:ascii="Segoe UI" w:hAnsi="Segoe UI" w:cs="Segoe UI"/>
         </w:rPr>
         <w:t>Purpose</w:t>
       </w:r>
+      <w:bookmarkEnd w:id="2"/>
       <w:bookmarkEnd w:id="3"/>
-      <w:bookmarkEnd w:id="4"/>
     </w:p>
     <w:p>
       <w:pPr>
@@ -3711,14 +3664,14 @@
           <w:rFonts w:ascii="Segoe UI" w:hAnsi="Segoe UI" w:cs="Segoe UI"/>
         </w:rPr>
       </w:pPr>
-      <w:bookmarkStart w:id="5" w:name="_Toc26460333"/>
+      <w:bookmarkStart w:id="4" w:name="_Toc26460333"/>
       <w:r>
         <w:rPr>
           <w:rFonts w:ascii="Segoe UI" w:hAnsi="Segoe UI" w:cs="Segoe UI"/>
         </w:rPr>
         <w:t>1.2 Scope</w:t>
       </w:r>
-      <w:bookmarkEnd w:id="5"/>
+      <w:bookmarkEnd w:id="4"/>
     </w:p>
     <w:p>
       <w:pPr>
@@ -4027,18 +3980,18 @@
           <w:rFonts w:ascii="Segoe UI" w:hAnsi="Segoe UI" w:cs="Segoe UI"/>
         </w:rPr>
       </w:pPr>
-      <w:bookmarkStart w:id="6" w:name="_Toc24317959"/>
-      <w:bookmarkStart w:id="7" w:name="_Toc26460334"/>
+      <w:bookmarkStart w:id="5" w:name="_Toc24317959"/>
+      <w:bookmarkStart w:id="6" w:name="_Toc26460334"/>
       <w:r>
         <w:rPr>
           <w:rFonts w:ascii="Segoe UI" w:hAnsi="Segoe UI" w:cs="Segoe UI"/>
         </w:rPr>
         <w:t>Definitions, Acronyms, Abbreviations</w:t>
       </w:r>
-      <w:bookmarkStart w:id="8" w:name="_Hlk22764472"/>
+      <w:bookmarkStart w:id="7" w:name="_Hlk22764472"/>
+      <w:bookmarkEnd w:id="5"/>
       <w:bookmarkEnd w:id="6"/>
       <w:bookmarkEnd w:id="7"/>
-      <w:bookmarkEnd w:id="8"/>
     </w:p>
     <w:p>
       <w:pPr>
@@ -4052,16 +4005,16 @@
           <w:rFonts w:ascii="Segoe UI" w:hAnsi="Segoe UI" w:cs="Segoe UI"/>
         </w:rPr>
       </w:pPr>
-      <w:bookmarkStart w:id="9" w:name="_Toc24317960"/>
-      <w:bookmarkStart w:id="10" w:name="_Toc26460335"/>
+      <w:bookmarkStart w:id="8" w:name="_Toc24317960"/>
+      <w:bookmarkStart w:id="9" w:name="_Toc26460335"/>
       <w:r>
         <w:rPr>
           <w:rFonts w:ascii="Segoe UI" w:hAnsi="Segoe UI" w:cs="Segoe UI"/>
         </w:rPr>
         <w:t>Definitions</w:t>
       </w:r>
+      <w:bookmarkEnd w:id="8"/>
       <w:bookmarkEnd w:id="9"/>
-      <w:bookmarkEnd w:id="10"/>
     </w:p>
     <w:p>
       <w:pPr>
@@ -4749,16 +4702,16 @@
           <w:rFonts w:ascii="Segoe UI" w:hAnsi="Segoe UI" w:cs="Segoe UI"/>
         </w:rPr>
       </w:pPr>
-      <w:bookmarkStart w:id="11" w:name="_Toc24317961"/>
-      <w:bookmarkStart w:id="12" w:name="_Toc26460336"/>
+      <w:bookmarkStart w:id="10" w:name="_Toc24317961"/>
+      <w:bookmarkStart w:id="11" w:name="_Toc26460336"/>
       <w:r>
         <w:rPr>
           <w:rFonts w:ascii="Segoe UI" w:hAnsi="Segoe UI" w:cs="Segoe UI"/>
         </w:rPr>
         <w:t>1.2.2 Acronyms</w:t>
       </w:r>
+      <w:bookmarkEnd w:id="10"/>
       <w:bookmarkEnd w:id="11"/>
-      <w:bookmarkEnd w:id="12"/>
     </w:p>
     <w:p>
       <w:pPr>
@@ -5310,16 +5263,16 @@
           <w:rFonts w:ascii="Segoe UI" w:hAnsi="Segoe UI" w:cs="Segoe UI"/>
         </w:rPr>
       </w:pPr>
-      <w:bookmarkStart w:id="13" w:name="_Toc24317962"/>
-      <w:bookmarkStart w:id="14" w:name="_Toc26460337"/>
+      <w:bookmarkStart w:id="12" w:name="_Toc24317962"/>
+      <w:bookmarkStart w:id="13" w:name="_Toc26460337"/>
       <w:r>
         <w:rPr>
           <w:rFonts w:ascii="Segoe UI" w:hAnsi="Segoe UI" w:cs="Segoe UI"/>
         </w:rPr>
         <w:t>Abbreviations</w:t>
       </w:r>
+      <w:bookmarkEnd w:id="12"/>
       <w:bookmarkEnd w:id="13"/>
-      <w:bookmarkEnd w:id="14"/>
     </w:p>
     <w:p>
       <w:pPr>
@@ -5453,8 +5406,8 @@
           <w:rFonts w:ascii="Segoe UI" w:hAnsi="Segoe UI" w:cs="Segoe UI"/>
         </w:rPr>
       </w:pPr>
-      <w:bookmarkStart w:id="15" w:name="_Toc24317963"/>
-      <w:bookmarkStart w:id="16" w:name="_Toc26460338"/>
+      <w:bookmarkStart w:id="14" w:name="_Toc24317963"/>
+      <w:bookmarkStart w:id="15" w:name="_Toc26460338"/>
       <w:r>
         <w:rPr>
           <w:rFonts w:ascii="Segoe UI" w:hAnsi="Segoe UI" w:cs="Segoe UI"/>
@@ -5462,8 +5415,8 @@
         <w:lastRenderedPageBreak/>
         <w:t>1.4 Revision history</w:t>
       </w:r>
+      <w:bookmarkEnd w:id="14"/>
       <w:bookmarkEnd w:id="15"/>
-      <w:bookmarkEnd w:id="16"/>
     </w:p>
     <w:p>
       <w:pPr>
@@ -5493,16 +5446,16 @@
           <w:rFonts w:ascii="Segoe UI" w:hAnsi="Segoe UI" w:cs="Segoe UI"/>
         </w:rPr>
       </w:pPr>
-      <w:bookmarkStart w:id="17" w:name="_Toc24317964"/>
-      <w:bookmarkStart w:id="18" w:name="_Toc26460339"/>
+      <w:bookmarkStart w:id="16" w:name="_Toc24317964"/>
+      <w:bookmarkStart w:id="17" w:name="_Toc26460339"/>
       <w:r>
         <w:rPr>
           <w:rFonts w:ascii="Segoe UI" w:hAnsi="Segoe UI" w:cs="Segoe UI"/>
         </w:rPr>
         <w:t>1.5 Reference Documents</w:t>
       </w:r>
+      <w:bookmarkEnd w:id="16"/>
       <w:bookmarkEnd w:id="17"/>
-      <w:bookmarkEnd w:id="18"/>
     </w:p>
     <w:p>
       <w:pPr>
@@ -6114,7 +6067,7 @@
           <w:lang w:val="it-IT"/>
         </w:rPr>
       </w:pPr>
-      <w:bookmarkStart w:id="19" w:name="_Toc24317965"/>
+      <w:bookmarkStart w:id="18" w:name="_Toc24317965"/>
       <w:r>
         <w:rPr>
           <w:rFonts w:ascii="Segoe UI" w:hAnsi="Segoe UI" w:cs="Segoe UI"/>
@@ -6233,15 +6186,15 @@
           <w:rFonts w:ascii="Segoe UI" w:hAnsi="Segoe UI" w:cs="Segoe UI"/>
         </w:rPr>
       </w:pPr>
-      <w:bookmarkStart w:id="20" w:name="_Toc26460340"/>
+      <w:bookmarkStart w:id="19" w:name="_Toc26460340"/>
       <w:r>
         <w:rPr>
           <w:rFonts w:ascii="Segoe UI" w:hAnsi="Segoe UI" w:cs="Segoe UI"/>
         </w:rPr>
         <w:t>1.6 Document Structure</w:t>
       </w:r>
+      <w:bookmarkEnd w:id="18"/>
       <w:bookmarkEnd w:id="19"/>
-      <w:bookmarkEnd w:id="20"/>
     </w:p>
     <w:p>
       <w:pPr>
@@ -6965,7 +6918,7 @@
           <w:rFonts w:ascii="Segoe UI" w:hAnsi="Segoe UI" w:cs="Segoe UI"/>
         </w:rPr>
       </w:pPr>
-      <w:bookmarkStart w:id="21" w:name="_Toc26460341"/>
+      <w:bookmarkStart w:id="20" w:name="_Toc26460341"/>
       <w:r>
         <w:rPr>
           <w:rFonts w:ascii="Segoe UI" w:hAnsi="Segoe UI" w:cs="Segoe UI"/>
@@ -6973,7 +6926,7 @@
         <w:lastRenderedPageBreak/>
         <w:t>Architectural design</w:t>
       </w:r>
-      <w:bookmarkEnd w:id="21"/>
+      <w:bookmarkEnd w:id="20"/>
     </w:p>
     <w:p>
       <w:pPr>
@@ -6998,7 +6951,7 @@
           <w:lang w:val="it-IT"/>
         </w:rPr>
       </w:pPr>
-      <w:bookmarkStart w:id="22" w:name="_Toc26460342"/>
+      <w:bookmarkStart w:id="21" w:name="_Toc26460342"/>
       <w:r>
         <w:rPr>
           <w:rFonts w:ascii="Segoe UI" w:hAnsi="Segoe UI" w:cs="Segoe UI"/>
@@ -7006,7 +6959,7 @@
         </w:rPr>
         <w:t>Overview</w:t>
       </w:r>
-      <w:bookmarkEnd w:id="22"/>
+      <w:bookmarkEnd w:id="21"/>
     </w:p>
     <w:p>
       <w:pPr>
@@ -8399,7 +8352,7 @@
           <w:lang w:val="it-IT"/>
         </w:rPr>
       </w:pPr>
-      <w:bookmarkStart w:id="23" w:name="_Toc26460343"/>
+      <w:bookmarkStart w:id="22" w:name="_Toc26460343"/>
       <w:r>
         <w:rPr>
           <w:rFonts w:ascii="Segoe UI" w:hAnsi="Segoe UI" w:cs="Segoe UI"/>
@@ -8408,7 +8361,7 @@
         <w:lastRenderedPageBreak/>
         <w:t>Component view</w:t>
       </w:r>
-      <w:bookmarkEnd w:id="23"/>
+      <w:bookmarkEnd w:id="22"/>
     </w:p>
     <w:p>
       <w:pPr>
@@ -8421,13 +8374,13 @@
         <w:rPr>
           <w:rFonts w:ascii="Segoe UI" w:hAnsi="Segoe UI" w:cs="Segoe UI"/>
           <w:noProof/>
-          <w:lang w:val="it-IT" w:eastAsia="it-IT"/>
+          <w:lang w:val="it-IT"/>
         </w:rPr>
         <w:drawing>
-          <wp:inline distT="0" distB="0" distL="0" distR="0" wp14:anchorId="1764E7D7" wp14:editId="21F045FD">
-            <wp:extent cx="8481060" cy="4857262"/>
-            <wp:effectExtent l="2222" t="0" r="0" b="0"/>
-            <wp:docPr id="1" name="Immagine 1"/>
+          <wp:inline distT="0" distB="0" distL="0" distR="0" wp14:anchorId="6744F734" wp14:editId="3026CD4E">
+            <wp:extent cx="8463566" cy="5656688"/>
+            <wp:effectExtent l="0" t="6350" r="7620" b="7620"/>
+            <wp:docPr id="12" name="Picture 12" descr="A close up of a map&#10;&#10;Description automatically generated"/>
             <wp:cNvGraphicFramePr>
               <a:graphicFrameLocks xmlns:a="http://schemas.openxmlformats.org/drawingml/2006/main" noChangeAspect="1"/>
             </wp:cNvGraphicFramePr>
@@ -8435,10 +8388,8 @@
               <a:graphicData uri="http://schemas.openxmlformats.org/drawingml/2006/picture">
                 <pic:pic xmlns:pic="http://schemas.openxmlformats.org/drawingml/2006/picture">
                   <pic:nvPicPr>
-                    <pic:cNvPr id="0" name="Picture 1"/>
-                    <pic:cNvPicPr>
-                      <a:picLocks noChangeAspect="1" noChangeArrowheads="1"/>
-                    </pic:cNvPicPr>
+                    <pic:cNvPr id="12" name="Components Diagram.jpg"/>
+                    <pic:cNvPicPr/>
                   </pic:nvPicPr>
                   <pic:blipFill>
                     <a:blip r:embed="rId33">
@@ -8448,23 +8399,18 @@
                         </a:ext>
                       </a:extLst>
                     </a:blip>
-                    <a:srcRect/>
                     <a:stretch>
                       <a:fillRect/>
                     </a:stretch>
                   </pic:blipFill>
-                  <pic:spPr bwMode="auto">
+                  <pic:spPr>
                     <a:xfrm rot="5400000">
                       <a:off x="0" y="0"/>
-                      <a:ext cx="8577313" cy="4912388"/>
+                      <a:ext cx="8481391" cy="5668601"/>
                     </a:xfrm>
                     <a:prstGeom prst="rect">
                       <a:avLst/>
                     </a:prstGeom>
-                    <a:noFill/>
-                    <a:ln>
-                      <a:noFill/>
-                    </a:ln>
                   </pic:spPr>
                 </pic:pic>
               </a:graphicData>
@@ -10217,7 +10163,7 @@
           <w:lang w:val="it-IT"/>
         </w:rPr>
       </w:pPr>
-      <w:bookmarkStart w:id="24" w:name="_Toc26460344"/>
+      <w:bookmarkStart w:id="23" w:name="_Toc26460344"/>
       <w:r>
         <w:rPr>
           <w:rFonts w:ascii="Segoe UI" w:hAnsi="Segoe UI" w:cs="Segoe UI"/>
@@ -10226,7 +10172,7 @@
         <w:lastRenderedPageBreak/>
         <w:t>Deployment view</w:t>
       </w:r>
-      <w:bookmarkEnd w:id="24"/>
+      <w:bookmarkEnd w:id="23"/>
     </w:p>
     <w:p>
       <w:pPr>
@@ -11246,7 +11192,7 @@
           <w:rFonts w:ascii="Segoe UI" w:hAnsi="Segoe UI" w:cs="Segoe UI"/>
         </w:rPr>
       </w:pPr>
-      <w:bookmarkStart w:id="25" w:name="_Toc26460345"/>
+      <w:bookmarkStart w:id="24" w:name="_Toc26460345"/>
       <w:r>
         <w:rPr>
           <w:rFonts w:ascii="Segoe UI" w:hAnsi="Segoe UI" w:cs="Segoe UI"/>
@@ -11254,7 +11200,7 @@
         <w:lastRenderedPageBreak/>
         <w:t>Runtime view</w:t>
       </w:r>
-      <w:bookmarkEnd w:id="25"/>
+      <w:bookmarkEnd w:id="24"/>
     </w:p>
     <w:p>
       <w:pPr>
@@ -11397,14 +11343,14 @@
           <w:rFonts w:ascii="Segoe UI" w:hAnsi="Segoe UI" w:cs="Segoe UI"/>
         </w:rPr>
       </w:pPr>
-      <w:bookmarkStart w:id="26" w:name="_Toc26460346"/>
+      <w:bookmarkStart w:id="25" w:name="_Toc26460346"/>
       <w:r>
         <w:rPr>
           <w:rFonts w:ascii="Segoe UI" w:hAnsi="Segoe UI" w:cs="Segoe UI"/>
         </w:rPr>
         <w:t>Signup Normal User</w:t>
       </w:r>
-      <w:bookmarkEnd w:id="26"/>
+      <w:bookmarkEnd w:id="25"/>
     </w:p>
     <w:p>
       <w:pPr>
@@ -11425,14 +11371,13 @@
       <w:r>
         <w:rPr>
           <w:noProof/>
-          <w:lang w:val="it-IT" w:eastAsia="it-IT"/>
         </w:rPr>
         <w:lastRenderedPageBreak/>
         <w:drawing>
-          <wp:inline distT="0" distB="0" distL="0" distR="0" wp14:anchorId="7605E4D2" wp14:editId="5B283BEE">
+          <wp:inline distT="0" distB="0" distL="0" distR="0" wp14:anchorId="551B489F" wp14:editId="24920A72">
             <wp:extent cx="6120130" cy="7987030"/>
             <wp:effectExtent l="0" t="0" r="0" b="0"/>
-            <wp:docPr id="19" name="Picture 19" descr="A picture containing screenshot&#10;&#10;Description automatically generated"/>
+            <wp:docPr id="14" name="Picture 14" descr="A picture containing screenshot&#10;&#10;Description automatically generated"/>
             <wp:cNvGraphicFramePr>
               <a:graphicFrameLocks xmlns:a="http://schemas.openxmlformats.org/drawingml/2006/main" noChangeAspect="1"/>
             </wp:cNvGraphicFramePr>
@@ -11440,7 +11385,7 @@
               <a:graphicData uri="http://schemas.openxmlformats.org/drawingml/2006/picture">
                 <pic:pic xmlns:pic="http://schemas.openxmlformats.org/drawingml/2006/picture">
                   <pic:nvPicPr>
-                    <pic:cNvPr id="19" name="signup normal user.jpg"/>
+                    <pic:cNvPr id="14" name="signup normal user.jpg"/>
                     <pic:cNvPicPr/>
                   </pic:nvPicPr>
                   <pic:blipFill>
@@ -11536,7 +11481,7 @@
           <w:rFonts w:ascii="Segoe UI" w:hAnsi="Segoe UI" w:cs="Segoe UI"/>
         </w:rPr>
       </w:pPr>
-      <w:bookmarkStart w:id="27" w:name="_Toc26460347"/>
+      <w:bookmarkStart w:id="26" w:name="_Toc26460347"/>
       <w:r>
         <w:rPr>
           <w:rFonts w:ascii="Segoe UI" w:hAnsi="Segoe UI" w:cs="Segoe UI"/>
@@ -11544,7 +11489,7 @@
         <w:lastRenderedPageBreak/>
         <w:t>Sign-in Authority</w:t>
       </w:r>
-      <w:bookmarkEnd w:id="27"/>
+      <w:bookmarkEnd w:id="26"/>
     </w:p>
     <w:p>
       <w:pPr>
@@ -11703,7 +11648,7 @@
           <w:rFonts w:ascii="Segoe UI" w:hAnsi="Segoe UI" w:cs="Segoe UI"/>
         </w:rPr>
       </w:pPr>
-      <w:bookmarkStart w:id="28" w:name="_Toc26460348"/>
+      <w:bookmarkStart w:id="27" w:name="_Toc26460348"/>
       <w:r>
         <w:rPr>
           <w:rFonts w:ascii="Segoe UI" w:hAnsi="Segoe UI" w:cs="Segoe UI"/>
@@ -11711,7 +11656,7 @@
         <w:lastRenderedPageBreak/>
         <w:t>Login</w:t>
       </w:r>
-      <w:bookmarkEnd w:id="28"/>
+      <w:bookmarkEnd w:id="27"/>
     </w:p>
     <w:p>
       <w:pPr>
@@ -11904,7 +11849,7 @@
           <w:rFonts w:ascii="Segoe UI" w:hAnsi="Segoe UI" w:cs="Segoe UI"/>
         </w:rPr>
       </w:pPr>
-      <w:bookmarkStart w:id="29" w:name="_Toc26460349"/>
+      <w:bookmarkStart w:id="28" w:name="_Toc26460349"/>
       <w:r>
         <w:rPr>
           <w:rFonts w:ascii="Segoe UI" w:hAnsi="Segoe UI" w:cs="Segoe UI"/>
@@ -11930,7 +11875,7 @@
         </w:rPr>
         <w:t>isualizer</w:t>
       </w:r>
-      <w:bookmarkEnd w:id="29"/>
+      <w:bookmarkEnd w:id="28"/>
     </w:p>
     <w:p>
       <w:pPr>
@@ -11957,14 +11902,13 @@
       <w:r>
         <w:rPr>
           <w:noProof/>
-          <w:lang w:val="it-IT" w:eastAsia="it-IT"/>
         </w:rPr>
         <w:lastRenderedPageBreak/>
         <w:drawing>
-          <wp:inline distT="0" distB="0" distL="0" distR="0" wp14:anchorId="627819F0" wp14:editId="3487EE1F">
+          <wp:inline distT="0" distB="0" distL="0" distR="0" wp14:anchorId="61D90A75" wp14:editId="0E00C923">
             <wp:extent cx="6120130" cy="7418705"/>
             <wp:effectExtent l="0" t="0" r="0" b="0"/>
-            <wp:docPr id="22" name="Picture 22" descr="A screenshot of a cell phone&#10;&#10;Description automatically generated"/>
+            <wp:docPr id="15" name="Picture 15" descr="A screenshot of a cell phone&#10;&#10;Description automatically generated"/>
             <wp:cNvGraphicFramePr>
               <a:graphicFrameLocks xmlns:a="http://schemas.openxmlformats.org/drawingml/2006/main" noChangeAspect="1"/>
             </wp:cNvGraphicFramePr>
@@ -11972,7 +11916,7 @@
               <a:graphicData uri="http://schemas.openxmlformats.org/drawingml/2006/picture">
                 <pic:pic xmlns:pic="http://schemas.openxmlformats.org/drawingml/2006/picture">
                   <pic:nvPicPr>
-                    <pic:cNvPr id="22" name="map visualizer.jpg"/>
+                    <pic:cNvPr id="15" name="map visualizer.jpg"/>
                     <pic:cNvPicPr/>
                   </pic:nvPicPr>
                   <pic:blipFill>
@@ -12090,7 +12034,7 @@
           <w:rFonts w:ascii="Segoe UI" w:hAnsi="Segoe UI" w:cs="Segoe UI"/>
         </w:rPr>
       </w:pPr>
-      <w:bookmarkStart w:id="30" w:name="_Toc26460350"/>
+      <w:bookmarkStart w:id="29" w:name="_Toc26460350"/>
       <w:r>
         <w:rPr>
           <w:rFonts w:ascii="Segoe UI" w:hAnsi="Segoe UI" w:cs="Segoe UI"/>
@@ -12104,7 +12048,7 @@
         </w:rPr>
         <w:t xml:space="preserve"> Notification</w:t>
       </w:r>
-      <w:bookmarkEnd w:id="30"/>
+      <w:bookmarkEnd w:id="29"/>
     </w:p>
     <w:p>
       <w:pPr>
@@ -12255,12 +12199,12 @@
           <w:numId w:val="16"/>
         </w:numPr>
       </w:pPr>
-      <w:bookmarkStart w:id="31" w:name="_Toc26460351"/>
+      <w:bookmarkStart w:id="30" w:name="_Toc26460351"/>
       <w:r>
         <w:lastRenderedPageBreak/>
         <w:t>Notification Authority Access &amp; Verification</w:t>
       </w:r>
-      <w:bookmarkEnd w:id="31"/>
+      <w:bookmarkEnd w:id="30"/>
     </w:p>
     <w:p>
       <w:pPr>
@@ -12456,7 +12400,7 @@
           <w:rFonts w:ascii="Segoe UI" w:hAnsi="Segoe UI" w:cs="Segoe UI"/>
         </w:rPr>
       </w:pPr>
-      <w:bookmarkStart w:id="32" w:name="_Toc26460352"/>
+      <w:bookmarkStart w:id="31" w:name="_Toc26460352"/>
       <w:r>
         <w:rPr>
           <w:rFonts w:ascii="Segoe UI" w:hAnsi="Segoe UI" w:cs="Segoe UI"/>
@@ -12464,7 +12408,7 @@
         <w:lastRenderedPageBreak/>
         <w:t>Suggestions Authority Access</w:t>
       </w:r>
-      <w:bookmarkEnd w:id="32"/>
+      <w:bookmarkEnd w:id="31"/>
     </w:p>
     <w:p>
       <w:pPr>
@@ -12618,7 +12562,7 @@
           <w:rFonts w:ascii="Segoe UI" w:hAnsi="Segoe UI" w:cs="Segoe UI"/>
         </w:rPr>
       </w:pPr>
-      <w:bookmarkStart w:id="33" w:name="_Toc26460353"/>
+      <w:bookmarkStart w:id="32" w:name="_Toc26460353"/>
       <w:r>
         <w:rPr>
           <w:rFonts w:ascii="Segoe UI" w:hAnsi="Segoe UI" w:cs="Segoe UI"/>
@@ -12626,7 +12570,7 @@
         <w:lastRenderedPageBreak/>
         <w:t>Component interfaces</w:t>
       </w:r>
-      <w:bookmarkEnd w:id="33"/>
+      <w:bookmarkEnd w:id="32"/>
     </w:p>
     <w:p>
       <w:pPr>
@@ -13941,7 +13885,7 @@
           <w:rFonts w:ascii="Segoe UI" w:hAnsi="Segoe UI" w:cs="Segoe UI"/>
         </w:rPr>
       </w:pPr>
-      <w:bookmarkStart w:id="34" w:name="_Toc26460354"/>
+      <w:bookmarkStart w:id="33" w:name="_Toc26460354"/>
       <w:r>
         <w:rPr>
           <w:rFonts w:ascii="Segoe UI" w:hAnsi="Segoe UI" w:cs="Segoe UI"/>
@@ -13961,7 +13905,7 @@
         </w:rPr>
         <w:t>architectural styles and patterns</w:t>
       </w:r>
-      <w:bookmarkEnd w:id="34"/>
+      <w:bookmarkEnd w:id="33"/>
     </w:p>
     <w:p>
       <w:pPr>
@@ -16582,14 +16526,14 @@
           <w:rFonts w:ascii="Segoe UI" w:hAnsi="Segoe UI" w:cs="Segoe UI"/>
         </w:rPr>
       </w:pPr>
-      <w:bookmarkStart w:id="35" w:name="_Toc26460355"/>
+      <w:bookmarkStart w:id="34" w:name="_Toc26460355"/>
       <w:r>
         <w:rPr>
           <w:rFonts w:ascii="Segoe UI" w:hAnsi="Segoe UI" w:cs="Segoe UI"/>
         </w:rPr>
         <w:t>2.7 Other design decisions</w:t>
       </w:r>
-      <w:bookmarkEnd w:id="35"/>
+      <w:bookmarkEnd w:id="34"/>
     </w:p>
     <w:p>
       <w:pPr>
@@ -19031,7 +18975,7 @@
           <w:rFonts w:ascii="Segoe UI" w:hAnsi="Segoe UI" w:cs="Segoe UI"/>
         </w:rPr>
       </w:pPr>
-      <w:bookmarkStart w:id="36" w:name="_Toc26460356"/>
+      <w:bookmarkStart w:id="35" w:name="_Toc26460356"/>
       <w:r>
         <w:rPr>
           <w:rFonts w:ascii="Segoe UI" w:hAnsi="Segoe UI" w:cs="Segoe UI"/>
@@ -19039,7 +18983,7 @@
         <w:lastRenderedPageBreak/>
         <w:t>User interface design</w:t>
       </w:r>
-      <w:bookmarkEnd w:id="36"/>
+      <w:bookmarkEnd w:id="35"/>
     </w:p>
     <w:p>
       <w:pPr>
@@ -20328,129 +20272,118 @@
         <w:jc w:val="both"/>
         <w:rPr>
           <w:rFonts w:ascii="Segoe UI" w:hAnsi="Segoe UI" w:cs="Segoe UI"/>
+        </w:rPr>
+      </w:pPr>
+      <w:r>
+        <w:rPr>
+          <w:rFonts w:ascii="Segoe UI" w:hAnsi="Segoe UI" w:cs="Segoe UI"/>
+        </w:rPr>
+        <w:t>[…]</w:t>
+      </w:r>
+    </w:p>
+    <w:p>
+      <w:pPr>
+        <w:ind w:firstLine="708"/>
+        <w:jc w:val="both"/>
+        <w:rPr>
+          <w:rFonts w:ascii="Segoe UI" w:hAnsi="Segoe UI" w:cs="Segoe UI"/>
           <w:i/>
           <w:iCs/>
         </w:rPr>
       </w:pPr>
-    </w:p>
-    <w:p>
-      <w:pPr>
-        <w:ind w:firstLine="708"/>
-        <w:jc w:val="both"/>
+      <w:r>
         <w:rPr>
           <w:rFonts w:ascii="Segoe UI" w:hAnsi="Segoe UI" w:cs="Segoe UI"/>
           <w:i/>
           <w:iCs/>
-        </w:rPr>
-      </w:pPr>
-    </w:p>
-    <w:p>
-      <w:pPr>
-        <w:ind w:firstLine="708"/>
-        <w:jc w:val="both"/>
+          <w:noProof/>
+        </w:rPr>
+        <w:lastRenderedPageBreak/>
+        <w:drawing>
+          <wp:inline distT="0" distB="0" distL="0" distR="0" wp14:anchorId="368371BF" wp14:editId="46594EC5">
+            <wp:extent cx="6120130" cy="6569710"/>
+            <wp:effectExtent l="0" t="0" r="0" b="2540"/>
+            <wp:docPr id="16" name="Picture 16" descr="A picture containing text&#10;&#10;Description automatically generated"/>
+            <wp:cNvGraphicFramePr>
+              <a:graphicFrameLocks xmlns:a="http://schemas.openxmlformats.org/drawingml/2006/main" noChangeAspect="1"/>
+            </wp:cNvGraphicFramePr>
+            <a:graphic xmlns:a="http://schemas.openxmlformats.org/drawingml/2006/main">
+              <a:graphicData uri="http://schemas.openxmlformats.org/drawingml/2006/picture">
+                <pic:pic xmlns:pic="http://schemas.openxmlformats.org/drawingml/2006/picture">
+                  <pic:nvPicPr>
+                    <pic:cNvPr id="16" name="UX Diagrams.jpg"/>
+                    <pic:cNvPicPr/>
+                  </pic:nvPicPr>
+                  <pic:blipFill>
+                    <a:blip r:embed="rId64">
+                      <a:extLst>
+                        <a:ext uri="{28A0092B-C50C-407E-A947-70E740481C1C}">
+                          <a14:useLocalDpi xmlns:a14="http://schemas.microsoft.com/office/drawing/2010/main" val="0"/>
+                        </a:ext>
+                      </a:extLst>
+                    </a:blip>
+                    <a:stretch>
+                      <a:fillRect/>
+                    </a:stretch>
+                  </pic:blipFill>
+                  <pic:spPr>
+                    <a:xfrm>
+                      <a:off x="0" y="0"/>
+                      <a:ext cx="6120130" cy="6569710"/>
+                    </a:xfrm>
+                    <a:prstGeom prst="rect">
+                      <a:avLst/>
+                    </a:prstGeom>
+                  </pic:spPr>
+                </pic:pic>
+              </a:graphicData>
+            </a:graphic>
+          </wp:inline>
+        </w:drawing>
+      </w:r>
+    </w:p>
+    <w:p>
+      <w:pPr>
+        <w:ind w:left="2832" w:firstLine="708"/>
+        <w:jc w:val="both"/>
+        <w:rPr>
+          <w:rFonts w:ascii="Segoe UI" w:hAnsi="Segoe UI" w:cs="Segoe UI"/>
+        </w:rPr>
+      </w:pPr>
+      <w:r>
         <w:rPr>
           <w:rFonts w:ascii="Segoe UI" w:hAnsi="Segoe UI" w:cs="Segoe UI"/>
           <w:i/>
           <w:iCs/>
         </w:rPr>
-      </w:pPr>
-    </w:p>
-    <w:p>
-      <w:pPr>
-        <w:ind w:firstLine="708"/>
-        <w:jc w:val="both"/>
+        <w:t>Figure 2</w:t>
+      </w:r>
+      <w:r>
         <w:rPr>
           <w:rFonts w:ascii="Segoe UI" w:hAnsi="Segoe UI" w:cs="Segoe UI"/>
           <w:i/>
           <w:iCs/>
         </w:rPr>
-      </w:pPr>
-    </w:p>
-    <w:p>
-      <w:pPr>
-        <w:ind w:firstLine="708"/>
-        <w:jc w:val="both"/>
+        <w:t>7</w:t>
+      </w:r>
+      <w:bookmarkStart w:id="36" w:name="_GoBack"/>
+      <w:bookmarkEnd w:id="36"/>
+      <w:r>
         <w:rPr>
           <w:rFonts w:ascii="Segoe UI" w:hAnsi="Segoe UI" w:cs="Segoe UI"/>
           <w:i/>
           <w:iCs/>
         </w:rPr>
-      </w:pPr>
-    </w:p>
-    <w:p>
-      <w:pPr>
-        <w:ind w:firstLine="708"/>
-        <w:jc w:val="both"/>
+        <w:t xml:space="preserve"> – </w:t>
+      </w:r>
+      <w:r>
         <w:rPr>
           <w:rFonts w:ascii="Segoe UI" w:hAnsi="Segoe UI" w:cs="Segoe UI"/>
           <w:i/>
           <w:iCs/>
         </w:rPr>
-      </w:pPr>
-    </w:p>
-    <w:p>
-      <w:pPr>
-        <w:ind w:firstLine="708"/>
-        <w:jc w:val="both"/>
-        <w:rPr>
-          <w:rFonts w:ascii="Segoe UI" w:hAnsi="Segoe UI" w:cs="Segoe UI"/>
-          <w:i/>
-          <w:iCs/>
-        </w:rPr>
-      </w:pPr>
-    </w:p>
-    <w:p>
-      <w:pPr>
-        <w:ind w:firstLine="708"/>
-        <w:jc w:val="both"/>
-        <w:rPr>
-          <w:rFonts w:ascii="Segoe UI" w:hAnsi="Segoe UI" w:cs="Segoe UI"/>
-          <w:i/>
-          <w:iCs/>
-        </w:rPr>
-      </w:pPr>
-    </w:p>
-    <w:p>
-      <w:pPr>
-        <w:ind w:firstLine="708"/>
-        <w:jc w:val="both"/>
-        <w:rPr>
-          <w:rFonts w:ascii="Segoe UI" w:hAnsi="Segoe UI" w:cs="Segoe UI"/>
-          <w:i/>
-          <w:iCs/>
-        </w:rPr>
-      </w:pPr>
-    </w:p>
-    <w:p>
-      <w:pPr>
-        <w:ind w:firstLine="708"/>
-        <w:jc w:val="both"/>
-        <w:rPr>
-          <w:rFonts w:ascii="Segoe UI" w:hAnsi="Segoe UI" w:cs="Segoe UI"/>
-          <w:i/>
-          <w:iCs/>
-        </w:rPr>
-      </w:pPr>
-    </w:p>
-    <w:p>
-      <w:pPr>
-        <w:ind w:left="708"/>
-        <w:jc w:val="both"/>
-        <w:rPr>
-          <w:rFonts w:ascii="Segoe UI" w:hAnsi="Segoe UI" w:cs="Segoe UI"/>
-          <w:i/>
-          <w:iCs/>
-        </w:rPr>
-      </w:pPr>
-    </w:p>
-    <w:p>
-      <w:pPr>
-        <w:ind w:left="708"/>
-        <w:jc w:val="both"/>
-        <w:rPr>
-          <w:rFonts w:ascii="Segoe UI" w:hAnsi="Segoe UI" w:cs="Segoe UI"/>
-        </w:rPr>
-      </w:pPr>
+        <w:t>Normal User UX Diagram</w:t>
+      </w:r>
     </w:p>
     <w:p>
       <w:pPr>
@@ -20469,7 +20402,6 @@
         <w:rPr>
           <w:rFonts w:ascii="Segoe UI" w:hAnsi="Segoe UI" w:cs="Segoe UI"/>
         </w:rPr>
-        <w:lastRenderedPageBreak/>
         <w:t>Requirements traceability</w:t>
       </w:r>
       <w:bookmarkEnd w:id="37"/>
@@ -20554,6 +20486,7 @@
           <w:b/>
           <w:bCs/>
         </w:rPr>
+        <w:lastRenderedPageBreak/>
         <w:t>Authentication</w:t>
       </w:r>
       <w:r>
@@ -21155,7 +21088,6 @@
         <w:rPr>
           <w:rFonts w:ascii="Segoe UI" w:hAnsi="Segoe UI" w:cs="Segoe UI"/>
         </w:rPr>
-        <w:lastRenderedPageBreak/>
         <w:t xml:space="preserve">[R5] </w:t>
       </w:r>
       <w:r>
@@ -21327,6 +21259,7 @@
           <w:b/>
           <w:bCs/>
         </w:rPr>
+        <w:lastRenderedPageBreak/>
         <w:t xml:space="preserve">Security Manager: </w:t>
       </w:r>
       <w:r>
@@ -21828,7 +21761,6 @@
           <w:b/>
           <w:bCs/>
         </w:rPr>
-        <w:lastRenderedPageBreak/>
         <w:t xml:space="preserve">Authentication Manager: </w:t>
       </w:r>
       <w:r>
@@ -21923,6 +21855,7 @@
           <w:b/>
           <w:bCs/>
         </w:rPr>
+        <w:lastRenderedPageBreak/>
         <w:t>Security Manager</w:t>
       </w:r>
       <w:r>
@@ -22437,7 +22370,6 @@
         <w:rPr>
           <w:rFonts w:ascii="Segoe UI" w:hAnsi="Segoe UI" w:cs="Segoe UI"/>
         </w:rPr>
-        <w:lastRenderedPageBreak/>
         <w:t>[R11] Each authority can access the details of the report made and the user who carried it out according to the terms established by the Legislative Decree 196/03</w:t>
       </w:r>
       <w:r>
@@ -23181,7 +23113,6 @@
         <w:rPr>
           <w:rFonts w:ascii="Segoe UI" w:hAnsi="Segoe UI" w:cs="Segoe UI"/>
         </w:rPr>
-        <w:lastRenderedPageBreak/>
         <w:t>[R19] User reporting image is recognized as valid for reporting only if it contains a vehicle that can be identified through the license plate.</w:t>
       </w:r>
     </w:p>
@@ -23913,7 +23844,6 @@
         <w:rPr>
           <w:rFonts w:ascii="Segoe UI" w:hAnsi="Segoe UI" w:cs="Segoe UI"/>
         </w:rPr>
-        <w:lastRenderedPageBreak/>
         <w:t>[R25] Each user can have limited access to reports by viewing information that does not violate the privacy of the reporting user according to the Legislative Decree 196/03</w:t>
       </w:r>
       <w:r>
@@ -24612,7 +24542,6 @@
           <w:b/>
           <w:bCs/>
         </w:rPr>
-        <w:lastRenderedPageBreak/>
         <w:t xml:space="preserve">Suggestions Inferring Engine: </w:t>
       </w:r>
       <w:r>
@@ -24820,6 +24749,7 @@
         <w:rPr>
           <w:rFonts w:ascii="Segoe UI" w:hAnsi="Segoe UI" w:cs="Segoe UI"/>
         </w:rPr>
+        <w:lastRenderedPageBreak/>
         <w:t>Implementation, integration and test plan</w:t>
       </w:r>
       <w:bookmarkEnd w:id="39"/>
@@ -25127,53 +25057,59 @@
         <w:rPr>
           <w:rFonts w:ascii="Segoe UI" w:hAnsi="Segoe UI" w:cs="Segoe UI"/>
         </w:rPr>
+        <w:t>A further description on the order will be done in this chapter focusing also on the implementation details and it will be better explained using the Gantt chart.</w:t>
+      </w:r>
+    </w:p>
+    <w:p>
+      <w:pPr>
+        <w:ind w:left="1416"/>
+        <w:jc w:val="both"/>
+        <w:rPr>
+          <w:rFonts w:ascii="Segoe UI" w:hAnsi="Segoe UI" w:cs="Segoe UI"/>
+        </w:rPr>
+      </w:pPr>
+      <w:r>
+        <w:rPr>
+          <w:rFonts w:ascii="Segoe UI" w:hAnsi="Segoe UI" w:cs="Segoe UI"/>
+        </w:rPr>
+        <w:t>Starting from the User Mobile App we will focus on each subsystem and their implementation decisions with also the help of the UML Class diagram.</w:t>
+      </w:r>
+    </w:p>
+    <w:p>
+      <w:pPr>
+        <w:ind w:left="1416"/>
+        <w:jc w:val="both"/>
+        <w:rPr>
+          <w:rFonts w:ascii="Segoe UI" w:hAnsi="Segoe UI" w:cs="Segoe UI"/>
+        </w:rPr>
+      </w:pPr>
+      <w:r>
+        <w:rPr>
+          <w:rFonts w:ascii="Segoe UI" w:hAnsi="Segoe UI" w:cs="Segoe UI"/>
+        </w:rPr>
+        <w:t>The User Mobile App representing the thin client in the presentation tier is mainly composed of the presentation part for the user, the user interface, and the communication with SafeStreets so the networking part and the security part, for a secure communication.</w:t>
+      </w:r>
+    </w:p>
+    <w:p>
+      <w:pPr>
+        <w:ind w:left="1416"/>
+        <w:jc w:val="both"/>
+        <w:rPr>
+          <w:rFonts w:ascii="Segoe UI" w:hAnsi="Segoe UI" w:cs="Segoe UI"/>
+        </w:rPr>
+      </w:pPr>
+      <w:r>
+        <w:rPr>
+          <w:rFonts w:ascii="Segoe UI" w:hAnsi="Segoe UI" w:cs="Segoe UI"/>
+        </w:rPr>
+        <w:t xml:space="preserve">The User Mobile App developed for Android OS targeting API 29 but being compatible from Android 6 with API 23 and above, will be implemented using Java with Android Studio, still better choice than Kotlin due to a higher number of experienced developers in Java. The user interface part is being defined in XML with various kinds of layouts, sub-layouts and views, which will be controlled the various Activities and Fragments in the app. </w:t>
+      </w:r>
+      <w:r>
+        <w:rPr>
+          <w:rFonts w:ascii="Segoe UI" w:hAnsi="Segoe UI" w:cs="Segoe UI"/>
+        </w:rPr>
         <w:lastRenderedPageBreak/>
-        <w:t>A further description on the order will be done in this chapter focusing also on the implementation details and it will be better explained using the Gantt chart.</w:t>
-      </w:r>
-    </w:p>
-    <w:p>
-      <w:pPr>
-        <w:ind w:left="1416"/>
-        <w:jc w:val="both"/>
-        <w:rPr>
-          <w:rFonts w:ascii="Segoe UI" w:hAnsi="Segoe UI" w:cs="Segoe UI"/>
-        </w:rPr>
-      </w:pPr>
-      <w:r>
-        <w:rPr>
-          <w:rFonts w:ascii="Segoe UI" w:hAnsi="Segoe UI" w:cs="Segoe UI"/>
-        </w:rPr>
-        <w:t>Starting from the User Mobile App we will focus on each subsystem and their implementation decisions with also the help of the UML Class diagram.</w:t>
-      </w:r>
-    </w:p>
-    <w:p>
-      <w:pPr>
-        <w:ind w:left="1416"/>
-        <w:jc w:val="both"/>
-        <w:rPr>
-          <w:rFonts w:ascii="Segoe UI" w:hAnsi="Segoe UI" w:cs="Segoe UI"/>
-        </w:rPr>
-      </w:pPr>
-      <w:r>
-        <w:rPr>
-          <w:rFonts w:ascii="Segoe UI" w:hAnsi="Segoe UI" w:cs="Segoe UI"/>
-        </w:rPr>
-        <w:t>The User Mobile App representing the thin client in the presentation tier is mainly composed of the presentation part for the user, the user interface, and the communication with SafeStreets so the networking part and the security part, for a secure communication.</w:t>
-      </w:r>
-    </w:p>
-    <w:p>
-      <w:pPr>
-        <w:ind w:left="1416"/>
-        <w:jc w:val="both"/>
-        <w:rPr>
-          <w:rFonts w:ascii="Segoe UI" w:hAnsi="Segoe UI" w:cs="Segoe UI"/>
-        </w:rPr>
-      </w:pPr>
-      <w:r>
-        <w:rPr>
-          <w:rFonts w:ascii="Segoe UI" w:hAnsi="Segoe UI" w:cs="Segoe UI"/>
-        </w:rPr>
-        <w:t>The User Mobile App developed for Android OS targeting API 29 but being compatible from Android 6 with API 23 and above, will be implemented using Java with Android Studio, still better choice than Kotlin due to a higher number of experienced developers in Java. The user interface part is being defined in XML with various kinds of layouts, sub-layouts and views, which will be controlled the various Activities and Fragments in the app. The Activities and Fragments will be following the standard Android app lifecycle and they were identified in this group:</w:t>
+        <w:t>The Activities and Fragments will be following the standard Android app lifecycle and they were identified in this group:</w:t>
       </w:r>
     </w:p>
     <w:p>
@@ -25493,7 +25429,6 @@
         <w:rPr>
           <w:rFonts w:ascii="Segoe UI" w:hAnsi="Segoe UI" w:cs="Segoe UI"/>
         </w:rPr>
-        <w:lastRenderedPageBreak/>
         <w:t>The networking part of the User Mobile App is quite standard. The communication as stated in the previous chapters is HTTPS based, so the Apache HTTP library for Android is necessary. This part will be mainly composed by these parts:</w:t>
       </w:r>
     </w:p>
@@ -25621,7 +25556,14 @@
         <w:rPr>
           <w:rFonts w:ascii="Segoe UI" w:hAnsi="Segoe UI" w:cs="Segoe UI"/>
         </w:rPr>
-        <w:t>But, to actually send a request there is the need to translate them in a GraphQL representation. This component will just be using the GraphQL API available and will be able to perform any kind of requests while being completely decoupled from the server side of SafeStreets regarding data representation and logical location. GraphQLParser will manage to parse Messages generated from Activities and Fragments containing requests with various kind of data to be store and evaluated.</w:t>
+        <w:t xml:space="preserve">But, to actually send a request there is the need to translate </w:t>
+      </w:r>
+      <w:r>
+        <w:rPr>
+          <w:rFonts w:ascii="Segoe UI" w:hAnsi="Segoe UI" w:cs="Segoe UI"/>
+        </w:rPr>
+        <w:lastRenderedPageBreak/>
+        <w:t>them in a GraphQL representation. This component will just be using the GraphQL API available and will be able to perform any kind of requests while being completely decoupled from the server side of SafeStreets regarding data representation and logical location. GraphQLParser will manage to parse Messages generated from Activities and Fragments containing requests with various kind of data to be store and evaluated.</w:t>
       </w:r>
     </w:p>
     <w:p>
@@ -25720,59 +25662,59 @@
         <w:rPr>
           <w:rFonts w:ascii="Segoe UI" w:hAnsi="Segoe UI" w:cs="Segoe UI"/>
         </w:rPr>
-        <w:t xml:space="preserve">The Web Server will be, as stated in the previous chapters, the first middle tier sub part any client will encounter and to which it will communicate to. It will be developed using as stated in the Deployment diagram NGINX Web Servers which are composed of various workers managed in a highly advanced way to enhance performances. Their main purpose is to exchange data from and to the Application Server using HTTPS. Their actual </w:t>
+        <w:t>The Web Server will be, as stated in the previous chapters, the first middle tier sub part any client will encounter and to which it will communicate to. It will be developed using as stated in the Deployment diagram NGINX Web Servers which are composed of various workers managed in a highly advanced way to enhance performances. Their main purpose is to exchange data from and to the Application Server using HTTPS. Their actual implementation, of the workers, will be done JSP to manage the various responses and to let the Authority Web App visualize data.</w:t>
+      </w:r>
+    </w:p>
+    <w:p>
+      <w:pPr>
+        <w:ind w:left="1416"/>
+        <w:jc w:val="both"/>
+        <w:rPr>
+          <w:rFonts w:ascii="Segoe UI" w:hAnsi="Segoe UI" w:cs="Segoe UI"/>
+        </w:rPr>
+      </w:pPr>
+      <w:r>
+        <w:rPr>
+          <w:rFonts w:ascii="Segoe UI" w:hAnsi="Segoe UI" w:cs="Segoe UI"/>
+        </w:rPr>
+        <w:t>The Application Server is instead highly composed of various which are shown in the Components diagram and even better in the Class diagram.</w:t>
+      </w:r>
+    </w:p>
+    <w:p>
+      <w:pPr>
+        <w:ind w:left="1416"/>
+        <w:jc w:val="both"/>
+        <w:rPr>
+          <w:rFonts w:ascii="Segoe UI" w:hAnsi="Segoe UI" w:cs="Segoe UI"/>
+        </w:rPr>
+      </w:pPr>
+      <w:r>
+        <w:rPr>
+          <w:rFonts w:ascii="Segoe UI" w:hAnsi="Segoe UI" w:cs="Segoe UI"/>
+        </w:rPr>
+        <w:t>Starting from the network interchange management we can see that the actual implementation quite follows the networking part on the client in a logical way but it’s way more advanced which will allow this subsystem to communicate in the distributed environment in which it will be present. In fact, there will also be an RMI management system which is based on the JDK APIs to allow remote procedure calls when needed on other servers in the same cluster or not, depending on the situations, to allow the best possible fault tolerance system.</w:t>
+      </w:r>
+    </w:p>
+    <w:p>
+      <w:pPr>
+        <w:ind w:left="1416"/>
+        <w:jc w:val="both"/>
+        <w:rPr>
+          <w:rFonts w:ascii="Segoe UI" w:hAnsi="Segoe UI" w:cs="Segoe UI"/>
+        </w:rPr>
+      </w:pPr>
+      <w:r>
+        <w:rPr>
+          <w:rFonts w:ascii="Segoe UI" w:hAnsi="Segoe UI" w:cs="Segoe UI"/>
+        </w:rPr>
+        <w:t xml:space="preserve">Messages are here transformed back and forth using GraphQLManager which will be able to understand using GraphQL APIs which requests were asked by the users. This will transform requests in an internal Message representation using the MessageDispatcher and DynamicRouter together composing the Visitor Pattern to exchange messages back </w:t>
       </w:r>
       <w:r>
         <w:rPr>
           <w:rFonts w:ascii="Segoe UI" w:hAnsi="Segoe UI" w:cs="Segoe UI"/>
         </w:rPr>
         <w:lastRenderedPageBreak/>
-        <w:t>implementation, of the workers, will be done JSP to manage the various responses and to let the Authority Web App visualize data.</w:t>
-      </w:r>
-    </w:p>
-    <w:p>
-      <w:pPr>
-        <w:ind w:left="1416"/>
-        <w:jc w:val="both"/>
-        <w:rPr>
-          <w:rFonts w:ascii="Segoe UI" w:hAnsi="Segoe UI" w:cs="Segoe UI"/>
-        </w:rPr>
-      </w:pPr>
-      <w:r>
-        <w:rPr>
-          <w:rFonts w:ascii="Segoe UI" w:hAnsi="Segoe UI" w:cs="Segoe UI"/>
-        </w:rPr>
-        <w:t>The Application Server is instead highly composed of various which are shown in the Components diagram and even better in the Class diagram.</w:t>
-      </w:r>
-    </w:p>
-    <w:p>
-      <w:pPr>
-        <w:ind w:left="1416"/>
-        <w:jc w:val="both"/>
-        <w:rPr>
-          <w:rFonts w:ascii="Segoe UI" w:hAnsi="Segoe UI" w:cs="Segoe UI"/>
-        </w:rPr>
-      </w:pPr>
-      <w:r>
-        <w:rPr>
-          <w:rFonts w:ascii="Segoe UI" w:hAnsi="Segoe UI" w:cs="Segoe UI"/>
-        </w:rPr>
-        <w:t>Starting from the network interchange management we can see that the actual implementation quite follows the networking part on the client in a logical way but it’s way more advanced which will allow this subsystem to communicate in the distributed environment in which it will be present. In fact, there will also be an RMI management system which is based on the JDK APIs to allow remote procedure calls when needed on other servers in the same cluster or not, depending on the situations, to allow the best possible fault tolerance system.</w:t>
-      </w:r>
-    </w:p>
-    <w:p>
-      <w:pPr>
-        <w:ind w:left="1416"/>
-        <w:jc w:val="both"/>
-        <w:rPr>
-          <w:rFonts w:ascii="Segoe UI" w:hAnsi="Segoe UI" w:cs="Segoe UI"/>
-        </w:rPr>
-      </w:pPr>
-      <w:r>
-        <w:rPr>
-          <w:rFonts w:ascii="Segoe UI" w:hAnsi="Segoe UI" w:cs="Segoe UI"/>
-        </w:rPr>
-        <w:t>Messages are here transformed back and forth using GraphQLManager which will be able to understand using GraphQL APIs which requests were asked by the users. This will transform requests in an internal Message representation using the MessageDispatcher and DynamicRouter together composing the Visitor Pattern to exchange messages back and forth from and to any kind of channel subscription in an advances and efficient way which will allow high future maintenance and easier and more powerful Junit tests.</w:t>
+        <w:t>and forth from and to any kind of channel subscription in an advances and efficient way which will allow high future maintenance and easier and more powerful Junit tests.</w:t>
       </w:r>
     </w:p>
     <w:p>
@@ -25930,14 +25872,7 @@
         <w:rPr>
           <w:rFonts w:ascii="Segoe UI" w:hAnsi="Segoe UI" w:cs="Segoe UI"/>
         </w:rPr>
-        <w:t xml:space="preserve"> Also, in order to have a correct authority authentication system is required that the Security Manager implements and tests the PRBS Manager to create </w:t>
-      </w:r>
-      <w:r>
-        <w:rPr>
-          <w:rFonts w:ascii="Segoe UI" w:hAnsi="Segoe UI" w:cs="Segoe UI"/>
-        </w:rPr>
-        <w:lastRenderedPageBreak/>
-        <w:t xml:space="preserve">the initial password for a registering authority with a previous request through its </w:t>
+        <w:t xml:space="preserve"> Also, in order to have a correct authority authentication system is required that the Security Manager implements and tests the PRBS Manager to create the initial password for a registering authority with a previous request through its </w:t>
       </w:r>
       <w:r>
         <w:rPr>
@@ -26125,7 +26060,14 @@
         <w:rPr>
           <w:rFonts w:ascii="Segoe UI" w:hAnsi="Segoe UI" w:cs="Segoe UI"/>
         </w:rPr>
-        <w:t>it’s based on the Violation Manager, composed of various elements, but depending on other modules which are required to be tested and implemented in order to implement and test correctly this part. The Violation Manager is basically composed of a ViolationPool which a helper for various operations like checking whether a violation has already been reported by a certain user or not, or for any other query purpose. It’s then linked in its usage to the Violation JPA’s class and so to Vehicle JPA’s class. Also, it will need the LicensePlateManager. So, the license plate manager which uses two other different APIs to work, is required to be fully implemented and tested in order to implement this part, alongside with the CNN Controller, OCR Controller, Notification Manager and the GraphQL Manager.</w:t>
+        <w:t xml:space="preserve">it’s based on the Violation Manager, composed of various elements, but depending on other modules which are required to be tested and implemented in order to implement and test correctly this part. The </w:t>
+      </w:r>
+      <w:r>
+        <w:rPr>
+          <w:rFonts w:ascii="Segoe UI" w:hAnsi="Segoe UI" w:cs="Segoe UI"/>
+        </w:rPr>
+        <w:lastRenderedPageBreak/>
+        <w:t>Violation Manager is basically composed of a ViolationPool which a helper for various operations like checking whether a violation has already been reported by a certain user or not, or for any other query purpose. It’s then linked in its usage to the Violation JPA’s class and so to Vehicle JPA’s class. Also, it will need the LicensePlateManager. So, the license plate manager which uses two other different APIs to work, is required to be fully implemented and tested in order to implement this part, alongside with the CNN Controller, OCR Controller, Notification Manager and the GraphQL Manager.</w:t>
       </w:r>
     </w:p>
     <w:p>
@@ -26245,7 +26187,6 @@
           <w:noProof/>
           <w:lang w:val="it-IT" w:eastAsia="it-IT"/>
         </w:rPr>
-        <w:lastRenderedPageBreak/>
         <w:drawing>
           <wp:inline distT="0" distB="0" distL="0" distR="0" wp14:anchorId="28543759" wp14:editId="41DC276D">
             <wp:extent cx="6100445" cy="3111500"/>
@@ -26264,7 +26205,7 @@
                     </pic:cNvPicPr>
                   </pic:nvPicPr>
                   <pic:blipFill>
-                    <a:blip r:embed="rId64" cstate="print">
+                    <a:blip r:embed="rId65" cstate="print">
                       <a:extLst>
                         <a:ext uri="{28A0092B-C50C-407E-A947-70E740481C1C}">
                           <a14:useLocalDpi xmlns:a14="http://schemas.microsoft.com/office/drawing/2010/main" val="0"/>
@@ -26482,119 +26423,119 @@
         <w:rPr>
           <w:rFonts w:ascii="Segoe UI" w:hAnsi="Segoe UI" w:cs="Segoe UI"/>
         </w:rPr>
-        <w:t xml:space="preserve"> time range of one year to </w:t>
+        <w:t xml:space="preserve"> time range of one year to guarantee a vastly quantity of data and to have the most correct </w:t>
+      </w:r>
+      <w:r>
+        <w:rPr>
+          <w:rFonts w:ascii="Segoe UI" w:hAnsi="Segoe UI" w:cs="Segoe UI"/>
+        </w:rPr>
+        <w:t>situation of the incidents occurring in a municipality.</w:t>
+      </w:r>
+    </w:p>
+    <w:p>
+      <w:pPr>
+        <w:ind w:left="1416"/>
+        <w:jc w:val="both"/>
+        <w:rPr>
+          <w:rFonts w:ascii="Segoe UI" w:hAnsi="Segoe UI" w:cs="Segoe UI"/>
+        </w:rPr>
+      </w:pPr>
+      <w:r>
+        <w:rPr>
+          <w:rFonts w:ascii="Segoe UI" w:hAnsi="Segoe UI" w:cs="Segoe UI"/>
+        </w:rPr>
+        <w:t>It of course also needs the implementation and complete testing of the DBMS component to ensure a correct communication with the Oracle DB</w:t>
+      </w:r>
+      <w:r>
+        <w:rPr>
+          <w:rFonts w:ascii="Segoe UI" w:hAnsi="Segoe UI" w:cs="Segoe UI"/>
+          <w:vertAlign w:val="superscript"/>
+        </w:rPr>
+        <w:t>18</w:t>
+      </w:r>
+      <w:r>
+        <w:rPr>
+          <w:rFonts w:ascii="Segoe UI" w:hAnsi="Segoe UI" w:cs="Segoe UI"/>
+        </w:rPr>
+        <w:t>.</w:t>
+      </w:r>
+    </w:p>
+    <w:p>
+      <w:pPr>
+        <w:ind w:left="1416"/>
+        <w:jc w:val="both"/>
+        <w:rPr>
+          <w:rFonts w:ascii="Segoe UI" w:hAnsi="Segoe UI" w:cs="Segoe UI"/>
+        </w:rPr>
+      </w:pPr>
+      <w:r>
+        <w:rPr>
+          <w:rFonts w:ascii="Segoe UI" w:hAnsi="Segoe UI" w:cs="Segoe UI"/>
+        </w:rPr>
+        <w:t xml:space="preserve">Another functionality is the </w:t>
+      </w:r>
+      <w:r>
+        <w:rPr>
+          <w:rFonts w:ascii="Segoe UI" w:hAnsi="Segoe UI" w:cs="Segoe UI"/>
+          <w:b/>
+        </w:rPr>
+        <w:t>Account information functionality</w:t>
+      </w:r>
+      <w:r>
+        <w:rPr>
+          <w:rFonts w:ascii="Segoe UI" w:hAnsi="Segoe UI" w:cs="Segoe UI"/>
+        </w:rPr>
+        <w:t xml:space="preserve"> which oversees the displaying for any users, and so for any authorities too, the details of their specific accounts. In order to make this functionality work there is the need of a fully implemented and tested DBMS component which with the usage of the JPA and of the EntityManager which are present in the Java EE will allow the retrieval and the query of any data regarding a specific user.</w:t>
+      </w:r>
+      <w:r>
+        <w:rPr>
+          <w:rFonts w:ascii="Segoe UI" w:hAnsi="Segoe UI" w:cs="Segoe UI"/>
+        </w:rPr>
+        <w:t xml:space="preserve"> This is also needed in case of any user would like to change something on his access information, like for example its password.</w:t>
+      </w:r>
+    </w:p>
+    <w:p>
+      <w:pPr>
+        <w:ind w:left="1416"/>
+        <w:jc w:val="both"/>
+        <w:rPr>
+          <w:rFonts w:ascii="Segoe UI" w:hAnsi="Segoe UI" w:cs="Segoe UI"/>
+        </w:rPr>
+      </w:pPr>
+    </w:p>
+    <w:p>
+      <w:pPr>
+        <w:ind w:left="1416"/>
+        <w:jc w:val="both"/>
+        <w:rPr>
+          <w:rFonts w:ascii="Segoe UI" w:hAnsi="Segoe UI" w:cs="Segoe UI"/>
+        </w:rPr>
+      </w:pPr>
+      <w:r>
+        <w:rPr>
+          <w:rFonts w:ascii="Segoe UI" w:hAnsi="Segoe UI" w:cs="Segoe UI"/>
+        </w:rPr>
+        <w:t>Lastly, the DBMS subsystem which has been visually better described in the Class diagram is taking advantage of the Java EE Persistence API as already said, to communicate with Distributed Oracle</w:t>
+      </w:r>
+      <w:r>
+        <w:rPr>
+          <w:rFonts w:ascii="Segoe UI" w:hAnsi="Segoe UI" w:cs="Segoe UI"/>
+          <w:vertAlign w:val="superscript"/>
+        </w:rPr>
+        <w:t>18</w:t>
+      </w:r>
+      <w:r>
+        <w:rPr>
+          <w:rFonts w:ascii="Segoe UI" w:hAnsi="Segoe UI" w:cs="Segoe UI"/>
+        </w:rPr>
+        <w:t xml:space="preserve"> ORDBMS. For this to happen has been chosen to dispatch a two-layer Database Access classes, this has been to encourage further future developments in </w:t>
       </w:r>
       <w:r>
         <w:rPr>
           <w:rFonts w:ascii="Segoe UI" w:hAnsi="Segoe UI" w:cs="Segoe UI"/>
         </w:rPr>
         <w:lastRenderedPageBreak/>
-        <w:t xml:space="preserve">guarantee a vastly quantity of data and to have the most correct </w:t>
-      </w:r>
-      <w:r>
-        <w:rPr>
-          <w:rFonts w:ascii="Segoe UI" w:hAnsi="Segoe UI" w:cs="Segoe UI"/>
-        </w:rPr>
-        <w:t>situation of the incidents occurring in a municipality.</w:t>
-      </w:r>
-    </w:p>
-    <w:p>
-      <w:pPr>
-        <w:ind w:left="1416"/>
-        <w:jc w:val="both"/>
-        <w:rPr>
-          <w:rFonts w:ascii="Segoe UI" w:hAnsi="Segoe UI" w:cs="Segoe UI"/>
-        </w:rPr>
-      </w:pPr>
-      <w:r>
-        <w:rPr>
-          <w:rFonts w:ascii="Segoe UI" w:hAnsi="Segoe UI" w:cs="Segoe UI"/>
-        </w:rPr>
-        <w:t>It of course also needs the implementation and complete testing of the DBMS component to ensure a correct communication with the Oracle DB</w:t>
-      </w:r>
-      <w:r>
-        <w:rPr>
-          <w:rFonts w:ascii="Segoe UI" w:hAnsi="Segoe UI" w:cs="Segoe UI"/>
-          <w:vertAlign w:val="superscript"/>
-        </w:rPr>
-        <w:t>18</w:t>
-      </w:r>
-      <w:r>
-        <w:rPr>
-          <w:rFonts w:ascii="Segoe UI" w:hAnsi="Segoe UI" w:cs="Segoe UI"/>
-        </w:rPr>
-        <w:t>.</w:t>
-      </w:r>
-    </w:p>
-    <w:p>
-      <w:pPr>
-        <w:ind w:left="1416"/>
-        <w:jc w:val="both"/>
-        <w:rPr>
-          <w:rFonts w:ascii="Segoe UI" w:hAnsi="Segoe UI" w:cs="Segoe UI"/>
-        </w:rPr>
-      </w:pPr>
-      <w:r>
-        <w:rPr>
-          <w:rFonts w:ascii="Segoe UI" w:hAnsi="Segoe UI" w:cs="Segoe UI"/>
-        </w:rPr>
-        <w:t xml:space="preserve">Another functionality is the </w:t>
-      </w:r>
-      <w:r>
-        <w:rPr>
-          <w:rFonts w:ascii="Segoe UI" w:hAnsi="Segoe UI" w:cs="Segoe UI"/>
-          <w:b/>
-        </w:rPr>
-        <w:t>Account information functionality</w:t>
-      </w:r>
-      <w:r>
-        <w:rPr>
-          <w:rFonts w:ascii="Segoe UI" w:hAnsi="Segoe UI" w:cs="Segoe UI"/>
-        </w:rPr>
-        <w:t xml:space="preserve"> which oversees the displaying for any users, and so for any authorities too, the details of their specific accounts. In order to make this functionality work there is the need of a fully implemented and tested DBMS component which with the usage of the JPA and of the EntityManager which are present in the Java EE will allow the retrieval and the query of any data regarding a specific user.</w:t>
-      </w:r>
-      <w:r>
-        <w:rPr>
-          <w:rFonts w:ascii="Segoe UI" w:hAnsi="Segoe UI" w:cs="Segoe UI"/>
-        </w:rPr>
-        <w:t xml:space="preserve"> This is also needed in case of any user would like to change something on his access information, like for example its password.</w:t>
-      </w:r>
-    </w:p>
-    <w:p>
-      <w:pPr>
-        <w:ind w:left="1416"/>
-        <w:jc w:val="both"/>
-        <w:rPr>
-          <w:rFonts w:ascii="Segoe UI" w:hAnsi="Segoe UI" w:cs="Segoe UI"/>
-        </w:rPr>
-      </w:pPr>
-    </w:p>
-    <w:p>
-      <w:pPr>
-        <w:ind w:left="1416"/>
-        <w:jc w:val="both"/>
-        <w:rPr>
-          <w:rFonts w:ascii="Segoe UI" w:hAnsi="Segoe UI" w:cs="Segoe UI"/>
-        </w:rPr>
-      </w:pPr>
-      <w:r>
-        <w:rPr>
-          <w:rFonts w:ascii="Segoe UI" w:hAnsi="Segoe UI" w:cs="Segoe UI"/>
-        </w:rPr>
-        <w:t>Lastly, the DBMS subsystem which has been visually better described in the Class diagram is taking advantage of the Java EE Persistence API as already said, to communicate with Distributed Oracle</w:t>
-      </w:r>
-      <w:r>
-        <w:rPr>
-          <w:rFonts w:ascii="Segoe UI" w:hAnsi="Segoe UI" w:cs="Segoe UI"/>
-          <w:vertAlign w:val="superscript"/>
-        </w:rPr>
-        <w:t>18</w:t>
-      </w:r>
-      <w:r>
-        <w:rPr>
-          <w:rFonts w:ascii="Segoe UI" w:hAnsi="Segoe UI" w:cs="Segoe UI"/>
-        </w:rPr>
-        <w:t xml:space="preserve"> ORDBMS. For this to happen has been chosen to dispatch a two-layer Database Access classes, this has been to encourage further future developments in various and different DBMS systems if they were needed, without touching any other part of the data tier represented in this part of the software architecture.</w:t>
+        <w:t>various and different DBMS systems if they were needed, without touching any other part of the data tier represented in this part of the software architecture.</w:t>
       </w:r>
     </w:p>
     <w:p>
@@ -26702,7 +26643,7 @@
                     </pic:cNvPicPr>
                   </pic:nvPicPr>
                   <pic:blipFill>
-                    <a:blip r:embed="rId65">
+                    <a:blip r:embed="rId66">
                       <a:extLst>
                         <a:ext uri="{28A0092B-C50C-407E-A947-70E740481C1C}">
                           <a14:useLocalDpi xmlns:a14="http://schemas.microsoft.com/office/drawing/2010/main" val="0"/>
@@ -27690,7 +27631,7 @@
                     </pic:cNvPicPr>
                   </pic:nvPicPr>
                   <pic:blipFill>
-                    <a:blip r:embed="rId66">
+                    <a:blip r:embed="rId67">
                       <a:extLst>
                         <a:ext uri="{28A0092B-C50C-407E-A947-70E740481C1C}">
                           <a14:useLocalDpi xmlns:a14="http://schemas.microsoft.com/office/drawing/2010/main" val="0"/>
@@ -33838,7 +33779,7 @@
         </w:rPr>
         <w:t xml:space="preserve">D.L. 196 of 2003 (196/03) </w:t>
       </w:r>
-      <w:hyperlink r:id="rId67">
+      <w:hyperlink r:id="rId68">
         <w:r>
           <w:rPr>
             <w:rStyle w:val="Hyperlink"/>
@@ -33866,7 +33807,7 @@
         </w:rPr>
         <w:t xml:space="preserve">D.L. 82 of 2005 (82/05) </w:t>
       </w:r>
-      <w:hyperlink r:id="rId68">
+      <w:hyperlink r:id="rId69">
         <w:r>
           <w:rPr>
             <w:rStyle w:val="Hyperlink"/>
@@ -33894,7 +33835,7 @@
         </w:rPr>
         <w:t xml:space="preserve">General Data Protection Regulation (EU) 2016/679 </w:t>
       </w:r>
-      <w:hyperlink r:id="rId69">
+      <w:hyperlink r:id="rId70">
         <w:r>
           <w:rPr>
             <w:rStyle w:val="Hyperlink"/>
@@ -33929,7 +33870,7 @@
         </w:rPr>
         <w:t xml:space="preserve"> </w:t>
       </w:r>
-      <w:hyperlink r:id="rId70" w:history="1">
+      <w:hyperlink r:id="rId71" w:history="1">
         <w:r>
           <w:rPr>
             <w:rStyle w:val="Hyperlink"/>
@@ -33971,7 +33912,7 @@
         </w:rPr>
         <w:t xml:space="preserve"> </w:t>
       </w:r>
-      <w:hyperlink r:id="rId71" w:anchor="secEN">
+      <w:hyperlink r:id="rId72" w:anchor="secEN">
         <w:r>
           <w:rPr>
             <w:rStyle w:val="Hyperlink"/>
@@ -34011,7 +33952,7 @@
         </w:rPr>
         <w:t xml:space="preserve"> </w:t>
       </w:r>
-      <w:hyperlink r:id="rId72">
+      <w:hyperlink r:id="rId73">
         <w:r>
           <w:rPr>
             <w:rStyle w:val="Hyperlink"/>
@@ -34040,7 +33981,7 @@
         </w:rPr>
         <w:t xml:space="preserve">Certified Email RFC </w:t>
       </w:r>
-      <w:hyperlink r:id="rId73">
+      <w:hyperlink r:id="rId74">
         <w:r>
           <w:rPr>
             <w:rStyle w:val="Hyperlink"/>
@@ -34070,7 +34011,7 @@
         </w:rPr>
         <w:t xml:space="preserve">SPID </w:t>
       </w:r>
-      <w:hyperlink r:id="rId74">
+      <w:hyperlink r:id="rId75">
         <w:r>
           <w:rPr>
             <w:rStyle w:val="Hyperlink"/>
@@ -34111,7 +34052,7 @@
         </w:rPr>
         <w:t xml:space="preserve"> </w:t>
       </w:r>
-      <w:hyperlink r:id="rId75">
+      <w:hyperlink r:id="rId76">
         <w:r>
           <w:rPr>
             <w:rStyle w:val="Hyperlink"/>
@@ -34141,7 +34082,7 @@
         </w:rPr>
         <w:t xml:space="preserve">Police State license plate verifier </w:t>
       </w:r>
-      <w:hyperlink r:id="rId76">
+      <w:hyperlink r:id="rId77">
         <w:r>
           <w:rPr>
             <w:rStyle w:val="Hyperlink"/>
@@ -34192,7 +34133,7 @@
         </w:rPr>
         <w:t xml:space="preserve">AWS </w:t>
       </w:r>
-      <w:hyperlink r:id="rId77">
+      <w:hyperlink r:id="rId78">
         <w:r>
           <w:rPr>
             <w:rStyle w:val="Hyperlink"/>
@@ -34222,7 +34163,7 @@
         </w:rPr>
         <w:t xml:space="preserve">Cloudflare </w:t>
       </w:r>
-      <w:hyperlink r:id="rId78">
+      <w:hyperlink r:id="rId79">
         <w:r>
           <w:rPr>
             <w:rStyle w:val="Hyperlink"/>
@@ -34253,7 +34194,7 @@
         <w:lastRenderedPageBreak/>
         <w:t xml:space="preserve">Google Firebase </w:t>
       </w:r>
-      <w:hyperlink r:id="rId79">
+      <w:hyperlink r:id="rId80">
         <w:r>
           <w:rPr>
             <w:rStyle w:val="Hyperlink"/>
@@ -34284,7 +34225,7 @@
         </w:rPr>
         <w:t xml:space="preserve">AES </w:t>
       </w:r>
-      <w:hyperlink r:id="rId80">
+      <w:hyperlink r:id="rId81">
         <w:r>
           <w:rPr>
             <w:rStyle w:val="Hyperlink"/>
@@ -34316,7 +34257,7 @@
         </w:rPr>
         <w:t xml:space="preserve">RSA </w:t>
       </w:r>
-      <w:hyperlink r:id="rId81">
+      <w:hyperlink r:id="rId82">
         <w:r>
           <w:rPr>
             <w:rStyle w:val="Hyperlink"/>
@@ -34348,7 +34289,7 @@
         </w:rPr>
         <w:t xml:space="preserve">Argon2id </w:t>
       </w:r>
-      <w:hyperlink r:id="rId82">
+      <w:hyperlink r:id="rId83">
         <w:r>
           <w:rPr>
             <w:rStyle w:val="Hyperlink"/>
@@ -34379,7 +34320,7 @@
         </w:rPr>
         <w:t xml:space="preserve">Oracle DB </w:t>
       </w:r>
-      <w:hyperlink r:id="rId83" w:history="1">
+      <w:hyperlink r:id="rId84" w:history="1">
         <w:r>
           <w:rPr>
             <w:rStyle w:val="Hyperlink"/>
@@ -34409,7 +34350,7 @@
         </w:rPr>
         <w:t xml:space="preserve">QSM </w:t>
       </w:r>
-      <w:hyperlink r:id="rId84" w:history="1">
+      <w:hyperlink r:id="rId85" w:history="1">
         <w:r>
           <w:rPr>
             <w:rStyle w:val="Hyperlink"/>
@@ -34442,7 +34383,7 @@
         </w:rPr>
         <w:t xml:space="preserve">AU10TIX </w:t>
       </w:r>
-      <w:hyperlink r:id="rId85" w:history="1">
+      <w:hyperlink r:id="rId86" w:history="1">
         <w:r>
           <w:rPr>
             <w:rStyle w:val="Hyperlink"/>
@@ -34479,7 +34420,7 @@
         </w:rPr>
         <w:t xml:space="preserve"> </w:t>
       </w:r>
-      <w:hyperlink r:id="rId86" w:history="1">
+      <w:hyperlink r:id="rId87" w:history="1">
         <w:r>
           <w:rPr>
             <w:rStyle w:val="Hyperlink"/>
@@ -34494,7 +34435,7 @@
       </w:pPr>
     </w:p>
     <w:sectPr>
-      <w:footerReference w:type="default" r:id="rId87"/>
+      <w:footerReference w:type="default" r:id="rId88"/>
       <w:pgSz w:w="11906" w:h="16838"/>
       <w:pgMar w:top="1417" w:right="1134" w:bottom="1134" w:left="1134" w:header="708" w:footer="708" w:gutter="0"/>
       <w:cols w:space="708"/>
@@ -34505,7 +34446,7 @@
 </file>
 
 <file path=word/endnotes.xml><?xml version="1.0" encoding="utf-8"?>
-<w:endnotes xmlns:wpc="http://schemas.microsoft.com/office/word/2010/wordprocessingCanvas" xmlns:cx="http://schemas.microsoft.com/office/drawing/2014/chartex" xmlns:cx1="http://schemas.microsoft.com/office/drawing/2015/9/8/chartex" xmlns:mc="http://schemas.openxmlformats.org/markup-compatibility/2006" xmlns:o="urn:schemas-microsoft-com:office:office" xmlns:r="http://schemas.openxmlformats.org/officeDocument/2006/relationships" xmlns:m="http://schemas.openxmlformats.org/officeDocument/2006/math" xmlns:v="urn:schemas-microsoft-com:vml" xmlns:wp14="http://schemas.microsoft.com/office/word/2010/wordprocessingDrawing" xmlns:wp="http://schemas.openxmlformats.org/drawingml/2006/wordprocessingDrawing" xmlns:w10="urn:schemas-microsoft-com:office:word" xmlns:w="http://schemas.openxmlformats.org/wordprocessingml/2006/main" xmlns:w14="http://schemas.microsoft.com/office/word/2010/wordml" xmlns:w15="http://schemas.microsoft.com/office/word/2012/wordml" xmlns:w16se="http://schemas.microsoft.com/office/word/2015/wordml/symex" xmlns:wpg="http://schemas.microsoft.com/office/word/2010/wordprocessingGroup" xmlns:wpi="http://schemas.microsoft.com/office/word/2010/wordprocessingInk" xmlns:wne="http://schemas.microsoft.com/office/word/2006/wordml" xmlns:wps="http://schemas.microsoft.com/office/word/2010/wordprocessingShape" mc:Ignorable="w14 w15 w16se wp14">
+<w:endnotes xmlns:wpc="http://schemas.microsoft.com/office/word/2010/wordprocessingCanvas" xmlns:cx="http://schemas.microsoft.com/office/drawing/2014/chartex" xmlns:cx1="http://schemas.microsoft.com/office/drawing/2015/9/8/chartex" xmlns:cx2="http://schemas.microsoft.com/office/drawing/2015/10/21/chartex" xmlns:cx3="http://schemas.microsoft.com/office/drawing/2016/5/9/chartex" xmlns:cx4="http://schemas.microsoft.com/office/drawing/2016/5/10/chartex" xmlns:cx5="http://schemas.microsoft.com/office/drawing/2016/5/11/chartex" xmlns:cx6="http://schemas.microsoft.com/office/drawing/2016/5/12/chartex" xmlns:cx7="http://schemas.microsoft.com/office/drawing/2016/5/13/chartex" xmlns:cx8="http://schemas.microsoft.com/office/drawing/2016/5/14/chartex" xmlns:mc="http://schemas.openxmlformats.org/markup-compatibility/2006" xmlns:aink="http://schemas.microsoft.com/office/drawing/2016/ink" xmlns:am3d="http://schemas.microsoft.com/office/drawing/2017/model3d" xmlns:o="urn:schemas-microsoft-com:office:office" xmlns:r="http://schemas.openxmlformats.org/officeDocument/2006/relationships" xmlns:m="http://schemas.openxmlformats.org/officeDocument/2006/math" xmlns:v="urn:schemas-microsoft-com:vml" xmlns:wp14="http://schemas.microsoft.com/office/word/2010/wordprocessingDrawing" xmlns:wp="http://schemas.openxmlformats.org/drawingml/2006/wordprocessingDrawing" xmlns:w10="urn:schemas-microsoft-com:office:word" xmlns:w="http://schemas.openxmlformats.org/wordprocessingml/2006/main" xmlns:w14="http://schemas.microsoft.com/office/word/2010/wordml" xmlns:w15="http://schemas.microsoft.com/office/word/2012/wordml" xmlns:w16cid="http://schemas.microsoft.com/office/word/2016/wordml/cid" xmlns:w16se="http://schemas.microsoft.com/office/word/2015/wordml/symex" xmlns:wpg="http://schemas.microsoft.com/office/word/2010/wordprocessingGroup" xmlns:wpi="http://schemas.microsoft.com/office/word/2010/wordprocessingInk" xmlns:wne="http://schemas.microsoft.com/office/word/2006/wordml" xmlns:wps="http://schemas.microsoft.com/office/word/2010/wordprocessingShape" mc:Ignorable="w14 w15 w16se w16cid wp14">
   <w:endnote w:type="separator" w:id="-1">
     <w:p>
       <w:pPr>
@@ -34530,7 +34471,7 @@
 </file>
 
 <file path=word/footer1.xml><?xml version="1.0" encoding="utf-8"?>
-<w:ftr xmlns:wpc="http://schemas.microsoft.com/office/word/2010/wordprocessingCanvas" xmlns:cx="http://schemas.microsoft.com/office/drawing/2014/chartex" xmlns:cx1="http://schemas.microsoft.com/office/drawing/2015/9/8/chartex" xmlns:mc="http://schemas.openxmlformats.org/markup-compatibility/2006" xmlns:o="urn:schemas-microsoft-com:office:office" xmlns:r="http://schemas.openxmlformats.org/officeDocument/2006/relationships" xmlns:m="http://schemas.openxmlformats.org/officeDocument/2006/math" xmlns:v="urn:schemas-microsoft-com:vml" xmlns:wp14="http://schemas.microsoft.com/office/word/2010/wordprocessingDrawing" xmlns:wp="http://schemas.openxmlformats.org/drawingml/2006/wordprocessingDrawing" xmlns:w10="urn:schemas-microsoft-com:office:word" xmlns:w="http://schemas.openxmlformats.org/wordprocessingml/2006/main" xmlns:w14="http://schemas.microsoft.com/office/word/2010/wordml" xmlns:w15="http://schemas.microsoft.com/office/word/2012/wordml" xmlns:w16se="http://schemas.microsoft.com/office/word/2015/wordml/symex" xmlns:wpg="http://schemas.microsoft.com/office/word/2010/wordprocessingGroup" xmlns:wpi="http://schemas.microsoft.com/office/word/2010/wordprocessingInk" xmlns:wne="http://schemas.microsoft.com/office/word/2006/wordml" xmlns:wps="http://schemas.microsoft.com/office/word/2010/wordprocessingShape" mc:Ignorable="w14 w15 w16se wp14">
+<w:ftr xmlns:wpc="http://schemas.microsoft.com/office/word/2010/wordprocessingCanvas" xmlns:cx="http://schemas.microsoft.com/office/drawing/2014/chartex" xmlns:cx1="http://schemas.microsoft.com/office/drawing/2015/9/8/chartex" xmlns:cx2="http://schemas.microsoft.com/office/drawing/2015/10/21/chartex" xmlns:cx3="http://schemas.microsoft.com/office/drawing/2016/5/9/chartex" xmlns:cx4="http://schemas.microsoft.com/office/drawing/2016/5/10/chartex" xmlns:cx5="http://schemas.microsoft.com/office/drawing/2016/5/11/chartex" xmlns:cx6="http://schemas.microsoft.com/office/drawing/2016/5/12/chartex" xmlns:cx7="http://schemas.microsoft.com/office/drawing/2016/5/13/chartex" xmlns:cx8="http://schemas.microsoft.com/office/drawing/2016/5/14/chartex" xmlns:mc="http://schemas.openxmlformats.org/markup-compatibility/2006" xmlns:aink="http://schemas.microsoft.com/office/drawing/2016/ink" xmlns:am3d="http://schemas.microsoft.com/office/drawing/2017/model3d" xmlns:o="urn:schemas-microsoft-com:office:office" xmlns:r="http://schemas.openxmlformats.org/officeDocument/2006/relationships" xmlns:m="http://schemas.openxmlformats.org/officeDocument/2006/math" xmlns:v="urn:schemas-microsoft-com:vml" xmlns:wp14="http://schemas.microsoft.com/office/word/2010/wordprocessingDrawing" xmlns:wp="http://schemas.openxmlformats.org/drawingml/2006/wordprocessingDrawing" xmlns:w10="urn:schemas-microsoft-com:office:word" xmlns:w="http://schemas.openxmlformats.org/wordprocessingml/2006/main" xmlns:w14="http://schemas.microsoft.com/office/word/2010/wordml" xmlns:w15="http://schemas.microsoft.com/office/word/2012/wordml" xmlns:w16cid="http://schemas.microsoft.com/office/word/2016/wordml/cid" xmlns:w16se="http://schemas.microsoft.com/office/word/2015/wordml/symex" xmlns:wpg="http://schemas.microsoft.com/office/word/2010/wordprocessingGroup" xmlns:wpi="http://schemas.microsoft.com/office/word/2010/wordprocessingInk" xmlns:wne="http://schemas.microsoft.com/office/word/2006/wordml" xmlns:wps="http://schemas.microsoft.com/office/word/2010/wordprocessingShape" mc:Ignorable="w14 w15 w16se w16cid wp14">
   <w:sdt>
     <w:sdtPr>
       <w:id w:val="1125043708"/>
@@ -34577,7 +34518,7 @@
 </file>
 
 <file path=word/footnotes.xml><?xml version="1.0" encoding="utf-8"?>
-<w:footnotes xmlns:wpc="http://schemas.microsoft.com/office/word/2010/wordprocessingCanvas" xmlns:cx="http://schemas.microsoft.com/office/drawing/2014/chartex" xmlns:cx1="http://schemas.microsoft.com/office/drawing/2015/9/8/chartex" xmlns:mc="http://schemas.openxmlformats.org/markup-compatibility/2006" xmlns:o="urn:schemas-microsoft-com:office:office" xmlns:r="http://schemas.openxmlformats.org/officeDocument/2006/relationships" xmlns:m="http://schemas.openxmlformats.org/officeDocument/2006/math" xmlns:v="urn:schemas-microsoft-com:vml" xmlns:wp14="http://schemas.microsoft.com/office/word/2010/wordprocessingDrawing" xmlns:wp="http://schemas.openxmlformats.org/drawingml/2006/wordprocessingDrawing" xmlns:w10="urn:schemas-microsoft-com:office:word" xmlns:w="http://schemas.openxmlformats.org/wordprocessingml/2006/main" xmlns:w14="http://schemas.microsoft.com/office/word/2010/wordml" xmlns:w15="http://schemas.microsoft.com/office/word/2012/wordml" xmlns:w16se="http://schemas.microsoft.com/office/word/2015/wordml/symex" xmlns:wpg="http://schemas.microsoft.com/office/word/2010/wordprocessingGroup" xmlns:wpi="http://schemas.microsoft.com/office/word/2010/wordprocessingInk" xmlns:wne="http://schemas.microsoft.com/office/word/2006/wordml" xmlns:wps="http://schemas.microsoft.com/office/word/2010/wordprocessingShape" mc:Ignorable="w14 w15 w16se wp14">
+<w:footnotes xmlns:wpc="http://schemas.microsoft.com/office/word/2010/wordprocessingCanvas" xmlns:cx="http://schemas.microsoft.com/office/drawing/2014/chartex" xmlns:cx1="http://schemas.microsoft.com/office/drawing/2015/9/8/chartex" xmlns:cx2="http://schemas.microsoft.com/office/drawing/2015/10/21/chartex" xmlns:cx3="http://schemas.microsoft.com/office/drawing/2016/5/9/chartex" xmlns:cx4="http://schemas.microsoft.com/office/drawing/2016/5/10/chartex" xmlns:cx5="http://schemas.microsoft.com/office/drawing/2016/5/11/chartex" xmlns:cx6="http://schemas.microsoft.com/office/drawing/2016/5/12/chartex" xmlns:cx7="http://schemas.microsoft.com/office/drawing/2016/5/13/chartex" xmlns:cx8="http://schemas.microsoft.com/office/drawing/2016/5/14/chartex" xmlns:mc="http://schemas.openxmlformats.org/markup-compatibility/2006" xmlns:aink="http://schemas.microsoft.com/office/drawing/2016/ink" xmlns:am3d="http://schemas.microsoft.com/office/drawing/2017/model3d" xmlns:o="urn:schemas-microsoft-com:office:office" xmlns:r="http://schemas.openxmlformats.org/officeDocument/2006/relationships" xmlns:m="http://schemas.openxmlformats.org/officeDocument/2006/math" xmlns:v="urn:schemas-microsoft-com:vml" xmlns:wp14="http://schemas.microsoft.com/office/word/2010/wordprocessingDrawing" xmlns:wp="http://schemas.openxmlformats.org/drawingml/2006/wordprocessingDrawing" xmlns:w10="urn:schemas-microsoft-com:office:word" xmlns:w="http://schemas.openxmlformats.org/wordprocessingml/2006/main" xmlns:w14="http://schemas.microsoft.com/office/word/2010/wordml" xmlns:w15="http://schemas.microsoft.com/office/word/2012/wordml" xmlns:w16cid="http://schemas.microsoft.com/office/word/2016/wordml/cid" xmlns:w16se="http://schemas.microsoft.com/office/word/2015/wordml/symex" xmlns:wpg="http://schemas.microsoft.com/office/word/2010/wordprocessingGroup" xmlns:wpi="http://schemas.microsoft.com/office/word/2010/wordprocessingInk" xmlns:wne="http://schemas.microsoft.com/office/word/2006/wordml" xmlns:wps="http://schemas.microsoft.com/office/word/2010/wordprocessingShape" mc:Ignorable="w14 w15 w16se w16cid wp14">
   <w:footnote w:type="separator" w:id="-1">
     <w:p>
       <w:pPr>
@@ -34602,7 +34543,7 @@
 </file>
 
 <file path=word/numbering.xml><?xml version="1.0" encoding="utf-8"?>
-<w:numbering xmlns:wpc="http://schemas.microsoft.com/office/word/2010/wordprocessingCanvas" xmlns:cx="http://schemas.microsoft.com/office/drawing/2014/chartex" xmlns:cx1="http://schemas.microsoft.com/office/drawing/2015/9/8/chartex" xmlns:mc="http://schemas.openxmlformats.org/markup-compatibility/2006" xmlns:o="urn:schemas-microsoft-com:office:office" xmlns:r="http://schemas.openxmlformats.org/officeDocument/2006/relationships" xmlns:m="http://schemas.openxmlformats.org/officeDocument/2006/math" xmlns:v="urn:schemas-microsoft-com:vml" xmlns:wp14="http://schemas.microsoft.com/office/word/2010/wordprocessingDrawing" xmlns:wp="http://schemas.openxmlformats.org/drawingml/2006/wordprocessingDrawing" xmlns:w10="urn:schemas-microsoft-com:office:word" xmlns:w="http://schemas.openxmlformats.org/wordprocessingml/2006/main" xmlns:w14="http://schemas.microsoft.com/office/word/2010/wordml" xmlns:w15="http://schemas.microsoft.com/office/word/2012/wordml" xmlns:w16se="http://schemas.microsoft.com/office/word/2015/wordml/symex" xmlns:wpg="http://schemas.microsoft.com/office/word/2010/wordprocessingGroup" xmlns:wpi="http://schemas.microsoft.com/office/word/2010/wordprocessingInk" xmlns:wne="http://schemas.microsoft.com/office/word/2006/wordml" xmlns:wps="http://schemas.microsoft.com/office/word/2010/wordprocessingShape" mc:Ignorable="w14 w15 w16se wp14">
+<w:numbering xmlns:wpc="http://schemas.microsoft.com/office/word/2010/wordprocessingCanvas" xmlns:cx="http://schemas.microsoft.com/office/drawing/2014/chartex" xmlns:cx1="http://schemas.microsoft.com/office/drawing/2015/9/8/chartex" xmlns:cx2="http://schemas.microsoft.com/office/drawing/2015/10/21/chartex" xmlns:cx3="http://schemas.microsoft.com/office/drawing/2016/5/9/chartex" xmlns:cx4="http://schemas.microsoft.com/office/drawing/2016/5/10/chartex" xmlns:cx5="http://schemas.microsoft.com/office/drawing/2016/5/11/chartex" xmlns:cx6="http://schemas.microsoft.com/office/drawing/2016/5/12/chartex" xmlns:cx7="http://schemas.microsoft.com/office/drawing/2016/5/13/chartex" xmlns:cx8="http://schemas.microsoft.com/office/drawing/2016/5/14/chartex" xmlns:mc="http://schemas.openxmlformats.org/markup-compatibility/2006" xmlns:aink="http://schemas.microsoft.com/office/drawing/2016/ink" xmlns:am3d="http://schemas.microsoft.com/office/drawing/2017/model3d" xmlns:o="urn:schemas-microsoft-com:office:office" xmlns:r="http://schemas.openxmlformats.org/officeDocument/2006/relationships" xmlns:m="http://schemas.openxmlformats.org/officeDocument/2006/math" xmlns:v="urn:schemas-microsoft-com:vml" xmlns:wp14="http://schemas.microsoft.com/office/word/2010/wordprocessingDrawing" xmlns:wp="http://schemas.openxmlformats.org/drawingml/2006/wordprocessingDrawing" xmlns:w10="urn:schemas-microsoft-com:office:word" xmlns:w="http://schemas.openxmlformats.org/wordprocessingml/2006/main" xmlns:w14="http://schemas.microsoft.com/office/word/2010/wordml" xmlns:w15="http://schemas.microsoft.com/office/word/2012/wordml" xmlns:w16cid="http://schemas.microsoft.com/office/word/2016/wordml/cid" xmlns:w16se="http://schemas.microsoft.com/office/word/2015/wordml/symex" xmlns:wpg="http://schemas.microsoft.com/office/word/2010/wordprocessingGroup" xmlns:wpi="http://schemas.microsoft.com/office/word/2010/wordprocessingInk" xmlns:wne="http://schemas.microsoft.com/office/word/2006/wordml" xmlns:wps="http://schemas.microsoft.com/office/word/2010/wordprocessingShape" mc:Ignorable="w14 w15 w16se w16cid wp14">
   <w:abstractNum w:abstractNumId="0" w15:restartNumberingAfterBreak="0">
     <w:nsid w:val="02C31544"/>
     <w:multiLevelType w:val="hybridMultilevel"/>
@@ -40362,7 +40303,7 @@
 </file>
 
 <file path=word/styles.xml><?xml version="1.0" encoding="utf-8"?>
-<w:styles xmlns:mc="http://schemas.openxmlformats.org/markup-compatibility/2006" xmlns:r="http://schemas.openxmlformats.org/officeDocument/2006/relationships" xmlns:w="http://schemas.openxmlformats.org/wordprocessingml/2006/main" xmlns:w14="http://schemas.microsoft.com/office/word/2010/wordml" xmlns:w15="http://schemas.microsoft.com/office/word/2012/wordml" xmlns:w16se="http://schemas.microsoft.com/office/word/2015/wordml/symex" mc:Ignorable="w14 w15 w16se">
+<w:styles xmlns:mc="http://schemas.openxmlformats.org/markup-compatibility/2006" xmlns:r="http://schemas.openxmlformats.org/officeDocument/2006/relationships" xmlns:w="http://schemas.openxmlformats.org/wordprocessingml/2006/main" xmlns:w14="http://schemas.microsoft.com/office/word/2010/wordml" xmlns:w15="http://schemas.microsoft.com/office/word/2012/wordml" xmlns:w16cid="http://schemas.microsoft.com/office/word/2016/wordml/cid" xmlns:w16se="http://schemas.microsoft.com/office/word/2015/wordml/symex" mc:Ignorable="w14 w15 w16se w16cid">
   <w:docDefaults>
     <w:rPrDefault>
       <w:rPr>
@@ -40378,7 +40319,7 @@
       </w:pPr>
     </w:pPrDefault>
   </w:docDefaults>
-  <w:latentStyles w:defLockedState="0" w:defUIPriority="99" w:defSemiHidden="0" w:defUnhideWhenUsed="0" w:defQFormat="0" w:count="371">
+  <w:latentStyles w:defLockedState="0" w:defUIPriority="99" w:defSemiHidden="0" w:defUnhideWhenUsed="0" w:defQFormat="0" w:count="376">
     <w:lsdException w:name="Normal" w:uiPriority="0" w:qFormat="1"/>
     <w:lsdException w:name="heading 1" w:uiPriority="9" w:qFormat="1"/>
     <w:lsdException w:name="heading 2" w:semiHidden="1" w:uiPriority="9" w:unhideWhenUsed="1" w:qFormat="1"/>
@@ -40484,7 +40425,6 @@
     <w:lsdException w:name="HTML Sample" w:semiHidden="1" w:unhideWhenUsed="1"/>
     <w:lsdException w:name="HTML Typewriter" w:semiHidden="1" w:unhideWhenUsed="1"/>
     <w:lsdException w:name="HTML Variable" w:semiHidden="1" w:unhideWhenUsed="1"/>
-    <w:lsdException w:name="Normal Table" w:semiHidden="1" w:unhideWhenUsed="1"/>
     <w:lsdException w:name="annotation subject" w:semiHidden="1" w:unhideWhenUsed="1"/>
     <w:lsdException w:name="No List" w:semiHidden="1" w:unhideWhenUsed="1"/>
     <w:lsdException w:name="Outline List 1" w:semiHidden="1" w:unhideWhenUsed="1"/>
@@ -40527,11 +40467,8 @@
     <w:lsdException w:name="Table Contemporary" w:semiHidden="1" w:unhideWhenUsed="1"/>
     <w:lsdException w:name="Table Elegant" w:semiHidden="1" w:unhideWhenUsed="1"/>
     <w:lsdException w:name="Table Professional" w:semiHidden="1" w:unhideWhenUsed="1"/>
-    <w:lsdException w:name="Table Subtle 1" w:semiHidden="1" w:unhideWhenUsed="1"/>
     <w:lsdException w:name="Table Subtle 2" w:semiHidden="1" w:unhideWhenUsed="1"/>
     <w:lsdException w:name="Table Web 1" w:semiHidden="1" w:unhideWhenUsed="1"/>
-    <w:lsdException w:name="Table Web 2" w:semiHidden="1" w:unhideWhenUsed="1"/>
-    <w:lsdException w:name="Table Web 3" w:semiHidden="1" w:unhideWhenUsed="1"/>
     <w:lsdException w:name="Balloon Text" w:semiHidden="1" w:unhideWhenUsed="1"/>
     <w:lsdException w:name="Table Grid" w:uiPriority="39"/>
     <w:lsdException w:name="Table Theme" w:semiHidden="1" w:unhideWhenUsed="1"/>
@@ -40750,6 +40687,11 @@
     <w:lsdException w:name="List Table 5 Dark Accent 6" w:uiPriority="50"/>
     <w:lsdException w:name="List Table 6 Colorful Accent 6" w:uiPriority="51"/>
     <w:lsdException w:name="List Table 7 Colorful Accent 6" w:uiPriority="52"/>
+    <w:lsdException w:name="Mention" w:semiHidden="1" w:unhideWhenUsed="1"/>
+    <w:lsdException w:name="Smart Hyperlink" w:semiHidden="1" w:unhideWhenUsed="1"/>
+    <w:lsdException w:name="Hashtag" w:semiHidden="1" w:unhideWhenUsed="1"/>
+    <w:lsdException w:name="Unresolved Mention" w:semiHidden="1" w:unhideWhenUsed="1"/>
+    <w:lsdException w:name="Smart Link" w:semiHidden="1" w:unhideWhenUsed="1"/>
   </w:latentStyles>
   <w:style w:type="paragraph" w:default="1" w:styleId="Normal">
     <w:name w:val="Normal"/>
@@ -41489,7 +41431,7 @@
 </file>
 
 <file path=customXml/itemProps1.xml><?xml version="1.0" encoding="utf-8"?>
-<ds:datastoreItem xmlns:ds="http://schemas.openxmlformats.org/officeDocument/2006/customXml" ds:itemID="{C8059986-6A7E-40D7-804C-FBDEFC8B7856}">
+<ds:datastoreItem xmlns:ds="http://schemas.openxmlformats.org/officeDocument/2006/customXml" ds:itemID="{C771C70A-3A59-4651-9214-AA6EBFC2F7A3}">
   <ds:schemaRefs>
     <ds:schemaRef ds:uri="http://schemas.openxmlformats.org/officeDocument/2006/bibliography"/>
   </ds:schemaRefs>

</xml_diff>